<commit_message>
* Maintenance guide progress * added new Logo
</commit_message>
<xml_diff>
--- a/docs/Maintenance guide.docx
+++ b/docs/Maintenance guide.docx
@@ -1,6 +1,6 @@
 
 <file path=word/document.xml><?xml version="1.0" encoding="utf-8"?>
-<w:document xmlns:wpc="http://schemas.microsoft.com/office/word/2010/wordprocessingCanvas" xmlns:cx="http://schemas.microsoft.com/office/drawing/2014/chartex" xmlns:cx1="http://schemas.microsoft.com/office/drawing/2015/9/8/chartex" xmlns:mc="http://schemas.openxmlformats.org/markup-compatibility/2006" xmlns:o="urn:schemas-microsoft-com:office:office" xmlns:r="http://schemas.openxmlformats.org/officeDocument/2006/relationships" xmlns:m="http://schemas.openxmlformats.org/officeDocument/2006/math" xmlns:v="urn:schemas-microsoft-com:vml" xmlns:wp14="http://schemas.microsoft.com/office/word/2010/wordprocessingDrawing" xmlns:wp="http://schemas.openxmlformats.org/drawingml/2006/wordprocessingDrawing" xmlns:w10="urn:schemas-microsoft-com:office:word" xmlns:w="http://schemas.openxmlformats.org/wordprocessingml/2006/main" xmlns:w14="http://schemas.microsoft.com/office/word/2010/wordml" xmlns:w15="http://schemas.microsoft.com/office/word/2012/wordml" xmlns:w16se="http://schemas.microsoft.com/office/word/2015/wordml/symex" xmlns:wpg="http://schemas.microsoft.com/office/word/2010/wordprocessingGroup" xmlns:wpi="http://schemas.microsoft.com/office/word/2010/wordprocessingInk" xmlns:wne="http://schemas.microsoft.com/office/word/2006/wordml" xmlns:wps="http://schemas.microsoft.com/office/word/2010/wordprocessingShape" mc:Ignorable="w14 w15 w16se wp14">
+<w:document xmlns:wpc="http://schemas.microsoft.com/office/word/2010/wordprocessingCanvas" xmlns:mc="http://schemas.openxmlformats.org/markup-compatibility/2006" xmlns:o="urn:schemas-microsoft-com:office:office" xmlns:r="http://schemas.openxmlformats.org/officeDocument/2006/relationships" xmlns:m="http://schemas.openxmlformats.org/officeDocument/2006/math" xmlns:v="urn:schemas-microsoft-com:vml" xmlns:wp14="http://schemas.microsoft.com/office/word/2010/wordprocessingDrawing" xmlns:wp="http://schemas.openxmlformats.org/drawingml/2006/wordprocessingDrawing" xmlns:w10="urn:schemas-microsoft-com:office:word" xmlns:w="http://schemas.openxmlformats.org/wordprocessingml/2006/main" xmlns:w14="http://schemas.microsoft.com/office/word/2010/wordml" xmlns:w15="http://schemas.microsoft.com/office/word/2012/wordml" xmlns:wpg="http://schemas.microsoft.com/office/word/2010/wordprocessingGroup" xmlns:wpi="http://schemas.microsoft.com/office/word/2010/wordprocessingInk" xmlns:wne="http://schemas.microsoft.com/office/word/2006/wordml" xmlns:wps="http://schemas.microsoft.com/office/word/2010/wordprocessingShape" mc:Ignorable="w14 w15 wp14">
   <w:body>
     <w:p>
       <w:pPr>
@@ -29,6 +29,203 @@
     </w:p>
     <w:p>
       <w:pPr>
+        <w:rPr>
+          <w:rFonts w:asciiTheme="majorBidi" w:hAnsiTheme="majorBidi" w:cstheme="majorBidi"/>
+          <w:sz w:val="40"/>
+          <w:szCs w:val="40"/>
+          <w:u w:val="single"/>
+          <w:rtl/>
+        </w:rPr>
+      </w:pPr>
+      <w:r>
+        <w:rPr>
+          <w:rFonts w:asciiTheme="majorBidi" w:hAnsiTheme="majorBidi" w:cstheme="majorBidi" w:hint="cs"/>
+          <w:b/>
+          <w:bCs/>
+          <w:sz w:val="24"/>
+          <w:szCs w:val="24"/>
+          <w:rtl/>
+        </w:rPr>
+        <w:t>הקדמה</w:t>
+      </w:r>
+      <w:r>
+        <w:rPr>
+          <w:rFonts w:asciiTheme="majorBidi" w:hAnsiTheme="majorBidi" w:cstheme="majorBidi"/>
+          <w:b/>
+          <w:bCs/>
+          <w:sz w:val="24"/>
+          <w:szCs w:val="24"/>
+        </w:rPr>
+        <w:t>:</w:t>
+      </w:r>
+      <w:r>
+        <w:rPr>
+          <w:rFonts w:asciiTheme="majorBidi" w:hAnsiTheme="majorBidi" w:cstheme="majorBidi" w:hint="cs"/>
+          <w:b/>
+          <w:bCs/>
+          <w:sz w:val="24"/>
+          <w:szCs w:val="24"/>
+          <w:rtl/>
+        </w:rPr>
+        <w:t xml:space="preserve"> </w:t>
+      </w:r>
+      <w:r>
+        <w:rPr>
+          <w:rFonts w:asciiTheme="majorBidi" w:hAnsiTheme="majorBidi" w:cstheme="majorBidi" w:hint="cs"/>
+          <w:sz w:val="24"/>
+          <w:szCs w:val="24"/>
+          <w:rtl/>
+        </w:rPr>
+        <w:t xml:space="preserve">האתר פועל באופן מלא תחת שירותי הענן של </w:t>
+      </w:r>
+      <w:r>
+        <w:rPr>
+          <w:rFonts w:asciiTheme="majorBidi" w:hAnsiTheme="majorBidi" w:cstheme="majorBidi"/>
+          <w:sz w:val="24"/>
+          <w:szCs w:val="24"/>
+        </w:rPr>
+        <w:t>Google Cloud</w:t>
+      </w:r>
+      <w:r>
+        <w:rPr>
+          <w:rFonts w:asciiTheme="majorBidi" w:hAnsiTheme="majorBidi" w:cstheme="majorBidi" w:hint="cs"/>
+          <w:sz w:val="24"/>
+          <w:szCs w:val="24"/>
+          <w:rtl/>
+        </w:rPr>
+        <w:t>.</w:t>
+      </w:r>
+    </w:p>
+    <w:p>
+      <w:pPr>
+        <w:shd w:val="clear" w:color="auto" w:fill="FFFFFF"/>
+        <w:bidi w:val="0"/>
+        <w:spacing w:after="0" w:line="240" w:lineRule="atLeast"/>
+        <w:textAlignment w:val="baseline"/>
+        <w:rPr>
+          <w:rFonts w:ascii="roboto" w:eastAsia="Times New Roman" w:hAnsi="roboto" w:cs="Times New Roman"/>
+          <w:color w:val="000000"/>
+          <w:sz w:val="20"/>
+          <w:szCs w:val="20"/>
+        </w:rPr>
+      </w:pPr>
+      <w:r>
+        <w:rPr>
+          <w:rFonts w:asciiTheme="majorBidi" w:hAnsiTheme="majorBidi" w:cstheme="majorBidi"/>
+          <w:sz w:val="24"/>
+          <w:szCs w:val="24"/>
+        </w:rPr>
+        <w:t xml:space="preserve">Project name: </w:t>
+      </w:r>
+      <w:r>
+        <w:rPr>
+          <w:rFonts w:asciiTheme="majorHAnsi" w:hAnsiTheme="majorHAnsi" w:cstheme="majorHAnsi"/>
+          <w:sz w:val="24"/>
+          <w:szCs w:val="24"/>
+        </w:rPr>
+        <w:t>KidsRead</w:t>
+      </w:r>
+    </w:p>
+    <w:p>
+      <w:pPr>
+        <w:shd w:val="clear" w:color="auto" w:fill="FFFFFF"/>
+        <w:bidi w:val="0"/>
+        <w:spacing w:after="0" w:line="240" w:lineRule="atLeast"/>
+        <w:textAlignment w:val="baseline"/>
+        <w:rPr>
+          <w:rFonts w:asciiTheme="majorHAnsi" w:hAnsiTheme="majorHAnsi" w:cstheme="majorHAnsi"/>
+          <w:sz w:val="24"/>
+          <w:szCs w:val="24"/>
+        </w:rPr>
+      </w:pPr>
+      <w:r>
+        <w:rPr>
+          <w:rFonts w:asciiTheme="majorBidi" w:hAnsiTheme="majorBidi" w:cstheme="majorBidi"/>
+          <w:sz w:val="24"/>
+          <w:szCs w:val="24"/>
+        </w:rPr>
+        <w:t>Project ID:</w:t>
+      </w:r>
+      <w:r>
+        <w:rPr>
+          <w:rFonts w:ascii="roboto" w:eastAsia="Times New Roman" w:hAnsi="roboto" w:cs="Times New Roman"/>
+          <w:color w:val="000000"/>
+          <w:sz w:val="20"/>
+          <w:szCs w:val="20"/>
+        </w:rPr>
+        <w:t xml:space="preserve"> </w:t>
+      </w:r>
+      <w:r>
+        <w:rPr>
+          <w:rFonts w:asciiTheme="majorHAnsi" w:hAnsiTheme="majorHAnsi" w:cstheme="majorHAnsi"/>
+          <w:sz w:val="24"/>
+          <w:szCs w:val="24"/>
+        </w:rPr>
+        <w:t>kidsread</w:t>
+      </w:r>
+    </w:p>
+    <w:p>
+      <w:pPr>
+        <w:shd w:val="clear" w:color="auto" w:fill="FFFFFF"/>
+        <w:bidi w:val="0"/>
+        <w:spacing w:after="0" w:line="240" w:lineRule="atLeast"/>
+        <w:textAlignment w:val="baseline"/>
+        <w:rPr>
+          <w:rFonts w:ascii="roboto" w:eastAsia="Times New Roman" w:hAnsi="roboto" w:cs="Times New Roman"/>
+          <w:color w:val="000000"/>
+          <w:sz w:val="20"/>
+          <w:szCs w:val="20"/>
+        </w:rPr>
+      </w:pPr>
+      <w:r>
+        <w:rPr>
+          <w:rFonts w:asciiTheme="majorBidi" w:hAnsiTheme="majorBidi" w:cstheme="majorBidi"/>
+          <w:sz w:val="24"/>
+          <w:szCs w:val="24"/>
+        </w:rPr>
+        <w:t xml:space="preserve">Project </w:t>
+      </w:r>
+      <w:bookmarkStart w:id="0" w:name="_GoBack"/>
+      <w:bookmarkEnd w:id="0"/>
+      <w:r>
+        <w:rPr>
+          <w:rFonts w:asciiTheme="majorBidi" w:hAnsiTheme="majorBidi" w:cstheme="majorBidi"/>
+          <w:sz w:val="24"/>
+          <w:szCs w:val="24"/>
+        </w:rPr>
+        <w:t>number:</w:t>
+      </w:r>
+      <w:r>
+        <w:rPr>
+          <w:rFonts w:ascii="roboto" w:eastAsia="Times New Roman" w:hAnsi="roboto" w:cs="Times New Roman"/>
+          <w:color w:val="000000"/>
+          <w:sz w:val="20"/>
+          <w:szCs w:val="20"/>
+        </w:rPr>
+        <w:t xml:space="preserve"> </w:t>
+      </w:r>
+      <w:r>
+        <w:rPr>
+          <w:rFonts w:asciiTheme="majorHAnsi" w:hAnsiTheme="majorHAnsi" w:cstheme="majorHAnsi"/>
+          <w:sz w:val="24"/>
+          <w:szCs w:val="24"/>
+        </w:rPr>
+        <w:t>35788023348</w:t>
+      </w:r>
+    </w:p>
+    <w:p>
+      <w:pPr>
+        <w:bidi w:val="0"/>
+        <w:rPr>
+          <w:rFonts w:asciiTheme="majorBidi" w:hAnsiTheme="majorBidi" w:cstheme="majorBidi" w:hint="cs"/>
+          <w:sz w:val="40"/>
+          <w:szCs w:val="40"/>
+          <w:u w:val="single"/>
+        </w:rPr>
+      </w:pPr>
+    </w:p>
+    <w:p>
+      <w:pPr>
         <w:bidi w:val="0"/>
         <w:jc w:val="right"/>
         <w:rPr>
@@ -60,13 +257,874 @@
           <w:szCs w:val="28"/>
           <w:u w:val="single"/>
         </w:rPr>
+        <w:t xml:space="preserve">oogle Cloud </w:t>
+      </w:r>
+      <w:r>
+        <w:rPr>
+          <w:rFonts w:asciiTheme="majorBidi" w:hAnsiTheme="majorBidi" w:cstheme="majorBidi"/>
+          <w:b/>
+          <w:bCs/>
+          <w:sz w:val="28"/>
+          <w:szCs w:val="28"/>
+          <w:u w:val="single"/>
+        </w:rPr>
+        <w:t>App Engine</w:t>
+      </w:r>
+    </w:p>
+    <w:p>
+      <w:pPr>
+        <w:pStyle w:val="ListParagraph"/>
+        <w:numPr>
+          <w:ilvl w:val="0"/>
+          <w:numId w:val="1"/>
+        </w:numPr>
+        <w:rPr>
+          <w:rFonts w:asciiTheme="majorBidi" w:hAnsiTheme="majorBidi" w:cstheme="majorBidi"/>
+          <w:sz w:val="24"/>
+          <w:szCs w:val="24"/>
+        </w:rPr>
+      </w:pPr>
+      <w:r>
+        <w:rPr>
+          <w:rFonts w:asciiTheme="majorBidi" w:hAnsiTheme="majorBidi" w:cstheme="majorBidi" w:hint="cs"/>
+          <w:sz w:val="24"/>
+          <w:szCs w:val="24"/>
+          <w:rtl/>
+        </w:rPr>
+        <w:t xml:space="preserve">כיצד </w:t>
+      </w:r>
+      <w:r>
+        <w:rPr>
+          <w:rFonts w:asciiTheme="majorBidi" w:hAnsiTheme="majorBidi" w:cstheme="majorBidi" w:hint="cs"/>
+          <w:sz w:val="24"/>
+          <w:szCs w:val="24"/>
+          <w:rtl/>
+        </w:rPr>
+        <w:t xml:space="preserve">לבצע </w:t>
+      </w:r>
+      <w:r>
+        <w:rPr>
+          <w:rFonts w:asciiTheme="majorBidi" w:hAnsiTheme="majorBidi" w:cstheme="majorBidi"/>
+          <w:sz w:val="24"/>
+          <w:szCs w:val="24"/>
+        </w:rPr>
+        <w:t>Deployment</w:t>
+      </w:r>
+      <w:r>
+        <w:rPr>
+          <w:rFonts w:asciiTheme="majorBidi" w:hAnsiTheme="majorBidi" w:cstheme="majorBidi" w:hint="cs"/>
+          <w:sz w:val="24"/>
+          <w:szCs w:val="24"/>
+          <w:rtl/>
+        </w:rPr>
+        <w:t xml:space="preserve"> של האתר </w:t>
+      </w:r>
+      <w:r>
+        <w:rPr>
+          <w:rFonts w:asciiTheme="majorBidi" w:hAnsiTheme="majorBidi" w:cstheme="majorBidi" w:hint="cs"/>
+          <w:sz w:val="24"/>
+          <w:szCs w:val="24"/>
+          <w:rtl/>
+        </w:rPr>
+        <w:t>ל</w:t>
+      </w:r>
+      <w:r>
+        <w:rPr>
+          <w:rFonts w:asciiTheme="majorBidi" w:hAnsiTheme="majorBidi" w:cstheme="majorBidi"/>
+          <w:sz w:val="24"/>
+          <w:szCs w:val="24"/>
+        </w:rPr>
+        <w:t xml:space="preserve"> </w:t>
+      </w:r>
+      <w:r>
+        <w:rPr>
+          <w:rFonts w:asciiTheme="majorBidi" w:hAnsiTheme="majorBidi" w:cstheme="majorBidi"/>
+          <w:sz w:val="24"/>
+          <w:szCs w:val="24"/>
+          <w:rtl/>
+        </w:rPr>
+        <w:t>–</w:t>
+      </w:r>
+      <w:r>
+        <w:rPr>
+          <w:rFonts w:asciiTheme="majorBidi" w:hAnsiTheme="majorBidi" w:cstheme="majorBidi"/>
+          <w:sz w:val="24"/>
+          <w:szCs w:val="24"/>
+        </w:rPr>
+        <w:t xml:space="preserve">  App Engine </w:t>
+      </w:r>
+      <w:r>
+        <w:rPr>
+          <w:rFonts w:asciiTheme="majorBidi" w:hAnsiTheme="majorBidi" w:cstheme="majorBidi" w:hint="cs"/>
+          <w:sz w:val="24"/>
+          <w:szCs w:val="24"/>
+          <w:rtl/>
+        </w:rPr>
+        <w:t xml:space="preserve"> </w:t>
+      </w:r>
+    </w:p>
+    <w:p>
+      <w:pPr>
+        <w:pStyle w:val="ListParagraph"/>
+        <w:numPr>
+          <w:ilvl w:val="0"/>
+          <w:numId w:val="3"/>
+        </w:numPr>
+        <w:rPr>
+          <w:rFonts w:asciiTheme="majorBidi" w:hAnsiTheme="majorBidi"/>
+          <w:sz w:val="24"/>
+          <w:szCs w:val="24"/>
+        </w:rPr>
+      </w:pPr>
+      <w:r>
+        <w:rPr>
+          <w:rFonts w:asciiTheme="majorBidi" w:hAnsiTheme="majorBidi" w:cstheme="majorBidi" w:hint="cs"/>
+          <w:sz w:val="24"/>
+          <w:szCs w:val="24"/>
+          <w:rtl/>
+        </w:rPr>
+        <w:t xml:space="preserve">יש להתקין </w:t>
+      </w:r>
+      <w:r>
+        <w:rPr>
+          <w:rFonts w:asciiTheme="majorBidi" w:hAnsiTheme="majorBidi"/>
+          <w:sz w:val="24"/>
+          <w:szCs w:val="24"/>
+        </w:rPr>
+        <w:t>Google Cloud SDK</w:t>
+      </w:r>
+      <w:r>
+        <w:rPr>
+          <w:rFonts w:asciiTheme="majorBidi" w:hAnsiTheme="majorBidi" w:hint="cs"/>
+          <w:sz w:val="24"/>
+          <w:szCs w:val="24"/>
+          <w:rtl/>
+        </w:rPr>
+        <w:t xml:space="preserve"> </w:t>
+      </w:r>
+    </w:p>
+    <w:p>
+      <w:pPr>
+        <w:pStyle w:val="ListParagraph"/>
+        <w:numPr>
+          <w:ilvl w:val="0"/>
+          <w:numId w:val="3"/>
+        </w:numPr>
+        <w:rPr>
+          <w:rFonts w:asciiTheme="majorBidi" w:hAnsiTheme="majorBidi" w:cstheme="majorBidi"/>
+          <w:sz w:val="24"/>
+          <w:szCs w:val="24"/>
+        </w:rPr>
+      </w:pPr>
+      <w:r>
+        <w:rPr>
+          <w:rFonts w:asciiTheme="majorBidi" w:hAnsiTheme="majorBidi" w:cstheme="majorBidi" w:hint="cs"/>
+          <w:sz w:val="24"/>
+          <w:szCs w:val="24"/>
+          <w:rtl/>
+        </w:rPr>
+        <w:t xml:space="preserve">נכנסים לאפליקציה שהותקנה ומנווטים לתיקיית </w:t>
+      </w:r>
+      <w:r>
+        <w:rPr>
+          <w:rFonts w:asciiTheme="majorBidi" w:hAnsiTheme="majorBidi" w:cstheme="majorBidi"/>
+          <w:sz w:val="24"/>
+          <w:szCs w:val="24"/>
+        </w:rPr>
+        <w:t>Book</w:t>
+      </w:r>
+      <w:r>
+        <w:rPr>
+          <w:rFonts w:asciiTheme="majorBidi" w:hAnsiTheme="majorBidi" w:cstheme="majorBidi"/>
+          <w:sz w:val="24"/>
+          <w:szCs w:val="24"/>
+        </w:rPr>
+        <w:t>Reading</w:t>
+      </w:r>
+    </w:p>
+    <w:p>
+      <w:pPr>
+        <w:pStyle w:val="ListParagraph"/>
+        <w:numPr>
+          <w:ilvl w:val="0"/>
+          <w:numId w:val="3"/>
+        </w:numPr>
+        <w:rPr>
+          <w:rFonts w:asciiTheme="majorBidi" w:hAnsiTheme="majorBidi" w:cstheme="majorBidi"/>
+          <w:sz w:val="24"/>
+          <w:szCs w:val="24"/>
+        </w:rPr>
+      </w:pPr>
+      <w:r>
+        <w:rPr>
+          <w:rFonts w:asciiTheme="majorBidi" w:hAnsiTheme="majorBidi" w:cstheme="majorBidi" w:hint="cs"/>
+          <w:sz w:val="24"/>
+          <w:szCs w:val="24"/>
+          <w:rtl/>
+        </w:rPr>
+        <w:t>מעניקים הרשאות גישה בעזרת הפקודה :</w:t>
+      </w:r>
+    </w:p>
+    <w:p>
+      <w:pPr>
+        <w:pStyle w:val="ListParagraph"/>
+        <w:bidi w:val="0"/>
+        <w:ind w:left="1080"/>
+        <w:rPr>
+          <w:rFonts w:ascii="Courier New" w:hAnsi="Courier New" w:cs="Courier New"/>
+          <w:color w:val="FFFFFF"/>
+          <w:sz w:val="20"/>
+          <w:szCs w:val="20"/>
+          <w:shd w:val="clear" w:color="auto" w:fill="222222"/>
+        </w:rPr>
+      </w:pPr>
+      <w:r>
+        <w:rPr>
+          <w:rFonts w:ascii="Courier New" w:hAnsi="Courier New" w:cs="Courier New"/>
+          <w:color w:val="FFFFFF"/>
+          <w:sz w:val="20"/>
+          <w:szCs w:val="20"/>
+          <w:shd w:val="clear" w:color="auto" w:fill="222222"/>
+        </w:rPr>
+        <w:t>gcloud auth login</w:t>
+      </w:r>
+    </w:p>
+    <w:p>
+      <w:pPr>
+        <w:pStyle w:val="ListParagraph"/>
+        <w:ind w:left="1080"/>
+        <w:rPr>
+          <w:rFonts w:ascii="Courier New" w:hAnsi="Courier New" w:cs="Courier New"/>
+          <w:color w:val="FFFFFF"/>
+          <w:sz w:val="20"/>
+          <w:szCs w:val="20"/>
+          <w:shd w:val="clear" w:color="auto" w:fill="222222"/>
+          <w:rtl/>
+        </w:rPr>
+      </w:pPr>
+      <w:r>
+        <w:rPr>
+          <w:rFonts w:asciiTheme="majorBidi" w:hAnsiTheme="majorBidi" w:cstheme="majorBidi" w:hint="cs"/>
+          <w:sz w:val="24"/>
+          <w:szCs w:val="24"/>
+          <w:rtl/>
+        </w:rPr>
+        <w:t xml:space="preserve">עבור החשבון </w:t>
+      </w:r>
+      <w:r>
+        <w:rPr>
+          <w:rFonts w:asciiTheme="majorBidi" w:hAnsiTheme="majorBidi" w:cstheme="majorBidi"/>
+          <w:sz w:val="24"/>
+          <w:szCs w:val="24"/>
+        </w:rPr>
+        <w:t xml:space="preserve"> </w:t>
+      </w:r>
+      <w:r>
+        <w:rPr>
+          <w:rFonts w:asciiTheme="majorBidi" w:hAnsiTheme="majorBidi" w:cstheme="majorBidi"/>
+          <w:sz w:val="24"/>
+          <w:szCs w:val="24"/>
+        </w:rPr>
+        <w:t>kidsread.appspot@gmail.com</w:t>
+      </w:r>
+      <w:r>
+        <w:rPr>
+          <w:rFonts w:asciiTheme="majorBidi" w:hAnsiTheme="majorBidi" w:cstheme="majorBidi" w:hint="cs"/>
+          <w:sz w:val="24"/>
+          <w:szCs w:val="24"/>
+          <w:rtl/>
+        </w:rPr>
+        <w:t xml:space="preserve">(סיסמא מופיעה בקובץ </w:t>
+      </w:r>
+      <w:r>
+        <w:rPr>
+          <w:rFonts w:asciiTheme="majorBidi" w:hAnsiTheme="majorBidi" w:cstheme="majorBidi"/>
+          <w:sz w:val="24"/>
+          <w:szCs w:val="24"/>
+        </w:rPr>
+        <w:t>app.standard.yaml</w:t>
+      </w:r>
+      <w:r>
+        <w:rPr>
+          <w:rFonts w:asciiTheme="majorBidi" w:hAnsiTheme="majorBidi" w:cstheme="majorBidi"/>
+          <w:sz w:val="24"/>
+          <w:szCs w:val="24"/>
+        </w:rPr>
+        <w:t xml:space="preserve"> </w:t>
+      </w:r>
+      <w:r>
+        <w:rPr>
+          <w:rFonts w:asciiTheme="majorBidi" w:hAnsiTheme="majorBidi" w:cstheme="majorBidi" w:hint="cs"/>
+          <w:sz w:val="24"/>
+          <w:szCs w:val="24"/>
+          <w:rtl/>
+        </w:rPr>
+        <w:t xml:space="preserve"> תחת המשתנה </w:t>
+      </w:r>
+      <w:r>
+        <w:rPr>
+          <w:rFonts w:asciiTheme="majorBidi" w:hAnsiTheme="majorBidi" w:cstheme="majorBidi"/>
+          <w:sz w:val="24"/>
+          <w:szCs w:val="24"/>
+        </w:rPr>
+        <w:t>GMAILPW</w:t>
+      </w:r>
+      <w:r>
+        <w:rPr>
+          <w:rFonts w:asciiTheme="majorBidi" w:hAnsiTheme="majorBidi" w:cstheme="majorBidi" w:hint="cs"/>
+          <w:sz w:val="24"/>
+          <w:szCs w:val="24"/>
+          <w:rtl/>
+        </w:rPr>
+        <w:t>)</w:t>
+      </w:r>
+    </w:p>
+    <w:p>
+      <w:pPr>
+        <w:pStyle w:val="ListParagraph"/>
+        <w:numPr>
+          <w:ilvl w:val="0"/>
+          <w:numId w:val="3"/>
+        </w:numPr>
+        <w:rPr>
+          <w:rFonts w:asciiTheme="majorBidi" w:hAnsiTheme="majorBidi"/>
+          <w:sz w:val="24"/>
+          <w:szCs w:val="24"/>
+        </w:rPr>
+      </w:pPr>
+      <w:r>
+        <w:rPr>
+          <w:rFonts w:asciiTheme="majorBidi" w:hAnsiTheme="majorBidi" w:cstheme="majorBidi" w:hint="cs"/>
+          <w:sz w:val="24"/>
+          <w:szCs w:val="24"/>
+          <w:rtl/>
+        </w:rPr>
+        <w:t xml:space="preserve">מריצים את הפקודה </w:t>
+      </w:r>
+      <w:r>
+        <w:rPr>
+          <w:rFonts w:ascii="Courier New" w:hAnsi="Courier New" w:cs="Courier New"/>
+          <w:color w:val="FFFFFF"/>
+          <w:sz w:val="20"/>
+          <w:szCs w:val="20"/>
+          <w:shd w:val="clear" w:color="auto" w:fill="222222"/>
+        </w:rPr>
+        <w:t>gcloud app deploy app.standard.yaml</w:t>
+      </w:r>
+    </w:p>
+    <w:p>
+      <w:pPr>
+        <w:pStyle w:val="ListParagraph"/>
+        <w:numPr>
+          <w:ilvl w:val="0"/>
+          <w:numId w:val="7"/>
+        </w:numPr>
+        <w:rPr>
+          <w:rFonts w:asciiTheme="majorBidi" w:hAnsiTheme="majorBidi" w:cstheme="majorBidi" w:hint="cs"/>
+          <w:sz w:val="24"/>
+          <w:szCs w:val="24"/>
+        </w:rPr>
+      </w:pPr>
+      <w:r>
+        <w:rPr>
+          <w:rFonts w:asciiTheme="majorBidi" w:hAnsiTheme="majorBidi" w:cstheme="majorBidi" w:hint="cs"/>
+          <w:sz w:val="24"/>
+          <w:szCs w:val="24"/>
+          <w:rtl/>
+        </w:rPr>
+        <w:t>בסיום התהליך השינויים יעלו לענן</w:t>
+      </w:r>
+    </w:p>
+    <w:p>
+      <w:pPr>
+        <w:pStyle w:val="ListParagraph"/>
+        <w:numPr>
+          <w:ilvl w:val="0"/>
+          <w:numId w:val="7"/>
+        </w:numPr>
+        <w:rPr>
+          <w:rFonts w:asciiTheme="majorBidi" w:hAnsiTheme="majorBidi" w:cstheme="majorBidi"/>
+          <w:sz w:val="24"/>
+          <w:szCs w:val="24"/>
+        </w:rPr>
+      </w:pPr>
+      <w:r>
+        <w:rPr>
+          <w:rFonts w:asciiTheme="majorBidi" w:hAnsiTheme="majorBidi" w:cstheme="majorBidi" w:hint="cs"/>
+          <w:sz w:val="24"/>
+          <w:szCs w:val="24"/>
+          <w:rtl/>
+        </w:rPr>
+        <w:t xml:space="preserve">ניתן להכנס לאתר בכתובת : </w:t>
+      </w:r>
+      <w:hyperlink r:id="rId8" w:history="1">
+        <w:r>
+          <w:rPr>
+            <w:rStyle w:val="Hyperlink"/>
+            <w:rFonts w:asciiTheme="majorBidi" w:hAnsiTheme="majorBidi"/>
+            <w:sz w:val="24"/>
+            <w:szCs w:val="24"/>
+          </w:rPr>
+          <w:t>https://kidsread.appspot.com</w:t>
+        </w:r>
+      </w:hyperlink>
+    </w:p>
+    <w:p>
+      <w:pPr>
+        <w:pStyle w:val="ListParagraph"/>
+        <w:numPr>
+          <w:ilvl w:val="0"/>
+          <w:numId w:val="7"/>
+        </w:numPr>
+        <w:rPr>
+          <w:rFonts w:asciiTheme="majorBidi" w:hAnsiTheme="majorBidi" w:cstheme="majorBidi"/>
+          <w:sz w:val="24"/>
+          <w:szCs w:val="24"/>
+        </w:rPr>
+      </w:pPr>
+      <w:r>
+        <w:rPr>
+          <w:rFonts w:asciiTheme="majorBidi" w:hAnsiTheme="majorBidi" w:cstheme="majorBidi" w:hint="cs"/>
+          <w:sz w:val="24"/>
+          <w:szCs w:val="24"/>
+          <w:rtl/>
+        </w:rPr>
+        <w:t xml:space="preserve">מידע נוסף ניתן למצוא ב </w:t>
+      </w:r>
+      <w:hyperlink r:id="rId9" w:history="1">
+        <w:r>
+          <w:rPr>
+            <w:rStyle w:val="Hyperlink"/>
+            <w:rFonts w:asciiTheme="majorBidi" w:hAnsiTheme="majorBidi" w:cstheme="majorBidi"/>
+            <w:sz w:val="24"/>
+            <w:szCs w:val="24"/>
+          </w:rPr>
+          <w:t>https://cloud.google.com/appengine/docs/standard/nodejs/building-app/deploying-web-service</w:t>
+        </w:r>
+      </w:hyperlink>
+    </w:p>
+    <w:p>
+      <w:pPr>
+        <w:pStyle w:val="ListParagraph"/>
+        <w:numPr>
+          <w:ilvl w:val="0"/>
+          <w:numId w:val="1"/>
+        </w:numPr>
+        <w:rPr>
+          <w:rFonts w:asciiTheme="majorBidi" w:hAnsiTheme="majorBidi" w:cstheme="majorBidi"/>
+          <w:sz w:val="24"/>
+          <w:szCs w:val="24"/>
+        </w:rPr>
+      </w:pPr>
+      <w:r>
+        <w:rPr>
+          <w:rFonts w:asciiTheme="majorBidi" w:hAnsiTheme="majorBidi" w:cstheme="majorBidi" w:hint="cs"/>
+          <w:sz w:val="24"/>
+          <w:szCs w:val="24"/>
+          <w:rtl/>
+        </w:rPr>
+        <w:t xml:space="preserve">ניתן לראות </w:t>
+      </w:r>
+      <w:r>
+        <w:rPr>
+          <w:rFonts w:asciiTheme="majorBidi" w:hAnsiTheme="majorBidi" w:cstheme="majorBidi"/>
+          <w:sz w:val="24"/>
+          <w:szCs w:val="24"/>
+        </w:rPr>
+        <w:t>logs</w:t>
+      </w:r>
+      <w:r>
+        <w:rPr>
+          <w:rFonts w:asciiTheme="majorBidi" w:hAnsiTheme="majorBidi" w:cstheme="majorBidi" w:hint="cs"/>
+          <w:sz w:val="24"/>
+          <w:szCs w:val="24"/>
+          <w:rtl/>
+        </w:rPr>
+        <w:t xml:space="preserve"> של האתר בעזרת הפקודה </w:t>
+      </w:r>
+      <w:r>
+        <w:rPr>
+          <w:rFonts w:ascii="Courier New" w:hAnsi="Courier New" w:cs="Courier New"/>
+          <w:color w:val="FFFFFF"/>
+          <w:sz w:val="20"/>
+          <w:szCs w:val="20"/>
+          <w:shd w:val="clear" w:color="auto" w:fill="222222"/>
+        </w:rPr>
+        <w:t>gcloud app logs tail -s default</w:t>
+      </w:r>
+      <w:r>
+        <w:rPr>
+          <w:rFonts w:asciiTheme="majorBidi" w:hAnsiTheme="majorBidi" w:cstheme="majorBidi" w:hint="cs"/>
+          <w:sz w:val="24"/>
+          <w:szCs w:val="24"/>
+          <w:rtl/>
+        </w:rPr>
+        <w:t xml:space="preserve"> באפליקציית </w:t>
+      </w:r>
+    </w:p>
+    <w:p>
+      <w:pPr>
+        <w:pStyle w:val="ListParagraph"/>
+        <w:ind w:left="1080"/>
+        <w:rPr>
+          <w:rFonts w:asciiTheme="majorBidi" w:hAnsiTheme="majorBidi" w:hint="cs"/>
+          <w:sz w:val="24"/>
+          <w:szCs w:val="24"/>
+          <w:rtl/>
+        </w:rPr>
+      </w:pPr>
+      <w:r>
+        <w:rPr>
+          <w:rFonts w:asciiTheme="majorBidi" w:hAnsiTheme="majorBidi"/>
+          <w:sz w:val="24"/>
+          <w:szCs w:val="24"/>
+        </w:rPr>
+        <w:t>Google Cloud SDK</w:t>
+      </w:r>
+      <w:r>
+        <w:rPr>
+          <w:rFonts w:asciiTheme="majorBidi" w:hAnsiTheme="majorBidi" w:hint="cs"/>
+          <w:sz w:val="24"/>
+          <w:szCs w:val="24"/>
+          <w:rtl/>
+        </w:rPr>
+        <w:t>.</w:t>
+      </w:r>
+    </w:p>
+    <w:p>
+      <w:pPr>
+        <w:pStyle w:val="ListParagraph"/>
+        <w:ind w:left="1800"/>
+        <w:rPr>
+          <w:rFonts w:ascii="Courier New" w:hAnsi="Courier New" w:cs="Courier New" w:hint="cs"/>
+          <w:color w:val="FFFFFF"/>
+          <w:sz w:val="20"/>
+          <w:szCs w:val="20"/>
+          <w:shd w:val="clear" w:color="auto" w:fill="222222"/>
+          <w:rtl/>
+        </w:rPr>
+      </w:pPr>
+    </w:p>
+    <w:p>
+      <w:pPr>
+        <w:bidi w:val="0"/>
+        <w:jc w:val="center"/>
+        <w:rPr>
+          <w:rFonts w:asciiTheme="majorBidi" w:hAnsiTheme="majorBidi" w:cstheme="majorBidi"/>
+          <w:b/>
+          <w:bCs/>
+          <w:sz w:val="40"/>
+          <w:szCs w:val="40"/>
+          <w:u w:val="single"/>
+        </w:rPr>
+      </w:pPr>
+    </w:p>
+    <w:p>
+      <w:pPr>
+        <w:bidi w:val="0"/>
+        <w:jc w:val="center"/>
+        <w:rPr>
+          <w:rFonts w:asciiTheme="majorBidi" w:hAnsiTheme="majorBidi" w:cstheme="majorBidi"/>
+          <w:b/>
+          <w:bCs/>
+          <w:sz w:val="40"/>
+          <w:szCs w:val="40"/>
+          <w:u w:val="single"/>
+        </w:rPr>
+      </w:pPr>
+    </w:p>
+    <w:p>
+      <w:pPr>
+        <w:bidi w:val="0"/>
+        <w:jc w:val="center"/>
+        <w:rPr>
+          <w:rFonts w:asciiTheme="majorBidi" w:hAnsiTheme="majorBidi" w:cstheme="majorBidi"/>
+          <w:b/>
+          <w:bCs/>
+          <w:sz w:val="40"/>
+          <w:szCs w:val="40"/>
+          <w:u w:val="single"/>
+        </w:rPr>
+      </w:pPr>
+    </w:p>
+    <w:p>
+      <w:pPr>
+        <w:bidi w:val="0"/>
+        <w:jc w:val="center"/>
+        <w:rPr>
+          <w:rFonts w:asciiTheme="majorBidi" w:hAnsiTheme="majorBidi" w:cstheme="majorBidi"/>
+          <w:b/>
+          <w:bCs/>
+          <w:sz w:val="40"/>
+          <w:szCs w:val="40"/>
+          <w:u w:val="single"/>
+        </w:rPr>
+      </w:pPr>
+    </w:p>
+    <w:p>
+      <w:pPr>
+        <w:bidi w:val="0"/>
+        <w:jc w:val="center"/>
+        <w:rPr>
+          <w:rFonts w:asciiTheme="majorBidi" w:hAnsiTheme="majorBidi" w:cstheme="majorBidi"/>
+          <w:b/>
+          <w:bCs/>
+          <w:sz w:val="40"/>
+          <w:szCs w:val="40"/>
+          <w:u w:val="single"/>
+        </w:rPr>
+      </w:pPr>
+    </w:p>
+    <w:p>
+      <w:pPr>
+        <w:bidi w:val="0"/>
+        <w:jc w:val="center"/>
+        <w:rPr>
+          <w:rFonts w:asciiTheme="majorBidi" w:hAnsiTheme="majorBidi" w:cstheme="majorBidi"/>
+          <w:b/>
+          <w:bCs/>
+          <w:sz w:val="40"/>
+          <w:szCs w:val="40"/>
+          <w:u w:val="single"/>
+        </w:rPr>
+      </w:pPr>
+    </w:p>
+    <w:p>
+      <w:pPr>
+        <w:bidi w:val="0"/>
+        <w:jc w:val="center"/>
+        <w:rPr>
+          <w:rFonts w:asciiTheme="majorBidi" w:hAnsiTheme="majorBidi" w:cstheme="majorBidi"/>
+          <w:b/>
+          <w:bCs/>
+          <w:sz w:val="40"/>
+          <w:szCs w:val="40"/>
+          <w:u w:val="single"/>
+        </w:rPr>
+      </w:pPr>
+    </w:p>
+    <w:p>
+      <w:pPr>
+        <w:bidi w:val="0"/>
+        <w:jc w:val="center"/>
+        <w:rPr>
+          <w:rFonts w:asciiTheme="majorBidi" w:hAnsiTheme="majorBidi" w:cstheme="majorBidi"/>
+          <w:b/>
+          <w:bCs/>
+          <w:sz w:val="40"/>
+          <w:szCs w:val="40"/>
+          <w:u w:val="single"/>
+        </w:rPr>
+      </w:pPr>
+    </w:p>
+    <w:p>
+      <w:pPr>
+        <w:bidi w:val="0"/>
+        <w:jc w:val="center"/>
+        <w:rPr>
+          <w:rFonts w:asciiTheme="majorBidi" w:hAnsiTheme="majorBidi" w:cstheme="majorBidi"/>
+          <w:b/>
+          <w:bCs/>
+          <w:sz w:val="40"/>
+          <w:szCs w:val="40"/>
+          <w:u w:val="single"/>
+        </w:rPr>
+      </w:pPr>
+    </w:p>
+    <w:p>
+      <w:pPr>
+        <w:bidi w:val="0"/>
+        <w:jc w:val="center"/>
+        <w:rPr>
+          <w:rFonts w:asciiTheme="majorBidi" w:hAnsiTheme="majorBidi" w:cstheme="majorBidi"/>
+          <w:b/>
+          <w:bCs/>
+          <w:sz w:val="40"/>
+          <w:szCs w:val="40"/>
+          <w:u w:val="single"/>
+        </w:rPr>
+      </w:pPr>
+    </w:p>
+    <w:p>
+      <w:pPr>
+        <w:bidi w:val="0"/>
+        <w:jc w:val="center"/>
+        <w:rPr>
+          <w:rFonts w:asciiTheme="majorBidi" w:hAnsiTheme="majorBidi" w:cstheme="majorBidi"/>
+          <w:b/>
+          <w:bCs/>
+          <w:sz w:val="40"/>
+          <w:szCs w:val="40"/>
+          <w:u w:val="single"/>
+        </w:rPr>
+      </w:pPr>
+    </w:p>
+    <w:p>
+      <w:pPr>
+        <w:bidi w:val="0"/>
+        <w:jc w:val="center"/>
+        <w:rPr>
+          <w:rFonts w:asciiTheme="majorBidi" w:hAnsiTheme="majorBidi" w:cstheme="majorBidi"/>
+          <w:b/>
+          <w:bCs/>
+          <w:sz w:val="40"/>
+          <w:szCs w:val="40"/>
+          <w:u w:val="single"/>
+        </w:rPr>
+      </w:pPr>
+    </w:p>
+    <w:p>
+      <w:pPr>
+        <w:bidi w:val="0"/>
+        <w:jc w:val="center"/>
+        <w:rPr>
+          <w:rFonts w:asciiTheme="majorBidi" w:hAnsiTheme="majorBidi" w:cstheme="majorBidi"/>
+          <w:b/>
+          <w:bCs/>
+          <w:sz w:val="40"/>
+          <w:szCs w:val="40"/>
+          <w:u w:val="single"/>
+        </w:rPr>
+      </w:pPr>
+    </w:p>
+    <w:p>
+      <w:pPr>
+        <w:bidi w:val="0"/>
+        <w:jc w:val="center"/>
+        <w:rPr>
+          <w:rFonts w:asciiTheme="majorBidi" w:hAnsiTheme="majorBidi" w:cstheme="majorBidi"/>
+          <w:b/>
+          <w:bCs/>
+          <w:sz w:val="40"/>
+          <w:szCs w:val="40"/>
+          <w:u w:val="single"/>
+        </w:rPr>
+      </w:pPr>
+    </w:p>
+    <w:p>
+      <w:pPr>
+        <w:bidi w:val="0"/>
+        <w:jc w:val="center"/>
+        <w:rPr>
+          <w:rFonts w:asciiTheme="majorBidi" w:hAnsiTheme="majorBidi" w:cstheme="majorBidi"/>
+          <w:b/>
+          <w:bCs/>
+          <w:sz w:val="40"/>
+          <w:szCs w:val="40"/>
+          <w:u w:val="single"/>
+        </w:rPr>
+      </w:pPr>
+    </w:p>
+    <w:p>
+      <w:pPr>
+        <w:bidi w:val="0"/>
+        <w:jc w:val="center"/>
+        <w:rPr>
+          <w:rFonts w:asciiTheme="majorBidi" w:hAnsiTheme="majorBidi" w:cstheme="majorBidi"/>
+          <w:b/>
+          <w:bCs/>
+          <w:sz w:val="40"/>
+          <w:szCs w:val="40"/>
+          <w:u w:val="single"/>
+        </w:rPr>
+      </w:pPr>
+    </w:p>
+    <w:p>
+      <w:pPr>
+        <w:bidi w:val="0"/>
+        <w:jc w:val="center"/>
+        <w:rPr>
+          <w:rFonts w:asciiTheme="majorBidi" w:hAnsiTheme="majorBidi" w:cstheme="majorBidi"/>
+          <w:b/>
+          <w:bCs/>
+          <w:sz w:val="40"/>
+          <w:szCs w:val="40"/>
+          <w:u w:val="single"/>
+        </w:rPr>
+      </w:pPr>
+    </w:p>
+    <w:p>
+      <w:pPr>
+        <w:bidi w:val="0"/>
+        <w:jc w:val="center"/>
+        <w:rPr>
+          <w:rFonts w:asciiTheme="majorBidi" w:hAnsiTheme="majorBidi" w:cstheme="majorBidi"/>
+          <w:b/>
+          <w:bCs/>
+          <w:sz w:val="40"/>
+          <w:szCs w:val="40"/>
+          <w:u w:val="single"/>
+        </w:rPr>
+      </w:pPr>
+    </w:p>
+    <w:p>
+      <w:pPr>
+        <w:bidi w:val="0"/>
+        <w:jc w:val="center"/>
+        <w:rPr>
+          <w:rFonts w:asciiTheme="majorBidi" w:hAnsiTheme="majorBidi" w:cstheme="majorBidi"/>
+          <w:b/>
+          <w:bCs/>
+          <w:sz w:val="40"/>
+          <w:szCs w:val="40"/>
+          <w:u w:val="single"/>
+        </w:rPr>
+      </w:pPr>
+    </w:p>
+    <w:p>
+      <w:pPr>
+        <w:bidi w:val="0"/>
+        <w:jc w:val="center"/>
+        <w:rPr>
+          <w:rFonts w:asciiTheme="majorBidi" w:hAnsiTheme="majorBidi" w:cstheme="majorBidi"/>
+          <w:b/>
+          <w:bCs/>
+          <w:sz w:val="40"/>
+          <w:szCs w:val="40"/>
+          <w:u w:val="single"/>
+        </w:rPr>
+      </w:pPr>
+    </w:p>
+    <w:p>
+      <w:pPr>
+        <w:bidi w:val="0"/>
+        <w:jc w:val="right"/>
+        <w:rPr>
+          <w:rFonts w:asciiTheme="majorBidi" w:hAnsiTheme="majorBidi" w:cstheme="majorBidi"/>
+          <w:b/>
+          <w:bCs/>
+          <w:sz w:val="28"/>
+          <w:szCs w:val="28"/>
+          <w:u w:val="single"/>
+        </w:rPr>
+      </w:pPr>
+      <w:r>
+        <w:rPr>
+          <w:rFonts w:asciiTheme="majorBidi" w:hAnsiTheme="majorBidi" w:cstheme="majorBidi" w:hint="cs"/>
+          <w:b/>
+          <w:bCs/>
+          <w:sz w:val="28"/>
+          <w:szCs w:val="28"/>
+          <w:u w:val="single"/>
+        </w:rPr>
+        <w:t>G</w:t>
+      </w:r>
+      <w:r>
+        <w:rPr>
+          <w:rFonts w:asciiTheme="majorBidi" w:hAnsiTheme="majorBidi" w:cstheme="majorBidi"/>
+          <w:b/>
+          <w:bCs/>
+          <w:sz w:val="28"/>
+          <w:szCs w:val="28"/>
+          <w:u w:val="single"/>
+        </w:rPr>
         <w:t>oogle Cloud SQL</w:t>
       </w:r>
     </w:p>
     <w:p>
       <w:pPr>
         <w:rPr>
-          <w:rFonts w:asciiTheme="majorBidi" w:hAnsiTheme="majorBidi" w:cstheme="majorBidi" w:hint="cs"/>
+          <w:rFonts w:asciiTheme="majorBidi" w:hAnsiTheme="majorBidi" w:cstheme="majorBidi"/>
           <w:sz w:val="24"/>
           <w:szCs w:val="24"/>
           <w:rtl/>
@@ -133,25 +1191,15 @@
         </w:rPr>
         <w:t xml:space="preserve">Instance id: </w:t>
       </w:r>
-      <w:hyperlink r:id="rId8" w:history="1">
+      <w:hyperlink r:id="rId10" w:history="1">
         <w:r>
           <w:rPr>
             <w:rFonts w:asciiTheme="majorHAnsi" w:hAnsiTheme="majorHAnsi" w:cstheme="majorHAnsi"/>
             <w:sz w:val="24"/>
             <w:szCs w:val="24"/>
           </w:rPr>
-          <w:t>kid-book-reading-</w:t>
+          <w:t>kid-book-reading-db</w:t>
         </w:r>
-        <w:proofErr w:type="spellStart"/>
-        <w:r>
-          <w:rPr>
-            <w:rFonts w:asciiTheme="majorHAnsi" w:hAnsiTheme="majorHAnsi" w:cstheme="majorHAnsi"/>
-            <w:sz w:val="24"/>
-            <w:szCs w:val="24"/>
-          </w:rPr>
-          <w:t>db</w:t>
-        </w:r>
-        <w:proofErr w:type="spellEnd"/>
       </w:hyperlink>
     </w:p>
     <w:p>
@@ -237,25 +1285,7 @@
           <w:sz w:val="24"/>
           <w:szCs w:val="24"/>
         </w:rPr>
-        <w:t>kidsread</w:t>
-      </w:r>
-      <w:proofErr w:type="gramStart"/>
-      <w:r>
-        <w:rPr>
-          <w:rFonts w:asciiTheme="majorHAnsi" w:hAnsiTheme="majorHAnsi" w:cstheme="majorHAnsi"/>
-          <w:sz w:val="24"/>
-          <w:szCs w:val="24"/>
-        </w:rPr>
-        <w:t>:europe</w:t>
-      </w:r>
-      <w:proofErr w:type="gramEnd"/>
-      <w:r>
-        <w:rPr>
-          <w:rFonts w:asciiTheme="majorHAnsi" w:hAnsiTheme="majorHAnsi" w:cstheme="majorHAnsi"/>
-          <w:sz w:val="24"/>
-          <w:szCs w:val="24"/>
-        </w:rPr>
-        <w:t>-west2:kid-book-reading</w:t>
+        <w:t>kidsread:europe-west2:kid-book-reading</w:t>
       </w:r>
     </w:p>
     <w:p>
@@ -274,6 +1304,7 @@
       <w:r>
         <w:rPr>
           <w:rFonts w:asciiTheme="majorBidi" w:hAnsiTheme="majorBidi" w:cs="Times New Roman"/>
+          <w:noProof/>
           <w:sz w:val="24"/>
           <w:szCs w:val="24"/>
           <w:rtl/>
@@ -302,7 +1333,7 @@
                     <pic:cNvPicPr/>
                   </pic:nvPicPr>
                   <pic:blipFill>
-                    <a:blip r:embed="rId9" cstate="print">
+                    <a:blip r:embed="rId11" cstate="print">
                       <a:extLst>
                         <a:ext uri="{28A0092B-C50C-407E-A947-70E740481C1C}">
                           <a14:useLocalDpi xmlns:a14="http://schemas.microsoft.com/office/drawing/2010/main" val="0"/>
@@ -613,8 +1644,6 @@
           <w:szCs w:val="24"/>
         </w:rPr>
       </w:pPr>
-      <w:proofErr w:type="spellStart"/>
-      <w:proofErr w:type="gramStart"/>
       <w:r>
         <w:rPr>
           <w:rFonts w:ascii="Courier New" w:hAnsi="Courier New" w:cs="Courier New"/>
@@ -623,10 +1652,140 @@
           <w:szCs w:val="20"/>
           <w:shd w:val="clear" w:color="auto" w:fill="222222"/>
         </w:rPr>
-        <w:t>gcloud</w:t>
-      </w:r>
-      <w:proofErr w:type="spellEnd"/>
-      <w:proofErr w:type="gramEnd"/>
+        <w:t>gcloud sql connect kid-book-reading --user=postgres --quiet</w:t>
+      </w:r>
+    </w:p>
+    <w:p>
+      <w:pPr>
+        <w:pStyle w:val="ListParagraph"/>
+        <w:ind w:left="1080"/>
+        <w:rPr>
+          <w:rFonts w:asciiTheme="majorBidi" w:hAnsiTheme="majorBidi" w:cstheme="majorBidi"/>
+          <w:sz w:val="24"/>
+          <w:szCs w:val="24"/>
+          <w:rtl/>
+        </w:rPr>
+      </w:pPr>
+    </w:p>
+    <w:p>
+      <w:pPr>
+        <w:pStyle w:val="ListParagraph"/>
+        <w:ind w:left="1080"/>
+        <w:rPr>
+          <w:rFonts w:asciiTheme="majorBidi" w:hAnsiTheme="majorBidi" w:cstheme="majorBidi"/>
+          <w:sz w:val="24"/>
+          <w:szCs w:val="24"/>
+          <w:rtl/>
+        </w:rPr>
+      </w:pPr>
+      <w:r>
+        <w:rPr>
+          <w:rFonts w:asciiTheme="majorBidi" w:hAnsiTheme="majorBidi" w:cstheme="majorBidi" w:hint="cs"/>
+          <w:sz w:val="24"/>
+          <w:szCs w:val="24"/>
+          <w:rtl/>
+        </w:rPr>
+        <w:t xml:space="preserve">מכניסים סיסמא עבור המשתמש </w:t>
+      </w:r>
+      <w:r>
+        <w:rPr>
+          <w:rFonts w:asciiTheme="majorBidi" w:hAnsiTheme="majorBidi" w:cstheme="majorBidi"/>
+          <w:sz w:val="24"/>
+          <w:szCs w:val="24"/>
+        </w:rPr>
+        <w:t>postgres</w:t>
+      </w:r>
+      <w:r>
+        <w:rPr>
+          <w:rFonts w:asciiTheme="majorBidi" w:hAnsiTheme="majorBidi" w:cstheme="majorBidi" w:hint="cs"/>
+          <w:sz w:val="24"/>
+          <w:szCs w:val="24"/>
+          <w:rtl/>
+        </w:rPr>
+        <w:t xml:space="preserve"> (מופיע בקובץ </w:t>
+      </w:r>
+      <w:r>
+        <w:rPr>
+          <w:rFonts w:asciiTheme="majorBidi" w:hAnsiTheme="majorBidi" w:cstheme="majorBidi"/>
+          <w:sz w:val="24"/>
+          <w:szCs w:val="24"/>
+        </w:rPr>
+        <w:t>app.standard.yaml</w:t>
+      </w:r>
+      <w:r>
+        <w:rPr>
+          <w:rFonts w:asciiTheme="majorBidi" w:hAnsiTheme="majorBidi" w:cstheme="majorBidi"/>
+          <w:sz w:val="24"/>
+          <w:szCs w:val="24"/>
+        </w:rPr>
+        <w:t xml:space="preserve"> </w:t>
+      </w:r>
+      <w:r>
+        <w:rPr>
+          <w:rFonts w:asciiTheme="majorBidi" w:hAnsiTheme="majorBidi" w:cstheme="majorBidi" w:hint="cs"/>
+          <w:sz w:val="24"/>
+          <w:szCs w:val="24"/>
+          <w:rtl/>
+        </w:rPr>
+        <w:t xml:space="preserve"> תחת המשתנה </w:t>
+      </w:r>
+      <w:r>
+        <w:rPr>
+          <w:rFonts w:asciiTheme="majorBidi" w:hAnsiTheme="majorBidi" w:cstheme="majorBidi"/>
+          <w:sz w:val="24"/>
+          <w:szCs w:val="24"/>
+        </w:rPr>
+        <w:t>SQL_PASSWORD</w:t>
+      </w:r>
+      <w:r>
+        <w:rPr>
+          <w:rFonts w:asciiTheme="majorBidi" w:hAnsiTheme="majorBidi" w:cstheme="majorBidi" w:hint="cs"/>
+          <w:sz w:val="24"/>
+          <w:szCs w:val="24"/>
+          <w:rtl/>
+        </w:rPr>
+        <w:t>)</w:t>
+      </w:r>
+    </w:p>
+    <w:p>
+      <w:pPr>
+        <w:pStyle w:val="ListParagraph"/>
+        <w:ind w:left="1080"/>
+        <w:rPr>
+          <w:rFonts w:asciiTheme="majorBidi" w:hAnsiTheme="majorBidi" w:cstheme="majorBidi"/>
+          <w:sz w:val="24"/>
+          <w:szCs w:val="24"/>
+        </w:rPr>
+      </w:pPr>
+      <w:r>
+        <w:rPr>
+          <w:rFonts w:asciiTheme="majorBidi" w:hAnsiTheme="majorBidi" w:cstheme="majorBidi" w:hint="cs"/>
+          <w:sz w:val="24"/>
+          <w:szCs w:val="24"/>
+          <w:rtl/>
+        </w:rPr>
+        <w:t>מתחברים לבסיס הנתונים באמצעות הפקודה</w:t>
+      </w:r>
+      <w:r>
+        <w:rPr>
+          <w:rFonts w:asciiTheme="majorBidi" w:hAnsiTheme="majorBidi" w:cstheme="majorBidi"/>
+          <w:sz w:val="24"/>
+          <w:szCs w:val="24"/>
+        </w:rPr>
+        <w:t>:</w:t>
+      </w:r>
+    </w:p>
+    <w:p>
+      <w:pPr>
+        <w:pStyle w:val="ListParagraph"/>
+        <w:bidi w:val="0"/>
+        <w:ind w:left="1080"/>
+        <w:rPr>
+          <w:rFonts w:asciiTheme="majorBidi" w:hAnsiTheme="majorBidi" w:cstheme="majorBidi"/>
+          <w:sz w:val="24"/>
+          <w:szCs w:val="24"/>
+        </w:rPr>
+      </w:pPr>
       <w:r>
         <w:rPr>
           <w:rFonts w:ascii="Courier New" w:hAnsi="Courier New" w:cs="Courier New"/>
@@ -635,51 +1794,7 @@
           <w:szCs w:val="20"/>
           <w:shd w:val="clear" w:color="auto" w:fill="222222"/>
         </w:rPr>
-        <w:t xml:space="preserve"> </w:t>
-      </w:r>
-      <w:proofErr w:type="spellStart"/>
-      <w:r>
-        <w:rPr>
-          <w:rFonts w:ascii="Courier New" w:hAnsi="Courier New" w:cs="Courier New"/>
-          <w:color w:val="FFFFFF"/>
-          <w:sz w:val="20"/>
-          <w:szCs w:val="20"/>
-          <w:shd w:val="clear" w:color="auto" w:fill="222222"/>
-        </w:rPr>
-        <w:t>sql</w:t>
-      </w:r>
-      <w:proofErr w:type="spellEnd"/>
-      <w:r>
-        <w:rPr>
-          <w:rFonts w:ascii="Courier New" w:hAnsi="Courier New" w:cs="Courier New"/>
-          <w:color w:val="FFFFFF"/>
-          <w:sz w:val="20"/>
-          <w:szCs w:val="20"/>
-          <w:shd w:val="clear" w:color="auto" w:fill="222222"/>
-        </w:rPr>
-        <w:t xml:space="preserve"> connect kid-book-reading --user=</w:t>
-      </w:r>
-      <w:proofErr w:type="spellStart"/>
-      <w:r>
-        <w:rPr>
-          <w:rFonts w:ascii="Courier New" w:hAnsi="Courier New" w:cs="Courier New"/>
-          <w:color w:val="FFFFFF"/>
-          <w:sz w:val="20"/>
-          <w:szCs w:val="20"/>
-          <w:shd w:val="clear" w:color="auto" w:fill="222222"/>
-        </w:rPr>
-        <w:t>postgres</w:t>
-      </w:r>
-      <w:proofErr w:type="spellEnd"/>
-      <w:r>
-        <w:rPr>
-          <w:rFonts w:ascii="Courier New" w:hAnsi="Courier New" w:cs="Courier New"/>
-          <w:color w:val="FFFFFF"/>
-          <w:sz w:val="20"/>
-          <w:szCs w:val="20"/>
-          <w:shd w:val="clear" w:color="auto" w:fill="222222"/>
-        </w:rPr>
-        <w:t xml:space="preserve"> --quiet</w:t>
+        <w:t>\c kidBookReadingDB postgres</w:t>
       </w:r>
     </w:p>
     <w:p>
@@ -693,6 +1808,74 @@
           <w:rtl/>
         </w:rPr>
       </w:pPr>
+      <w:r>
+        <w:rPr>
+          <w:rFonts w:asciiTheme="majorBidi" w:hAnsiTheme="majorBidi" w:cstheme="majorBidi" w:hint="cs"/>
+          <w:sz w:val="24"/>
+          <w:szCs w:val="24"/>
+          <w:rtl/>
+        </w:rPr>
+        <w:t xml:space="preserve">מכניסים סיסמא עבור המשתמש </w:t>
+      </w:r>
+      <w:r>
+        <w:rPr>
+          <w:rFonts w:asciiTheme="majorBidi" w:hAnsiTheme="majorBidi" w:cstheme="majorBidi"/>
+          <w:sz w:val="24"/>
+          <w:szCs w:val="24"/>
+        </w:rPr>
+        <w:t>postgres</w:t>
+      </w:r>
+      <w:r>
+        <w:rPr>
+          <w:rFonts w:asciiTheme="majorBidi" w:hAnsiTheme="majorBidi" w:cstheme="majorBidi" w:hint="cs"/>
+          <w:sz w:val="24"/>
+          <w:szCs w:val="24"/>
+          <w:rtl/>
+        </w:rPr>
+        <w:t xml:space="preserve"> (מופיע בקובץ </w:t>
+      </w:r>
+      <w:r>
+        <w:rPr>
+          <w:rFonts w:asciiTheme="majorBidi" w:hAnsiTheme="majorBidi" w:cstheme="majorBidi"/>
+          <w:sz w:val="24"/>
+          <w:szCs w:val="24"/>
+        </w:rPr>
+        <w:t>app.standard.yaml</w:t>
+      </w:r>
+      <w:r>
+        <w:rPr>
+          <w:rFonts w:asciiTheme="majorBidi" w:hAnsiTheme="majorBidi" w:cstheme="majorBidi"/>
+          <w:sz w:val="24"/>
+          <w:szCs w:val="24"/>
+        </w:rPr>
+        <w:t xml:space="preserve"> </w:t>
+      </w:r>
+      <w:r>
+        <w:rPr>
+          <w:rFonts w:asciiTheme="majorBidi" w:hAnsiTheme="majorBidi" w:cstheme="majorBidi" w:hint="cs"/>
+          <w:sz w:val="24"/>
+          <w:szCs w:val="24"/>
+          <w:rtl/>
+        </w:rPr>
+        <w:t xml:space="preserve"> תחת המשתנה </w:t>
+      </w:r>
+      <w:r>
+        <w:rPr>
+          <w:rFonts w:asciiTheme="majorBidi" w:hAnsiTheme="majorBidi" w:cstheme="majorBidi"/>
+          <w:sz w:val="24"/>
+          <w:szCs w:val="24"/>
+        </w:rPr>
+        <w:t>SQL_PASSWORD</w:t>
+      </w:r>
+      <w:r>
+        <w:rPr>
+          <w:rFonts w:asciiTheme="majorBidi" w:hAnsiTheme="majorBidi" w:cstheme="majorBidi" w:hint="cs"/>
+          <w:sz w:val="24"/>
+          <w:szCs w:val="24"/>
+          <w:rtl/>
+        </w:rPr>
+        <w:t>)</w:t>
+      </w:r>
     </w:p>
     <w:p>
       <w:pPr>
@@ -712,45 +1895,7 @@
           <w:szCs w:val="24"/>
           <w:rtl/>
         </w:rPr>
-        <w:t xml:space="preserve">מכניסים סיסמא עבור המשתמש </w:t>
-      </w:r>
-      <w:proofErr w:type="spellStart"/>
-      <w:r>
-        <w:rPr>
-          <w:rFonts w:asciiTheme="majorBidi" w:hAnsiTheme="majorBidi" w:cstheme="majorBidi"/>
-          <w:sz w:val="24"/>
-          <w:szCs w:val="24"/>
-        </w:rPr>
-        <w:t>postgres</w:t>
-      </w:r>
-      <w:proofErr w:type="spellEnd"/>
-      <w:r>
-        <w:rPr>
-          <w:rFonts w:asciiTheme="majorBidi" w:hAnsiTheme="majorBidi" w:cstheme="majorBidi" w:hint="cs"/>
-          <w:sz w:val="24"/>
-          <w:szCs w:val="24"/>
-          <w:rtl/>
-        </w:rPr>
-        <w:t xml:space="preserve"> (מופיע בקובץ </w:t>
-      </w:r>
-      <w:proofErr w:type="spellStart"/>
-      <w:r>
-        <w:rPr>
-          <w:rFonts w:asciiTheme="majorBidi" w:hAnsiTheme="majorBidi" w:cstheme="majorBidi"/>
-          <w:sz w:val="24"/>
-          <w:szCs w:val="24"/>
-        </w:rPr>
-        <w:t>app.standard.yaml</w:t>
-      </w:r>
-      <w:proofErr w:type="spellEnd"/>
-      <w:r>
-        <w:rPr>
-          <w:rFonts w:asciiTheme="majorBidi" w:hAnsiTheme="majorBidi" w:cstheme="majorBidi" w:hint="cs"/>
-          <w:sz w:val="24"/>
-          <w:szCs w:val="24"/>
-          <w:rtl/>
-        </w:rPr>
-        <w:t>)</w:t>
+        <w:t>כעת נוצר חיבור לבסיס הנתונים וניתן להריץ פקודות.</w:t>
       </w:r>
     </w:p>
     <w:p>
@@ -761,81 +1906,275 @@
           <w:rFonts w:asciiTheme="majorBidi" w:hAnsiTheme="majorBidi" w:cstheme="majorBidi"/>
           <w:sz w:val="24"/>
           <w:szCs w:val="24"/>
-        </w:rPr>
-      </w:pPr>
-      <w:r>
-        <w:rPr>
-          <w:rFonts w:asciiTheme="majorBidi" w:hAnsiTheme="majorBidi" w:cstheme="majorBidi" w:hint="cs"/>
-          <w:sz w:val="24"/>
-          <w:szCs w:val="24"/>
-          <w:rtl/>
-        </w:rPr>
-        <w:t>מתחברים לבסיס הנתונים באמצעות הפקודה</w:t>
-      </w:r>
-      <w:r>
-        <w:rPr>
-          <w:rFonts w:asciiTheme="majorBidi" w:hAnsiTheme="majorBidi" w:cstheme="majorBidi"/>
-          <w:sz w:val="24"/>
-          <w:szCs w:val="24"/>
-        </w:rPr>
-        <w:t>:</w:t>
-      </w:r>
+          <w:rtl/>
+        </w:rPr>
+      </w:pPr>
     </w:p>
     <w:p>
       <w:pPr>
         <w:pStyle w:val="ListParagraph"/>
-        <w:bidi w:val="0"/>
-        <w:ind w:left="1080"/>
-        <w:rPr>
-          <w:rFonts w:asciiTheme="majorBidi" w:hAnsiTheme="majorBidi" w:cstheme="majorBidi"/>
-          <w:sz w:val="24"/>
-          <w:szCs w:val="24"/>
-        </w:rPr>
-      </w:pPr>
-      <w:r>
-        <w:rPr>
-          <w:rFonts w:ascii="Courier New" w:hAnsi="Courier New" w:cs="Courier New"/>
-          <w:color w:val="FFFFFF"/>
-          <w:sz w:val="20"/>
-          <w:szCs w:val="20"/>
-          <w:shd w:val="clear" w:color="auto" w:fill="222222"/>
-        </w:rPr>
-        <w:t xml:space="preserve">\c </w:t>
-      </w:r>
-      <w:proofErr w:type="spellStart"/>
-      <w:r>
-        <w:rPr>
-          <w:rFonts w:ascii="Courier New" w:hAnsi="Courier New" w:cs="Courier New"/>
-          <w:color w:val="FFFFFF"/>
-          <w:sz w:val="20"/>
-          <w:szCs w:val="20"/>
-          <w:shd w:val="clear" w:color="auto" w:fill="222222"/>
-        </w:rPr>
-        <w:t>kidBookReadingDB</w:t>
-      </w:r>
-      <w:proofErr w:type="spellEnd"/>
-      <w:r>
-        <w:rPr>
-          <w:rFonts w:ascii="Courier New" w:hAnsi="Courier New" w:cs="Courier New"/>
-          <w:color w:val="FFFFFF"/>
-          <w:sz w:val="20"/>
-          <w:szCs w:val="20"/>
-          <w:shd w:val="clear" w:color="auto" w:fill="222222"/>
+        <w:numPr>
+          <w:ilvl w:val="0"/>
+          <w:numId w:val="1"/>
+        </w:numPr>
+        <w:rPr>
+          <w:rFonts w:asciiTheme="majorBidi" w:hAnsiTheme="majorBidi" w:cstheme="majorBidi" w:hint="cs"/>
+          <w:sz w:val="24"/>
+          <w:szCs w:val="24"/>
+        </w:rPr>
+      </w:pPr>
+      <w:r>
+        <w:rPr>
+          <w:rFonts w:asciiTheme="majorBidi" w:hAnsiTheme="majorBidi" w:cstheme="majorBidi" w:hint="cs"/>
+          <w:sz w:val="24"/>
+          <w:szCs w:val="24"/>
+          <w:rtl/>
+        </w:rPr>
+        <w:t xml:space="preserve">מבנה ה </w:t>
+      </w:r>
+      <w:r>
+        <w:rPr>
+          <w:rFonts w:asciiTheme="majorBidi" w:hAnsiTheme="majorBidi" w:cstheme="majorBidi" w:hint="cs"/>
+          <w:sz w:val="24"/>
+          <w:szCs w:val="24"/>
+        </w:rPr>
+        <w:t>DDL</w:t>
+      </w:r>
+      <w:r>
+        <w:rPr>
+          <w:rFonts w:asciiTheme="majorBidi" w:hAnsiTheme="majorBidi" w:cstheme="majorBidi" w:hint="cs"/>
+          <w:sz w:val="24"/>
+          <w:szCs w:val="24"/>
+          <w:rtl/>
+        </w:rPr>
+        <w:t xml:space="preserve"> שאיתו נבנה בסיס הנתונים נמצא בתיקיית </w:t>
+      </w:r>
+      <w:r>
+        <w:rPr>
+          <w:rFonts w:asciiTheme="majorBidi" w:hAnsiTheme="majorBidi" w:cstheme="majorBidi"/>
+          <w:sz w:val="24"/>
+          <w:szCs w:val="24"/>
+        </w:rPr>
+        <w:t>docs</w:t>
+      </w:r>
+      <w:r>
+        <w:rPr>
+          <w:rFonts w:asciiTheme="majorBidi" w:hAnsiTheme="majorBidi" w:cstheme="majorBidi" w:hint="cs"/>
+          <w:sz w:val="24"/>
+          <w:szCs w:val="24"/>
+          <w:rtl/>
+        </w:rPr>
+        <w:t xml:space="preserve"> : </w:t>
+      </w:r>
+      <w:r>
+        <w:rPr>
+          <w:rFonts w:asciiTheme="majorBidi" w:hAnsiTheme="majorBidi" w:cstheme="majorBidi"/>
+          <w:sz w:val="24"/>
+          <w:szCs w:val="24"/>
+        </w:rPr>
+        <w:t>kidBookReadingDDL.sql</w:t>
+      </w:r>
+    </w:p>
+    <w:p>
+      <w:pPr>
+        <w:pStyle w:val="ListParagraph"/>
+        <w:rPr>
+          <w:rFonts w:asciiTheme="majorBidi" w:hAnsiTheme="majorBidi" w:cstheme="majorBidi" w:hint="cs"/>
+          <w:sz w:val="24"/>
+          <w:szCs w:val="24"/>
+          <w:rtl/>
+        </w:rPr>
+      </w:pPr>
+      <w:r>
+        <w:rPr>
+          <w:rFonts w:asciiTheme="majorBidi" w:hAnsiTheme="majorBidi" w:cstheme="majorBidi" w:hint="cs"/>
+          <w:sz w:val="24"/>
+          <w:szCs w:val="24"/>
+          <w:rtl/>
+        </w:rPr>
+        <w:t>על מנת לבנות בסיס נתונים חדש ניתן להשתמש בכל הפקודות שבקובץ זה.</w:t>
+      </w:r>
+      <w:r>
+        <w:rPr>
+          <w:rFonts w:asciiTheme="majorBidi" w:hAnsiTheme="majorBidi" w:cstheme="majorBidi" w:hint="cs"/>
+          <w:sz w:val="24"/>
+          <w:szCs w:val="24"/>
+          <w:rtl/>
         </w:rPr>
         <w:t xml:space="preserve"> </w:t>
       </w:r>
-      <w:proofErr w:type="spellStart"/>
-      <w:r>
-        <w:rPr>
-          <w:rFonts w:ascii="Courier New" w:hAnsi="Courier New" w:cs="Courier New"/>
-          <w:color w:val="FFFFFF"/>
-          <w:sz w:val="20"/>
-          <w:szCs w:val="20"/>
-          <w:shd w:val="clear" w:color="auto" w:fill="222222"/>
-        </w:rPr>
-        <w:t>postgres</w:t>
-      </w:r>
-      <w:proofErr w:type="spellEnd"/>
+    </w:p>
+    <w:p>
+      <w:pPr>
+        <w:pStyle w:val="ListParagraph"/>
+        <w:rPr>
+          <w:rFonts w:asciiTheme="majorBidi" w:hAnsiTheme="majorBidi" w:cstheme="majorBidi"/>
+          <w:sz w:val="24"/>
+          <w:szCs w:val="24"/>
+          <w:rtl/>
+        </w:rPr>
+      </w:pPr>
+    </w:p>
+    <w:p>
+      <w:pPr>
+        <w:pStyle w:val="ListParagraph"/>
+        <w:numPr>
+          <w:ilvl w:val="0"/>
+          <w:numId w:val="1"/>
+        </w:numPr>
+        <w:rPr>
+          <w:rFonts w:asciiTheme="majorBidi" w:hAnsiTheme="majorBidi" w:cstheme="majorBidi"/>
+          <w:sz w:val="24"/>
+          <w:szCs w:val="24"/>
+        </w:rPr>
+      </w:pPr>
+      <w:r>
+        <w:rPr>
+          <w:rFonts w:asciiTheme="majorBidi" w:hAnsiTheme="majorBidi" w:cstheme="majorBidi" w:hint="cs"/>
+          <w:sz w:val="24"/>
+          <w:szCs w:val="24"/>
+          <w:rtl/>
+        </w:rPr>
+        <w:t xml:space="preserve">אתחול ראשוני שהוכנס לבסיס הנתונים נמצא </w:t>
+      </w:r>
+      <w:r>
+        <w:rPr>
+          <w:rFonts w:asciiTheme="majorBidi" w:hAnsiTheme="majorBidi" w:cstheme="majorBidi" w:hint="cs"/>
+          <w:sz w:val="24"/>
+          <w:szCs w:val="24"/>
+          <w:rtl/>
+        </w:rPr>
+        <w:t xml:space="preserve">בתיקיית </w:t>
+      </w:r>
+      <w:r>
+        <w:rPr>
+          <w:rFonts w:asciiTheme="majorBidi" w:hAnsiTheme="majorBidi" w:cstheme="majorBidi"/>
+          <w:sz w:val="24"/>
+          <w:szCs w:val="24"/>
+        </w:rPr>
+        <w:t>docs</w:t>
+      </w:r>
+      <w:r>
+        <w:rPr>
+          <w:rFonts w:asciiTheme="majorBidi" w:hAnsiTheme="majorBidi" w:cstheme="majorBidi" w:hint="cs"/>
+          <w:sz w:val="24"/>
+          <w:szCs w:val="24"/>
+          <w:rtl/>
+        </w:rPr>
+        <w:t xml:space="preserve"> : </w:t>
+      </w:r>
+      <w:r>
+        <w:rPr>
+          <w:rFonts w:asciiTheme="majorBidi" w:hAnsiTheme="majorBidi" w:cstheme="majorBidi"/>
+          <w:sz w:val="24"/>
+          <w:szCs w:val="24"/>
+        </w:rPr>
+        <w:t>initializeDB.sq</w:t>
+      </w:r>
+      <w:r>
+        <w:rPr>
+          <w:rFonts w:asciiTheme="majorBidi" w:hAnsiTheme="majorBidi" w:cstheme="majorBidi"/>
+          <w:sz w:val="24"/>
+          <w:szCs w:val="24"/>
+        </w:rPr>
+        <w:t>l</w:t>
+      </w:r>
+    </w:p>
+    <w:p>
+      <w:pPr>
+        <w:pStyle w:val="ListParagraph"/>
+        <w:rPr>
+          <w:rFonts w:asciiTheme="majorBidi" w:hAnsiTheme="majorBidi" w:cstheme="majorBidi"/>
+          <w:sz w:val="24"/>
+          <w:szCs w:val="24"/>
+          <w:rtl/>
+        </w:rPr>
+      </w:pPr>
+      <w:r>
+        <w:rPr>
+          <w:rFonts w:asciiTheme="majorBidi" w:hAnsiTheme="majorBidi" w:cstheme="majorBidi" w:hint="cs"/>
+          <w:sz w:val="24"/>
+          <w:szCs w:val="24"/>
+          <w:rtl/>
+        </w:rPr>
+        <w:t>ניתן להשתמש בקובץ זה כדי להכניס מידע ראשוני לבסיס הנתונים.</w:t>
+      </w:r>
+    </w:p>
+    <w:p>
+      <w:pPr>
+        <w:pStyle w:val="ListParagraph"/>
+        <w:rPr>
+          <w:rFonts w:asciiTheme="majorBidi" w:hAnsiTheme="majorBidi" w:cstheme="majorBidi"/>
+          <w:sz w:val="24"/>
+          <w:szCs w:val="24"/>
+          <w:rtl/>
+        </w:rPr>
+      </w:pPr>
+    </w:p>
+    <w:p>
+      <w:pPr>
+        <w:pStyle w:val="ListParagraph"/>
+        <w:numPr>
+          <w:ilvl w:val="0"/>
+          <w:numId w:val="1"/>
+        </w:numPr>
+        <w:rPr>
+          <w:rFonts w:asciiTheme="majorBidi" w:hAnsiTheme="majorBidi" w:cstheme="majorBidi" w:hint="cs"/>
+          <w:sz w:val="24"/>
+          <w:szCs w:val="24"/>
+          <w:rtl/>
+        </w:rPr>
+      </w:pPr>
+      <w:r>
+        <w:rPr>
+          <w:rFonts w:asciiTheme="majorBidi" w:hAnsiTheme="majorBidi" w:cstheme="majorBidi" w:hint="cs"/>
+          <w:sz w:val="24"/>
+          <w:szCs w:val="24"/>
+          <w:rtl/>
+        </w:rPr>
+        <w:t>על מנת לגבות את הבסיס הנתונים שקיים בענן ניתן להעזר במדריך זה :</w:t>
+      </w:r>
+      <w:r>
+        <w:rPr>
+          <w:rFonts w:asciiTheme="majorBidi" w:hAnsiTheme="majorBidi" w:cstheme="majorBidi"/>
+          <w:sz w:val="24"/>
+          <w:szCs w:val="24"/>
+          <w:rtl/>
+        </w:rPr>
+        <w:br/>
+      </w:r>
+      <w:hyperlink r:id="rId12" w:history="1">
+        <w:r>
+          <w:rPr>
+            <w:rStyle w:val="Hyperlink"/>
+            <w:rFonts w:asciiTheme="majorBidi" w:hAnsiTheme="majorBidi" w:cstheme="majorBidi"/>
+            <w:sz w:val="24"/>
+            <w:szCs w:val="24"/>
+          </w:rPr>
+          <w:t>https://cloud.google.com/sql/docs/postgres/import-export/exporting</w:t>
+        </w:r>
+      </w:hyperlink>
+    </w:p>
+    <w:p>
+      <w:pPr>
+        <w:pStyle w:val="ListParagraph"/>
+        <w:rPr>
+          <w:rFonts w:asciiTheme="majorBidi" w:hAnsiTheme="majorBidi" w:cstheme="majorBidi"/>
+          <w:sz w:val="24"/>
+          <w:szCs w:val="24"/>
+          <w:rtl/>
+        </w:rPr>
+      </w:pPr>
+    </w:p>
+    <w:p>
+      <w:pPr>
+        <w:pStyle w:val="ListParagraph"/>
+        <w:rPr>
+          <w:rFonts w:asciiTheme="majorBidi" w:hAnsiTheme="majorBidi" w:cstheme="majorBidi"/>
+          <w:sz w:val="24"/>
+          <w:szCs w:val="24"/>
+        </w:rPr>
+      </w:pPr>
     </w:p>
     <w:p>
       <w:pPr>
@@ -848,74 +2187,17 @@
           <w:rtl/>
         </w:rPr>
       </w:pPr>
-      <w:r>
-        <w:rPr>
-          <w:rFonts w:asciiTheme="majorBidi" w:hAnsiTheme="majorBidi" w:cstheme="majorBidi" w:hint="cs"/>
-          <w:sz w:val="24"/>
-          <w:szCs w:val="24"/>
-          <w:rtl/>
-        </w:rPr>
-        <w:t xml:space="preserve">מכניסים סיסמא עבור המשתמש </w:t>
-      </w:r>
-      <w:proofErr w:type="spellStart"/>
-      <w:r>
-        <w:rPr>
-          <w:rFonts w:asciiTheme="majorBidi" w:hAnsiTheme="majorBidi" w:cstheme="majorBidi"/>
-          <w:sz w:val="24"/>
-          <w:szCs w:val="24"/>
-        </w:rPr>
-        <w:t>postgres</w:t>
-      </w:r>
-      <w:proofErr w:type="spellEnd"/>
-      <w:r>
-        <w:rPr>
-          <w:rFonts w:asciiTheme="majorBidi" w:hAnsiTheme="majorBidi" w:cstheme="majorBidi" w:hint="cs"/>
-          <w:sz w:val="24"/>
-          <w:szCs w:val="24"/>
-          <w:rtl/>
-        </w:rPr>
-        <w:t xml:space="preserve"> (מופיע בקובץ </w:t>
-      </w:r>
-      <w:proofErr w:type="spellStart"/>
-      <w:r>
-        <w:rPr>
-          <w:rFonts w:asciiTheme="majorBidi" w:hAnsiTheme="majorBidi" w:cstheme="majorBidi"/>
-          <w:sz w:val="24"/>
-          <w:szCs w:val="24"/>
-        </w:rPr>
-        <w:t>app.standard.yaml</w:t>
-      </w:r>
-      <w:proofErr w:type="spellEnd"/>
-      <w:r>
-        <w:rPr>
-          <w:rFonts w:asciiTheme="majorBidi" w:hAnsiTheme="majorBidi" w:cstheme="majorBidi" w:hint="cs"/>
-          <w:sz w:val="24"/>
-          <w:szCs w:val="24"/>
-          <w:rtl/>
-        </w:rPr>
-        <w:t>)</w:t>
-      </w:r>
     </w:p>
     <w:p>
       <w:pPr>
         <w:pStyle w:val="ListParagraph"/>
         <w:ind w:left="1080"/>
         <w:rPr>
-          <w:rFonts w:asciiTheme="majorBidi" w:hAnsiTheme="majorBidi" w:cstheme="majorBidi" w:hint="cs"/>
-          <w:sz w:val="24"/>
-          <w:szCs w:val="24"/>
-          <w:rtl/>
-        </w:rPr>
-      </w:pPr>
-      <w:r>
-        <w:rPr>
-          <w:rFonts w:asciiTheme="majorBidi" w:hAnsiTheme="majorBidi" w:cstheme="majorBidi" w:hint="cs"/>
-          <w:sz w:val="24"/>
-          <w:szCs w:val="24"/>
-          <w:rtl/>
-        </w:rPr>
-        <w:t>כעת נוצר חיבור לבסיס הנתונים וניתן להריץ פקודות.</w:t>
-      </w:r>
+          <w:rFonts w:asciiTheme="majorBidi" w:hAnsiTheme="majorBidi" w:cstheme="majorBidi"/>
+          <w:sz w:val="24"/>
+          <w:szCs w:val="24"/>
+        </w:rPr>
+      </w:pPr>
     </w:p>
     <w:p>
       <w:pPr>
@@ -932,69 +2214,299 @@
     <w:p>
       <w:pPr>
         <w:pStyle w:val="ListParagraph"/>
+        <w:bidi w:val="0"/>
         <w:ind w:left="1080"/>
-        <w:rPr>
-          <w:rFonts w:asciiTheme="majorBidi" w:hAnsiTheme="majorBidi" w:cstheme="majorBidi" w:hint="cs"/>
-          <w:sz w:val="24"/>
-          <w:szCs w:val="24"/>
-        </w:rPr>
-      </w:pPr>
-      <w:bookmarkStart w:id="0" w:name="_GoBack"/>
-      <w:bookmarkEnd w:id="0"/>
+        <w:jc w:val="right"/>
+        <w:rPr>
+          <w:rFonts w:asciiTheme="majorBidi" w:hAnsiTheme="majorBidi" w:cstheme="majorBidi"/>
+          <w:sz w:val="24"/>
+          <w:szCs w:val="24"/>
+          <w:rtl/>
+        </w:rPr>
+      </w:pPr>
+      <w:r>
+        <w:rPr>
+          <w:rFonts w:asciiTheme="majorBidi" w:hAnsiTheme="majorBidi" w:cstheme="majorBidi" w:hint="cs"/>
+          <w:sz w:val="24"/>
+          <w:szCs w:val="24"/>
+          <w:rtl/>
+        </w:rPr>
+        <w:tab/>
+      </w:r>
+      <w:r>
+        <w:rPr>
+          <w:rFonts w:asciiTheme="majorBidi" w:hAnsiTheme="majorBidi" w:cstheme="majorBidi" w:hint="cs"/>
+          <w:sz w:val="24"/>
+          <w:szCs w:val="24"/>
+          <w:rtl/>
+        </w:rPr>
+        <w:tab/>
+      </w:r>
+    </w:p>
+    <w:p>
+      <w:pPr>
+        <w:bidi w:val="0"/>
+        <w:jc w:val="right"/>
+        <w:rPr>
+          <w:rFonts w:asciiTheme="majorBidi" w:hAnsiTheme="majorBidi" w:cstheme="majorBidi"/>
+          <w:b/>
+          <w:bCs/>
+          <w:sz w:val="28"/>
+          <w:szCs w:val="28"/>
+          <w:u w:val="single"/>
+        </w:rPr>
+      </w:pPr>
+      <w:r>
+        <w:rPr>
+          <w:rFonts w:asciiTheme="majorBidi" w:hAnsiTheme="majorBidi" w:cstheme="majorBidi" w:hint="cs"/>
+          <w:b/>
+          <w:bCs/>
+          <w:sz w:val="28"/>
+          <w:szCs w:val="28"/>
+          <w:u w:val="single"/>
+        </w:rPr>
+        <w:t>G</w:t>
+      </w:r>
+      <w:r>
+        <w:rPr>
+          <w:rFonts w:asciiTheme="majorBidi" w:hAnsiTheme="majorBidi" w:cstheme="majorBidi"/>
+          <w:b/>
+          <w:bCs/>
+          <w:sz w:val="28"/>
+          <w:szCs w:val="28"/>
+          <w:u w:val="single"/>
+        </w:rPr>
+        <w:t xml:space="preserve">oogle Cloud </w:t>
+      </w:r>
+      <w:r>
+        <w:rPr>
+          <w:rFonts w:asciiTheme="majorBidi" w:hAnsiTheme="majorBidi" w:cstheme="majorBidi"/>
+          <w:b/>
+          <w:bCs/>
+          <w:sz w:val="28"/>
+          <w:szCs w:val="28"/>
+          <w:u w:val="single"/>
+        </w:rPr>
+        <w:t>Storage</w:t>
+      </w:r>
+    </w:p>
+    <w:p>
+      <w:pPr>
+        <w:rPr>
+          <w:rFonts w:asciiTheme="majorBidi" w:hAnsiTheme="majorBidi" w:cstheme="majorBidi" w:hint="cs"/>
+          <w:sz w:val="24"/>
+          <w:szCs w:val="24"/>
+          <w:rtl/>
+        </w:rPr>
+      </w:pPr>
+      <w:r>
+        <w:rPr>
+          <w:rFonts w:asciiTheme="majorBidi" w:hAnsiTheme="majorBidi" w:cstheme="majorBidi" w:hint="cs"/>
+          <w:sz w:val="24"/>
+          <w:szCs w:val="24"/>
+          <w:rtl/>
+        </w:rPr>
+        <w:t xml:space="preserve">קיים </w:t>
+      </w:r>
+      <w:r>
+        <w:rPr>
+          <w:rFonts w:asciiTheme="majorBidi" w:hAnsiTheme="majorBidi" w:cstheme="majorBidi"/>
+          <w:sz w:val="24"/>
+          <w:szCs w:val="24"/>
+        </w:rPr>
+        <w:t>bucket</w:t>
+      </w:r>
+      <w:r>
+        <w:rPr>
+          <w:rFonts w:asciiTheme="majorBidi" w:hAnsiTheme="majorBidi" w:cstheme="majorBidi" w:hint="cs"/>
+          <w:sz w:val="24"/>
+          <w:szCs w:val="24"/>
+          <w:rtl/>
+        </w:rPr>
+        <w:t xml:space="preserve"> </w:t>
+      </w:r>
+      <w:r>
+        <w:rPr>
+          <w:rFonts w:asciiTheme="majorBidi" w:hAnsiTheme="majorBidi" w:cstheme="majorBidi" w:hint="cs"/>
+          <w:sz w:val="24"/>
+          <w:szCs w:val="24"/>
+          <w:rtl/>
+        </w:rPr>
+        <w:t xml:space="preserve">בשם </w:t>
+      </w:r>
+      <w:r>
+        <w:rPr>
+          <w:rFonts w:asciiTheme="majorBidi" w:hAnsiTheme="majorBidi" w:cstheme="majorBidi"/>
+          <w:sz w:val="24"/>
+          <w:szCs w:val="24"/>
+        </w:rPr>
+        <w:t>kidsread</w:t>
+      </w:r>
+      <w:r>
+        <w:rPr>
+          <w:rFonts w:asciiTheme="majorBidi" w:hAnsiTheme="majorBidi" w:cstheme="majorBidi" w:hint="cs"/>
+          <w:sz w:val="24"/>
+          <w:szCs w:val="24"/>
+          <w:rtl/>
+        </w:rPr>
+        <w:t>.</w:t>
+      </w:r>
+    </w:p>
+    <w:p>
+      <w:pPr>
+        <w:rPr>
+          <w:rFonts w:asciiTheme="majorBidi" w:hAnsiTheme="majorBidi" w:cstheme="majorBidi"/>
+          <w:sz w:val="24"/>
+          <w:szCs w:val="24"/>
+          <w:rtl/>
+        </w:rPr>
+      </w:pPr>
+      <w:r>
+        <w:rPr>
+          <w:rFonts w:asciiTheme="majorBidi" w:hAnsiTheme="majorBidi" w:cstheme="majorBidi" w:hint="cs"/>
+          <w:sz w:val="24"/>
+          <w:szCs w:val="24"/>
+          <w:rtl/>
+        </w:rPr>
+        <w:t xml:space="preserve">קבצים שמועלים באופן דינמי באתר מועלים ל </w:t>
+      </w:r>
+      <w:r>
+        <w:rPr>
+          <w:rFonts w:asciiTheme="majorBidi" w:hAnsiTheme="majorBidi" w:cstheme="majorBidi"/>
+          <w:sz w:val="24"/>
+          <w:szCs w:val="24"/>
+        </w:rPr>
+        <w:t>bucket</w:t>
+      </w:r>
+      <w:r>
+        <w:rPr>
+          <w:rFonts w:asciiTheme="majorBidi" w:hAnsiTheme="majorBidi" w:cstheme="majorBidi" w:hint="cs"/>
+          <w:sz w:val="24"/>
+          <w:szCs w:val="24"/>
+          <w:rtl/>
+        </w:rPr>
+        <w:t xml:space="preserve"> זה בעזרת הפונקציה : </w:t>
+      </w:r>
+      <w:r>
+        <w:rPr>
+          <w:rFonts w:ascii="Consolas" w:eastAsia="Times New Roman" w:hAnsi="Consolas" w:cs="Times New Roman"/>
+          <w:b/>
+          <w:bCs/>
+          <w:color w:val="2E74B5" w:themeColor="accent1" w:themeShade="BF"/>
+          <w:sz w:val="21"/>
+          <w:szCs w:val="21"/>
+        </w:rPr>
+        <w:t>uploadToCloud</w:t>
+      </w:r>
+      <w:r>
+        <w:rPr>
+          <w:rFonts w:ascii="Consolas" w:eastAsia="Times New Roman" w:hAnsi="Consolas" w:cs="Times New Roman"/>
+          <w:color w:val="2E74B5" w:themeColor="accent1" w:themeShade="BF"/>
+          <w:sz w:val="21"/>
+          <w:szCs w:val="21"/>
+        </w:rPr>
+        <w:t> </w:t>
+      </w:r>
+      <w:r>
+        <w:rPr>
+          <w:rFonts w:asciiTheme="majorBidi" w:hAnsiTheme="majorBidi" w:cstheme="majorBidi" w:hint="cs"/>
+          <w:sz w:val="24"/>
+          <w:szCs w:val="24"/>
+          <w:rtl/>
+        </w:rPr>
+        <w:t xml:space="preserve"> אשר נמצאת ב: </w:t>
+      </w:r>
+      <w:r>
+        <w:rPr>
+          <w:rFonts w:asciiTheme="majorBidi" w:hAnsiTheme="majorBidi" w:cstheme="majorBidi"/>
+          <w:sz w:val="24"/>
+          <w:szCs w:val="24"/>
+        </w:rPr>
+        <w:t>src\queries.js</w:t>
+      </w:r>
+      <w:r>
+        <w:rPr>
+          <w:rFonts w:asciiTheme="majorBidi" w:hAnsiTheme="majorBidi" w:cstheme="majorBidi" w:hint="cs"/>
+          <w:sz w:val="24"/>
+          <w:szCs w:val="24"/>
+          <w:rtl/>
+        </w:rPr>
+        <w:t>.</w:t>
+      </w:r>
+    </w:p>
+    <w:p>
+      <w:pPr>
+        <w:rPr>
+          <w:rFonts w:asciiTheme="majorBidi" w:hAnsiTheme="majorBidi" w:cstheme="majorBidi" w:hint="cs"/>
+          <w:sz w:val="24"/>
+          <w:szCs w:val="24"/>
+          <w:rtl/>
+        </w:rPr>
+      </w:pPr>
+      <w:r>
+        <w:rPr>
+          <w:rFonts w:asciiTheme="majorBidi" w:hAnsiTheme="majorBidi" w:cstheme="majorBidi" w:hint="cs"/>
+          <w:sz w:val="24"/>
+          <w:szCs w:val="24"/>
+          <w:rtl/>
+        </w:rPr>
+        <w:t xml:space="preserve">מידע נוסף על אופן העלאת הקבצים ניתן למצוא כאן: </w:t>
+      </w:r>
+      <w:hyperlink r:id="rId13" w:history="1">
+        <w:r>
+          <w:rPr>
+            <w:rStyle w:val="Hyperlink"/>
+            <w:rFonts w:asciiTheme="majorBidi" w:hAnsiTheme="majorBidi" w:cstheme="majorBidi"/>
+            <w:sz w:val="24"/>
+            <w:szCs w:val="24"/>
+          </w:rPr>
+          <w:t>https://cloud.google.com/appengine/docs/standard/nodejs/using-cloud-storage</w:t>
+        </w:r>
+      </w:hyperlink>
+    </w:p>
+    <w:p>
+      <w:pPr>
+        <w:shd w:val="clear" w:color="auto" w:fill="FFFFFF" w:themeFill="background1"/>
+        <w:tabs>
+          <w:tab w:val="left" w:pos="6990"/>
+        </w:tabs>
+        <w:bidi w:val="0"/>
+        <w:spacing w:after="0" w:line="285" w:lineRule="atLeast"/>
+        <w:rPr>
+          <w:rFonts w:ascii="Consolas" w:eastAsia="Times New Roman" w:hAnsi="Consolas" w:cs="Times New Roman"/>
+          <w:color w:val="D4D4D4"/>
+          <w:sz w:val="21"/>
+          <w:szCs w:val="21"/>
+        </w:rPr>
+      </w:pPr>
+      <w:r>
+        <w:rPr>
+          <w:rFonts w:ascii="Consolas" w:eastAsia="Times New Roman" w:hAnsi="Consolas" w:cs="Times New Roman"/>
+          <w:color w:val="D4D4D4"/>
+          <w:sz w:val="21"/>
+          <w:szCs w:val="21"/>
+        </w:rPr>
+        <w:tab/>
+      </w:r>
+    </w:p>
+    <w:p>
+      <w:pPr>
+        <w:bidi w:val="0"/>
+        <w:rPr>
+          <w:rFonts w:asciiTheme="majorBidi" w:hAnsiTheme="majorBidi" w:cstheme="majorBidi" w:hint="cs"/>
+          <w:sz w:val="24"/>
+          <w:szCs w:val="24"/>
+        </w:rPr>
+      </w:pPr>
     </w:p>
     <w:p>
       <w:pPr>
         <w:pStyle w:val="ListParagraph"/>
         <w:ind w:left="1080"/>
         <w:rPr>
-          <w:rFonts w:asciiTheme="majorBidi" w:hAnsiTheme="majorBidi" w:cstheme="majorBidi" w:hint="cs"/>
-          <w:sz w:val="24"/>
-          <w:szCs w:val="24"/>
-          <w:rtl/>
-        </w:rPr>
-      </w:pPr>
-    </w:p>
-    <w:p>
-      <w:pPr>
-        <w:pStyle w:val="ListParagraph"/>
-        <w:bidi w:val="0"/>
-        <w:ind w:left="1080"/>
-        <w:jc w:val="right"/>
-        <w:rPr>
-          <w:rFonts w:asciiTheme="majorBidi" w:hAnsiTheme="majorBidi" w:cstheme="majorBidi" w:hint="cs"/>
-          <w:sz w:val="24"/>
-          <w:szCs w:val="24"/>
-          <w:rtl/>
-        </w:rPr>
-      </w:pPr>
-      <w:r>
-        <w:rPr>
-          <w:rFonts w:asciiTheme="majorBidi" w:hAnsiTheme="majorBidi" w:cstheme="majorBidi" w:hint="cs"/>
-          <w:sz w:val="24"/>
-          <w:szCs w:val="24"/>
-          <w:rtl/>
-        </w:rPr>
-        <w:tab/>
-      </w:r>
-      <w:r>
-        <w:rPr>
-          <w:rFonts w:asciiTheme="majorBidi" w:hAnsiTheme="majorBidi" w:cstheme="majorBidi" w:hint="cs"/>
-          <w:sz w:val="24"/>
-          <w:szCs w:val="24"/>
-          <w:rtl/>
-        </w:rPr>
-        <w:tab/>
-      </w:r>
-    </w:p>
-    <w:p>
-      <w:pPr>
-        <w:pStyle w:val="ListParagraph"/>
-        <w:ind w:left="1080"/>
-        <w:rPr>
-          <w:rFonts w:asciiTheme="majorBidi" w:hAnsiTheme="majorBidi" w:cstheme="majorBidi" w:hint="cs"/>
-          <w:sz w:val="24"/>
-          <w:szCs w:val="24"/>
-          <w:rtl/>
+          <w:rFonts w:asciiTheme="majorBidi" w:hAnsiTheme="majorBidi" w:cstheme="majorBidi"/>
+          <w:sz w:val="24"/>
+          <w:szCs w:val="24"/>
         </w:rPr>
       </w:pPr>
     </w:p>
@@ -1391,7 +2903,7 @@
       <w:pPr>
         <w:bidi w:val="0"/>
         <w:rPr>
-          <w:rFonts w:asciiTheme="majorBidi" w:hAnsiTheme="majorBidi" w:cstheme="majorBidi" w:hint="cs"/>
+          <w:rFonts w:asciiTheme="majorBidi" w:hAnsiTheme="majorBidi" w:cstheme="majorBidi"/>
           <w:b/>
           <w:bCs/>
           <w:u w:val="single"/>
@@ -1400,7 +2912,8 @@
       </w:pPr>
     </w:p>
     <w:sectPr>
-      <w:headerReference w:type="default" r:id="rId10"/>
+      <w:headerReference w:type="default" r:id="rId14"/>
+      <w:footerReference w:type="default" r:id="rId15"/>
       <w:pgSz w:w="11906" w:h="16838"/>
       <w:pgMar w:top="1440" w:right="1440" w:bottom="1440" w:left="1440" w:header="720" w:footer="720" w:gutter="0"/>
       <w:cols w:space="720"/>
@@ -1413,7 +2926,7 @@
 </file>
 
 <file path=word/endnotes.xml><?xml version="1.0" encoding="utf-8"?>
-<w:endnotes xmlns:wpc="http://schemas.microsoft.com/office/word/2010/wordprocessingCanvas" xmlns:cx="http://schemas.microsoft.com/office/drawing/2014/chartex" xmlns:cx1="http://schemas.microsoft.com/office/drawing/2015/9/8/chartex" xmlns:mc="http://schemas.openxmlformats.org/markup-compatibility/2006" xmlns:o="urn:schemas-microsoft-com:office:office" xmlns:r="http://schemas.openxmlformats.org/officeDocument/2006/relationships" xmlns:m="http://schemas.openxmlformats.org/officeDocument/2006/math" xmlns:v="urn:schemas-microsoft-com:vml" xmlns:wp14="http://schemas.microsoft.com/office/word/2010/wordprocessingDrawing" xmlns:wp="http://schemas.openxmlformats.org/drawingml/2006/wordprocessingDrawing" xmlns:w10="urn:schemas-microsoft-com:office:word" xmlns:w="http://schemas.openxmlformats.org/wordprocessingml/2006/main" xmlns:w14="http://schemas.microsoft.com/office/word/2010/wordml" xmlns:w15="http://schemas.microsoft.com/office/word/2012/wordml" xmlns:w16se="http://schemas.microsoft.com/office/word/2015/wordml/symex" xmlns:wpg="http://schemas.microsoft.com/office/word/2010/wordprocessingGroup" xmlns:wpi="http://schemas.microsoft.com/office/word/2010/wordprocessingInk" xmlns:wne="http://schemas.microsoft.com/office/word/2006/wordml" xmlns:wps="http://schemas.microsoft.com/office/word/2010/wordprocessingShape" mc:Ignorable="w14 w15 w16se wp14">
+<w:endnotes xmlns:wpc="http://schemas.microsoft.com/office/word/2010/wordprocessingCanvas" xmlns:mc="http://schemas.openxmlformats.org/markup-compatibility/2006" xmlns:o="urn:schemas-microsoft-com:office:office" xmlns:r="http://schemas.openxmlformats.org/officeDocument/2006/relationships" xmlns:m="http://schemas.openxmlformats.org/officeDocument/2006/math" xmlns:v="urn:schemas-microsoft-com:vml" xmlns:wp14="http://schemas.microsoft.com/office/word/2010/wordprocessingDrawing" xmlns:wp="http://schemas.openxmlformats.org/drawingml/2006/wordprocessingDrawing" xmlns:w10="urn:schemas-microsoft-com:office:word" xmlns:w="http://schemas.openxmlformats.org/wordprocessingml/2006/main" xmlns:w14="http://schemas.microsoft.com/office/word/2010/wordml" xmlns:w15="http://schemas.microsoft.com/office/word/2012/wordml" xmlns:wpg="http://schemas.microsoft.com/office/word/2010/wordprocessingGroup" xmlns:wpi="http://schemas.microsoft.com/office/word/2010/wordprocessingInk" xmlns:wne="http://schemas.microsoft.com/office/word/2006/wordml" xmlns:wps="http://schemas.microsoft.com/office/word/2010/wordprocessingShape" mc:Ignorable="w14 w15 wp14">
   <w:endnote w:type="separator" w:id="-1">
     <w:p>
       <w:pPr>
@@ -1437,8 +2950,60 @@
 </w:endnotes>
 </file>
 
+<file path=word/footer1.xml><?xml version="1.0" encoding="utf-8"?>
+<w:ftr xmlns:wpc="http://schemas.microsoft.com/office/word/2010/wordprocessingCanvas" xmlns:mc="http://schemas.openxmlformats.org/markup-compatibility/2006" xmlns:o="urn:schemas-microsoft-com:office:office" xmlns:r="http://schemas.openxmlformats.org/officeDocument/2006/relationships" xmlns:m="http://schemas.openxmlformats.org/officeDocument/2006/math" xmlns:v="urn:schemas-microsoft-com:vml" xmlns:wp14="http://schemas.microsoft.com/office/word/2010/wordprocessingDrawing" xmlns:wp="http://schemas.openxmlformats.org/drawingml/2006/wordprocessingDrawing" xmlns:w10="urn:schemas-microsoft-com:office:word" xmlns:w="http://schemas.openxmlformats.org/wordprocessingml/2006/main" xmlns:w14="http://schemas.microsoft.com/office/word/2010/wordml" xmlns:w15="http://schemas.microsoft.com/office/word/2012/wordml" xmlns:wpg="http://schemas.microsoft.com/office/word/2010/wordprocessingGroup" xmlns:wpi="http://schemas.microsoft.com/office/word/2010/wordprocessingInk" xmlns:wne="http://schemas.microsoft.com/office/word/2006/wordml" xmlns:wps="http://schemas.microsoft.com/office/word/2010/wordprocessingShape" mc:Ignorable="w14 w15 wp14">
+  <w:sdt>
+    <w:sdtPr>
+      <w:rPr>
+        <w:rtl/>
+      </w:rPr>
+      <w:id w:val="1792317611"/>
+      <w:docPartObj>
+        <w:docPartGallery w:val="Page Numbers (Bottom of Page)"/>
+        <w:docPartUnique/>
+      </w:docPartObj>
+    </w:sdtPr>
+    <w:sdtContent>
+      <w:p>
+        <w:pPr>
+          <w:pStyle w:val="Footer"/>
+          <w:jc w:val="center"/>
+        </w:pPr>
+        <w:r>
+          <w:fldChar w:fldCharType="begin"/>
+        </w:r>
+        <w:r>
+          <w:instrText xml:space="preserve"> PAGE   \* MERGEFORMAT </w:instrText>
+        </w:r>
+        <w:r>
+          <w:fldChar w:fldCharType="separate"/>
+        </w:r>
+        <w:r>
+          <w:rPr>
+            <w:noProof/>
+            <w:rtl/>
+          </w:rPr>
+          <w:t>4</w:t>
+        </w:r>
+        <w:r>
+          <w:rPr>
+            <w:noProof/>
+          </w:rPr>
+          <w:fldChar w:fldCharType="end"/>
+        </w:r>
+      </w:p>
+    </w:sdtContent>
+  </w:sdt>
+  <w:p>
+    <w:pPr>
+      <w:pStyle w:val="Footer"/>
+    </w:pPr>
+  </w:p>
+</w:ftr>
+</file>
+
 <file path=word/footnotes.xml><?xml version="1.0" encoding="utf-8"?>
-<w:footnotes xmlns:wpc="http://schemas.microsoft.com/office/word/2010/wordprocessingCanvas" xmlns:cx="http://schemas.microsoft.com/office/drawing/2014/chartex" xmlns:cx1="http://schemas.microsoft.com/office/drawing/2015/9/8/chartex" xmlns:mc="http://schemas.openxmlformats.org/markup-compatibility/2006" xmlns:o="urn:schemas-microsoft-com:office:office" xmlns:r="http://schemas.openxmlformats.org/officeDocument/2006/relationships" xmlns:m="http://schemas.openxmlformats.org/officeDocument/2006/math" xmlns:v="urn:schemas-microsoft-com:vml" xmlns:wp14="http://schemas.microsoft.com/office/word/2010/wordprocessingDrawing" xmlns:wp="http://schemas.openxmlformats.org/drawingml/2006/wordprocessingDrawing" xmlns:w10="urn:schemas-microsoft-com:office:word" xmlns:w="http://schemas.openxmlformats.org/wordprocessingml/2006/main" xmlns:w14="http://schemas.microsoft.com/office/word/2010/wordml" xmlns:w15="http://schemas.microsoft.com/office/word/2012/wordml" xmlns:w16se="http://schemas.microsoft.com/office/word/2015/wordml/symex" xmlns:wpg="http://schemas.microsoft.com/office/word/2010/wordprocessingGroup" xmlns:wpi="http://schemas.microsoft.com/office/word/2010/wordprocessingInk" xmlns:wne="http://schemas.microsoft.com/office/word/2006/wordml" xmlns:wps="http://schemas.microsoft.com/office/word/2010/wordprocessingShape" mc:Ignorable="w14 w15 w16se wp14">
+<w:footnotes xmlns:wpc="http://schemas.microsoft.com/office/word/2010/wordprocessingCanvas" xmlns:mc="http://schemas.openxmlformats.org/markup-compatibility/2006" xmlns:o="urn:schemas-microsoft-com:office:office" xmlns:r="http://schemas.openxmlformats.org/officeDocument/2006/relationships" xmlns:m="http://schemas.openxmlformats.org/officeDocument/2006/math" xmlns:v="urn:schemas-microsoft-com:vml" xmlns:wp14="http://schemas.microsoft.com/office/word/2010/wordprocessingDrawing" xmlns:wp="http://schemas.openxmlformats.org/drawingml/2006/wordprocessingDrawing" xmlns:w10="urn:schemas-microsoft-com:office:word" xmlns:w="http://schemas.openxmlformats.org/wordprocessingml/2006/main" xmlns:w14="http://schemas.microsoft.com/office/word/2010/wordml" xmlns:w15="http://schemas.microsoft.com/office/word/2012/wordml" xmlns:wpg="http://schemas.microsoft.com/office/word/2010/wordprocessingGroup" xmlns:wpi="http://schemas.microsoft.com/office/word/2010/wordprocessingInk" xmlns:wne="http://schemas.microsoft.com/office/word/2006/wordml" xmlns:wps="http://schemas.microsoft.com/office/word/2010/wordprocessingShape" mc:Ignorable="w14 w15 wp14">
   <w:footnote w:type="separator" w:id="-1">
     <w:p>
       <w:pPr>
@@ -1463,12 +3028,11 @@
 </file>
 
 <file path=word/header1.xml><?xml version="1.0" encoding="utf-8"?>
-<w:hdr xmlns:wpc="http://schemas.microsoft.com/office/word/2010/wordprocessingCanvas" xmlns:cx="http://schemas.microsoft.com/office/drawing/2014/chartex" xmlns:cx1="http://schemas.microsoft.com/office/drawing/2015/9/8/chartex" xmlns:mc="http://schemas.openxmlformats.org/markup-compatibility/2006" xmlns:o="urn:schemas-microsoft-com:office:office" xmlns:r="http://schemas.openxmlformats.org/officeDocument/2006/relationships" xmlns:m="http://schemas.openxmlformats.org/officeDocument/2006/math" xmlns:v="urn:schemas-microsoft-com:vml" xmlns:wp14="http://schemas.microsoft.com/office/word/2010/wordprocessingDrawing" xmlns:wp="http://schemas.openxmlformats.org/drawingml/2006/wordprocessingDrawing" xmlns:w10="urn:schemas-microsoft-com:office:word" xmlns:w="http://schemas.openxmlformats.org/wordprocessingml/2006/main" xmlns:w14="http://schemas.microsoft.com/office/word/2010/wordml" xmlns:w15="http://schemas.microsoft.com/office/word/2012/wordml" xmlns:w16se="http://schemas.microsoft.com/office/word/2015/wordml/symex" xmlns:wpg="http://schemas.microsoft.com/office/word/2010/wordprocessingGroup" xmlns:wpi="http://schemas.microsoft.com/office/word/2010/wordprocessingInk" xmlns:wne="http://schemas.microsoft.com/office/word/2006/wordml" xmlns:wps="http://schemas.microsoft.com/office/word/2010/wordprocessingShape" mc:Ignorable="w14 w15 w16se wp14">
+<w:hdr xmlns:wpc="http://schemas.microsoft.com/office/word/2010/wordprocessingCanvas" xmlns:mc="http://schemas.openxmlformats.org/markup-compatibility/2006" xmlns:o="urn:schemas-microsoft-com:office:office" xmlns:r="http://schemas.openxmlformats.org/officeDocument/2006/relationships" xmlns:m="http://schemas.openxmlformats.org/officeDocument/2006/math" xmlns:v="urn:schemas-microsoft-com:vml" xmlns:wp14="http://schemas.microsoft.com/office/word/2010/wordprocessingDrawing" xmlns:wp="http://schemas.openxmlformats.org/drawingml/2006/wordprocessingDrawing" xmlns:w10="urn:schemas-microsoft-com:office:word" xmlns:w="http://schemas.openxmlformats.org/wordprocessingml/2006/main" xmlns:w14="http://schemas.microsoft.com/office/word/2010/wordml" xmlns:w15="http://schemas.microsoft.com/office/word/2012/wordml" xmlns:wpg="http://schemas.microsoft.com/office/word/2010/wordprocessingGroup" xmlns:wpi="http://schemas.microsoft.com/office/word/2010/wordprocessingInk" xmlns:wne="http://schemas.microsoft.com/office/word/2006/wordml" xmlns:wps="http://schemas.microsoft.com/office/word/2010/wordprocessingShape" mc:Ignorable="w14 w15 wp14">
   <w:p>
     <w:pPr>
       <w:pStyle w:val="Header"/>
       <w:rPr>
-        <w:rFonts w:hint="cs"/>
         <w:sz w:val="18"/>
         <w:szCs w:val="18"/>
         <w:rtl/>
@@ -1476,6 +3040,7 @@
     </w:pPr>
     <w:r>
       <w:rPr>
+        <w:noProof/>
         <w:sz w:val="18"/>
         <w:szCs w:val="18"/>
       </w:rPr>
@@ -1496,7 +3061,7 @@
               <wp:docPr id="46" name="Rectangle 45">
                 <a:extLst xmlns:a="http://schemas.openxmlformats.org/drawingml/2006/main">
                   <a:ext uri="{FF2B5EF4-FFF2-40B4-BE49-F238E27FC236}">
-                    <a16:creationId xmlns:a16="http://schemas.microsoft.com/office/drawing/2014/main" id="{78008DC1-1D55-4B46-B11E-19F8294328BB}"/>
+                    <a16:creationId xmlns:a16="http://schemas.microsoft.com/office/drawing/2014/main" xmlns:w16se="http://schemas.microsoft.com/office/word/2015/wordml/symex" xmlns:w="http://schemas.openxmlformats.org/wordprocessingml/2006/main" xmlns:w10="urn:schemas-microsoft-com:office:word" xmlns:v="urn:schemas-microsoft-com:vml" xmlns:o="urn:schemas-microsoft-com:office:office" xmlns:cx1="http://schemas.microsoft.com/office/drawing/2015/9/8/chartex" xmlns:cx="http://schemas.microsoft.com/office/drawing/2014/chartex" xmlns="" id="{78008DC1-1D55-4B46-B11E-19F8294328BB}"/>
                   </a:ext>
                 </a:extLst>
               </wp:docPr>
@@ -1546,7 +3111,6 @@
                               <w:szCs w:val="12"/>
                             </w:rPr>
                           </w:pPr>
-                          <w:proofErr w:type="spellStart"/>
                           <w:r>
                             <w:rPr>
                               <w:rFonts w:ascii="Bauhaus 93" w:hAnsi="Bauhaus 93" w:cstheme="minorBidi"/>
@@ -1571,7 +3135,6 @@
                             </w:rPr>
                             <w:t>Read</w:t>
                           </w:r>
-                          <w:proofErr w:type="spellEnd"/>
                         </w:p>
                       </w:txbxContent>
                     </wps:txbx>
@@ -1592,7 +3155,7 @@
         </mc:Choice>
         <mc:Fallback>
           <w:pict>
-            <v:rect w14:anchorId="5EE9721E" id="Rectangle 45" o:spid="_x0000_s1026" style="position:absolute;left:0;text-align:left;margin-left:-73.55pt;margin-top:-11.85pt;width:132.45pt;height:36.55pt;z-index:251659264;visibility:visible;mso-wrap-style:square;mso-width-percent:0;mso-height-percent:0;mso-wrap-distance-left:9pt;mso-wrap-distance-top:0;mso-wrap-distance-right:9pt;mso-wrap-distance-bottom:0;mso-position-horizontal:absolute;mso-position-horizontal-relative:text;mso-position-vertical:absolute;mso-position-vertical-relative:text;mso-width-percent:0;mso-height-percent:0;mso-width-relative:margin;mso-height-relative:margin;v-text-anchor:middle" o:gfxdata="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" filled="f" stroked="f" strokeweight="1pt">
+            <v:rect w14:anchorId="5EE9721E" id="Rectangle 45" o:spid="_x0000_s1026" style="position:absolute;left:0;text-align:left;margin-left:-73.55pt;margin-top:-11.85pt;width:132.45pt;height:36.55pt;z-index:251659264;visibility:visible;mso-wrap-style:square;mso-width-percent:0;mso-height-percent:0;mso-wrap-distance-left:9pt;mso-wrap-distance-top:0;mso-wrap-distance-right:9pt;mso-wrap-distance-bottom:0;mso-position-horizontal:absolute;mso-position-horizontal-relative:text;mso-position-vertical:absolute;mso-position-vertical-relative:text;mso-width-percent:0;mso-height-percent:0;mso-width-relative:margin;mso-height-relative:margin;v-text-anchor:middle" o:gfxdata="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" filled="f" stroked="f" strokeweight="1pt">
               <v:textbox>
                 <w:txbxContent>
                   <w:p>
@@ -1605,7 +3168,6 @@
                         <w:szCs w:val="12"/>
                       </w:rPr>
                     </w:pPr>
-                    <w:proofErr w:type="spellStart"/>
                     <w:r>
                       <w:rPr>
                         <w:rFonts w:ascii="Bauhaus 93" w:hAnsi="Bauhaus 93" w:cstheme="minorBidi"/>
@@ -1630,7 +3192,6 @@
                       </w:rPr>
                       <w:t>Read</w:t>
                     </w:r>
-                    <w:proofErr w:type="spellEnd"/>
                   </w:p>
                 </w:txbxContent>
               </v:textbox>
@@ -1750,7 +3311,7 @@
 </file>
 
 <file path=word/numbering.xml><?xml version="1.0" encoding="utf-8"?>
-<w:numbering xmlns:wpc="http://schemas.microsoft.com/office/word/2010/wordprocessingCanvas" xmlns:cx="http://schemas.microsoft.com/office/drawing/2014/chartex" xmlns:cx1="http://schemas.microsoft.com/office/drawing/2015/9/8/chartex" xmlns:mc="http://schemas.openxmlformats.org/markup-compatibility/2006" xmlns:o="urn:schemas-microsoft-com:office:office" xmlns:r="http://schemas.openxmlformats.org/officeDocument/2006/relationships" xmlns:m="http://schemas.openxmlformats.org/officeDocument/2006/math" xmlns:v="urn:schemas-microsoft-com:vml" xmlns:wp14="http://schemas.microsoft.com/office/word/2010/wordprocessingDrawing" xmlns:wp="http://schemas.openxmlformats.org/drawingml/2006/wordprocessingDrawing" xmlns:w10="urn:schemas-microsoft-com:office:word" xmlns:w="http://schemas.openxmlformats.org/wordprocessingml/2006/main" xmlns:w14="http://schemas.microsoft.com/office/word/2010/wordml" xmlns:w15="http://schemas.microsoft.com/office/word/2012/wordml" xmlns:w16se="http://schemas.microsoft.com/office/word/2015/wordml/symex" xmlns:wpg="http://schemas.microsoft.com/office/word/2010/wordprocessingGroup" xmlns:wpi="http://schemas.microsoft.com/office/word/2010/wordprocessingInk" xmlns:wne="http://schemas.microsoft.com/office/word/2006/wordml" xmlns:wps="http://schemas.microsoft.com/office/word/2010/wordprocessingShape" mc:Ignorable="w14 w15 w16se wp14">
+<w:numbering xmlns:wpc="http://schemas.microsoft.com/office/word/2010/wordprocessingCanvas" xmlns:mc="http://schemas.openxmlformats.org/markup-compatibility/2006" xmlns:o="urn:schemas-microsoft-com:office:office" xmlns:r="http://schemas.openxmlformats.org/officeDocument/2006/relationships" xmlns:m="http://schemas.openxmlformats.org/officeDocument/2006/math" xmlns:v="urn:schemas-microsoft-com:vml" xmlns:wp14="http://schemas.microsoft.com/office/word/2010/wordprocessingDrawing" xmlns:wp="http://schemas.openxmlformats.org/drawingml/2006/wordprocessingDrawing" xmlns:w10="urn:schemas-microsoft-com:office:word" xmlns:w="http://schemas.openxmlformats.org/wordprocessingml/2006/main" xmlns:w14="http://schemas.microsoft.com/office/word/2010/wordml" xmlns:w15="http://schemas.microsoft.com/office/word/2012/wordml" xmlns:wpg="http://schemas.microsoft.com/office/word/2010/wordprocessingGroup" xmlns:wpi="http://schemas.microsoft.com/office/word/2010/wordprocessingInk" xmlns:wne="http://schemas.microsoft.com/office/word/2006/wordml" xmlns:wps="http://schemas.microsoft.com/office/word/2010/wordprocessingShape" mc:Ignorable="w14 w15 wp14">
   <w:abstractNum w:abstractNumId="0" w15:restartNumberingAfterBreak="0">
     <w:nsid w:val="07AF079A"/>
     <w:multiLevelType w:val="hybridMultilevel"/>
@@ -1977,17 +3538,596 @@
       </w:rPr>
     </w:lvl>
   </w:abstractNum>
+  <w:abstractNum w:abstractNumId="2" w15:restartNumberingAfterBreak="0">
+    <w:nsid w:val="1F262B6B"/>
+    <w:multiLevelType w:val="hybridMultilevel"/>
+    <w:tmpl w:val="B80AEC86"/>
+    <w:lvl w:ilvl="0" w:tplc="1852703E">
+      <w:start w:val="34"/>
+      <w:numFmt w:val="bullet"/>
+      <w:lvlText w:val="-"/>
+      <w:lvlJc w:val="left"/>
+      <w:pPr>
+        <w:ind w:left="1800" w:hanging="360"/>
+      </w:pPr>
+      <w:rPr>
+        <w:rFonts w:ascii="Times New Roman" w:eastAsiaTheme="minorHAnsi" w:hAnsi="Times New Roman" w:cs="Times New Roman" w:hint="default"/>
+      </w:rPr>
+    </w:lvl>
+    <w:lvl w:ilvl="1" w:tplc="04090003" w:tentative="1">
+      <w:start w:val="1"/>
+      <w:numFmt w:val="bullet"/>
+      <w:lvlText w:val="o"/>
+      <w:lvlJc w:val="left"/>
+      <w:pPr>
+        <w:ind w:left="2520" w:hanging="360"/>
+      </w:pPr>
+      <w:rPr>
+        <w:rFonts w:ascii="Courier New" w:hAnsi="Courier New" w:cs="Courier New" w:hint="default"/>
+      </w:rPr>
+    </w:lvl>
+    <w:lvl w:ilvl="2" w:tplc="04090005" w:tentative="1">
+      <w:start w:val="1"/>
+      <w:numFmt w:val="bullet"/>
+      <w:lvlText w:val=""/>
+      <w:lvlJc w:val="left"/>
+      <w:pPr>
+        <w:ind w:left="3240" w:hanging="360"/>
+      </w:pPr>
+      <w:rPr>
+        <w:rFonts w:ascii="Wingdings" w:hAnsi="Wingdings" w:hint="default"/>
+      </w:rPr>
+    </w:lvl>
+    <w:lvl w:ilvl="3" w:tplc="04090001" w:tentative="1">
+      <w:start w:val="1"/>
+      <w:numFmt w:val="bullet"/>
+      <w:lvlText w:val=""/>
+      <w:lvlJc w:val="left"/>
+      <w:pPr>
+        <w:ind w:left="3960" w:hanging="360"/>
+      </w:pPr>
+      <w:rPr>
+        <w:rFonts w:ascii="Symbol" w:hAnsi="Symbol" w:hint="default"/>
+      </w:rPr>
+    </w:lvl>
+    <w:lvl w:ilvl="4" w:tplc="04090003" w:tentative="1">
+      <w:start w:val="1"/>
+      <w:numFmt w:val="bullet"/>
+      <w:lvlText w:val="o"/>
+      <w:lvlJc w:val="left"/>
+      <w:pPr>
+        <w:ind w:left="4680" w:hanging="360"/>
+      </w:pPr>
+      <w:rPr>
+        <w:rFonts w:ascii="Courier New" w:hAnsi="Courier New" w:cs="Courier New" w:hint="default"/>
+      </w:rPr>
+    </w:lvl>
+    <w:lvl w:ilvl="5" w:tplc="04090005" w:tentative="1">
+      <w:start w:val="1"/>
+      <w:numFmt w:val="bullet"/>
+      <w:lvlText w:val=""/>
+      <w:lvlJc w:val="left"/>
+      <w:pPr>
+        <w:ind w:left="5400" w:hanging="360"/>
+      </w:pPr>
+      <w:rPr>
+        <w:rFonts w:ascii="Wingdings" w:hAnsi="Wingdings" w:hint="default"/>
+      </w:rPr>
+    </w:lvl>
+    <w:lvl w:ilvl="6" w:tplc="04090001" w:tentative="1">
+      <w:start w:val="1"/>
+      <w:numFmt w:val="bullet"/>
+      <w:lvlText w:val=""/>
+      <w:lvlJc w:val="left"/>
+      <w:pPr>
+        <w:ind w:left="6120" w:hanging="360"/>
+      </w:pPr>
+      <w:rPr>
+        <w:rFonts w:ascii="Symbol" w:hAnsi="Symbol" w:hint="default"/>
+      </w:rPr>
+    </w:lvl>
+    <w:lvl w:ilvl="7" w:tplc="04090003" w:tentative="1">
+      <w:start w:val="1"/>
+      <w:numFmt w:val="bullet"/>
+      <w:lvlText w:val="o"/>
+      <w:lvlJc w:val="left"/>
+      <w:pPr>
+        <w:ind w:left="6840" w:hanging="360"/>
+      </w:pPr>
+      <w:rPr>
+        <w:rFonts w:ascii="Courier New" w:hAnsi="Courier New" w:cs="Courier New" w:hint="default"/>
+      </w:rPr>
+    </w:lvl>
+    <w:lvl w:ilvl="8" w:tplc="04090005" w:tentative="1">
+      <w:start w:val="1"/>
+      <w:numFmt w:val="bullet"/>
+      <w:lvlText w:val=""/>
+      <w:lvlJc w:val="left"/>
+      <w:pPr>
+        <w:ind w:left="7560" w:hanging="360"/>
+      </w:pPr>
+      <w:rPr>
+        <w:rFonts w:ascii="Wingdings" w:hAnsi="Wingdings" w:hint="default"/>
+      </w:rPr>
+    </w:lvl>
+  </w:abstractNum>
+  <w:abstractNum w:abstractNumId="3" w15:restartNumberingAfterBreak="0">
+    <w:nsid w:val="4CB91F00"/>
+    <w:multiLevelType w:val="hybridMultilevel"/>
+    <w:tmpl w:val="181AFC74"/>
+    <w:lvl w:ilvl="0" w:tplc="1852703E">
+      <w:start w:val="34"/>
+      <w:numFmt w:val="bullet"/>
+      <w:lvlText w:val="-"/>
+      <w:lvlJc w:val="left"/>
+      <w:pPr>
+        <w:ind w:left="1800" w:hanging="360"/>
+      </w:pPr>
+      <w:rPr>
+        <w:rFonts w:ascii="Times New Roman" w:eastAsiaTheme="minorHAnsi" w:hAnsi="Times New Roman" w:cs="Times New Roman" w:hint="default"/>
+      </w:rPr>
+    </w:lvl>
+    <w:lvl w:ilvl="1" w:tplc="04090003" w:tentative="1">
+      <w:start w:val="1"/>
+      <w:numFmt w:val="bullet"/>
+      <w:lvlText w:val="o"/>
+      <w:lvlJc w:val="left"/>
+      <w:pPr>
+        <w:ind w:left="2520" w:hanging="360"/>
+      </w:pPr>
+      <w:rPr>
+        <w:rFonts w:ascii="Courier New" w:hAnsi="Courier New" w:cs="Courier New" w:hint="default"/>
+      </w:rPr>
+    </w:lvl>
+    <w:lvl w:ilvl="2" w:tplc="04090005" w:tentative="1">
+      <w:start w:val="1"/>
+      <w:numFmt w:val="bullet"/>
+      <w:lvlText w:val=""/>
+      <w:lvlJc w:val="left"/>
+      <w:pPr>
+        <w:ind w:left="3240" w:hanging="360"/>
+      </w:pPr>
+      <w:rPr>
+        <w:rFonts w:ascii="Wingdings" w:hAnsi="Wingdings" w:hint="default"/>
+      </w:rPr>
+    </w:lvl>
+    <w:lvl w:ilvl="3" w:tplc="04090001" w:tentative="1">
+      <w:start w:val="1"/>
+      <w:numFmt w:val="bullet"/>
+      <w:lvlText w:val=""/>
+      <w:lvlJc w:val="left"/>
+      <w:pPr>
+        <w:ind w:left="3960" w:hanging="360"/>
+      </w:pPr>
+      <w:rPr>
+        <w:rFonts w:ascii="Symbol" w:hAnsi="Symbol" w:hint="default"/>
+      </w:rPr>
+    </w:lvl>
+    <w:lvl w:ilvl="4" w:tplc="04090003" w:tentative="1">
+      <w:start w:val="1"/>
+      <w:numFmt w:val="bullet"/>
+      <w:lvlText w:val="o"/>
+      <w:lvlJc w:val="left"/>
+      <w:pPr>
+        <w:ind w:left="4680" w:hanging="360"/>
+      </w:pPr>
+      <w:rPr>
+        <w:rFonts w:ascii="Courier New" w:hAnsi="Courier New" w:cs="Courier New" w:hint="default"/>
+      </w:rPr>
+    </w:lvl>
+    <w:lvl w:ilvl="5" w:tplc="04090005" w:tentative="1">
+      <w:start w:val="1"/>
+      <w:numFmt w:val="bullet"/>
+      <w:lvlText w:val=""/>
+      <w:lvlJc w:val="left"/>
+      <w:pPr>
+        <w:ind w:left="5400" w:hanging="360"/>
+      </w:pPr>
+      <w:rPr>
+        <w:rFonts w:ascii="Wingdings" w:hAnsi="Wingdings" w:hint="default"/>
+      </w:rPr>
+    </w:lvl>
+    <w:lvl w:ilvl="6" w:tplc="04090001" w:tentative="1">
+      <w:start w:val="1"/>
+      <w:numFmt w:val="bullet"/>
+      <w:lvlText w:val=""/>
+      <w:lvlJc w:val="left"/>
+      <w:pPr>
+        <w:ind w:left="6120" w:hanging="360"/>
+      </w:pPr>
+      <w:rPr>
+        <w:rFonts w:ascii="Symbol" w:hAnsi="Symbol" w:hint="default"/>
+      </w:rPr>
+    </w:lvl>
+    <w:lvl w:ilvl="7" w:tplc="04090003" w:tentative="1">
+      <w:start w:val="1"/>
+      <w:numFmt w:val="bullet"/>
+      <w:lvlText w:val="o"/>
+      <w:lvlJc w:val="left"/>
+      <w:pPr>
+        <w:ind w:left="6840" w:hanging="360"/>
+      </w:pPr>
+      <w:rPr>
+        <w:rFonts w:ascii="Courier New" w:hAnsi="Courier New" w:cs="Courier New" w:hint="default"/>
+      </w:rPr>
+    </w:lvl>
+    <w:lvl w:ilvl="8" w:tplc="04090005" w:tentative="1">
+      <w:start w:val="1"/>
+      <w:numFmt w:val="bullet"/>
+      <w:lvlText w:val=""/>
+      <w:lvlJc w:val="left"/>
+      <w:pPr>
+        <w:ind w:left="7560" w:hanging="360"/>
+      </w:pPr>
+      <w:rPr>
+        <w:rFonts w:ascii="Wingdings" w:hAnsi="Wingdings" w:hint="default"/>
+      </w:rPr>
+    </w:lvl>
+  </w:abstractNum>
+  <w:abstractNum w:abstractNumId="4" w15:restartNumberingAfterBreak="0">
+    <w:nsid w:val="59891307"/>
+    <w:multiLevelType w:val="hybridMultilevel"/>
+    <w:tmpl w:val="A7363878"/>
+    <w:lvl w:ilvl="0" w:tplc="1C040CA0">
+      <w:numFmt w:val="bullet"/>
+      <w:lvlText w:val="-"/>
+      <w:lvlJc w:val="left"/>
+      <w:pPr>
+        <w:ind w:left="1080" w:hanging="360"/>
+      </w:pPr>
+      <w:rPr>
+        <w:rFonts w:ascii="Times New Roman" w:eastAsiaTheme="minorHAnsi" w:hAnsi="Times New Roman" w:cs="Times New Roman" w:hint="default"/>
+      </w:rPr>
+    </w:lvl>
+    <w:lvl w:ilvl="1" w:tplc="04090003" w:tentative="1">
+      <w:start w:val="1"/>
+      <w:numFmt w:val="bullet"/>
+      <w:lvlText w:val="o"/>
+      <w:lvlJc w:val="left"/>
+      <w:pPr>
+        <w:ind w:left="1800" w:hanging="360"/>
+      </w:pPr>
+      <w:rPr>
+        <w:rFonts w:ascii="Courier New" w:hAnsi="Courier New" w:cs="Courier New" w:hint="default"/>
+      </w:rPr>
+    </w:lvl>
+    <w:lvl w:ilvl="2" w:tplc="04090005" w:tentative="1">
+      <w:start w:val="1"/>
+      <w:numFmt w:val="bullet"/>
+      <w:lvlText w:val=""/>
+      <w:lvlJc w:val="left"/>
+      <w:pPr>
+        <w:ind w:left="2520" w:hanging="360"/>
+      </w:pPr>
+      <w:rPr>
+        <w:rFonts w:ascii="Wingdings" w:hAnsi="Wingdings" w:hint="default"/>
+      </w:rPr>
+    </w:lvl>
+    <w:lvl w:ilvl="3" w:tplc="04090001" w:tentative="1">
+      <w:start w:val="1"/>
+      <w:numFmt w:val="bullet"/>
+      <w:lvlText w:val=""/>
+      <w:lvlJc w:val="left"/>
+      <w:pPr>
+        <w:ind w:left="3240" w:hanging="360"/>
+      </w:pPr>
+      <w:rPr>
+        <w:rFonts w:ascii="Symbol" w:hAnsi="Symbol" w:hint="default"/>
+      </w:rPr>
+    </w:lvl>
+    <w:lvl w:ilvl="4" w:tplc="04090003" w:tentative="1">
+      <w:start w:val="1"/>
+      <w:numFmt w:val="bullet"/>
+      <w:lvlText w:val="o"/>
+      <w:lvlJc w:val="left"/>
+      <w:pPr>
+        <w:ind w:left="3960" w:hanging="360"/>
+      </w:pPr>
+      <w:rPr>
+        <w:rFonts w:ascii="Courier New" w:hAnsi="Courier New" w:cs="Courier New" w:hint="default"/>
+      </w:rPr>
+    </w:lvl>
+    <w:lvl w:ilvl="5" w:tplc="04090005" w:tentative="1">
+      <w:start w:val="1"/>
+      <w:numFmt w:val="bullet"/>
+      <w:lvlText w:val=""/>
+      <w:lvlJc w:val="left"/>
+      <w:pPr>
+        <w:ind w:left="4680" w:hanging="360"/>
+      </w:pPr>
+      <w:rPr>
+        <w:rFonts w:ascii="Wingdings" w:hAnsi="Wingdings" w:hint="default"/>
+      </w:rPr>
+    </w:lvl>
+    <w:lvl w:ilvl="6" w:tplc="04090001" w:tentative="1">
+      <w:start w:val="1"/>
+      <w:numFmt w:val="bullet"/>
+      <w:lvlText w:val=""/>
+      <w:lvlJc w:val="left"/>
+      <w:pPr>
+        <w:ind w:left="5400" w:hanging="360"/>
+      </w:pPr>
+      <w:rPr>
+        <w:rFonts w:ascii="Symbol" w:hAnsi="Symbol" w:hint="default"/>
+      </w:rPr>
+    </w:lvl>
+    <w:lvl w:ilvl="7" w:tplc="04090003" w:tentative="1">
+      <w:start w:val="1"/>
+      <w:numFmt w:val="bullet"/>
+      <w:lvlText w:val="o"/>
+      <w:lvlJc w:val="left"/>
+      <w:pPr>
+        <w:ind w:left="6120" w:hanging="360"/>
+      </w:pPr>
+      <w:rPr>
+        <w:rFonts w:ascii="Courier New" w:hAnsi="Courier New" w:cs="Courier New" w:hint="default"/>
+      </w:rPr>
+    </w:lvl>
+    <w:lvl w:ilvl="8" w:tplc="04090005" w:tentative="1">
+      <w:start w:val="1"/>
+      <w:numFmt w:val="bullet"/>
+      <w:lvlText w:val=""/>
+      <w:lvlJc w:val="left"/>
+      <w:pPr>
+        <w:ind w:left="6840" w:hanging="360"/>
+      </w:pPr>
+      <w:rPr>
+        <w:rFonts w:ascii="Wingdings" w:hAnsi="Wingdings" w:hint="default"/>
+      </w:rPr>
+    </w:lvl>
+  </w:abstractNum>
+  <w:abstractNum w:abstractNumId="5" w15:restartNumberingAfterBreak="0">
+    <w:nsid w:val="696B6B6D"/>
+    <w:multiLevelType w:val="hybridMultilevel"/>
+    <w:tmpl w:val="9C749908"/>
+    <w:lvl w:ilvl="0" w:tplc="1852703E">
+      <w:start w:val="34"/>
+      <w:numFmt w:val="bullet"/>
+      <w:lvlText w:val="-"/>
+      <w:lvlJc w:val="left"/>
+      <w:pPr>
+        <w:ind w:left="1069" w:hanging="360"/>
+      </w:pPr>
+      <w:rPr>
+        <w:rFonts w:ascii="Times New Roman" w:eastAsiaTheme="minorHAnsi" w:hAnsi="Times New Roman" w:cs="Times New Roman" w:hint="default"/>
+      </w:rPr>
+    </w:lvl>
+    <w:lvl w:ilvl="1" w:tplc="04090003" w:tentative="1">
+      <w:start w:val="1"/>
+      <w:numFmt w:val="bullet"/>
+      <w:lvlText w:val="o"/>
+      <w:lvlJc w:val="left"/>
+      <w:pPr>
+        <w:ind w:left="1789" w:hanging="360"/>
+      </w:pPr>
+      <w:rPr>
+        <w:rFonts w:ascii="Courier New" w:hAnsi="Courier New" w:cs="Courier New" w:hint="default"/>
+      </w:rPr>
+    </w:lvl>
+    <w:lvl w:ilvl="2" w:tplc="04090005" w:tentative="1">
+      <w:start w:val="1"/>
+      <w:numFmt w:val="bullet"/>
+      <w:lvlText w:val=""/>
+      <w:lvlJc w:val="left"/>
+      <w:pPr>
+        <w:ind w:left="2509" w:hanging="360"/>
+      </w:pPr>
+      <w:rPr>
+        <w:rFonts w:ascii="Wingdings" w:hAnsi="Wingdings" w:hint="default"/>
+      </w:rPr>
+    </w:lvl>
+    <w:lvl w:ilvl="3" w:tplc="04090001" w:tentative="1">
+      <w:start w:val="1"/>
+      <w:numFmt w:val="bullet"/>
+      <w:lvlText w:val=""/>
+      <w:lvlJc w:val="left"/>
+      <w:pPr>
+        <w:ind w:left="3229" w:hanging="360"/>
+      </w:pPr>
+      <w:rPr>
+        <w:rFonts w:ascii="Symbol" w:hAnsi="Symbol" w:hint="default"/>
+      </w:rPr>
+    </w:lvl>
+    <w:lvl w:ilvl="4" w:tplc="04090003" w:tentative="1">
+      <w:start w:val="1"/>
+      <w:numFmt w:val="bullet"/>
+      <w:lvlText w:val="o"/>
+      <w:lvlJc w:val="left"/>
+      <w:pPr>
+        <w:ind w:left="3949" w:hanging="360"/>
+      </w:pPr>
+      <w:rPr>
+        <w:rFonts w:ascii="Courier New" w:hAnsi="Courier New" w:cs="Courier New" w:hint="default"/>
+      </w:rPr>
+    </w:lvl>
+    <w:lvl w:ilvl="5" w:tplc="04090005" w:tentative="1">
+      <w:start w:val="1"/>
+      <w:numFmt w:val="bullet"/>
+      <w:lvlText w:val=""/>
+      <w:lvlJc w:val="left"/>
+      <w:pPr>
+        <w:ind w:left="4669" w:hanging="360"/>
+      </w:pPr>
+      <w:rPr>
+        <w:rFonts w:ascii="Wingdings" w:hAnsi="Wingdings" w:hint="default"/>
+      </w:rPr>
+    </w:lvl>
+    <w:lvl w:ilvl="6" w:tplc="04090001" w:tentative="1">
+      <w:start w:val="1"/>
+      <w:numFmt w:val="bullet"/>
+      <w:lvlText w:val=""/>
+      <w:lvlJc w:val="left"/>
+      <w:pPr>
+        <w:ind w:left="5389" w:hanging="360"/>
+      </w:pPr>
+      <w:rPr>
+        <w:rFonts w:ascii="Symbol" w:hAnsi="Symbol" w:hint="default"/>
+      </w:rPr>
+    </w:lvl>
+    <w:lvl w:ilvl="7" w:tplc="04090003" w:tentative="1">
+      <w:start w:val="1"/>
+      <w:numFmt w:val="bullet"/>
+      <w:lvlText w:val="o"/>
+      <w:lvlJc w:val="left"/>
+      <w:pPr>
+        <w:ind w:left="6109" w:hanging="360"/>
+      </w:pPr>
+      <w:rPr>
+        <w:rFonts w:ascii="Courier New" w:hAnsi="Courier New" w:cs="Courier New" w:hint="default"/>
+      </w:rPr>
+    </w:lvl>
+    <w:lvl w:ilvl="8" w:tplc="04090005" w:tentative="1">
+      <w:start w:val="1"/>
+      <w:numFmt w:val="bullet"/>
+      <w:lvlText w:val=""/>
+      <w:lvlJc w:val="left"/>
+      <w:pPr>
+        <w:ind w:left="6829" w:hanging="360"/>
+      </w:pPr>
+      <w:rPr>
+        <w:rFonts w:ascii="Wingdings" w:hAnsi="Wingdings" w:hint="default"/>
+      </w:rPr>
+    </w:lvl>
+  </w:abstractNum>
+  <w:abstractNum w:abstractNumId="6" w15:restartNumberingAfterBreak="0">
+    <w:nsid w:val="71F8015E"/>
+    <w:multiLevelType w:val="hybridMultilevel"/>
+    <w:tmpl w:val="5216A052"/>
+    <w:lvl w:ilvl="0" w:tplc="1852703E">
+      <w:start w:val="34"/>
+      <w:numFmt w:val="bullet"/>
+      <w:lvlText w:val="-"/>
+      <w:lvlJc w:val="left"/>
+      <w:pPr>
+        <w:ind w:left="1069" w:hanging="360"/>
+      </w:pPr>
+      <w:rPr>
+        <w:rFonts w:ascii="Times New Roman" w:eastAsiaTheme="minorHAnsi" w:hAnsi="Times New Roman" w:cs="Times New Roman" w:hint="default"/>
+      </w:rPr>
+    </w:lvl>
+    <w:lvl w:ilvl="1" w:tplc="04090003" w:tentative="1">
+      <w:start w:val="1"/>
+      <w:numFmt w:val="bullet"/>
+      <w:lvlText w:val="o"/>
+      <w:lvlJc w:val="left"/>
+      <w:pPr>
+        <w:ind w:left="1789" w:hanging="360"/>
+      </w:pPr>
+      <w:rPr>
+        <w:rFonts w:ascii="Courier New" w:hAnsi="Courier New" w:cs="Courier New" w:hint="default"/>
+      </w:rPr>
+    </w:lvl>
+    <w:lvl w:ilvl="2" w:tplc="04090005" w:tentative="1">
+      <w:start w:val="1"/>
+      <w:numFmt w:val="bullet"/>
+      <w:lvlText w:val=""/>
+      <w:lvlJc w:val="left"/>
+      <w:pPr>
+        <w:ind w:left="2509" w:hanging="360"/>
+      </w:pPr>
+      <w:rPr>
+        <w:rFonts w:ascii="Wingdings" w:hAnsi="Wingdings" w:hint="default"/>
+      </w:rPr>
+    </w:lvl>
+    <w:lvl w:ilvl="3" w:tplc="04090001" w:tentative="1">
+      <w:start w:val="1"/>
+      <w:numFmt w:val="bullet"/>
+      <w:lvlText w:val=""/>
+      <w:lvlJc w:val="left"/>
+      <w:pPr>
+        <w:ind w:left="3229" w:hanging="360"/>
+      </w:pPr>
+      <w:rPr>
+        <w:rFonts w:ascii="Symbol" w:hAnsi="Symbol" w:hint="default"/>
+      </w:rPr>
+    </w:lvl>
+    <w:lvl w:ilvl="4" w:tplc="04090003" w:tentative="1">
+      <w:start w:val="1"/>
+      <w:numFmt w:val="bullet"/>
+      <w:lvlText w:val="o"/>
+      <w:lvlJc w:val="left"/>
+      <w:pPr>
+        <w:ind w:left="3949" w:hanging="360"/>
+      </w:pPr>
+      <w:rPr>
+        <w:rFonts w:ascii="Courier New" w:hAnsi="Courier New" w:cs="Courier New" w:hint="default"/>
+      </w:rPr>
+    </w:lvl>
+    <w:lvl w:ilvl="5" w:tplc="04090005" w:tentative="1">
+      <w:start w:val="1"/>
+      <w:numFmt w:val="bullet"/>
+      <w:lvlText w:val=""/>
+      <w:lvlJc w:val="left"/>
+      <w:pPr>
+        <w:ind w:left="4669" w:hanging="360"/>
+      </w:pPr>
+      <w:rPr>
+        <w:rFonts w:ascii="Wingdings" w:hAnsi="Wingdings" w:hint="default"/>
+      </w:rPr>
+    </w:lvl>
+    <w:lvl w:ilvl="6" w:tplc="04090001" w:tentative="1">
+      <w:start w:val="1"/>
+      <w:numFmt w:val="bullet"/>
+      <w:lvlText w:val=""/>
+      <w:lvlJc w:val="left"/>
+      <w:pPr>
+        <w:ind w:left="5389" w:hanging="360"/>
+      </w:pPr>
+      <w:rPr>
+        <w:rFonts w:ascii="Symbol" w:hAnsi="Symbol" w:hint="default"/>
+      </w:rPr>
+    </w:lvl>
+    <w:lvl w:ilvl="7" w:tplc="04090003" w:tentative="1">
+      <w:start w:val="1"/>
+      <w:numFmt w:val="bullet"/>
+      <w:lvlText w:val="o"/>
+      <w:lvlJc w:val="left"/>
+      <w:pPr>
+        <w:ind w:left="6109" w:hanging="360"/>
+      </w:pPr>
+      <w:rPr>
+        <w:rFonts w:ascii="Courier New" w:hAnsi="Courier New" w:cs="Courier New" w:hint="default"/>
+      </w:rPr>
+    </w:lvl>
+    <w:lvl w:ilvl="8" w:tplc="04090005" w:tentative="1">
+      <w:start w:val="1"/>
+      <w:numFmt w:val="bullet"/>
+      <w:lvlText w:val=""/>
+      <w:lvlJc w:val="left"/>
+      <w:pPr>
+        <w:ind w:left="6829" w:hanging="360"/>
+      </w:pPr>
+      <w:rPr>
+        <w:rFonts w:ascii="Wingdings" w:hAnsi="Wingdings" w:hint="default"/>
+      </w:rPr>
+    </w:lvl>
+  </w:abstractNum>
   <w:num w:numId="1">
     <w:abstractNumId w:val="1"/>
   </w:num>
   <w:num w:numId="2">
     <w:abstractNumId w:val="0"/>
   </w:num>
+  <w:num w:numId="3">
+    <w:abstractNumId w:val="4"/>
+  </w:num>
+  <w:num w:numId="4">
+    <w:abstractNumId w:val="6"/>
+  </w:num>
+  <w:num w:numId="5">
+    <w:abstractNumId w:val="3"/>
+  </w:num>
+  <w:num w:numId="6">
+    <w:abstractNumId w:val="2"/>
+  </w:num>
+  <w:num w:numId="7">
+    <w:abstractNumId w:val="5"/>
+  </w:num>
 </w:numbering>
 </file>
 
 <file path=word/styles.xml><?xml version="1.0" encoding="utf-8"?>
-<w:styles xmlns:mc="http://schemas.openxmlformats.org/markup-compatibility/2006" xmlns:r="http://schemas.openxmlformats.org/officeDocument/2006/relationships" xmlns:w="http://schemas.openxmlformats.org/wordprocessingml/2006/main" xmlns:w14="http://schemas.microsoft.com/office/word/2010/wordml" xmlns:w15="http://schemas.microsoft.com/office/word/2012/wordml" xmlns:w16se="http://schemas.microsoft.com/office/word/2015/wordml/symex" mc:Ignorable="w14 w15 w16se">
+<w:styles xmlns:mc="http://schemas.openxmlformats.org/markup-compatibility/2006" xmlns:r="http://schemas.openxmlformats.org/officeDocument/2006/relationships" xmlns:w="http://schemas.openxmlformats.org/wordprocessingml/2006/main" xmlns:w14="http://schemas.microsoft.com/office/word/2010/wordml" xmlns:w15="http://schemas.microsoft.com/office/word/2012/wordml" mc:Ignorable="w14 w15">
   <w:docDefaults>
     <w:rPrDefault>
       <w:rPr>
@@ -2383,6 +4523,27 @@
       <w:bidi/>
     </w:pPr>
   </w:style>
+  <w:style w:type="paragraph" w:styleId="Heading1">
+    <w:name w:val="heading 1"/>
+    <w:basedOn w:val="Normal"/>
+    <w:next w:val="Normal"/>
+    <w:link w:val="Heading1Char"/>
+    <w:uiPriority w:val="9"/>
+    <w:qFormat/>
+    <w:rsid w:val="00560193"/>
+    <w:pPr>
+      <w:keepNext/>
+      <w:keepLines/>
+      <w:spacing w:before="240" w:after="0"/>
+      <w:outlineLvl w:val="0"/>
+    </w:pPr>
+    <w:rPr>
+      <w:rFonts w:asciiTheme="majorHAnsi" w:eastAsiaTheme="majorEastAsia" w:hAnsiTheme="majorHAnsi" w:cstheme="majorBidi"/>
+      <w:color w:val="2E74B5" w:themeColor="accent1" w:themeShade="BF"/>
+      <w:sz w:val="32"/>
+      <w:szCs w:val="32"/>
+    </w:rPr>
+  </w:style>
   <w:style w:type="paragraph" w:styleId="Heading4">
     <w:name w:val="heading 4"/>
     <w:basedOn w:val="Normal"/>
@@ -2525,6 +4686,19 @@
       <w:ind w:left="720"/>
       <w:contextualSpacing/>
     </w:pPr>
+  </w:style>
+  <w:style w:type="character" w:customStyle="1" w:styleId="Heading1Char">
+    <w:name w:val="Heading 1 Char"/>
+    <w:basedOn w:val="DefaultParagraphFont"/>
+    <w:link w:val="Heading1"/>
+    <w:uiPriority w:val="9"/>
+    <w:rsid w:val="00560193"/>
+    <w:rPr>
+      <w:rFonts w:asciiTheme="majorHAnsi" w:eastAsiaTheme="majorEastAsia" w:hAnsiTheme="majorHAnsi" w:cstheme="majorBidi"/>
+      <w:color w:val="2E74B5" w:themeColor="accent1" w:themeShade="BF"/>
+      <w:sz w:val="32"/>
+      <w:szCs w:val="32"/>
+    </w:rPr>
   </w:style>
 </w:styles>
 </file>
@@ -2795,7 +4969,7 @@
 </file>
 
 <file path=customXml/itemProps1.xml><?xml version="1.0" encoding="utf-8"?>
-<ds:datastoreItem xmlns:ds="http://schemas.openxmlformats.org/officeDocument/2006/customXml" ds:itemID="{345BF74B-BC19-481C-A377-D4A48DEA801C}">
+<ds:datastoreItem xmlns:ds="http://schemas.openxmlformats.org/officeDocument/2006/customXml" ds:itemID="{BECBA6A0-1E73-4DCE-8959-2ADFDF87C50A}">
   <ds:schemaRefs>
     <ds:schemaRef ds:uri="http://schemas.openxmlformats.org/officeDocument/2006/bibliography"/>
   </ds:schemaRefs>

</xml_diff>

<commit_message>
* adding app.standard.yaml to gitignore * updates to maintenance guide
</commit_message>
<xml_diff>
--- a/docs/Maintenance guide.docx
+++ b/docs/Maintenance guide.docx
@@ -1,6 +1,6 @@
 
 <file path=word/document.xml><?xml version="1.0" encoding="utf-8"?>
-<w:document xmlns:wpc="http://schemas.microsoft.com/office/word/2010/wordprocessingCanvas" xmlns:mc="http://schemas.openxmlformats.org/markup-compatibility/2006" xmlns:o="urn:schemas-microsoft-com:office:office" xmlns:r="http://schemas.openxmlformats.org/officeDocument/2006/relationships" xmlns:m="http://schemas.openxmlformats.org/officeDocument/2006/math" xmlns:v="urn:schemas-microsoft-com:vml" xmlns:wp14="http://schemas.microsoft.com/office/word/2010/wordprocessingDrawing" xmlns:wp="http://schemas.openxmlformats.org/drawingml/2006/wordprocessingDrawing" xmlns:w10="urn:schemas-microsoft-com:office:word" xmlns:w="http://schemas.openxmlformats.org/wordprocessingml/2006/main" xmlns:w14="http://schemas.microsoft.com/office/word/2010/wordml" xmlns:w15="http://schemas.microsoft.com/office/word/2012/wordml" xmlns:wpg="http://schemas.microsoft.com/office/word/2010/wordprocessingGroup" xmlns:wpi="http://schemas.microsoft.com/office/word/2010/wordprocessingInk" xmlns:wne="http://schemas.microsoft.com/office/word/2006/wordml" xmlns:wps="http://schemas.microsoft.com/office/word/2010/wordprocessingShape" mc:Ignorable="w14 w15 wp14">
+<w:document xmlns:wpc="http://schemas.microsoft.com/office/word/2010/wordprocessingCanvas" xmlns:cx="http://schemas.microsoft.com/office/drawing/2014/chartex" xmlns:cx1="http://schemas.microsoft.com/office/drawing/2015/9/8/chartex" xmlns:mc="http://schemas.openxmlformats.org/markup-compatibility/2006" xmlns:o="urn:schemas-microsoft-com:office:office" xmlns:r="http://schemas.openxmlformats.org/officeDocument/2006/relationships" xmlns:m="http://schemas.openxmlformats.org/officeDocument/2006/math" xmlns:v="urn:schemas-microsoft-com:vml" xmlns:wp14="http://schemas.microsoft.com/office/word/2010/wordprocessingDrawing" xmlns:wp="http://schemas.openxmlformats.org/drawingml/2006/wordprocessingDrawing" xmlns:w10="urn:schemas-microsoft-com:office:word" xmlns:w="http://schemas.openxmlformats.org/wordprocessingml/2006/main" xmlns:w14="http://schemas.microsoft.com/office/word/2010/wordml" xmlns:w15="http://schemas.microsoft.com/office/word/2012/wordml" xmlns:w16se="http://schemas.microsoft.com/office/word/2015/wordml/symex" xmlns:wpg="http://schemas.microsoft.com/office/word/2010/wordprocessingGroup" xmlns:wpi="http://schemas.microsoft.com/office/word/2010/wordprocessingInk" xmlns:wne="http://schemas.microsoft.com/office/word/2006/wordml" xmlns:wps="http://schemas.microsoft.com/office/word/2010/wordprocessingShape" mc:Ignorable="w14 w15 w16se wp14">
   <w:body>
     <w:p>
       <w:pPr>
@@ -117,6 +117,7 @@
         </w:rPr>
         <w:t xml:space="preserve">Project name: </w:t>
       </w:r>
+      <w:proofErr w:type="spellStart"/>
       <w:r>
         <w:rPr>
           <w:rFonts w:asciiTheme="majorHAnsi" w:hAnsiTheme="majorHAnsi" w:cstheme="majorHAnsi"/>
@@ -125,6 +126,7 @@
         </w:rPr>
         <w:t>KidsRead</w:t>
       </w:r>
+      <w:proofErr w:type="spellEnd"/>
     </w:p>
     <w:p>
       <w:pPr>
@@ -155,6 +157,7 @@
         </w:rPr>
         <w:t xml:space="preserve"> </w:t>
       </w:r>
+      <w:proofErr w:type="spellStart"/>
       <w:r>
         <w:rPr>
           <w:rFonts w:asciiTheme="majorHAnsi" w:hAnsiTheme="majorHAnsi" w:cstheme="majorHAnsi"/>
@@ -163,6 +166,7 @@
         </w:rPr>
         <w:t>kidsread</w:t>
       </w:r>
+      <w:proofErr w:type="spellEnd"/>
     </w:p>
     <w:p>
       <w:pPr>
@@ -183,17 +187,7 @@
           <w:sz w:val="24"/>
           <w:szCs w:val="24"/>
         </w:rPr>
-        <w:t xml:space="preserve">Project </w:t>
-      </w:r>
-      <w:bookmarkStart w:id="0" w:name="_GoBack"/>
-      <w:bookmarkEnd w:id="0"/>
-      <w:r>
-        <w:rPr>
-          <w:rFonts w:asciiTheme="majorBidi" w:hAnsiTheme="majorBidi" w:cstheme="majorBidi"/>
-          <w:sz w:val="24"/>
-          <w:szCs w:val="24"/>
-        </w:rPr>
-        <w:t>number:</w:t>
+        <w:t>Project number:</w:t>
       </w:r>
       <w:r>
         <w:rPr>
@@ -217,7 +211,7 @@
       <w:pPr>
         <w:bidi w:val="0"/>
         <w:rPr>
-          <w:rFonts w:asciiTheme="majorBidi" w:hAnsiTheme="majorBidi" w:cstheme="majorBidi" w:hint="cs"/>
+          <w:rFonts w:asciiTheme="majorBidi" w:hAnsiTheme="majorBidi" w:cstheme="majorBidi"/>
           <w:sz w:val="40"/>
           <w:szCs w:val="40"/>
           <w:u w:val="single"/>
@@ -291,16 +285,16 @@
           <w:szCs w:val="24"/>
           <w:rtl/>
         </w:rPr>
-        <w:t xml:space="preserve">כיצד </w:t>
-      </w:r>
-      <w:r>
-        <w:rPr>
-          <w:rFonts w:asciiTheme="majorBidi" w:hAnsiTheme="majorBidi" w:cstheme="majorBidi" w:hint="cs"/>
-          <w:sz w:val="24"/>
-          <w:szCs w:val="24"/>
-          <w:rtl/>
-        </w:rPr>
-        <w:t xml:space="preserve">לבצע </w:t>
+        <w:t>ביצוע</w:t>
+      </w:r>
+      <w:r>
+        <w:rPr>
+          <w:rFonts w:asciiTheme="majorBidi" w:hAnsiTheme="majorBidi" w:cstheme="majorBidi" w:hint="cs"/>
+          <w:sz w:val="24"/>
+          <w:szCs w:val="24"/>
+          <w:rtl/>
+        </w:rPr>
+        <w:t xml:space="preserve"> </w:t>
       </w:r>
       <w:r>
         <w:rPr>
@@ -425,6 +419,7 @@
         </w:rPr>
         <w:t xml:space="preserve">נכנסים לאפליקציה שהותקנה ומנווטים לתיקיית </w:t>
       </w:r>
+      <w:proofErr w:type="spellStart"/>
       <w:r>
         <w:rPr>
           <w:rFonts w:asciiTheme="majorBidi" w:hAnsiTheme="majorBidi" w:cstheme="majorBidi"/>
@@ -441,6 +436,7 @@
         </w:rPr>
         <w:t>Reading</w:t>
       </w:r>
+      <w:proofErr w:type="spellEnd"/>
     </w:p>
     <w:p>
       <w:pPr>
@@ -478,6 +474,8 @@
           <w:shd w:val="clear" w:color="auto" w:fill="222222"/>
         </w:rPr>
       </w:pPr>
+      <w:proofErr w:type="spellStart"/>
+      <w:proofErr w:type="gramStart"/>
       <w:r>
         <w:rPr>
           <w:rFonts w:ascii="Courier New" w:hAnsi="Courier New" w:cs="Courier New"/>
@@ -486,19 +484,53 @@
           <w:szCs w:val="20"/>
           <w:shd w:val="clear" w:color="auto" w:fill="222222"/>
         </w:rPr>
-        <w:t>gcloud auth login</w:t>
-      </w:r>
-    </w:p>
-    <w:p>
-      <w:pPr>
-        <w:pStyle w:val="ListParagraph"/>
-        <w:ind w:left="1080"/>
+        <w:t>gcloud</w:t>
+      </w:r>
+      <w:proofErr w:type="spellEnd"/>
+      <w:proofErr w:type="gramEnd"/>
+      <w:r>
         <w:rPr>
           <w:rFonts w:ascii="Courier New" w:hAnsi="Courier New" w:cs="Courier New"/>
           <w:color w:val="FFFFFF"/>
           <w:sz w:val="20"/>
           <w:szCs w:val="20"/>
           <w:shd w:val="clear" w:color="auto" w:fill="222222"/>
+        </w:rPr>
+        <w:t xml:space="preserve"> </w:t>
+      </w:r>
+      <w:proofErr w:type="spellStart"/>
+      <w:r>
+        <w:rPr>
+          <w:rFonts w:ascii="Courier New" w:hAnsi="Courier New" w:cs="Courier New"/>
+          <w:color w:val="FFFFFF"/>
+          <w:sz w:val="20"/>
+          <w:szCs w:val="20"/>
+          <w:shd w:val="clear" w:color="auto" w:fill="222222"/>
+        </w:rPr>
+        <w:t>auth</w:t>
+      </w:r>
+      <w:proofErr w:type="spellEnd"/>
+      <w:r>
+        <w:rPr>
+          <w:rFonts w:ascii="Courier New" w:hAnsi="Courier New" w:cs="Courier New"/>
+          <w:color w:val="FFFFFF"/>
+          <w:sz w:val="20"/>
+          <w:szCs w:val="20"/>
+          <w:shd w:val="clear" w:color="auto" w:fill="222222"/>
+        </w:rPr>
+        <w:t xml:space="preserve"> login</w:t>
+      </w:r>
+    </w:p>
+    <w:p>
+      <w:pPr>
+        <w:pStyle w:val="ListParagraph"/>
+        <w:ind w:left="1080"/>
+        <w:rPr>
+          <w:rFonts w:ascii="Courier New" w:hAnsi="Courier New" w:cs="Courier New"/>
+          <w:color w:val="FFFFFF"/>
+          <w:sz w:val="20"/>
+          <w:szCs w:val="20"/>
+          <w:shd w:val="clear" w:color="auto" w:fill="222222"/>
           <w:rtl/>
         </w:rPr>
       </w:pPr>
@@ -536,6 +568,7 @@
         </w:rPr>
         <w:t xml:space="preserve">(סיסמא מופיעה בקובץ </w:t>
       </w:r>
+      <w:proofErr w:type="spellStart"/>
       <w:r>
         <w:rPr>
           <w:rFonts w:asciiTheme="majorBidi" w:hAnsiTheme="majorBidi" w:cstheme="majorBidi"/>
@@ -544,6 +577,7 @@
         </w:rPr>
         <w:t>app.standard.yaml</w:t>
       </w:r>
+      <w:proofErr w:type="spellEnd"/>
       <w:r>
         <w:rPr>
           <w:rFonts w:asciiTheme="majorBidi" w:hAnsiTheme="majorBidi" w:cstheme="majorBidi"/>
@@ -601,6 +635,7 @@
         </w:rPr>
         <w:t xml:space="preserve">מריצים את הפקודה </w:t>
       </w:r>
+      <w:proofErr w:type="spellStart"/>
       <w:r>
         <w:rPr>
           <w:rFonts w:ascii="Courier New" w:hAnsi="Courier New" w:cs="Courier New"/>
@@ -609,8 +644,31 @@
           <w:szCs w:val="20"/>
           <w:shd w:val="clear" w:color="auto" w:fill="222222"/>
         </w:rPr>
-        <w:t>gcloud app deploy app.standard.yaml</w:t>
-      </w:r>
+        <w:t>gcloud</w:t>
+      </w:r>
+      <w:proofErr w:type="spellEnd"/>
+      <w:r>
+        <w:rPr>
+          <w:rFonts w:ascii="Courier New" w:hAnsi="Courier New" w:cs="Courier New"/>
+          <w:color w:val="FFFFFF"/>
+          <w:sz w:val="20"/>
+          <w:szCs w:val="20"/>
+          <w:shd w:val="clear" w:color="auto" w:fill="222222"/>
+        </w:rPr>
+        <w:t xml:space="preserve"> app deploy </w:t>
+      </w:r>
+      <w:proofErr w:type="spellStart"/>
+      <w:r>
+        <w:rPr>
+          <w:rFonts w:ascii="Courier New" w:hAnsi="Courier New" w:cs="Courier New"/>
+          <w:color w:val="FFFFFF"/>
+          <w:sz w:val="20"/>
+          <w:szCs w:val="20"/>
+          <w:shd w:val="clear" w:color="auto" w:fill="222222"/>
+        </w:rPr>
+        <w:t>app.standard.yaml</w:t>
+      </w:r>
+      <w:proofErr w:type="spellEnd"/>
     </w:p>
     <w:p>
       <w:pPr>
@@ -620,7 +678,7 @@
           <w:numId w:val="7"/>
         </w:numPr>
         <w:rPr>
-          <w:rFonts w:asciiTheme="majorBidi" w:hAnsiTheme="majorBidi" w:cstheme="majorBidi" w:hint="cs"/>
+          <w:rFonts w:asciiTheme="majorBidi" w:hAnsiTheme="majorBidi" w:cstheme="majorBidi"/>
           <w:sz w:val="24"/>
           <w:szCs w:val="24"/>
         </w:rPr>
@@ -657,17 +715,33 @@
         </w:rPr>
         <w:t xml:space="preserve">ניתן להכנס לאתר בכתובת : </w:t>
       </w:r>
-      <w:hyperlink r:id="rId8" w:history="1">
-        <w:r>
-          <w:rPr>
-            <w:rStyle w:val="Hyperlink"/>
-            <w:rFonts w:asciiTheme="majorBidi" w:hAnsiTheme="majorBidi"/>
-            <w:sz w:val="24"/>
-            <w:szCs w:val="24"/>
-          </w:rPr>
-          <w:t>https://kidsread.appspot.com</w:t>
-        </w:r>
-      </w:hyperlink>
+      <w:r>
+        <w:fldChar w:fldCharType="begin"/>
+      </w:r>
+      <w:r>
+        <w:instrText xml:space="preserve"> HYPERLINK "https://kidsread.appspot.com/" </w:instrText>
+      </w:r>
+      <w:r>
+        <w:fldChar w:fldCharType="separate"/>
+      </w:r>
+      <w:r>
+        <w:rPr>
+          <w:rStyle w:val="Hyperlink"/>
+          <w:rFonts w:asciiTheme="majorBidi" w:hAnsiTheme="majorBidi"/>
+          <w:sz w:val="24"/>
+          <w:szCs w:val="24"/>
+        </w:rPr>
+        <w:t>https://kidsread.appspot.com</w:t>
+      </w:r>
+      <w:r>
+        <w:rPr>
+          <w:rStyle w:val="Hyperlink"/>
+          <w:rFonts w:asciiTheme="majorBidi" w:hAnsiTheme="majorBidi"/>
+          <w:sz w:val="24"/>
+          <w:szCs w:val="24"/>
+        </w:rPr>
+        <w:fldChar w:fldCharType="end"/>
+      </w:r>
     </w:p>
     <w:p>
       <w:pPr>
@@ -691,17 +765,33 @@
         </w:rPr>
         <w:t xml:space="preserve">מידע נוסף ניתן למצוא ב </w:t>
       </w:r>
-      <w:hyperlink r:id="rId9" w:history="1">
-        <w:r>
-          <w:rPr>
-            <w:rStyle w:val="Hyperlink"/>
-            <w:rFonts w:asciiTheme="majorBidi" w:hAnsiTheme="majorBidi" w:cstheme="majorBidi"/>
-            <w:sz w:val="24"/>
-            <w:szCs w:val="24"/>
-          </w:rPr>
-          <w:t>https://cloud.google.com/appengine/docs/standard/nodejs/building-app/deploying-web-service</w:t>
-        </w:r>
-      </w:hyperlink>
+      <w:r>
+        <w:fldChar w:fldCharType="begin"/>
+      </w:r>
+      <w:r>
+        <w:instrText xml:space="preserve"> HYPERLINK "https://cloud.google.com/appengine/docs/standard/nodejs/building-app/deploying-web-service" </w:instrText>
+      </w:r>
+      <w:r>
+        <w:fldChar w:fldCharType="separate"/>
+      </w:r>
+      <w:r>
+        <w:rPr>
+          <w:rStyle w:val="Hyperlink"/>
+          <w:rFonts w:asciiTheme="majorBidi" w:hAnsiTheme="majorBidi" w:cstheme="majorBidi"/>
+          <w:sz w:val="24"/>
+          <w:szCs w:val="24"/>
+        </w:rPr>
+        <w:t>https://cloud.google.com/appengine/docs/standard/nodejs/building-app/deploying-web-service</w:t>
+      </w:r>
+      <w:r>
+        <w:rPr>
+          <w:rStyle w:val="Hyperlink"/>
+          <w:rFonts w:asciiTheme="majorBidi" w:hAnsiTheme="majorBidi" w:cstheme="majorBidi"/>
+          <w:sz w:val="24"/>
+          <w:szCs w:val="24"/>
+        </w:rPr>
+        <w:fldChar w:fldCharType="end"/>
+      </w:r>
     </w:p>
     <w:p>
       <w:pPr>
@@ -742,6 +832,7 @@
         </w:rPr>
         <w:t xml:space="preserve"> של האתר בעזרת הפקודה </w:t>
       </w:r>
+      <w:proofErr w:type="spellStart"/>
       <w:r>
         <w:rPr>
           <w:rFonts w:ascii="Courier New" w:hAnsi="Courier New" w:cs="Courier New"/>
@@ -750,57 +841,68 @@
           <w:szCs w:val="20"/>
           <w:shd w:val="clear" w:color="auto" w:fill="222222"/>
         </w:rPr>
-        <w:t>gcloud app logs tail -s default</w:t>
-      </w:r>
-      <w:r>
-        <w:rPr>
-          <w:rFonts w:asciiTheme="majorBidi" w:hAnsiTheme="majorBidi" w:cstheme="majorBidi" w:hint="cs"/>
-          <w:sz w:val="24"/>
-          <w:szCs w:val="24"/>
-          <w:rtl/>
-        </w:rPr>
-        <w:t xml:space="preserve"> באפליקציית </w:t>
-      </w:r>
-    </w:p>
-    <w:p>
-      <w:pPr>
-        <w:pStyle w:val="ListParagraph"/>
-        <w:ind w:left="1080"/>
-        <w:rPr>
-          <w:rFonts w:asciiTheme="majorBidi" w:hAnsiTheme="majorBidi" w:hint="cs"/>
-          <w:sz w:val="24"/>
-          <w:szCs w:val="24"/>
-          <w:rtl/>
-        </w:rPr>
-      </w:pPr>
-      <w:r>
-        <w:rPr>
-          <w:rFonts w:asciiTheme="majorBidi" w:hAnsiTheme="majorBidi"/>
-          <w:sz w:val="24"/>
-          <w:szCs w:val="24"/>
-        </w:rPr>
-        <w:t>Google Cloud SDK</w:t>
-      </w:r>
-      <w:r>
-        <w:rPr>
-          <w:rFonts w:asciiTheme="majorBidi" w:hAnsiTheme="majorBidi" w:hint="cs"/>
-          <w:sz w:val="24"/>
-          <w:szCs w:val="24"/>
-          <w:rtl/>
-        </w:rPr>
-        <w:t>.</w:t>
-      </w:r>
-    </w:p>
-    <w:p>
-      <w:pPr>
-        <w:pStyle w:val="ListParagraph"/>
-        <w:ind w:left="1800"/>
-        <w:rPr>
-          <w:rFonts w:ascii="Courier New" w:hAnsi="Courier New" w:cs="Courier New" w:hint="cs"/>
+        <w:t>gcloud</w:t>
+      </w:r>
+      <w:proofErr w:type="spellEnd"/>
+      <w:r>
+        <w:rPr>
+          <w:rFonts w:ascii="Courier New" w:hAnsi="Courier New" w:cs="Courier New"/>
           <w:color w:val="FFFFFF"/>
           <w:sz w:val="20"/>
           <w:szCs w:val="20"/>
           <w:shd w:val="clear" w:color="auto" w:fill="222222"/>
+        </w:rPr>
+        <w:t xml:space="preserve"> app logs tail -s default</w:t>
+      </w:r>
+      <w:r>
+        <w:rPr>
+          <w:rFonts w:asciiTheme="majorBidi" w:hAnsiTheme="majorBidi" w:cstheme="majorBidi" w:hint="cs"/>
+          <w:sz w:val="24"/>
+          <w:szCs w:val="24"/>
+          <w:rtl/>
+        </w:rPr>
+        <w:t xml:space="preserve"> באפליקציית </w:t>
+      </w:r>
+    </w:p>
+    <w:p>
+      <w:pPr>
+        <w:pStyle w:val="ListParagraph"/>
+        <w:ind w:left="1080"/>
+        <w:rPr>
+          <w:rFonts w:asciiTheme="majorBidi" w:hAnsiTheme="majorBidi"/>
+          <w:sz w:val="24"/>
+          <w:szCs w:val="24"/>
+          <w:rtl/>
+        </w:rPr>
+      </w:pPr>
+      <w:r>
+        <w:rPr>
+          <w:rFonts w:asciiTheme="majorBidi" w:hAnsiTheme="majorBidi"/>
+          <w:sz w:val="24"/>
+          <w:szCs w:val="24"/>
+        </w:rPr>
+        <w:t>Google Cloud SDK</w:t>
+      </w:r>
+      <w:r>
+        <w:rPr>
+          <w:rFonts w:asciiTheme="majorBidi" w:hAnsiTheme="majorBidi" w:hint="cs"/>
+          <w:sz w:val="24"/>
+          <w:szCs w:val="24"/>
+          <w:rtl/>
+        </w:rPr>
+        <w:t>.</w:t>
+      </w:r>
+    </w:p>
+    <w:p>
+      <w:pPr>
+        <w:pStyle w:val="ListParagraph"/>
+        <w:ind w:left="1800"/>
+        <w:rPr>
+          <w:rFonts w:ascii="Courier New" w:hAnsi="Courier New" w:cs="Courier New"/>
+          <w:color w:val="FFFFFF"/>
+          <w:sz w:val="20"/>
+          <w:szCs w:val="20"/>
+          <w:shd w:val="clear" w:color="auto" w:fill="222222"/>
           <w:rtl/>
         </w:rPr>
       </w:pPr>
@@ -920,7 +1022,6 @@
     <w:p>
       <w:pPr>
         <w:bidi w:val="0"/>
-        <w:jc w:val="center"/>
         <w:rPr>
           <w:rFonts w:asciiTheme="majorBidi" w:hAnsiTheme="majorBidi" w:cstheme="majorBidi"/>
           <w:b/>
@@ -934,160 +1035,6 @@
     <w:p>
       <w:pPr>
         <w:bidi w:val="0"/>
-        <w:jc w:val="center"/>
-        <w:rPr>
-          <w:rFonts w:asciiTheme="majorBidi" w:hAnsiTheme="majorBidi" w:cstheme="majorBidi"/>
-          <w:b/>
-          <w:bCs/>
-          <w:sz w:val="40"/>
-          <w:szCs w:val="40"/>
-          <w:u w:val="single"/>
-        </w:rPr>
-      </w:pPr>
-    </w:p>
-    <w:p>
-      <w:pPr>
-        <w:bidi w:val="0"/>
-        <w:jc w:val="center"/>
-        <w:rPr>
-          <w:rFonts w:asciiTheme="majorBidi" w:hAnsiTheme="majorBidi" w:cstheme="majorBidi"/>
-          <w:b/>
-          <w:bCs/>
-          <w:sz w:val="40"/>
-          <w:szCs w:val="40"/>
-          <w:u w:val="single"/>
-        </w:rPr>
-      </w:pPr>
-    </w:p>
-    <w:p>
-      <w:pPr>
-        <w:bidi w:val="0"/>
-        <w:jc w:val="center"/>
-        <w:rPr>
-          <w:rFonts w:asciiTheme="majorBidi" w:hAnsiTheme="majorBidi" w:cstheme="majorBidi"/>
-          <w:b/>
-          <w:bCs/>
-          <w:sz w:val="40"/>
-          <w:szCs w:val="40"/>
-          <w:u w:val="single"/>
-        </w:rPr>
-      </w:pPr>
-    </w:p>
-    <w:p>
-      <w:pPr>
-        <w:bidi w:val="0"/>
-        <w:jc w:val="center"/>
-        <w:rPr>
-          <w:rFonts w:asciiTheme="majorBidi" w:hAnsiTheme="majorBidi" w:cstheme="majorBidi"/>
-          <w:b/>
-          <w:bCs/>
-          <w:sz w:val="40"/>
-          <w:szCs w:val="40"/>
-          <w:u w:val="single"/>
-        </w:rPr>
-      </w:pPr>
-    </w:p>
-    <w:p>
-      <w:pPr>
-        <w:bidi w:val="0"/>
-        <w:jc w:val="center"/>
-        <w:rPr>
-          <w:rFonts w:asciiTheme="majorBidi" w:hAnsiTheme="majorBidi" w:cstheme="majorBidi"/>
-          <w:b/>
-          <w:bCs/>
-          <w:sz w:val="40"/>
-          <w:szCs w:val="40"/>
-          <w:u w:val="single"/>
-        </w:rPr>
-      </w:pPr>
-    </w:p>
-    <w:p>
-      <w:pPr>
-        <w:bidi w:val="0"/>
-        <w:jc w:val="center"/>
-        <w:rPr>
-          <w:rFonts w:asciiTheme="majorBidi" w:hAnsiTheme="majorBidi" w:cstheme="majorBidi"/>
-          <w:b/>
-          <w:bCs/>
-          <w:sz w:val="40"/>
-          <w:szCs w:val="40"/>
-          <w:u w:val="single"/>
-        </w:rPr>
-      </w:pPr>
-    </w:p>
-    <w:p>
-      <w:pPr>
-        <w:bidi w:val="0"/>
-        <w:jc w:val="center"/>
-        <w:rPr>
-          <w:rFonts w:asciiTheme="majorBidi" w:hAnsiTheme="majorBidi" w:cstheme="majorBidi"/>
-          <w:b/>
-          <w:bCs/>
-          <w:sz w:val="40"/>
-          <w:szCs w:val="40"/>
-          <w:u w:val="single"/>
-        </w:rPr>
-      </w:pPr>
-    </w:p>
-    <w:p>
-      <w:pPr>
-        <w:bidi w:val="0"/>
-        <w:jc w:val="center"/>
-        <w:rPr>
-          <w:rFonts w:asciiTheme="majorBidi" w:hAnsiTheme="majorBidi" w:cstheme="majorBidi"/>
-          <w:b/>
-          <w:bCs/>
-          <w:sz w:val="40"/>
-          <w:szCs w:val="40"/>
-          <w:u w:val="single"/>
-        </w:rPr>
-      </w:pPr>
-    </w:p>
-    <w:p>
-      <w:pPr>
-        <w:bidi w:val="0"/>
-        <w:jc w:val="center"/>
-        <w:rPr>
-          <w:rFonts w:asciiTheme="majorBidi" w:hAnsiTheme="majorBidi" w:cstheme="majorBidi"/>
-          <w:b/>
-          <w:bCs/>
-          <w:sz w:val="40"/>
-          <w:szCs w:val="40"/>
-          <w:u w:val="single"/>
-        </w:rPr>
-      </w:pPr>
-    </w:p>
-    <w:p>
-      <w:pPr>
-        <w:bidi w:val="0"/>
-        <w:jc w:val="center"/>
-        <w:rPr>
-          <w:rFonts w:asciiTheme="majorBidi" w:hAnsiTheme="majorBidi" w:cstheme="majorBidi"/>
-          <w:b/>
-          <w:bCs/>
-          <w:sz w:val="40"/>
-          <w:szCs w:val="40"/>
-          <w:u w:val="single"/>
-        </w:rPr>
-      </w:pPr>
-    </w:p>
-    <w:p>
-      <w:pPr>
-        <w:bidi w:val="0"/>
-        <w:jc w:val="center"/>
-        <w:rPr>
-          <w:rFonts w:asciiTheme="majorBidi" w:hAnsiTheme="majorBidi" w:cstheme="majorBidi"/>
-          <w:b/>
-          <w:bCs/>
-          <w:sz w:val="40"/>
-          <w:szCs w:val="40"/>
-          <w:u w:val="single"/>
-        </w:rPr>
-      </w:pPr>
-    </w:p>
-    <w:p>
-      <w:pPr>
-        <w:bidi w:val="0"/>
         <w:jc w:val="right"/>
         <w:rPr>
           <w:rFonts w:asciiTheme="majorBidi" w:hAnsiTheme="majorBidi" w:cstheme="majorBidi"/>
@@ -1107,6 +1054,7 @@
           <w:szCs w:val="28"/>
           <w:u w:val="single"/>
         </w:rPr>
+        <w:lastRenderedPageBreak/>
         <w:t>G</w:t>
       </w:r>
       <w:r>
@@ -1162,10 +1110,35 @@
           <w:sz w:val="24"/>
           <w:szCs w:val="24"/>
         </w:rPr>
+        <w:t xml:space="preserve"> </w:t>
+      </w:r>
+      <w:r>
+        <w:rPr>
+          <w:rFonts w:asciiTheme="majorBidi" w:hAnsiTheme="majorBidi" w:cstheme="majorBidi"/>
+          <w:sz w:val="24"/>
+          <w:szCs w:val="24"/>
+        </w:rPr>
         <w:t>PostgreSQL</w:t>
       </w:r>
       <w:r>
         <w:rPr>
+          <w:rFonts w:asciiTheme="majorBidi" w:hAnsiTheme="majorBidi" w:cstheme="majorBidi"/>
+          <w:sz w:val="24"/>
+          <w:szCs w:val="24"/>
+        </w:rPr>
+        <w:t xml:space="preserve"> </w:t>
+      </w:r>
+      <w:r>
+        <w:rPr>
+          <w:rFonts w:asciiTheme="majorBidi" w:hAnsiTheme="majorBidi" w:cstheme="majorBidi" w:hint="cs"/>
+          <w:sz w:val="24"/>
+          <w:szCs w:val="24"/>
+          <w:rtl/>
+        </w:rPr>
+        <w:t>בענן</w:t>
+      </w:r>
+      <w:r>
+        <w:rPr>
           <w:rFonts w:asciiTheme="majorBidi" w:hAnsiTheme="majorBidi" w:cstheme="majorBidi" w:hint="cs"/>
           <w:sz w:val="24"/>
           <w:szCs w:val="24"/>
@@ -1191,15 +1164,25 @@
         </w:rPr>
         <w:t xml:space="preserve">Instance id: </w:t>
       </w:r>
-      <w:hyperlink r:id="rId10" w:history="1">
+      <w:hyperlink r:id="rId8" w:history="1">
         <w:r>
           <w:rPr>
             <w:rFonts w:asciiTheme="majorHAnsi" w:hAnsiTheme="majorHAnsi" w:cstheme="majorHAnsi"/>
             <w:sz w:val="24"/>
             <w:szCs w:val="24"/>
           </w:rPr>
-          <w:t>kid-book-reading-db</w:t>
+          <w:t>kid-book-reading-</w:t>
         </w:r>
+        <w:proofErr w:type="spellStart"/>
+        <w:r>
+          <w:rPr>
+            <w:rFonts w:asciiTheme="majorHAnsi" w:hAnsiTheme="majorHAnsi" w:cstheme="majorHAnsi"/>
+            <w:sz w:val="24"/>
+            <w:szCs w:val="24"/>
+          </w:rPr>
+          <w:t>db</w:t>
+        </w:r>
+        <w:proofErr w:type="spellEnd"/>
       </w:hyperlink>
     </w:p>
     <w:p>
@@ -1285,7 +1268,25 @@
           <w:sz w:val="24"/>
           <w:szCs w:val="24"/>
         </w:rPr>
-        <w:t>kidsread:europe-west2:kid-book-reading</w:t>
+        <w:t>kidsread</w:t>
+      </w:r>
+      <w:proofErr w:type="gramStart"/>
+      <w:r>
+        <w:rPr>
+          <w:rFonts w:asciiTheme="majorHAnsi" w:hAnsiTheme="majorHAnsi" w:cstheme="majorHAnsi"/>
+          <w:sz w:val="24"/>
+          <w:szCs w:val="24"/>
+        </w:rPr>
+        <w:t>:europe</w:t>
+      </w:r>
+      <w:proofErr w:type="gramEnd"/>
+      <w:r>
+        <w:rPr>
+          <w:rFonts w:asciiTheme="majorHAnsi" w:hAnsiTheme="majorHAnsi" w:cstheme="majorHAnsi"/>
+          <w:sz w:val="24"/>
+          <w:szCs w:val="24"/>
+        </w:rPr>
+        <w:t>-west2:kid-book-reading</w:t>
       </w:r>
     </w:p>
     <w:p>
@@ -1333,7 +1334,7 @@
                     <pic:cNvPicPr/>
                   </pic:nvPicPr>
                   <pic:blipFill>
-                    <a:blip r:embed="rId11" cstate="print">
+                    <a:blip r:embed="rId9" cstate="print">
                       <a:extLst>
                         <a:ext uri="{28A0092B-C50C-407E-A947-70E740481C1C}">
                           <a14:useLocalDpi xmlns:a14="http://schemas.microsoft.com/office/drawing/2010/main" val="0"/>
@@ -1644,6 +1645,8 @@
           <w:szCs w:val="24"/>
         </w:rPr>
       </w:pPr>
+      <w:proofErr w:type="spellStart"/>
+      <w:proofErr w:type="gramStart"/>
       <w:r>
         <w:rPr>
           <w:rFonts w:ascii="Courier New" w:hAnsi="Courier New" w:cs="Courier New"/>
@@ -1652,140 +1655,10 @@
           <w:szCs w:val="20"/>
           <w:shd w:val="clear" w:color="auto" w:fill="222222"/>
         </w:rPr>
-        <w:t>gcloud sql connect kid-book-reading --user=postgres --quiet</w:t>
-      </w:r>
-    </w:p>
-    <w:p>
-      <w:pPr>
-        <w:pStyle w:val="ListParagraph"/>
-        <w:ind w:left="1080"/>
-        <w:rPr>
-          <w:rFonts w:asciiTheme="majorBidi" w:hAnsiTheme="majorBidi" w:cstheme="majorBidi"/>
-          <w:sz w:val="24"/>
-          <w:szCs w:val="24"/>
-          <w:rtl/>
-        </w:rPr>
-      </w:pPr>
-    </w:p>
-    <w:p>
-      <w:pPr>
-        <w:pStyle w:val="ListParagraph"/>
-        <w:ind w:left="1080"/>
-        <w:rPr>
-          <w:rFonts w:asciiTheme="majorBidi" w:hAnsiTheme="majorBidi" w:cstheme="majorBidi"/>
-          <w:sz w:val="24"/>
-          <w:szCs w:val="24"/>
-          <w:rtl/>
-        </w:rPr>
-      </w:pPr>
-      <w:r>
-        <w:rPr>
-          <w:rFonts w:asciiTheme="majorBidi" w:hAnsiTheme="majorBidi" w:cstheme="majorBidi" w:hint="cs"/>
-          <w:sz w:val="24"/>
-          <w:szCs w:val="24"/>
-          <w:rtl/>
-        </w:rPr>
-        <w:t xml:space="preserve">מכניסים סיסמא עבור המשתמש </w:t>
-      </w:r>
-      <w:r>
-        <w:rPr>
-          <w:rFonts w:asciiTheme="majorBidi" w:hAnsiTheme="majorBidi" w:cstheme="majorBidi"/>
-          <w:sz w:val="24"/>
-          <w:szCs w:val="24"/>
-        </w:rPr>
-        <w:t>postgres</w:t>
-      </w:r>
-      <w:r>
-        <w:rPr>
-          <w:rFonts w:asciiTheme="majorBidi" w:hAnsiTheme="majorBidi" w:cstheme="majorBidi" w:hint="cs"/>
-          <w:sz w:val="24"/>
-          <w:szCs w:val="24"/>
-          <w:rtl/>
-        </w:rPr>
-        <w:t xml:space="preserve"> (מופיע בקובץ </w:t>
-      </w:r>
-      <w:r>
-        <w:rPr>
-          <w:rFonts w:asciiTheme="majorBidi" w:hAnsiTheme="majorBidi" w:cstheme="majorBidi"/>
-          <w:sz w:val="24"/>
-          <w:szCs w:val="24"/>
-        </w:rPr>
-        <w:t>app.standard.yaml</w:t>
-      </w:r>
-      <w:r>
-        <w:rPr>
-          <w:rFonts w:asciiTheme="majorBidi" w:hAnsiTheme="majorBidi" w:cstheme="majorBidi"/>
-          <w:sz w:val="24"/>
-          <w:szCs w:val="24"/>
-        </w:rPr>
-        <w:t xml:space="preserve"> </w:t>
-      </w:r>
-      <w:r>
-        <w:rPr>
-          <w:rFonts w:asciiTheme="majorBidi" w:hAnsiTheme="majorBidi" w:cstheme="majorBidi" w:hint="cs"/>
-          <w:sz w:val="24"/>
-          <w:szCs w:val="24"/>
-          <w:rtl/>
-        </w:rPr>
-        <w:t xml:space="preserve"> תחת המשתנה </w:t>
-      </w:r>
-      <w:r>
-        <w:rPr>
-          <w:rFonts w:asciiTheme="majorBidi" w:hAnsiTheme="majorBidi" w:cstheme="majorBidi"/>
-          <w:sz w:val="24"/>
-          <w:szCs w:val="24"/>
-        </w:rPr>
-        <w:t>SQL_PASSWORD</w:t>
-      </w:r>
-      <w:r>
-        <w:rPr>
-          <w:rFonts w:asciiTheme="majorBidi" w:hAnsiTheme="majorBidi" w:cstheme="majorBidi" w:hint="cs"/>
-          <w:sz w:val="24"/>
-          <w:szCs w:val="24"/>
-          <w:rtl/>
-        </w:rPr>
-        <w:t>)</w:t>
-      </w:r>
-    </w:p>
-    <w:p>
-      <w:pPr>
-        <w:pStyle w:val="ListParagraph"/>
-        <w:ind w:left="1080"/>
-        <w:rPr>
-          <w:rFonts w:asciiTheme="majorBidi" w:hAnsiTheme="majorBidi" w:cstheme="majorBidi"/>
-          <w:sz w:val="24"/>
-          <w:szCs w:val="24"/>
-        </w:rPr>
-      </w:pPr>
-      <w:r>
-        <w:rPr>
-          <w:rFonts w:asciiTheme="majorBidi" w:hAnsiTheme="majorBidi" w:cstheme="majorBidi" w:hint="cs"/>
-          <w:sz w:val="24"/>
-          <w:szCs w:val="24"/>
-          <w:rtl/>
-        </w:rPr>
-        <w:t>מתחברים לבסיס הנתונים באמצעות הפקודה</w:t>
-      </w:r>
-      <w:r>
-        <w:rPr>
-          <w:rFonts w:asciiTheme="majorBidi" w:hAnsiTheme="majorBidi" w:cstheme="majorBidi"/>
-          <w:sz w:val="24"/>
-          <w:szCs w:val="24"/>
-        </w:rPr>
-        <w:t>:</w:t>
-      </w:r>
-    </w:p>
-    <w:p>
-      <w:pPr>
-        <w:pStyle w:val="ListParagraph"/>
-        <w:bidi w:val="0"/>
-        <w:ind w:left="1080"/>
-        <w:rPr>
-          <w:rFonts w:asciiTheme="majorBidi" w:hAnsiTheme="majorBidi" w:cstheme="majorBidi"/>
-          <w:sz w:val="24"/>
-          <w:szCs w:val="24"/>
-        </w:rPr>
-      </w:pPr>
+        <w:t>gcloud</w:t>
+      </w:r>
+      <w:proofErr w:type="spellEnd"/>
+      <w:proofErr w:type="gramEnd"/>
       <w:r>
         <w:rPr>
           <w:rFonts w:ascii="Courier New" w:hAnsi="Courier New" w:cs="Courier New"/>
@@ -1794,7 +1667,51 @@
           <w:szCs w:val="20"/>
           <w:shd w:val="clear" w:color="auto" w:fill="222222"/>
         </w:rPr>
-        <w:t>\c kidBookReadingDB postgres</w:t>
+        <w:t xml:space="preserve"> </w:t>
+      </w:r>
+      <w:proofErr w:type="spellStart"/>
+      <w:r>
+        <w:rPr>
+          <w:rFonts w:ascii="Courier New" w:hAnsi="Courier New" w:cs="Courier New"/>
+          <w:color w:val="FFFFFF"/>
+          <w:sz w:val="20"/>
+          <w:szCs w:val="20"/>
+          <w:shd w:val="clear" w:color="auto" w:fill="222222"/>
+        </w:rPr>
+        <w:t>sql</w:t>
+      </w:r>
+      <w:proofErr w:type="spellEnd"/>
+      <w:r>
+        <w:rPr>
+          <w:rFonts w:ascii="Courier New" w:hAnsi="Courier New" w:cs="Courier New"/>
+          <w:color w:val="FFFFFF"/>
+          <w:sz w:val="20"/>
+          <w:szCs w:val="20"/>
+          <w:shd w:val="clear" w:color="auto" w:fill="222222"/>
+        </w:rPr>
+        <w:t xml:space="preserve"> connect kid-book-reading --user=</w:t>
+      </w:r>
+      <w:proofErr w:type="spellStart"/>
+      <w:r>
+        <w:rPr>
+          <w:rFonts w:ascii="Courier New" w:hAnsi="Courier New" w:cs="Courier New"/>
+          <w:color w:val="FFFFFF"/>
+          <w:sz w:val="20"/>
+          <w:szCs w:val="20"/>
+          <w:shd w:val="clear" w:color="auto" w:fill="222222"/>
+        </w:rPr>
+        <w:t>postgres</w:t>
+      </w:r>
+      <w:proofErr w:type="spellEnd"/>
+      <w:r>
+        <w:rPr>
+          <w:rFonts w:ascii="Courier New" w:hAnsi="Courier New" w:cs="Courier New"/>
+          <w:color w:val="FFFFFF"/>
+          <w:sz w:val="20"/>
+          <w:szCs w:val="20"/>
+          <w:shd w:val="clear" w:color="auto" w:fill="222222"/>
+        </w:rPr>
+        <w:t xml:space="preserve"> --quiet</w:t>
       </w:r>
     </w:p>
     <w:p>
@@ -1808,74 +1725,6 @@
           <w:rtl/>
         </w:rPr>
       </w:pPr>
-      <w:r>
-        <w:rPr>
-          <w:rFonts w:asciiTheme="majorBidi" w:hAnsiTheme="majorBidi" w:cstheme="majorBidi" w:hint="cs"/>
-          <w:sz w:val="24"/>
-          <w:szCs w:val="24"/>
-          <w:rtl/>
-        </w:rPr>
-        <w:t xml:space="preserve">מכניסים סיסמא עבור המשתמש </w:t>
-      </w:r>
-      <w:r>
-        <w:rPr>
-          <w:rFonts w:asciiTheme="majorBidi" w:hAnsiTheme="majorBidi" w:cstheme="majorBidi"/>
-          <w:sz w:val="24"/>
-          <w:szCs w:val="24"/>
-        </w:rPr>
-        <w:t>postgres</w:t>
-      </w:r>
-      <w:r>
-        <w:rPr>
-          <w:rFonts w:asciiTheme="majorBidi" w:hAnsiTheme="majorBidi" w:cstheme="majorBidi" w:hint="cs"/>
-          <w:sz w:val="24"/>
-          <w:szCs w:val="24"/>
-          <w:rtl/>
-        </w:rPr>
-        <w:t xml:space="preserve"> (מופיע בקובץ </w:t>
-      </w:r>
-      <w:r>
-        <w:rPr>
-          <w:rFonts w:asciiTheme="majorBidi" w:hAnsiTheme="majorBidi" w:cstheme="majorBidi"/>
-          <w:sz w:val="24"/>
-          <w:szCs w:val="24"/>
-        </w:rPr>
-        <w:t>app.standard.yaml</w:t>
-      </w:r>
-      <w:r>
-        <w:rPr>
-          <w:rFonts w:asciiTheme="majorBidi" w:hAnsiTheme="majorBidi" w:cstheme="majorBidi"/>
-          <w:sz w:val="24"/>
-          <w:szCs w:val="24"/>
-        </w:rPr>
-        <w:t xml:space="preserve"> </w:t>
-      </w:r>
-      <w:r>
-        <w:rPr>
-          <w:rFonts w:asciiTheme="majorBidi" w:hAnsiTheme="majorBidi" w:cstheme="majorBidi" w:hint="cs"/>
-          <w:sz w:val="24"/>
-          <w:szCs w:val="24"/>
-          <w:rtl/>
-        </w:rPr>
-        <w:t xml:space="preserve"> תחת המשתנה </w:t>
-      </w:r>
-      <w:r>
-        <w:rPr>
-          <w:rFonts w:asciiTheme="majorBidi" w:hAnsiTheme="majorBidi" w:cstheme="majorBidi"/>
-          <w:sz w:val="24"/>
-          <w:szCs w:val="24"/>
-        </w:rPr>
-        <w:t>SQL_PASSWORD</w:t>
-      </w:r>
-      <w:r>
-        <w:rPr>
-          <w:rFonts w:asciiTheme="majorBidi" w:hAnsiTheme="majorBidi" w:cstheme="majorBidi" w:hint="cs"/>
-          <w:sz w:val="24"/>
-          <w:szCs w:val="24"/>
-          <w:rtl/>
-        </w:rPr>
-        <w:t>)</w:t>
-      </w:r>
     </w:p>
     <w:p>
       <w:pPr>
@@ -1895,7 +1744,285 @@
           <w:szCs w:val="24"/>
           <w:rtl/>
         </w:rPr>
-        <w:t>כעת נוצר חיבור לבסיס הנתונים וניתן להריץ פקודות.</w:t>
+        <w:t xml:space="preserve">מכניסים סיסמא עבור המשתמש </w:t>
+      </w:r>
+      <w:proofErr w:type="spellStart"/>
+      <w:r>
+        <w:rPr>
+          <w:rFonts w:asciiTheme="majorBidi" w:hAnsiTheme="majorBidi" w:cstheme="majorBidi"/>
+          <w:sz w:val="24"/>
+          <w:szCs w:val="24"/>
+        </w:rPr>
+        <w:t>postgres</w:t>
+      </w:r>
+      <w:proofErr w:type="spellEnd"/>
+      <w:r>
+        <w:rPr>
+          <w:rFonts w:asciiTheme="majorBidi" w:hAnsiTheme="majorBidi" w:cstheme="majorBidi" w:hint="cs"/>
+          <w:sz w:val="24"/>
+          <w:szCs w:val="24"/>
+          <w:rtl/>
+        </w:rPr>
+        <w:t xml:space="preserve"> (מופיע בקובץ </w:t>
+      </w:r>
+      <w:proofErr w:type="spellStart"/>
+      <w:r>
+        <w:rPr>
+          <w:rFonts w:asciiTheme="majorBidi" w:hAnsiTheme="majorBidi" w:cstheme="majorBidi"/>
+          <w:sz w:val="24"/>
+          <w:szCs w:val="24"/>
+        </w:rPr>
+        <w:t>app.standard.yaml</w:t>
+      </w:r>
+      <w:proofErr w:type="spellEnd"/>
+      <w:r>
+        <w:rPr>
+          <w:rFonts w:asciiTheme="majorBidi" w:hAnsiTheme="majorBidi" w:cstheme="majorBidi"/>
+          <w:sz w:val="24"/>
+          <w:szCs w:val="24"/>
+        </w:rPr>
+        <w:t xml:space="preserve"> </w:t>
+      </w:r>
+      <w:r>
+        <w:rPr>
+          <w:rFonts w:asciiTheme="majorBidi" w:hAnsiTheme="majorBidi" w:cstheme="majorBidi" w:hint="cs"/>
+          <w:sz w:val="24"/>
+          <w:szCs w:val="24"/>
+          <w:rtl/>
+        </w:rPr>
+        <w:t xml:space="preserve"> תחת המשתנה </w:t>
+      </w:r>
+      <w:r>
+        <w:rPr>
+          <w:rFonts w:asciiTheme="majorBidi" w:hAnsiTheme="majorBidi" w:cstheme="majorBidi"/>
+          <w:sz w:val="24"/>
+          <w:szCs w:val="24"/>
+        </w:rPr>
+        <w:t>SQL_PASSWORD</w:t>
+      </w:r>
+      <w:r>
+        <w:rPr>
+          <w:rFonts w:asciiTheme="majorBidi" w:hAnsiTheme="majorBidi" w:cstheme="majorBidi" w:hint="cs"/>
+          <w:sz w:val="24"/>
+          <w:szCs w:val="24"/>
+          <w:rtl/>
+        </w:rPr>
+        <w:t>)</w:t>
+      </w:r>
+    </w:p>
+    <w:p>
+      <w:pPr>
+        <w:pStyle w:val="ListParagraph"/>
+        <w:ind w:left="1080"/>
+        <w:rPr>
+          <w:rFonts w:asciiTheme="majorBidi" w:hAnsiTheme="majorBidi" w:cstheme="majorBidi"/>
+          <w:sz w:val="24"/>
+          <w:szCs w:val="24"/>
+        </w:rPr>
+      </w:pPr>
+      <w:r>
+        <w:rPr>
+          <w:rFonts w:asciiTheme="majorBidi" w:hAnsiTheme="majorBidi" w:cstheme="majorBidi" w:hint="cs"/>
+          <w:sz w:val="24"/>
+          <w:szCs w:val="24"/>
+          <w:rtl/>
+        </w:rPr>
+        <w:t>מתחברים לבסיס הנתונים באמצעות הפקודה</w:t>
+      </w:r>
+      <w:r>
+        <w:rPr>
+          <w:rFonts w:asciiTheme="majorBidi" w:hAnsiTheme="majorBidi" w:cstheme="majorBidi"/>
+          <w:sz w:val="24"/>
+          <w:szCs w:val="24"/>
+        </w:rPr>
+        <w:t>:</w:t>
+      </w:r>
+    </w:p>
+    <w:p>
+      <w:pPr>
+        <w:pStyle w:val="ListParagraph"/>
+        <w:bidi w:val="0"/>
+        <w:ind w:left="1080"/>
+        <w:rPr>
+          <w:rFonts w:asciiTheme="majorBidi" w:hAnsiTheme="majorBidi" w:cstheme="majorBidi"/>
+          <w:sz w:val="24"/>
+          <w:szCs w:val="24"/>
+        </w:rPr>
+      </w:pPr>
+      <w:r>
+        <w:rPr>
+          <w:rFonts w:ascii="Courier New" w:hAnsi="Courier New" w:cs="Courier New"/>
+          <w:color w:val="FFFFFF"/>
+          <w:sz w:val="20"/>
+          <w:szCs w:val="20"/>
+          <w:shd w:val="clear" w:color="auto" w:fill="222222"/>
+        </w:rPr>
+        <w:t xml:space="preserve">\c </w:t>
+      </w:r>
+      <w:proofErr w:type="spellStart"/>
+      <w:r>
+        <w:rPr>
+          <w:rFonts w:ascii="Courier New" w:hAnsi="Courier New" w:cs="Courier New"/>
+          <w:color w:val="FFFFFF"/>
+          <w:sz w:val="20"/>
+          <w:szCs w:val="20"/>
+          <w:shd w:val="clear" w:color="auto" w:fill="222222"/>
+        </w:rPr>
+        <w:t>kidBookReadingDB</w:t>
+      </w:r>
+      <w:proofErr w:type="spellEnd"/>
+      <w:r>
+        <w:rPr>
+          <w:rFonts w:ascii="Courier New" w:hAnsi="Courier New" w:cs="Courier New"/>
+          <w:color w:val="FFFFFF"/>
+          <w:sz w:val="20"/>
+          <w:szCs w:val="20"/>
+          <w:shd w:val="clear" w:color="auto" w:fill="222222"/>
+        </w:rPr>
+        <w:t xml:space="preserve"> </w:t>
+      </w:r>
+      <w:proofErr w:type="spellStart"/>
+      <w:r>
+        <w:rPr>
+          <w:rFonts w:ascii="Courier New" w:hAnsi="Courier New" w:cs="Courier New"/>
+          <w:color w:val="FFFFFF"/>
+          <w:sz w:val="20"/>
+          <w:szCs w:val="20"/>
+          <w:shd w:val="clear" w:color="auto" w:fill="222222"/>
+        </w:rPr>
+        <w:t>postgres</w:t>
+      </w:r>
+      <w:proofErr w:type="spellEnd"/>
+    </w:p>
+    <w:p>
+      <w:pPr>
+        <w:pStyle w:val="ListParagraph"/>
+        <w:ind w:left="1080"/>
+        <w:rPr>
+          <w:rFonts w:asciiTheme="majorBidi" w:hAnsiTheme="majorBidi" w:cstheme="majorBidi"/>
+          <w:sz w:val="24"/>
+          <w:szCs w:val="24"/>
+          <w:rtl/>
+        </w:rPr>
+      </w:pPr>
+      <w:r>
+        <w:rPr>
+          <w:rFonts w:asciiTheme="majorBidi" w:hAnsiTheme="majorBidi" w:cstheme="majorBidi" w:hint="cs"/>
+          <w:sz w:val="24"/>
+          <w:szCs w:val="24"/>
+          <w:rtl/>
+        </w:rPr>
+        <w:t xml:space="preserve">מכניסים סיסמא עבור המשתמש </w:t>
+      </w:r>
+      <w:proofErr w:type="spellStart"/>
+      <w:r>
+        <w:rPr>
+          <w:rFonts w:asciiTheme="majorBidi" w:hAnsiTheme="majorBidi" w:cstheme="majorBidi"/>
+          <w:sz w:val="24"/>
+          <w:szCs w:val="24"/>
+        </w:rPr>
+        <w:t>postgres</w:t>
+      </w:r>
+      <w:proofErr w:type="spellEnd"/>
+      <w:r>
+        <w:rPr>
+          <w:rFonts w:asciiTheme="majorBidi" w:hAnsiTheme="majorBidi" w:cstheme="majorBidi" w:hint="cs"/>
+          <w:sz w:val="24"/>
+          <w:szCs w:val="24"/>
+          <w:rtl/>
+        </w:rPr>
+        <w:t xml:space="preserve"> (מופיע בקובץ </w:t>
+      </w:r>
+      <w:proofErr w:type="spellStart"/>
+      <w:r>
+        <w:rPr>
+          <w:rFonts w:asciiTheme="majorBidi" w:hAnsiTheme="majorBidi" w:cstheme="majorBidi"/>
+          <w:sz w:val="24"/>
+          <w:szCs w:val="24"/>
+        </w:rPr>
+        <w:t>app.standard.yaml</w:t>
+      </w:r>
+      <w:proofErr w:type="spellEnd"/>
+      <w:r>
+        <w:rPr>
+          <w:rFonts w:asciiTheme="majorBidi" w:hAnsiTheme="majorBidi" w:cstheme="majorBidi"/>
+          <w:sz w:val="24"/>
+          <w:szCs w:val="24"/>
+        </w:rPr>
+        <w:t xml:space="preserve"> </w:t>
+      </w:r>
+      <w:r>
+        <w:rPr>
+          <w:rFonts w:asciiTheme="majorBidi" w:hAnsiTheme="majorBidi" w:cstheme="majorBidi" w:hint="cs"/>
+          <w:sz w:val="24"/>
+          <w:szCs w:val="24"/>
+          <w:rtl/>
+        </w:rPr>
+        <w:t xml:space="preserve"> תחת המשתנה </w:t>
+      </w:r>
+      <w:r>
+        <w:rPr>
+          <w:rFonts w:asciiTheme="majorBidi" w:hAnsiTheme="majorBidi" w:cstheme="majorBidi"/>
+          <w:sz w:val="24"/>
+          <w:szCs w:val="24"/>
+        </w:rPr>
+        <w:t>SQL_PASSWORD</w:t>
+      </w:r>
+      <w:r>
+        <w:rPr>
+          <w:rFonts w:asciiTheme="majorBidi" w:hAnsiTheme="majorBidi" w:cstheme="majorBidi" w:hint="cs"/>
+          <w:sz w:val="24"/>
+          <w:szCs w:val="24"/>
+          <w:rtl/>
+        </w:rPr>
+        <w:t>)</w:t>
+      </w:r>
+    </w:p>
+    <w:p>
+      <w:pPr>
+        <w:pStyle w:val="ListParagraph"/>
+        <w:ind w:left="1080"/>
+        <w:rPr>
+          <w:rFonts w:asciiTheme="majorBidi" w:hAnsiTheme="majorBidi" w:cstheme="majorBidi" w:hint="cs"/>
+          <w:sz w:val="24"/>
+          <w:szCs w:val="24"/>
+          <w:rtl/>
+        </w:rPr>
+      </w:pPr>
+      <w:r>
+        <w:rPr>
+          <w:rFonts w:asciiTheme="majorBidi" w:hAnsiTheme="majorBidi" w:cstheme="majorBidi" w:hint="cs"/>
+          <w:sz w:val="24"/>
+          <w:szCs w:val="24"/>
+          <w:rtl/>
+        </w:rPr>
+        <w:t>כעת נוצר חיבור ל</w:t>
+      </w:r>
+      <w:r>
+        <w:rPr>
+          <w:rFonts w:asciiTheme="majorBidi" w:hAnsiTheme="majorBidi" w:cstheme="majorBidi" w:hint="cs"/>
+          <w:sz w:val="24"/>
+          <w:szCs w:val="24"/>
+          <w:rtl/>
+        </w:rPr>
+        <w:t xml:space="preserve">בסיס הנתונים וניתן להריץ פקודות של </w:t>
+      </w:r>
+      <w:r>
+        <w:rPr>
+          <w:rFonts w:asciiTheme="majorBidi" w:hAnsiTheme="majorBidi" w:cstheme="majorBidi"/>
+          <w:sz w:val="24"/>
+          <w:szCs w:val="24"/>
+        </w:rPr>
+        <w:t>PostgreSQL</w:t>
+      </w:r>
+      <w:r>
+        <w:rPr>
+          <w:rFonts w:asciiTheme="majorBidi" w:hAnsiTheme="majorBidi" w:cstheme="majorBidi" w:hint="cs"/>
+          <w:sz w:val="24"/>
+          <w:szCs w:val="24"/>
+          <w:rtl/>
+        </w:rPr>
+        <w:t>.</w:t>
       </w:r>
     </w:p>
     <w:p>
@@ -1918,7 +2045,7 @@
           <w:numId w:val="1"/>
         </w:numPr>
         <w:rPr>
-          <w:rFonts w:asciiTheme="majorBidi" w:hAnsiTheme="majorBidi" w:cstheme="majorBidi" w:hint="cs"/>
+          <w:rFonts w:asciiTheme="majorBidi" w:hAnsiTheme="majorBidi" w:cstheme="majorBidi"/>
           <w:sz w:val="24"/>
           <w:szCs w:val="24"/>
         </w:rPr>
@@ -1966,6 +2093,7 @@
         </w:rPr>
         <w:t xml:space="preserve"> : </w:t>
       </w:r>
+      <w:proofErr w:type="spellStart"/>
       <w:r>
         <w:rPr>
           <w:rFonts w:asciiTheme="majorBidi" w:hAnsiTheme="majorBidi" w:cstheme="majorBidi"/>
@@ -1974,12 +2102,13 @@
         </w:rPr>
         <w:t>kidBookReadingDDL.sql</w:t>
       </w:r>
+      <w:proofErr w:type="spellEnd"/>
     </w:p>
     <w:p>
       <w:pPr>
         <w:pStyle w:val="ListParagraph"/>
         <w:rPr>
-          <w:rFonts w:asciiTheme="majorBidi" w:hAnsiTheme="majorBidi" w:cstheme="majorBidi" w:hint="cs"/>
+          <w:rFonts w:asciiTheme="majorBidi" w:hAnsiTheme="majorBidi" w:cstheme="majorBidi"/>
           <w:sz w:val="24"/>
           <w:szCs w:val="24"/>
           <w:rtl/>
@@ -2002,6 +2131,15 @@
           <w:rtl/>
         </w:rPr>
         <w:t xml:space="preserve"> </w:t>
+      </w:r>
+      <w:r>
+        <w:rPr>
+          <w:rFonts w:asciiTheme="majorBidi" w:hAnsiTheme="majorBidi" w:cstheme="majorBidi" w:hint="cs"/>
+          <w:sz w:val="24"/>
+          <w:szCs w:val="24"/>
+          <w:rtl/>
+        </w:rPr>
+        <w:t>(יש לשים לב שאם היה מידע אמיתי של משתמשי האתר אזי מידע זה ימחק)</w:t>
       </w:r>
     </w:p>
     <w:p>
@@ -2035,16 +2173,7 @@
           <w:szCs w:val="24"/>
           <w:rtl/>
         </w:rPr>
-        <w:t xml:space="preserve">אתחול ראשוני שהוכנס לבסיס הנתונים נמצא </w:t>
-      </w:r>
-      <w:r>
-        <w:rPr>
-          <w:rFonts w:asciiTheme="majorBidi" w:hAnsiTheme="majorBidi" w:cstheme="majorBidi" w:hint="cs"/>
-          <w:sz w:val="24"/>
-          <w:szCs w:val="24"/>
-          <w:rtl/>
-        </w:rPr>
-        <w:t xml:space="preserve">בתיקיית </w:t>
+        <w:t xml:space="preserve">אתחול ראשוני שהוכנס לבסיס הנתונים נמצא בתיקיית </w:t>
       </w:r>
       <w:r>
         <w:rPr>
@@ -2063,6 +2192,7 @@
         </w:rPr>
         <w:t xml:space="preserve"> : </w:t>
       </w:r>
+      <w:proofErr w:type="spellStart"/>
       <w:r>
         <w:rPr>
           <w:rFonts w:asciiTheme="majorBidi" w:hAnsiTheme="majorBidi" w:cstheme="majorBidi"/>
@@ -2079,6 +2209,7 @@
         </w:rPr>
         <w:t>l</w:t>
       </w:r>
+      <w:proofErr w:type="spellEnd"/>
     </w:p>
     <w:p>
       <w:pPr>
@@ -2098,6 +2229,33 @@
           <w:rtl/>
         </w:rPr>
         <w:t>ניתן להשתמש בקובץ זה כדי להכניס מידע ראשוני לבסיס הנתונים.</w:t>
+      </w:r>
+      <w:r>
+        <w:rPr>
+          <w:rFonts w:asciiTheme="majorBidi" w:hAnsiTheme="majorBidi" w:cstheme="majorBidi" w:hint="cs"/>
+          <w:sz w:val="24"/>
+          <w:szCs w:val="24"/>
+          <w:rtl/>
+        </w:rPr>
+        <w:t xml:space="preserve"> </w:t>
+      </w:r>
+      <w:r>
+        <w:rPr>
+          <w:rFonts w:asciiTheme="majorBidi" w:hAnsiTheme="majorBidi" w:cstheme="majorBidi" w:hint="cs"/>
+          <w:sz w:val="24"/>
+          <w:szCs w:val="24"/>
+          <w:rtl/>
+        </w:rPr>
+        <w:t>(יש לשים לב שאם היה מידע אמיתי של משתמשי האתר אזי מידע זה ימחק</w:t>
+      </w:r>
+      <w:r>
+        <w:rPr>
+          <w:rFonts w:asciiTheme="majorBidi" w:hAnsiTheme="majorBidi" w:cstheme="majorBidi" w:hint="cs"/>
+          <w:sz w:val="24"/>
+          <w:szCs w:val="24"/>
+          <w:rtl/>
+        </w:rPr>
+        <w:t>)</w:t>
       </w:r>
     </w:p>
     <w:p>
@@ -2119,7 +2277,7 @@
           <w:numId w:val="1"/>
         </w:numPr>
         <w:rPr>
-          <w:rFonts w:asciiTheme="majorBidi" w:hAnsiTheme="majorBidi" w:cstheme="majorBidi" w:hint="cs"/>
+          <w:rFonts w:asciiTheme="majorBidi" w:hAnsiTheme="majorBidi" w:cstheme="majorBidi"/>
           <w:sz w:val="24"/>
           <w:szCs w:val="24"/>
           <w:rtl/>
@@ -2143,7 +2301,7 @@
         </w:rPr>
         <w:br/>
       </w:r>
-      <w:hyperlink r:id="rId12" w:history="1">
+      <w:hyperlink r:id="rId10" w:history="1">
         <w:r>
           <w:rPr>
             <w:rStyle w:val="Hyperlink"/>
@@ -2231,6 +2389,7 @@
           <w:szCs w:val="24"/>
           <w:rtl/>
         </w:rPr>
+        <w:lastRenderedPageBreak/>
         <w:tab/>
       </w:r>
       <w:r>
@@ -2293,7 +2452,7 @@
     <w:p>
       <w:pPr>
         <w:rPr>
-          <w:rFonts w:asciiTheme="majorBidi" w:hAnsiTheme="majorBidi" w:cstheme="majorBidi" w:hint="cs"/>
+          <w:rFonts w:asciiTheme="majorBidi" w:hAnsiTheme="majorBidi" w:cstheme="majorBidi"/>
           <w:sz w:val="24"/>
           <w:szCs w:val="24"/>
           <w:rtl/>
@@ -2323,17 +2482,9 @@
           <w:szCs w:val="24"/>
           <w:rtl/>
         </w:rPr>
-        <w:t xml:space="preserve"> </w:t>
-      </w:r>
-      <w:r>
-        <w:rPr>
-          <w:rFonts w:asciiTheme="majorBidi" w:hAnsiTheme="majorBidi" w:cstheme="majorBidi" w:hint="cs"/>
-          <w:sz w:val="24"/>
-          <w:szCs w:val="24"/>
-          <w:rtl/>
-        </w:rPr>
-        <w:t xml:space="preserve">בשם </w:t>
-      </w:r>
+        <w:t xml:space="preserve"> בשם </w:t>
+      </w:r>
+      <w:proofErr w:type="spellStart"/>
       <w:r>
         <w:rPr>
           <w:rFonts w:asciiTheme="majorBidi" w:hAnsiTheme="majorBidi" w:cstheme="majorBidi"/>
@@ -2342,6 +2493,7 @@
         </w:rPr>
         <w:t>kidsread</w:t>
       </w:r>
+      <w:proofErr w:type="spellEnd"/>
       <w:r>
         <w:rPr>
           <w:rFonts w:asciiTheme="majorBidi" w:hAnsiTheme="majorBidi" w:cstheme="majorBidi" w:hint="cs"/>
@@ -2387,6 +2539,7 @@
         </w:rPr>
         <w:t xml:space="preserve"> זה בעזרת הפונקציה : </w:t>
       </w:r>
+      <w:proofErr w:type="spellStart"/>
       <w:r>
         <w:rPr>
           <w:rFonts w:ascii="Consolas" w:eastAsia="Times New Roman" w:hAnsi="Consolas" w:cs="Times New Roman"/>
@@ -2398,6 +2551,7 @@
         </w:rPr>
         <w:t>uploadToCloud</w:t>
       </w:r>
+      <w:proofErr w:type="spellEnd"/>
       <w:r>
         <w:rPr>
           <w:rFonts w:ascii="Consolas" w:eastAsia="Times New Roman" w:hAnsi="Consolas" w:cs="Times New Roman"/>
@@ -2416,13 +2570,23 @@
         </w:rPr>
         <w:t xml:space="preserve"> אשר נמצאת ב: </w:t>
       </w:r>
-      <w:r>
-        <w:rPr>
-          <w:rFonts w:asciiTheme="majorBidi" w:hAnsiTheme="majorBidi" w:cstheme="majorBidi"/>
-          <w:sz w:val="24"/>
-          <w:szCs w:val="24"/>
-        </w:rPr>
-        <w:t>src\queries.js</w:t>
+      <w:proofErr w:type="spellStart"/>
+      <w:r>
+        <w:rPr>
+          <w:rFonts w:asciiTheme="majorBidi" w:hAnsiTheme="majorBidi" w:cstheme="majorBidi"/>
+          <w:sz w:val="24"/>
+          <w:szCs w:val="24"/>
+        </w:rPr>
+        <w:t>src</w:t>
+      </w:r>
+      <w:proofErr w:type="spellEnd"/>
+      <w:r>
+        <w:rPr>
+          <w:rFonts w:asciiTheme="majorBidi" w:hAnsiTheme="majorBidi" w:cstheme="majorBidi"/>
+          <w:sz w:val="24"/>
+          <w:szCs w:val="24"/>
+        </w:rPr>
+        <w:t>\queries.js</w:t>
       </w:r>
       <w:r>
         <w:rPr>
@@ -2437,7 +2601,7 @@
     <w:p>
       <w:pPr>
         <w:rPr>
-          <w:rFonts w:asciiTheme="majorBidi" w:hAnsiTheme="majorBidi" w:cstheme="majorBidi" w:hint="cs"/>
+          <w:rFonts w:asciiTheme="majorBidi" w:hAnsiTheme="majorBidi" w:cstheme="majorBidi"/>
           <w:sz w:val="24"/>
           <w:szCs w:val="24"/>
           <w:rtl/>
@@ -2452,17 +2616,1830 @@
         </w:rPr>
         <w:t xml:space="preserve">מידע נוסף על אופן העלאת הקבצים ניתן למצוא כאן: </w:t>
       </w:r>
-      <w:hyperlink r:id="rId13" w:history="1">
-        <w:r>
-          <w:rPr>
-            <w:rStyle w:val="Hyperlink"/>
-            <w:rFonts w:asciiTheme="majorBidi" w:hAnsiTheme="majorBidi" w:cstheme="majorBidi"/>
-            <w:sz w:val="24"/>
-            <w:szCs w:val="24"/>
-          </w:rPr>
-          <w:t>https://cloud.google.com/appengine/docs/standard/nodejs/using-cloud-storage</w:t>
-        </w:r>
-      </w:hyperlink>
+      <w:r>
+        <w:fldChar w:fldCharType="begin"/>
+      </w:r>
+      <w:r>
+        <w:instrText xml:space="preserve"> HYPERLINK "https://cloud.google.com/appengine/docs/standard/nodejs/using-cloud-storage" </w:instrText>
+      </w:r>
+      <w:r>
+        <w:fldChar w:fldCharType="separate"/>
+      </w:r>
+      <w:r>
+        <w:rPr>
+          <w:rStyle w:val="Hyperlink"/>
+          <w:rFonts w:asciiTheme="majorBidi" w:hAnsiTheme="majorBidi" w:cstheme="majorBidi"/>
+          <w:sz w:val="24"/>
+          <w:szCs w:val="24"/>
+        </w:rPr>
+        <w:t>https://cloud.google.com/appengine/docs/standard/nodejs/using-cloud-storage</w:t>
+      </w:r>
+      <w:r>
+        <w:rPr>
+          <w:rStyle w:val="Hyperlink"/>
+          <w:rFonts w:asciiTheme="majorBidi" w:hAnsiTheme="majorBidi" w:cstheme="majorBidi"/>
+          <w:sz w:val="24"/>
+          <w:szCs w:val="24"/>
+        </w:rPr>
+        <w:fldChar w:fldCharType="end"/>
+      </w:r>
+    </w:p>
+    <w:p>
+      <w:pPr>
+        <w:rPr>
+          <w:rFonts w:asciiTheme="majorBidi" w:hAnsiTheme="majorBidi" w:cstheme="majorBidi"/>
+          <w:sz w:val="24"/>
+          <w:szCs w:val="24"/>
+          <w:rtl/>
+        </w:rPr>
+      </w:pPr>
+    </w:p>
+    <w:p>
+      <w:pPr>
+        <w:rPr>
+          <w:rFonts w:asciiTheme="majorBidi" w:hAnsiTheme="majorBidi" w:cstheme="majorBidi"/>
+          <w:sz w:val="24"/>
+          <w:szCs w:val="24"/>
+          <w:rtl/>
+        </w:rPr>
+      </w:pPr>
+    </w:p>
+    <w:p>
+      <w:pPr>
+        <w:rPr>
+          <w:rFonts w:asciiTheme="majorBidi" w:hAnsiTheme="majorBidi" w:cstheme="majorBidi"/>
+          <w:sz w:val="24"/>
+          <w:szCs w:val="24"/>
+          <w:rtl/>
+        </w:rPr>
+      </w:pPr>
+    </w:p>
+    <w:p>
+      <w:pPr>
+        <w:rPr>
+          <w:rFonts w:asciiTheme="majorBidi" w:hAnsiTheme="majorBidi" w:cstheme="majorBidi"/>
+          <w:sz w:val="24"/>
+          <w:szCs w:val="24"/>
+          <w:rtl/>
+        </w:rPr>
+      </w:pPr>
+    </w:p>
+    <w:p>
+      <w:pPr>
+        <w:rPr>
+          <w:rFonts w:asciiTheme="majorBidi" w:hAnsiTheme="majorBidi" w:cstheme="majorBidi"/>
+          <w:sz w:val="24"/>
+          <w:szCs w:val="24"/>
+          <w:rtl/>
+        </w:rPr>
+      </w:pPr>
+    </w:p>
+    <w:p>
+      <w:pPr>
+        <w:rPr>
+          <w:rFonts w:asciiTheme="majorBidi" w:hAnsiTheme="majorBidi" w:cstheme="majorBidi"/>
+          <w:sz w:val="24"/>
+          <w:szCs w:val="24"/>
+          <w:rtl/>
+        </w:rPr>
+      </w:pPr>
+    </w:p>
+    <w:p>
+      <w:pPr>
+        <w:rPr>
+          <w:rFonts w:asciiTheme="majorBidi" w:hAnsiTheme="majorBidi" w:cstheme="majorBidi"/>
+          <w:sz w:val="24"/>
+          <w:szCs w:val="24"/>
+          <w:rtl/>
+        </w:rPr>
+      </w:pPr>
+    </w:p>
+    <w:p>
+      <w:pPr>
+        <w:rPr>
+          <w:rFonts w:asciiTheme="majorBidi" w:hAnsiTheme="majorBidi" w:cstheme="majorBidi"/>
+          <w:sz w:val="24"/>
+          <w:szCs w:val="24"/>
+          <w:rtl/>
+        </w:rPr>
+      </w:pPr>
+    </w:p>
+    <w:p>
+      <w:pPr>
+        <w:rPr>
+          <w:rFonts w:asciiTheme="majorBidi" w:hAnsiTheme="majorBidi" w:cstheme="majorBidi"/>
+          <w:sz w:val="24"/>
+          <w:szCs w:val="24"/>
+          <w:rtl/>
+        </w:rPr>
+      </w:pPr>
+    </w:p>
+    <w:p>
+      <w:pPr>
+        <w:rPr>
+          <w:rFonts w:asciiTheme="majorBidi" w:hAnsiTheme="majorBidi" w:cstheme="majorBidi"/>
+          <w:sz w:val="24"/>
+          <w:szCs w:val="24"/>
+          <w:rtl/>
+        </w:rPr>
+      </w:pPr>
+    </w:p>
+    <w:p>
+      <w:pPr>
+        <w:rPr>
+          <w:rFonts w:asciiTheme="majorBidi" w:hAnsiTheme="majorBidi" w:cstheme="majorBidi"/>
+          <w:sz w:val="24"/>
+          <w:szCs w:val="24"/>
+          <w:rtl/>
+        </w:rPr>
+      </w:pPr>
+    </w:p>
+    <w:p>
+      <w:pPr>
+        <w:rPr>
+          <w:rFonts w:asciiTheme="majorBidi" w:hAnsiTheme="majorBidi" w:cstheme="majorBidi"/>
+          <w:sz w:val="24"/>
+          <w:szCs w:val="24"/>
+          <w:rtl/>
+        </w:rPr>
+      </w:pPr>
+    </w:p>
+    <w:p>
+      <w:pPr>
+        <w:rPr>
+          <w:rFonts w:asciiTheme="majorBidi" w:hAnsiTheme="majorBidi" w:cstheme="majorBidi"/>
+          <w:sz w:val="24"/>
+          <w:szCs w:val="24"/>
+          <w:rtl/>
+        </w:rPr>
+      </w:pPr>
+    </w:p>
+    <w:p>
+      <w:pPr>
+        <w:rPr>
+          <w:rFonts w:asciiTheme="majorBidi" w:hAnsiTheme="majorBidi" w:cstheme="majorBidi"/>
+          <w:sz w:val="24"/>
+          <w:szCs w:val="24"/>
+          <w:rtl/>
+        </w:rPr>
+      </w:pPr>
+    </w:p>
+    <w:p>
+      <w:pPr>
+        <w:rPr>
+          <w:rFonts w:asciiTheme="majorBidi" w:hAnsiTheme="majorBidi" w:cstheme="majorBidi"/>
+          <w:sz w:val="24"/>
+          <w:szCs w:val="24"/>
+          <w:rtl/>
+        </w:rPr>
+      </w:pPr>
+    </w:p>
+    <w:p>
+      <w:pPr>
+        <w:rPr>
+          <w:rFonts w:asciiTheme="majorBidi" w:hAnsiTheme="majorBidi" w:cstheme="majorBidi"/>
+          <w:sz w:val="24"/>
+          <w:szCs w:val="24"/>
+          <w:rtl/>
+        </w:rPr>
+      </w:pPr>
+    </w:p>
+    <w:p>
+      <w:pPr>
+        <w:rPr>
+          <w:rFonts w:asciiTheme="majorBidi" w:hAnsiTheme="majorBidi" w:cstheme="majorBidi"/>
+          <w:sz w:val="24"/>
+          <w:szCs w:val="24"/>
+          <w:rtl/>
+        </w:rPr>
+      </w:pPr>
+    </w:p>
+    <w:p>
+      <w:pPr>
+        <w:rPr>
+          <w:rFonts w:asciiTheme="majorBidi" w:hAnsiTheme="majorBidi" w:cstheme="majorBidi"/>
+          <w:sz w:val="24"/>
+          <w:szCs w:val="24"/>
+          <w:rtl/>
+        </w:rPr>
+      </w:pPr>
+    </w:p>
+    <w:p>
+      <w:pPr>
+        <w:rPr>
+          <w:rFonts w:asciiTheme="majorBidi" w:hAnsiTheme="majorBidi" w:cstheme="majorBidi"/>
+          <w:sz w:val="24"/>
+          <w:szCs w:val="24"/>
+          <w:rtl/>
+        </w:rPr>
+      </w:pPr>
+    </w:p>
+    <w:p>
+      <w:pPr>
+        <w:rPr>
+          <w:rFonts w:asciiTheme="majorBidi" w:hAnsiTheme="majorBidi" w:cstheme="majorBidi"/>
+          <w:sz w:val="24"/>
+          <w:szCs w:val="24"/>
+          <w:rtl/>
+        </w:rPr>
+      </w:pPr>
+    </w:p>
+    <w:p>
+      <w:pPr>
+        <w:rPr>
+          <w:rFonts w:asciiTheme="majorBidi" w:hAnsiTheme="majorBidi" w:cstheme="majorBidi"/>
+          <w:sz w:val="24"/>
+          <w:szCs w:val="24"/>
+          <w:rtl/>
+        </w:rPr>
+      </w:pPr>
+    </w:p>
+    <w:p>
+      <w:pPr>
+        <w:rPr>
+          <w:rFonts w:asciiTheme="majorBidi" w:hAnsiTheme="majorBidi" w:cstheme="majorBidi"/>
+          <w:sz w:val="24"/>
+          <w:szCs w:val="24"/>
+          <w:rtl/>
+        </w:rPr>
+      </w:pPr>
+    </w:p>
+    <w:p>
+      <w:pPr>
+        <w:rPr>
+          <w:rFonts w:asciiTheme="majorBidi" w:hAnsiTheme="majorBidi" w:cstheme="majorBidi"/>
+          <w:sz w:val="24"/>
+          <w:szCs w:val="24"/>
+          <w:rtl/>
+        </w:rPr>
+      </w:pPr>
+    </w:p>
+    <w:p>
+      <w:pPr>
+        <w:rPr>
+          <w:rFonts w:asciiTheme="majorBidi" w:hAnsiTheme="majorBidi" w:cstheme="majorBidi"/>
+          <w:sz w:val="24"/>
+          <w:szCs w:val="24"/>
+          <w:rtl/>
+        </w:rPr>
+      </w:pPr>
+    </w:p>
+    <w:p>
+      <w:pPr>
+        <w:bidi w:val="0"/>
+        <w:jc w:val="center"/>
+        <w:rPr>
+          <w:rFonts w:asciiTheme="majorBidi" w:hAnsiTheme="majorBidi" w:cstheme="majorBidi"/>
+          <w:b/>
+          <w:bCs/>
+          <w:sz w:val="40"/>
+          <w:szCs w:val="40"/>
+          <w:u w:val="single"/>
+          <w:rtl/>
+        </w:rPr>
+      </w:pPr>
+      <w:r>
+        <w:rPr>
+          <w:rFonts w:asciiTheme="majorBidi" w:hAnsiTheme="majorBidi" w:cstheme="majorBidi" w:hint="cs"/>
+          <w:b/>
+          <w:bCs/>
+          <w:sz w:val="40"/>
+          <w:szCs w:val="40"/>
+          <w:u w:val="single"/>
+          <w:rtl/>
+        </w:rPr>
+        <w:lastRenderedPageBreak/>
+        <w:t>פיתוח ותחזוקה</w:t>
+      </w:r>
+    </w:p>
+    <w:p>
+      <w:pPr>
+        <w:rPr>
+          <w:rFonts w:asciiTheme="majorBidi" w:hAnsiTheme="majorBidi" w:cstheme="majorBidi"/>
+          <w:sz w:val="24"/>
+          <w:szCs w:val="24"/>
+          <w:rtl/>
+        </w:rPr>
+      </w:pPr>
+      <w:r>
+        <w:rPr>
+          <w:rFonts w:asciiTheme="majorBidi" w:hAnsiTheme="majorBidi" w:cstheme="majorBidi" w:hint="cs"/>
+          <w:sz w:val="24"/>
+          <w:szCs w:val="24"/>
+          <w:rtl/>
+        </w:rPr>
+        <w:t xml:space="preserve">סביבת הפיתוח בצד השרת היא </w:t>
+      </w:r>
+      <w:r>
+        <w:rPr>
+          <w:rFonts w:asciiTheme="majorBidi" w:hAnsiTheme="majorBidi" w:cstheme="majorBidi"/>
+          <w:sz w:val="24"/>
+          <w:szCs w:val="24"/>
+        </w:rPr>
+        <w:t>Node.js</w:t>
+      </w:r>
+      <w:r>
+        <w:rPr>
+          <w:rFonts w:asciiTheme="majorBidi" w:hAnsiTheme="majorBidi" w:cstheme="majorBidi" w:hint="cs"/>
+          <w:sz w:val="24"/>
+          <w:szCs w:val="24"/>
+          <w:rtl/>
+        </w:rPr>
+        <w:t xml:space="preserve">. שרת ה </w:t>
+      </w:r>
+      <w:r>
+        <w:rPr>
+          <w:rFonts w:asciiTheme="majorBidi" w:hAnsiTheme="majorBidi" w:cstheme="majorBidi"/>
+          <w:sz w:val="24"/>
+          <w:szCs w:val="24"/>
+        </w:rPr>
+        <w:t>web</w:t>
+      </w:r>
+      <w:r>
+        <w:rPr>
+          <w:rFonts w:asciiTheme="majorBidi" w:hAnsiTheme="majorBidi" w:cstheme="majorBidi" w:hint="cs"/>
+          <w:sz w:val="24"/>
+          <w:szCs w:val="24"/>
+          <w:rtl/>
+        </w:rPr>
+        <w:t xml:space="preserve"> שנבחר הינו </w:t>
+      </w:r>
+      <w:r>
+        <w:rPr>
+          <w:rFonts w:asciiTheme="majorBidi" w:hAnsiTheme="majorBidi" w:cstheme="majorBidi"/>
+          <w:sz w:val="24"/>
+          <w:szCs w:val="24"/>
+        </w:rPr>
+        <w:t>express</w:t>
+      </w:r>
+      <w:r>
+        <w:rPr>
+          <w:rFonts w:asciiTheme="majorBidi" w:hAnsiTheme="majorBidi" w:cstheme="majorBidi" w:hint="cs"/>
+          <w:sz w:val="24"/>
+          <w:szCs w:val="24"/>
+          <w:rtl/>
+        </w:rPr>
+        <w:t>.</w:t>
+      </w:r>
+    </w:p>
+    <w:p>
+      <w:pPr>
+        <w:rPr>
+          <w:rFonts w:asciiTheme="majorBidi" w:hAnsiTheme="majorBidi" w:cstheme="majorBidi" w:hint="cs"/>
+          <w:sz w:val="24"/>
+          <w:szCs w:val="24"/>
+          <w:rtl/>
+        </w:rPr>
+      </w:pPr>
+      <w:r>
+        <w:rPr>
+          <w:rFonts w:asciiTheme="majorBidi" w:hAnsiTheme="majorBidi" w:cstheme="majorBidi"/>
+          <w:sz w:val="24"/>
+          <w:szCs w:val="24"/>
+        </w:rPr>
+        <w:t>View engine</w:t>
+      </w:r>
+      <w:r>
+        <w:rPr>
+          <w:rFonts w:asciiTheme="majorBidi" w:hAnsiTheme="majorBidi" w:cstheme="majorBidi" w:hint="cs"/>
+          <w:sz w:val="24"/>
+          <w:szCs w:val="24"/>
+          <w:rtl/>
+        </w:rPr>
+        <w:t xml:space="preserve"> של הדפים הדינמיים הוא </w:t>
+      </w:r>
+      <w:proofErr w:type="spellStart"/>
+      <w:r>
+        <w:rPr>
+          <w:rFonts w:asciiTheme="majorBidi" w:hAnsiTheme="majorBidi" w:cstheme="majorBidi"/>
+          <w:sz w:val="24"/>
+          <w:szCs w:val="24"/>
+        </w:rPr>
+        <w:t>hbs</w:t>
+      </w:r>
+      <w:proofErr w:type="spellEnd"/>
+      <w:r>
+        <w:rPr>
+          <w:rFonts w:asciiTheme="majorBidi" w:hAnsiTheme="majorBidi" w:cstheme="majorBidi" w:hint="cs"/>
+          <w:sz w:val="24"/>
+          <w:szCs w:val="24"/>
+          <w:rtl/>
+        </w:rPr>
+        <w:t>, וכל הדפים הדינמיים בעלי סיומת זו (</w:t>
+      </w:r>
+      <w:r>
+        <w:rPr>
+          <w:rFonts w:asciiTheme="majorBidi" w:hAnsiTheme="majorBidi" w:cstheme="majorBidi"/>
+          <w:sz w:val="24"/>
+          <w:szCs w:val="24"/>
+        </w:rPr>
+        <w:t>.</w:t>
+      </w:r>
+      <w:proofErr w:type="spellStart"/>
+      <w:r>
+        <w:rPr>
+          <w:rFonts w:asciiTheme="majorBidi" w:hAnsiTheme="majorBidi" w:cstheme="majorBidi"/>
+          <w:sz w:val="24"/>
+          <w:szCs w:val="24"/>
+        </w:rPr>
+        <w:t>hbs</w:t>
+      </w:r>
+      <w:proofErr w:type="spellEnd"/>
+      <w:r>
+        <w:rPr>
+          <w:rFonts w:asciiTheme="majorBidi" w:hAnsiTheme="majorBidi" w:cstheme="majorBidi" w:hint="cs"/>
+          <w:sz w:val="24"/>
+          <w:szCs w:val="24"/>
+          <w:rtl/>
+        </w:rPr>
+        <w:t xml:space="preserve">) נמצאים בתיקיית </w:t>
+      </w:r>
+      <w:r>
+        <w:rPr>
+          <w:rFonts w:asciiTheme="majorBidi" w:hAnsiTheme="majorBidi" w:cstheme="majorBidi"/>
+          <w:sz w:val="24"/>
+          <w:szCs w:val="24"/>
+        </w:rPr>
+        <w:t>templates</w:t>
+      </w:r>
+      <w:r>
+        <w:rPr>
+          <w:rFonts w:asciiTheme="majorBidi" w:hAnsiTheme="majorBidi" w:cstheme="majorBidi" w:hint="cs"/>
+          <w:sz w:val="24"/>
+          <w:szCs w:val="24"/>
+          <w:rtl/>
+        </w:rPr>
+        <w:t>.</w:t>
+      </w:r>
+    </w:p>
+    <w:p>
+      <w:pPr>
+        <w:rPr>
+          <w:rFonts w:asciiTheme="majorBidi" w:hAnsiTheme="majorBidi" w:cstheme="majorBidi"/>
+          <w:sz w:val="24"/>
+          <w:szCs w:val="24"/>
+          <w:rtl/>
+        </w:rPr>
+      </w:pPr>
+      <w:r>
+        <w:rPr>
+          <w:rFonts w:asciiTheme="majorBidi" w:hAnsiTheme="majorBidi" w:cstheme="majorBidi" w:hint="cs"/>
+          <w:sz w:val="24"/>
+          <w:szCs w:val="24"/>
+          <w:rtl/>
+        </w:rPr>
+        <w:t>על מנת לשמור על סדר ביצענו חלוקה לקבצים נפרדי</w:t>
+      </w:r>
+      <w:bookmarkStart w:id="0" w:name="_GoBack"/>
+      <w:bookmarkEnd w:id="0"/>
+      <w:r>
+        <w:rPr>
+          <w:rFonts w:asciiTheme="majorBidi" w:hAnsiTheme="majorBidi" w:cstheme="majorBidi" w:hint="cs"/>
+          <w:sz w:val="24"/>
+          <w:szCs w:val="24"/>
+          <w:rtl/>
+        </w:rPr>
+        <w:t xml:space="preserve">ם עבור כל קבצי </w:t>
+      </w:r>
+      <w:proofErr w:type="spellStart"/>
+      <w:r>
+        <w:rPr>
+          <w:rFonts w:asciiTheme="majorBidi" w:hAnsiTheme="majorBidi" w:cstheme="majorBidi"/>
+          <w:sz w:val="24"/>
+          <w:szCs w:val="24"/>
+        </w:rPr>
+        <w:t>js</w:t>
+      </w:r>
+      <w:proofErr w:type="spellEnd"/>
+      <w:r>
+        <w:rPr>
+          <w:rFonts w:asciiTheme="majorBidi" w:hAnsiTheme="majorBidi" w:cstheme="majorBidi" w:hint="cs"/>
+          <w:sz w:val="24"/>
+          <w:szCs w:val="24"/>
+          <w:rtl/>
+        </w:rPr>
+        <w:t xml:space="preserve"> וקבצי ה </w:t>
+      </w:r>
+      <w:proofErr w:type="spellStart"/>
+      <w:r>
+        <w:rPr>
+          <w:rFonts w:asciiTheme="majorBidi" w:hAnsiTheme="majorBidi" w:cstheme="majorBidi"/>
+          <w:sz w:val="24"/>
+          <w:szCs w:val="24"/>
+        </w:rPr>
+        <w:t>css</w:t>
+      </w:r>
+      <w:proofErr w:type="spellEnd"/>
+      <w:r>
+        <w:rPr>
+          <w:rFonts w:asciiTheme="majorBidi" w:hAnsiTheme="majorBidi" w:cstheme="majorBidi" w:hint="cs"/>
+          <w:sz w:val="24"/>
+          <w:szCs w:val="24"/>
+          <w:rtl/>
+        </w:rPr>
+        <w:t xml:space="preserve"> לרוב הדפים הדינמיים.</w:t>
+      </w:r>
+    </w:p>
+    <w:p>
+      <w:pPr>
+        <w:rPr>
+          <w:rFonts w:asciiTheme="majorBidi" w:hAnsiTheme="majorBidi" w:cstheme="majorBidi" w:hint="cs"/>
+          <w:sz w:val="24"/>
+          <w:szCs w:val="24"/>
+          <w:rtl/>
+        </w:rPr>
+      </w:pPr>
+      <w:r>
+        <w:rPr>
+          <w:rFonts w:asciiTheme="majorBidi" w:hAnsiTheme="majorBidi" w:cstheme="majorBidi" w:hint="cs"/>
+          <w:sz w:val="24"/>
+          <w:szCs w:val="24"/>
+          <w:rtl/>
+        </w:rPr>
+        <w:t>כך למשל עבור דף הפרופיל של הילד</w:t>
+      </w:r>
+    </w:p>
+    <w:p>
+      <w:pPr>
+        <w:bidi w:val="0"/>
+        <w:rPr>
+          <w:rFonts w:asciiTheme="majorBidi" w:hAnsiTheme="majorBidi" w:cstheme="majorBidi"/>
+          <w:sz w:val="24"/>
+          <w:szCs w:val="24"/>
+        </w:rPr>
+      </w:pPr>
+      <w:r>
+        <w:rPr>
+          <w:rFonts w:asciiTheme="majorBidi" w:hAnsiTheme="majorBidi" w:cstheme="majorBidi"/>
+          <w:sz w:val="24"/>
+          <w:szCs w:val="24"/>
+        </w:rPr>
+        <w:t>\templates\views\kid\</w:t>
+      </w:r>
+      <w:proofErr w:type="spellStart"/>
+      <w:r>
+        <w:rPr>
+          <w:rFonts w:asciiTheme="majorBidi" w:hAnsiTheme="majorBidi" w:cstheme="majorBidi"/>
+          <w:sz w:val="24"/>
+          <w:szCs w:val="24"/>
+        </w:rPr>
+        <w:t>profile.hbs</w:t>
+      </w:r>
+      <w:proofErr w:type="spellEnd"/>
+    </w:p>
+    <w:p>
+      <w:pPr>
+        <w:rPr>
+          <w:rFonts w:asciiTheme="majorBidi" w:hAnsiTheme="majorBidi" w:cstheme="majorBidi" w:hint="cs"/>
+          <w:sz w:val="24"/>
+          <w:szCs w:val="24"/>
+          <w:rtl/>
+        </w:rPr>
+      </w:pPr>
+      <w:r>
+        <w:rPr>
+          <w:rFonts w:asciiTheme="majorBidi" w:hAnsiTheme="majorBidi" w:cstheme="majorBidi" w:hint="cs"/>
+          <w:sz w:val="24"/>
+          <w:szCs w:val="24"/>
+          <w:rtl/>
+        </w:rPr>
+        <w:t xml:space="preserve">כל הסקריפטים נמצאים ב </w:t>
+      </w:r>
+    </w:p>
+    <w:p>
+      <w:pPr>
+        <w:bidi w:val="0"/>
+        <w:rPr>
+          <w:rFonts w:asciiTheme="majorBidi" w:hAnsiTheme="majorBidi" w:cstheme="majorBidi"/>
+          <w:sz w:val="24"/>
+          <w:szCs w:val="24"/>
+        </w:rPr>
+      </w:pPr>
+      <w:r>
+        <w:rPr>
+          <w:rFonts w:asciiTheme="majorBidi" w:hAnsiTheme="majorBidi" w:cstheme="majorBidi"/>
+          <w:sz w:val="24"/>
+          <w:szCs w:val="24"/>
+        </w:rPr>
+        <w:t>\public\</w:t>
+      </w:r>
+      <w:proofErr w:type="spellStart"/>
+      <w:r>
+        <w:rPr>
+          <w:rFonts w:asciiTheme="majorBidi" w:hAnsiTheme="majorBidi" w:cstheme="majorBidi"/>
+          <w:sz w:val="24"/>
+          <w:szCs w:val="24"/>
+        </w:rPr>
+        <w:t>js</w:t>
+      </w:r>
+      <w:proofErr w:type="spellEnd"/>
+      <w:r>
+        <w:rPr>
+          <w:rFonts w:asciiTheme="majorBidi" w:hAnsiTheme="majorBidi" w:cstheme="majorBidi"/>
+          <w:sz w:val="24"/>
+          <w:szCs w:val="24"/>
+        </w:rPr>
+        <w:t>\kid\kid-profile-scripts.js</w:t>
+      </w:r>
+    </w:p>
+    <w:p>
+      <w:pPr>
+        <w:rPr>
+          <w:rFonts w:asciiTheme="majorBidi" w:hAnsiTheme="majorBidi" w:cstheme="majorBidi" w:hint="cs"/>
+          <w:sz w:val="24"/>
+          <w:szCs w:val="24"/>
+          <w:rtl/>
+        </w:rPr>
+      </w:pPr>
+      <w:r>
+        <w:rPr>
+          <w:rFonts w:asciiTheme="majorBidi" w:hAnsiTheme="majorBidi" w:cstheme="majorBidi" w:hint="cs"/>
+          <w:sz w:val="24"/>
+          <w:szCs w:val="24"/>
+          <w:rtl/>
+        </w:rPr>
+        <w:t xml:space="preserve">וכל עיצובי ה </w:t>
+      </w:r>
+      <w:proofErr w:type="spellStart"/>
+      <w:r>
+        <w:rPr>
+          <w:rFonts w:asciiTheme="majorBidi" w:hAnsiTheme="majorBidi" w:cstheme="majorBidi"/>
+          <w:sz w:val="24"/>
+          <w:szCs w:val="24"/>
+        </w:rPr>
+        <w:t>css</w:t>
+      </w:r>
+      <w:proofErr w:type="spellEnd"/>
+      <w:r>
+        <w:rPr>
+          <w:rFonts w:asciiTheme="majorBidi" w:hAnsiTheme="majorBidi" w:cstheme="majorBidi" w:hint="cs"/>
+          <w:sz w:val="24"/>
+          <w:szCs w:val="24"/>
+          <w:rtl/>
+        </w:rPr>
+        <w:t xml:space="preserve"> נמצאים ב </w:t>
+      </w:r>
+    </w:p>
+    <w:p>
+      <w:pPr>
+        <w:bidi w:val="0"/>
+        <w:rPr>
+          <w:rFonts w:asciiTheme="majorBidi" w:hAnsiTheme="majorBidi" w:cstheme="majorBidi"/>
+          <w:sz w:val="24"/>
+          <w:szCs w:val="24"/>
+        </w:rPr>
+      </w:pPr>
+      <w:r>
+        <w:rPr>
+          <w:rFonts w:asciiTheme="majorBidi" w:hAnsiTheme="majorBidi" w:cstheme="majorBidi"/>
+          <w:sz w:val="24"/>
+          <w:szCs w:val="24"/>
+        </w:rPr>
+        <w:t>\public\</w:t>
+      </w:r>
+      <w:proofErr w:type="spellStart"/>
+      <w:r>
+        <w:rPr>
+          <w:rFonts w:asciiTheme="majorBidi" w:hAnsiTheme="majorBidi" w:cstheme="majorBidi"/>
+          <w:sz w:val="24"/>
+          <w:szCs w:val="24"/>
+        </w:rPr>
+        <w:t>css</w:t>
+      </w:r>
+      <w:proofErr w:type="spellEnd"/>
+      <w:r>
+        <w:rPr>
+          <w:rFonts w:asciiTheme="majorBidi" w:hAnsiTheme="majorBidi" w:cstheme="majorBidi"/>
+          <w:sz w:val="24"/>
+          <w:szCs w:val="24"/>
+        </w:rPr>
+        <w:t>\kid\profile.css</w:t>
+      </w:r>
+    </w:p>
+    <w:p>
+      <w:pPr>
+        <w:rPr>
+          <w:rFonts w:asciiTheme="majorBidi" w:hAnsiTheme="majorBidi" w:cstheme="majorBidi" w:hint="cs"/>
+          <w:sz w:val="24"/>
+          <w:szCs w:val="24"/>
+          <w:rtl/>
+        </w:rPr>
+      </w:pPr>
+    </w:p>
+    <w:p>
+      <w:pPr>
+        <w:rPr>
+          <w:rFonts w:asciiTheme="majorBidi" w:hAnsiTheme="majorBidi" w:cstheme="majorBidi" w:hint="cs"/>
+          <w:sz w:val="24"/>
+          <w:szCs w:val="24"/>
+        </w:rPr>
+      </w:pPr>
+    </w:p>
+    <w:p>
+      <w:pPr>
+        <w:rPr>
+          <w:rFonts w:asciiTheme="majorBidi" w:hAnsiTheme="majorBidi" w:cstheme="majorBidi"/>
+          <w:sz w:val="24"/>
+          <w:szCs w:val="24"/>
+          <w:rtl/>
+        </w:rPr>
+      </w:pPr>
+    </w:p>
+    <w:p>
+      <w:pPr>
+        <w:rPr>
+          <w:rFonts w:asciiTheme="majorBidi" w:hAnsiTheme="majorBidi" w:cstheme="majorBidi"/>
+          <w:sz w:val="24"/>
+          <w:szCs w:val="24"/>
+          <w:rtl/>
+        </w:rPr>
+      </w:pPr>
+    </w:p>
+    <w:p>
+      <w:pPr>
+        <w:rPr>
+          <w:rFonts w:asciiTheme="majorBidi" w:hAnsiTheme="majorBidi" w:cstheme="majorBidi"/>
+          <w:sz w:val="24"/>
+          <w:szCs w:val="24"/>
+          <w:rtl/>
+        </w:rPr>
+      </w:pPr>
+    </w:p>
+    <w:p>
+      <w:pPr>
+        <w:rPr>
+          <w:rFonts w:asciiTheme="majorBidi" w:hAnsiTheme="majorBidi" w:cstheme="majorBidi"/>
+          <w:sz w:val="24"/>
+          <w:szCs w:val="24"/>
+          <w:rtl/>
+        </w:rPr>
+      </w:pPr>
+    </w:p>
+    <w:p>
+      <w:pPr>
+        <w:rPr>
+          <w:rFonts w:asciiTheme="majorBidi" w:hAnsiTheme="majorBidi" w:cstheme="majorBidi"/>
+          <w:sz w:val="24"/>
+          <w:szCs w:val="24"/>
+          <w:rtl/>
+        </w:rPr>
+      </w:pPr>
+    </w:p>
+    <w:p>
+      <w:pPr>
+        <w:rPr>
+          <w:rFonts w:asciiTheme="majorBidi" w:hAnsiTheme="majorBidi" w:cstheme="majorBidi"/>
+          <w:sz w:val="24"/>
+          <w:szCs w:val="24"/>
+          <w:rtl/>
+        </w:rPr>
+      </w:pPr>
+    </w:p>
+    <w:p>
+      <w:pPr>
+        <w:rPr>
+          <w:rFonts w:asciiTheme="majorBidi" w:hAnsiTheme="majorBidi" w:cstheme="majorBidi"/>
+          <w:sz w:val="24"/>
+          <w:szCs w:val="24"/>
+          <w:rtl/>
+        </w:rPr>
+      </w:pPr>
+    </w:p>
+    <w:p>
+      <w:pPr>
+        <w:bidi w:val="0"/>
+        <w:jc w:val="center"/>
+        <w:rPr>
+          <w:rFonts w:asciiTheme="majorBidi" w:hAnsiTheme="majorBidi" w:cstheme="majorBidi"/>
+          <w:b/>
+          <w:bCs/>
+          <w:sz w:val="40"/>
+          <w:szCs w:val="40"/>
+          <w:u w:val="single"/>
+          <w:rtl/>
+        </w:rPr>
+      </w:pPr>
+    </w:p>
+    <w:p>
+      <w:pPr>
+        <w:bidi w:val="0"/>
+        <w:jc w:val="center"/>
+        <w:rPr>
+          <w:rFonts w:asciiTheme="majorBidi" w:hAnsiTheme="majorBidi" w:cstheme="majorBidi"/>
+          <w:b/>
+          <w:bCs/>
+          <w:sz w:val="40"/>
+          <w:szCs w:val="40"/>
+          <w:u w:val="single"/>
+          <w:rtl/>
+        </w:rPr>
+      </w:pPr>
+    </w:p>
+    <w:p>
+      <w:pPr>
+        <w:bidi w:val="0"/>
+        <w:jc w:val="center"/>
+        <w:rPr>
+          <w:rFonts w:asciiTheme="majorBidi" w:hAnsiTheme="majorBidi" w:cstheme="majorBidi"/>
+          <w:b/>
+          <w:bCs/>
+          <w:sz w:val="40"/>
+          <w:szCs w:val="40"/>
+          <w:u w:val="single"/>
+          <w:rtl/>
+        </w:rPr>
+      </w:pPr>
+    </w:p>
+    <w:p>
+      <w:pPr>
+        <w:bidi w:val="0"/>
+        <w:jc w:val="center"/>
+        <w:rPr>
+          <w:rFonts w:asciiTheme="majorBidi" w:hAnsiTheme="majorBidi" w:cstheme="majorBidi"/>
+          <w:b/>
+          <w:bCs/>
+          <w:sz w:val="40"/>
+          <w:szCs w:val="40"/>
+          <w:u w:val="single"/>
+          <w:rtl/>
+        </w:rPr>
+      </w:pPr>
+    </w:p>
+    <w:p>
+      <w:pPr>
+        <w:bidi w:val="0"/>
+        <w:jc w:val="center"/>
+        <w:rPr>
+          <w:rFonts w:asciiTheme="majorBidi" w:hAnsiTheme="majorBidi" w:cstheme="majorBidi"/>
+          <w:b/>
+          <w:bCs/>
+          <w:sz w:val="40"/>
+          <w:szCs w:val="40"/>
+          <w:u w:val="single"/>
+          <w:rtl/>
+        </w:rPr>
+      </w:pPr>
+    </w:p>
+    <w:p>
+      <w:pPr>
+        <w:bidi w:val="0"/>
+        <w:jc w:val="center"/>
+        <w:rPr>
+          <w:rFonts w:asciiTheme="majorBidi" w:hAnsiTheme="majorBidi" w:cstheme="majorBidi"/>
+          <w:b/>
+          <w:bCs/>
+          <w:sz w:val="40"/>
+          <w:szCs w:val="40"/>
+          <w:u w:val="single"/>
+          <w:rtl/>
+        </w:rPr>
+      </w:pPr>
+    </w:p>
+    <w:p>
+      <w:pPr>
+        <w:bidi w:val="0"/>
+        <w:jc w:val="center"/>
+        <w:rPr>
+          <w:rFonts w:asciiTheme="majorBidi" w:hAnsiTheme="majorBidi" w:cstheme="majorBidi"/>
+          <w:b/>
+          <w:bCs/>
+          <w:sz w:val="40"/>
+          <w:szCs w:val="40"/>
+          <w:u w:val="single"/>
+          <w:rtl/>
+        </w:rPr>
+      </w:pPr>
+    </w:p>
+    <w:p>
+      <w:pPr>
+        <w:bidi w:val="0"/>
+        <w:jc w:val="center"/>
+        <w:rPr>
+          <w:rFonts w:asciiTheme="majorBidi" w:hAnsiTheme="majorBidi" w:cstheme="majorBidi"/>
+          <w:b/>
+          <w:bCs/>
+          <w:sz w:val="40"/>
+          <w:szCs w:val="40"/>
+          <w:u w:val="single"/>
+          <w:rtl/>
+        </w:rPr>
+      </w:pPr>
+    </w:p>
+    <w:p>
+      <w:pPr>
+        <w:bidi w:val="0"/>
+        <w:jc w:val="center"/>
+        <w:rPr>
+          <w:rFonts w:asciiTheme="majorBidi" w:hAnsiTheme="majorBidi" w:cstheme="majorBidi"/>
+          <w:b/>
+          <w:bCs/>
+          <w:sz w:val="40"/>
+          <w:szCs w:val="40"/>
+          <w:u w:val="single"/>
+          <w:rtl/>
+        </w:rPr>
+      </w:pPr>
+    </w:p>
+    <w:p>
+      <w:pPr>
+        <w:bidi w:val="0"/>
+        <w:jc w:val="center"/>
+        <w:rPr>
+          <w:rFonts w:asciiTheme="majorBidi" w:hAnsiTheme="majorBidi" w:cstheme="majorBidi"/>
+          <w:b/>
+          <w:bCs/>
+          <w:sz w:val="40"/>
+          <w:szCs w:val="40"/>
+          <w:u w:val="single"/>
+          <w:rtl/>
+        </w:rPr>
+      </w:pPr>
+    </w:p>
+    <w:p>
+      <w:pPr>
+        <w:bidi w:val="0"/>
+        <w:jc w:val="center"/>
+        <w:rPr>
+          <w:rFonts w:asciiTheme="majorBidi" w:hAnsiTheme="majorBidi" w:cstheme="majorBidi"/>
+          <w:b/>
+          <w:bCs/>
+          <w:sz w:val="40"/>
+          <w:szCs w:val="40"/>
+          <w:u w:val="single"/>
+          <w:rtl/>
+        </w:rPr>
+      </w:pPr>
+    </w:p>
+    <w:p>
+      <w:pPr>
+        <w:bidi w:val="0"/>
+        <w:jc w:val="center"/>
+        <w:rPr>
+          <w:rFonts w:asciiTheme="majorBidi" w:hAnsiTheme="majorBidi" w:cstheme="majorBidi"/>
+          <w:b/>
+          <w:bCs/>
+          <w:sz w:val="40"/>
+          <w:szCs w:val="40"/>
+          <w:u w:val="single"/>
+          <w:rtl/>
+        </w:rPr>
+      </w:pPr>
+    </w:p>
+    <w:p>
+      <w:pPr>
+        <w:bidi w:val="0"/>
+        <w:jc w:val="center"/>
+        <w:rPr>
+          <w:rFonts w:asciiTheme="majorBidi" w:hAnsiTheme="majorBidi" w:cstheme="majorBidi"/>
+          <w:b/>
+          <w:bCs/>
+          <w:sz w:val="40"/>
+          <w:szCs w:val="40"/>
+          <w:u w:val="single"/>
+          <w:rtl/>
+        </w:rPr>
+      </w:pPr>
+    </w:p>
+    <w:p>
+      <w:pPr>
+        <w:rPr>
+          <w:rFonts w:asciiTheme="majorBidi" w:hAnsiTheme="majorBidi" w:cstheme="majorBidi"/>
+          <w:b/>
+          <w:bCs/>
+          <w:sz w:val="28"/>
+          <w:szCs w:val="28"/>
+          <w:u w:val="single"/>
+          <w:rtl/>
+        </w:rPr>
+      </w:pPr>
+      <w:r>
+        <w:rPr>
+          <w:rFonts w:asciiTheme="majorBidi" w:hAnsiTheme="majorBidi" w:cstheme="majorBidi" w:hint="cs"/>
+          <w:b/>
+          <w:bCs/>
+          <w:sz w:val="28"/>
+          <w:szCs w:val="28"/>
+          <w:u w:val="single"/>
+          <w:rtl/>
+        </w:rPr>
+        <w:t xml:space="preserve">הפרדה בין </w:t>
+      </w:r>
+      <w:r>
+        <w:rPr>
+          <w:rFonts w:asciiTheme="majorBidi" w:hAnsiTheme="majorBidi" w:cstheme="majorBidi"/>
+          <w:b/>
+          <w:bCs/>
+          <w:sz w:val="28"/>
+          <w:szCs w:val="28"/>
+          <w:u w:val="single"/>
+        </w:rPr>
+        <w:t>production</w:t>
+      </w:r>
+      <w:r>
+        <w:rPr>
+          <w:rFonts w:asciiTheme="majorBidi" w:hAnsiTheme="majorBidi" w:cstheme="majorBidi" w:hint="cs"/>
+          <w:b/>
+          <w:bCs/>
+          <w:sz w:val="28"/>
+          <w:szCs w:val="28"/>
+          <w:u w:val="single"/>
+          <w:rtl/>
+        </w:rPr>
+        <w:t xml:space="preserve"> לבין </w:t>
+      </w:r>
+      <w:r>
+        <w:rPr>
+          <w:rFonts w:asciiTheme="majorBidi" w:hAnsiTheme="majorBidi" w:cstheme="majorBidi"/>
+          <w:b/>
+          <w:bCs/>
+          <w:sz w:val="28"/>
+          <w:szCs w:val="28"/>
+          <w:u w:val="single"/>
+        </w:rPr>
+        <w:t>development</w:t>
+      </w:r>
+    </w:p>
+    <w:p>
+      <w:pPr>
+        <w:rPr>
+          <w:rFonts w:asciiTheme="majorBidi" w:hAnsiTheme="majorBidi" w:cstheme="majorBidi"/>
+          <w:sz w:val="24"/>
+          <w:szCs w:val="24"/>
+          <w:rtl/>
+        </w:rPr>
+      </w:pPr>
+      <w:r>
+        <w:rPr>
+          <w:rFonts w:asciiTheme="majorBidi" w:hAnsiTheme="majorBidi" w:cstheme="majorBidi" w:hint="cs"/>
+          <w:sz w:val="24"/>
+          <w:szCs w:val="24"/>
+          <w:rtl/>
+        </w:rPr>
+        <w:t>על מנת להפריד בין קוד שרץ במצב פיתוח</w:t>
+      </w:r>
+      <w:r>
+        <w:rPr>
+          <w:rFonts w:asciiTheme="majorBidi" w:hAnsiTheme="majorBidi" w:cstheme="majorBidi" w:hint="cs"/>
+          <w:sz w:val="24"/>
+          <w:szCs w:val="24"/>
+          <w:rtl/>
+        </w:rPr>
+        <w:t xml:space="preserve"> (</w:t>
+      </w:r>
+      <w:r>
+        <w:rPr>
+          <w:rFonts w:asciiTheme="majorBidi" w:hAnsiTheme="majorBidi" w:cstheme="majorBidi"/>
+          <w:sz w:val="24"/>
+          <w:szCs w:val="24"/>
+        </w:rPr>
+        <w:t>development</w:t>
+      </w:r>
+      <w:r>
+        <w:rPr>
+          <w:rFonts w:asciiTheme="majorBidi" w:hAnsiTheme="majorBidi" w:cstheme="majorBidi" w:hint="cs"/>
+          <w:sz w:val="24"/>
+          <w:szCs w:val="24"/>
+          <w:rtl/>
+        </w:rPr>
+        <w:t>) לקוד שרץ באתר (</w:t>
+      </w:r>
+      <w:r>
+        <w:rPr>
+          <w:rFonts w:asciiTheme="majorBidi" w:hAnsiTheme="majorBidi" w:cstheme="majorBidi"/>
+          <w:sz w:val="24"/>
+          <w:szCs w:val="24"/>
+        </w:rPr>
+        <w:t>production</w:t>
+      </w:r>
+      <w:r>
+        <w:rPr>
+          <w:rFonts w:asciiTheme="majorBidi" w:hAnsiTheme="majorBidi" w:cstheme="majorBidi" w:hint="cs"/>
+          <w:sz w:val="24"/>
+          <w:szCs w:val="24"/>
+          <w:rtl/>
+        </w:rPr>
+        <w:t>)</w:t>
+      </w:r>
+    </w:p>
+    <w:p>
+      <w:pPr>
+        <w:rPr>
+          <w:rFonts w:asciiTheme="majorBidi" w:hAnsiTheme="majorBidi" w:cstheme="majorBidi" w:hint="cs"/>
+          <w:sz w:val="24"/>
+          <w:szCs w:val="24"/>
+          <w:rtl/>
+        </w:rPr>
+      </w:pPr>
+      <w:r>
+        <w:rPr>
+          <w:rFonts w:asciiTheme="majorBidi" w:hAnsiTheme="majorBidi" w:cstheme="majorBidi" w:hint="cs"/>
+          <w:sz w:val="24"/>
+          <w:szCs w:val="24"/>
+          <w:rtl/>
+        </w:rPr>
+        <w:t xml:space="preserve">אנחנו עושים שימוש בקבוע שמוגדר בקובץ </w:t>
+      </w:r>
+      <w:r>
+        <w:rPr>
+          <w:rFonts w:asciiTheme="majorBidi" w:hAnsiTheme="majorBidi" w:cstheme="majorBidi"/>
+          <w:sz w:val="24"/>
+          <w:szCs w:val="24"/>
+        </w:rPr>
+        <w:t>.</w:t>
+      </w:r>
+      <w:proofErr w:type="spellStart"/>
+      <w:r>
+        <w:rPr>
+          <w:rFonts w:asciiTheme="majorBidi" w:hAnsiTheme="majorBidi" w:cstheme="majorBidi"/>
+          <w:sz w:val="24"/>
+          <w:szCs w:val="24"/>
+        </w:rPr>
+        <w:t>env</w:t>
+      </w:r>
+      <w:proofErr w:type="spellEnd"/>
+      <w:r>
+        <w:rPr>
+          <w:rFonts w:asciiTheme="majorBidi" w:hAnsiTheme="majorBidi" w:cstheme="majorBidi" w:hint="cs"/>
+          <w:sz w:val="24"/>
+          <w:szCs w:val="24"/>
+          <w:rtl/>
+        </w:rPr>
+        <w:t xml:space="preserve"> תחת השם </w:t>
+      </w:r>
+      <w:r>
+        <w:rPr>
+          <w:rFonts w:asciiTheme="majorBidi" w:hAnsiTheme="majorBidi" w:cstheme="majorBidi"/>
+          <w:sz w:val="24"/>
+          <w:szCs w:val="24"/>
+        </w:rPr>
+        <w:t>NODE_ENV</w:t>
+      </w:r>
+      <w:r>
+        <w:rPr>
+          <w:rFonts w:asciiTheme="majorBidi" w:hAnsiTheme="majorBidi" w:cstheme="majorBidi" w:hint="cs"/>
+          <w:sz w:val="24"/>
+          <w:szCs w:val="24"/>
+          <w:rtl/>
+        </w:rPr>
+        <w:t>.</w:t>
+      </w:r>
+    </w:p>
+    <w:p>
+      <w:pPr>
+        <w:rPr>
+          <w:rFonts w:asciiTheme="majorBidi" w:hAnsiTheme="majorBidi" w:cstheme="majorBidi"/>
+          <w:sz w:val="24"/>
+          <w:szCs w:val="24"/>
+          <w:rtl/>
+        </w:rPr>
+      </w:pPr>
+      <w:r>
+        <w:rPr>
+          <w:rFonts w:asciiTheme="majorBidi" w:hAnsiTheme="majorBidi" w:cstheme="majorBidi" w:hint="cs"/>
+          <w:sz w:val="24"/>
+          <w:szCs w:val="24"/>
+          <w:rtl/>
+        </w:rPr>
+        <w:t xml:space="preserve">ערכו של משתנה זה במצב פיתוח הוא </w:t>
+      </w:r>
+      <w:r>
+        <w:rPr>
+          <w:rFonts w:asciiTheme="majorBidi" w:hAnsiTheme="majorBidi" w:cstheme="majorBidi"/>
+          <w:sz w:val="24"/>
+          <w:szCs w:val="24"/>
+        </w:rPr>
+        <w:t>NODE_ENV=DEVELOPMENT</w:t>
+      </w:r>
+      <w:r>
+        <w:rPr>
+          <w:rFonts w:asciiTheme="majorBidi" w:hAnsiTheme="majorBidi" w:cstheme="majorBidi" w:hint="cs"/>
+          <w:sz w:val="24"/>
+          <w:szCs w:val="24"/>
+          <w:rtl/>
+        </w:rPr>
+        <w:t xml:space="preserve"> </w:t>
+      </w:r>
+      <w:r>
+        <w:rPr>
+          <w:rFonts w:asciiTheme="majorBidi" w:hAnsiTheme="majorBidi" w:cstheme="majorBidi" w:hint="cs"/>
+          <w:sz w:val="24"/>
+          <w:szCs w:val="24"/>
+          <w:rtl/>
+        </w:rPr>
+        <w:t xml:space="preserve">, לעומת בענן מוגדר אוטומטית המשתנה להיות </w:t>
+      </w:r>
+      <w:r>
+        <w:rPr>
+          <w:rFonts w:asciiTheme="majorBidi" w:hAnsiTheme="majorBidi" w:cstheme="majorBidi"/>
+          <w:sz w:val="24"/>
+          <w:szCs w:val="24"/>
+        </w:rPr>
+        <w:t>NODE_ENV=</w:t>
+      </w:r>
+      <w:r>
+        <w:rPr>
+          <w:rFonts w:asciiTheme="majorBidi" w:hAnsiTheme="majorBidi" w:cstheme="majorBidi" w:hint="cs"/>
+          <w:sz w:val="24"/>
+          <w:szCs w:val="24"/>
+        </w:rPr>
+        <w:t>P</w:t>
+      </w:r>
+      <w:r>
+        <w:rPr>
+          <w:rFonts w:asciiTheme="majorBidi" w:hAnsiTheme="majorBidi" w:cstheme="majorBidi"/>
+          <w:sz w:val="24"/>
+          <w:szCs w:val="24"/>
+        </w:rPr>
+        <w:t>RODUCTION</w:t>
+      </w:r>
+      <w:r>
+        <w:rPr>
+          <w:rFonts w:asciiTheme="majorBidi" w:hAnsiTheme="majorBidi" w:cstheme="majorBidi" w:hint="cs"/>
+          <w:sz w:val="24"/>
+          <w:szCs w:val="24"/>
+          <w:rtl/>
+        </w:rPr>
+        <w:t>.</w:t>
+      </w:r>
+    </w:p>
+    <w:p>
+      <w:pPr>
+        <w:rPr>
+          <w:rFonts w:asciiTheme="majorBidi" w:hAnsiTheme="majorBidi" w:cstheme="majorBidi"/>
+          <w:sz w:val="24"/>
+          <w:szCs w:val="24"/>
+          <w:rtl/>
+        </w:rPr>
+      </w:pPr>
+      <w:r>
+        <w:rPr>
+          <w:rFonts w:asciiTheme="majorBidi" w:hAnsiTheme="majorBidi" w:cstheme="majorBidi" w:hint="cs"/>
+          <w:sz w:val="24"/>
+          <w:szCs w:val="24"/>
+          <w:rtl/>
+        </w:rPr>
+        <w:t>באופן זה אנו מפרידים בין שני המצבים.</w:t>
+      </w:r>
+    </w:p>
+    <w:p>
+      <w:pPr>
+        <w:rPr>
+          <w:rFonts w:asciiTheme="majorBidi" w:hAnsiTheme="majorBidi" w:cstheme="majorBidi"/>
+          <w:sz w:val="24"/>
+          <w:szCs w:val="24"/>
+          <w:rtl/>
+        </w:rPr>
+      </w:pPr>
+    </w:p>
+    <w:p>
+      <w:pPr>
+        <w:rPr>
+          <w:rFonts w:asciiTheme="majorBidi" w:hAnsiTheme="majorBidi" w:cstheme="majorBidi"/>
+          <w:b/>
+          <w:bCs/>
+          <w:sz w:val="28"/>
+          <w:szCs w:val="28"/>
+          <w:u w:val="single"/>
+          <w:rtl/>
+        </w:rPr>
+      </w:pPr>
+      <w:r>
+        <w:rPr>
+          <w:rFonts w:asciiTheme="majorBidi" w:hAnsiTheme="majorBidi" w:cstheme="majorBidi" w:hint="cs"/>
+          <w:b/>
+          <w:bCs/>
+          <w:sz w:val="28"/>
+          <w:szCs w:val="28"/>
+          <w:u w:val="single"/>
+          <w:rtl/>
+        </w:rPr>
+        <w:t>פיתוח מקומי יחד עם גישה לבסיס נתונים שבענן</w:t>
+      </w:r>
+    </w:p>
+    <w:p>
+      <w:pPr>
+        <w:rPr>
+          <w:rFonts w:asciiTheme="majorBidi" w:hAnsiTheme="majorBidi" w:cstheme="majorBidi"/>
+          <w:sz w:val="24"/>
+          <w:szCs w:val="24"/>
+          <w:rtl/>
+        </w:rPr>
+      </w:pPr>
+      <w:r>
+        <w:rPr>
+          <w:rFonts w:asciiTheme="majorBidi" w:hAnsiTheme="majorBidi" w:cstheme="majorBidi" w:hint="cs"/>
+          <w:sz w:val="24"/>
+          <w:szCs w:val="24"/>
+          <w:rtl/>
+        </w:rPr>
+        <w:t xml:space="preserve">על </w:t>
+      </w:r>
+      <w:r>
+        <w:rPr>
+          <w:rFonts w:asciiTheme="majorBidi" w:hAnsiTheme="majorBidi" w:cstheme="majorBidi" w:hint="cs"/>
+          <w:sz w:val="24"/>
+          <w:szCs w:val="24"/>
+          <w:rtl/>
+        </w:rPr>
+        <w:t xml:space="preserve">מנת להקל על הפיתוח והתחזוקה ניתן לגשת ישירות למידע שנמצא בבסיס הנתונים שבענן באופן הבא : </w:t>
+      </w:r>
+    </w:p>
+    <w:p>
+      <w:pPr>
+        <w:pStyle w:val="ListParagraph"/>
+        <w:numPr>
+          <w:ilvl w:val="0"/>
+          <w:numId w:val="2"/>
+        </w:numPr>
+        <w:rPr>
+          <w:rFonts w:asciiTheme="majorBidi" w:hAnsiTheme="majorBidi" w:cstheme="majorBidi"/>
+          <w:sz w:val="24"/>
+          <w:szCs w:val="24"/>
+        </w:rPr>
+      </w:pPr>
+      <w:r>
+        <w:rPr>
+          <w:rFonts w:asciiTheme="majorBidi" w:hAnsiTheme="majorBidi" w:cstheme="majorBidi" w:hint="cs"/>
+          <w:sz w:val="24"/>
+          <w:szCs w:val="24"/>
+          <w:rtl/>
+        </w:rPr>
+        <w:t>משנים את פרטי הבסיס נתונים בקובץ</w:t>
+      </w:r>
+      <w:r>
+        <w:rPr>
+          <w:rFonts w:asciiTheme="majorBidi" w:hAnsiTheme="majorBidi" w:cstheme="majorBidi"/>
+          <w:sz w:val="24"/>
+          <w:szCs w:val="24"/>
+        </w:rPr>
+        <w:t xml:space="preserve"> </w:t>
+      </w:r>
+      <w:r>
+        <w:rPr>
+          <w:rFonts w:asciiTheme="majorBidi" w:hAnsiTheme="majorBidi" w:cstheme="majorBidi" w:hint="cs"/>
+          <w:sz w:val="24"/>
+          <w:szCs w:val="24"/>
+          <w:rtl/>
+        </w:rPr>
+        <w:t xml:space="preserve"> </w:t>
+      </w:r>
+      <w:r>
+        <w:rPr>
+          <w:rFonts w:asciiTheme="majorBidi" w:hAnsiTheme="majorBidi" w:cstheme="majorBidi"/>
+          <w:sz w:val="24"/>
+          <w:szCs w:val="24"/>
+        </w:rPr>
+        <w:t>.</w:t>
+      </w:r>
+      <w:proofErr w:type="spellStart"/>
+      <w:r>
+        <w:rPr>
+          <w:rFonts w:asciiTheme="majorBidi" w:hAnsiTheme="majorBidi" w:cstheme="majorBidi"/>
+          <w:sz w:val="24"/>
+          <w:szCs w:val="24"/>
+        </w:rPr>
+        <w:t>env</w:t>
+      </w:r>
+      <w:proofErr w:type="spellEnd"/>
+      <w:r>
+        <w:rPr>
+          <w:rFonts w:asciiTheme="majorBidi" w:hAnsiTheme="majorBidi" w:cstheme="majorBidi" w:hint="cs"/>
+          <w:sz w:val="24"/>
+          <w:szCs w:val="24"/>
+          <w:rtl/>
+        </w:rPr>
+        <w:t xml:space="preserve"> </w:t>
+      </w:r>
+      <w:r>
+        <w:rPr>
+          <w:rFonts w:asciiTheme="majorBidi" w:hAnsiTheme="majorBidi" w:cstheme="majorBidi" w:hint="cs"/>
+          <w:sz w:val="24"/>
+          <w:szCs w:val="24"/>
+          <w:rtl/>
+        </w:rPr>
+        <w:t xml:space="preserve">כך שיתאימו לפרטי בסיס הנתונים שבענן ולא בסיס נתונים מקומי: </w:t>
+      </w:r>
+    </w:p>
+    <w:p>
+      <w:pPr>
+        <w:pStyle w:val="ListParagraph"/>
+        <w:ind w:left="1080"/>
+        <w:rPr>
+          <w:rFonts w:asciiTheme="majorBidi" w:hAnsiTheme="majorBidi" w:cstheme="majorBidi"/>
+          <w:sz w:val="24"/>
+          <w:szCs w:val="24"/>
+          <w:rtl/>
+        </w:rPr>
+      </w:pPr>
+      <w:r>
+        <w:rPr>
+          <w:rFonts w:asciiTheme="majorBidi" w:hAnsiTheme="majorBidi" w:cstheme="majorBidi" w:hint="cs"/>
+          <w:sz w:val="24"/>
+          <w:szCs w:val="24"/>
+          <w:rtl/>
+        </w:rPr>
+        <w:t xml:space="preserve">יש לשנות את המשתנים: </w:t>
+      </w:r>
+      <w:r>
+        <w:rPr>
+          <w:rFonts w:asciiTheme="majorBidi" w:hAnsiTheme="majorBidi" w:cstheme="majorBidi"/>
+          <w:sz w:val="24"/>
+          <w:szCs w:val="24"/>
+        </w:rPr>
+        <w:t>SQL_USER</w:t>
+      </w:r>
+      <w:r>
+        <w:rPr>
+          <w:rFonts w:asciiTheme="majorBidi" w:hAnsiTheme="majorBidi" w:cstheme="majorBidi"/>
+          <w:sz w:val="24"/>
+          <w:szCs w:val="24"/>
+        </w:rPr>
+        <w:t xml:space="preserve">, </w:t>
+      </w:r>
+      <w:r>
+        <w:rPr>
+          <w:rFonts w:asciiTheme="majorBidi" w:hAnsiTheme="majorBidi" w:cstheme="majorBidi"/>
+          <w:sz w:val="24"/>
+          <w:szCs w:val="24"/>
+        </w:rPr>
+        <w:t>SQL_PASSWORD</w:t>
+      </w:r>
+      <w:r>
+        <w:rPr>
+          <w:rFonts w:asciiTheme="majorBidi" w:hAnsiTheme="majorBidi" w:cstheme="majorBidi"/>
+          <w:sz w:val="24"/>
+          <w:szCs w:val="24"/>
+        </w:rPr>
+        <w:t xml:space="preserve">, </w:t>
+      </w:r>
+      <w:r>
+        <w:rPr>
+          <w:rFonts w:asciiTheme="majorBidi" w:hAnsiTheme="majorBidi" w:cstheme="majorBidi"/>
+          <w:sz w:val="24"/>
+          <w:szCs w:val="24"/>
+        </w:rPr>
+        <w:t>SQL_DATABASE</w:t>
+      </w:r>
+    </w:p>
+    <w:p>
+      <w:pPr>
+        <w:pStyle w:val="ListParagraph"/>
+        <w:ind w:left="1080"/>
+        <w:rPr>
+          <w:rFonts w:asciiTheme="majorBidi" w:hAnsiTheme="majorBidi" w:cstheme="majorBidi" w:hint="cs"/>
+          <w:sz w:val="24"/>
+          <w:szCs w:val="24"/>
+          <w:rtl/>
+        </w:rPr>
+      </w:pPr>
+      <w:r>
+        <w:rPr>
+          <w:rFonts w:asciiTheme="majorBidi" w:hAnsiTheme="majorBidi" w:cstheme="majorBidi" w:hint="cs"/>
+          <w:sz w:val="24"/>
+          <w:szCs w:val="24"/>
+          <w:rtl/>
+        </w:rPr>
+        <w:t xml:space="preserve">לערכים זהים לערכים שבקובץ </w:t>
+      </w:r>
+      <w:proofErr w:type="spellStart"/>
+      <w:r>
+        <w:rPr>
+          <w:rFonts w:asciiTheme="majorBidi" w:hAnsiTheme="majorBidi" w:cstheme="majorBidi"/>
+          <w:sz w:val="24"/>
+          <w:szCs w:val="24"/>
+        </w:rPr>
+        <w:t>app.standard.yaml</w:t>
+      </w:r>
+      <w:proofErr w:type="spellEnd"/>
+      <w:r>
+        <w:rPr>
+          <w:rFonts w:asciiTheme="majorBidi" w:hAnsiTheme="majorBidi" w:cstheme="majorBidi" w:hint="cs"/>
+          <w:sz w:val="24"/>
+          <w:szCs w:val="24"/>
+          <w:rtl/>
+        </w:rPr>
+        <w:t xml:space="preserve"> </w:t>
+      </w:r>
+    </w:p>
+    <w:p>
+      <w:pPr>
+        <w:pStyle w:val="ListParagraph"/>
+        <w:ind w:left="1080"/>
+        <w:rPr>
+          <w:rFonts w:asciiTheme="majorBidi" w:hAnsiTheme="majorBidi" w:cstheme="majorBidi" w:hint="cs"/>
+          <w:sz w:val="24"/>
+          <w:szCs w:val="24"/>
+          <w:rtl/>
+        </w:rPr>
+      </w:pPr>
+      <w:r>
+        <w:rPr>
+          <w:rFonts w:asciiTheme="majorBidi" w:hAnsiTheme="majorBidi" w:cstheme="majorBidi" w:hint="cs"/>
+          <w:sz w:val="24"/>
+          <w:szCs w:val="24"/>
+          <w:rtl/>
+        </w:rPr>
+        <w:t xml:space="preserve">את המשתנה </w:t>
+      </w:r>
+      <w:r>
+        <w:rPr>
+          <w:rFonts w:asciiTheme="majorBidi" w:hAnsiTheme="majorBidi" w:cstheme="majorBidi"/>
+          <w:sz w:val="24"/>
+          <w:szCs w:val="24"/>
+        </w:rPr>
+        <w:t>SQL_PORT</w:t>
+      </w:r>
+      <w:r>
+        <w:rPr>
+          <w:rFonts w:asciiTheme="majorBidi" w:hAnsiTheme="majorBidi" w:cstheme="majorBidi" w:hint="cs"/>
+          <w:sz w:val="24"/>
+          <w:szCs w:val="24"/>
+          <w:rtl/>
+        </w:rPr>
+        <w:t xml:space="preserve"> יש לשנות ל 5433 (בשונה מהפורט הרגיל 5432)</w:t>
+      </w:r>
+    </w:p>
+    <w:p>
+      <w:pPr>
+        <w:pStyle w:val="ListParagraph"/>
+        <w:numPr>
+          <w:ilvl w:val="0"/>
+          <w:numId w:val="2"/>
+        </w:numPr>
+        <w:rPr>
+          <w:rFonts w:asciiTheme="majorBidi" w:hAnsiTheme="majorBidi" w:cstheme="majorBidi"/>
+          <w:sz w:val="24"/>
+          <w:szCs w:val="24"/>
+        </w:rPr>
+      </w:pPr>
+      <w:r>
+        <w:rPr>
+          <w:rFonts w:asciiTheme="majorBidi" w:hAnsiTheme="majorBidi" w:cstheme="majorBidi" w:hint="cs"/>
+          <w:sz w:val="24"/>
+          <w:szCs w:val="24"/>
+          <w:rtl/>
+        </w:rPr>
+        <w:t xml:space="preserve">פותחים </w:t>
+      </w:r>
+      <w:r>
+        <w:rPr>
+          <w:rFonts w:asciiTheme="majorBidi" w:hAnsiTheme="majorBidi" w:cstheme="majorBidi"/>
+          <w:sz w:val="24"/>
+          <w:szCs w:val="24"/>
+        </w:rPr>
+        <w:t xml:space="preserve">Windows </w:t>
+      </w:r>
+      <w:proofErr w:type="spellStart"/>
+      <w:r>
+        <w:rPr>
+          <w:rFonts w:asciiTheme="majorBidi" w:hAnsiTheme="majorBidi" w:cstheme="majorBidi"/>
+          <w:sz w:val="24"/>
+          <w:szCs w:val="24"/>
+        </w:rPr>
+        <w:t>Powershell</w:t>
+      </w:r>
+      <w:proofErr w:type="spellEnd"/>
+    </w:p>
+    <w:p>
+      <w:pPr>
+        <w:pStyle w:val="ListParagraph"/>
+        <w:numPr>
+          <w:ilvl w:val="0"/>
+          <w:numId w:val="2"/>
+        </w:numPr>
+        <w:rPr>
+          <w:rFonts w:asciiTheme="majorBidi" w:hAnsiTheme="majorBidi" w:cstheme="majorBidi"/>
+          <w:sz w:val="24"/>
+          <w:szCs w:val="24"/>
+        </w:rPr>
+      </w:pPr>
+      <w:r>
+        <w:rPr>
+          <w:rFonts w:asciiTheme="majorBidi" w:hAnsiTheme="majorBidi" w:cstheme="majorBidi" w:hint="cs"/>
+          <w:sz w:val="24"/>
+          <w:szCs w:val="24"/>
+          <w:rtl/>
+        </w:rPr>
+        <w:t xml:space="preserve">מנווטים אל תיקיית </w:t>
+      </w:r>
+      <w:r>
+        <w:rPr>
+          <w:rFonts w:asciiTheme="majorBidi" w:hAnsiTheme="majorBidi" w:cstheme="majorBidi"/>
+          <w:sz w:val="24"/>
+          <w:szCs w:val="24"/>
+        </w:rPr>
+        <w:t>docs</w:t>
+      </w:r>
+      <w:r>
+        <w:rPr>
+          <w:rFonts w:asciiTheme="majorBidi" w:hAnsiTheme="majorBidi" w:cstheme="majorBidi" w:hint="cs"/>
+          <w:sz w:val="24"/>
+          <w:szCs w:val="24"/>
+          <w:rtl/>
+        </w:rPr>
+        <w:t xml:space="preserve"> שבה נמצא הקובץ </w:t>
+      </w:r>
+      <w:r>
+        <w:rPr>
+          <w:rFonts w:asciiTheme="majorBidi" w:hAnsiTheme="majorBidi" w:cstheme="majorBidi"/>
+          <w:sz w:val="24"/>
+          <w:szCs w:val="24"/>
+        </w:rPr>
+        <w:t>cloud_sql_proxy.exe</w:t>
+      </w:r>
+    </w:p>
+    <w:p>
+      <w:pPr>
+        <w:pStyle w:val="ListParagraph"/>
+        <w:numPr>
+          <w:ilvl w:val="0"/>
+          <w:numId w:val="2"/>
+        </w:numPr>
+        <w:rPr>
+          <w:rFonts w:asciiTheme="majorBidi" w:hAnsiTheme="majorBidi" w:cstheme="majorBidi"/>
+          <w:sz w:val="24"/>
+          <w:szCs w:val="24"/>
+        </w:rPr>
+      </w:pPr>
+      <w:r>
+        <w:rPr>
+          <w:rFonts w:asciiTheme="majorBidi" w:hAnsiTheme="majorBidi" w:cstheme="majorBidi" w:hint="cs"/>
+          <w:sz w:val="24"/>
+          <w:szCs w:val="24"/>
+          <w:rtl/>
+        </w:rPr>
+        <w:t>מריצים את הפקודה</w:t>
+      </w:r>
+      <w:r>
+        <w:rPr>
+          <w:rFonts w:asciiTheme="majorBidi" w:hAnsiTheme="majorBidi" w:cstheme="majorBidi"/>
+          <w:sz w:val="24"/>
+          <w:szCs w:val="24"/>
+        </w:rPr>
+        <w:t>:</w:t>
+      </w:r>
+      <w:r>
+        <w:rPr>
+          <w:rFonts w:asciiTheme="majorBidi" w:hAnsiTheme="majorBidi" w:cstheme="majorBidi" w:hint="cs"/>
+          <w:sz w:val="24"/>
+          <w:szCs w:val="24"/>
+          <w:rtl/>
+        </w:rPr>
+        <w:t xml:space="preserve"> </w:t>
+      </w:r>
+    </w:p>
+    <w:p>
+      <w:pPr>
+        <w:pStyle w:val="ListParagraph"/>
+        <w:bidi w:val="0"/>
+        <w:ind w:left="1080"/>
+        <w:rPr>
+          <w:rFonts w:ascii="Courier New" w:hAnsi="Courier New" w:cs="Courier New"/>
+          <w:color w:val="FFFFFF"/>
+          <w:sz w:val="20"/>
+          <w:szCs w:val="20"/>
+          <w:shd w:val="clear" w:color="auto" w:fill="222222"/>
+        </w:rPr>
+      </w:pPr>
+      <w:r>
+        <w:rPr>
+          <w:rFonts w:ascii="Courier New" w:hAnsi="Courier New" w:cs="Courier New"/>
+          <w:color w:val="FFFFFF"/>
+          <w:sz w:val="20"/>
+          <w:szCs w:val="20"/>
+          <w:shd w:val="clear" w:color="auto" w:fill="222222"/>
+        </w:rPr>
+        <w:t>./cloud_sql_proxy.exe -instances=kidsread</w:t>
+      </w:r>
+      <w:proofErr w:type="gramStart"/>
+      <w:r>
+        <w:rPr>
+          <w:rFonts w:ascii="Courier New" w:hAnsi="Courier New" w:cs="Courier New"/>
+          <w:color w:val="FFFFFF"/>
+          <w:sz w:val="20"/>
+          <w:szCs w:val="20"/>
+          <w:shd w:val="clear" w:color="auto" w:fill="222222"/>
+        </w:rPr>
+        <w:t>:europe</w:t>
+      </w:r>
+      <w:proofErr w:type="gramEnd"/>
+      <w:r>
+        <w:rPr>
+          <w:rFonts w:ascii="Courier New" w:hAnsi="Courier New" w:cs="Courier New"/>
+          <w:color w:val="FFFFFF"/>
+          <w:sz w:val="20"/>
+          <w:szCs w:val="20"/>
+          <w:shd w:val="clear" w:color="auto" w:fill="222222"/>
+        </w:rPr>
+        <w:t>-west2:kid-book-</w:t>
+      </w:r>
+    </w:p>
+    <w:p>
+      <w:pPr>
+        <w:pStyle w:val="ListParagraph"/>
+        <w:bidi w:val="0"/>
+        <w:ind w:left="1080"/>
+        <w:rPr>
+          <w:rFonts w:ascii="Courier New" w:hAnsi="Courier New" w:cs="Courier New"/>
+          <w:color w:val="FFFFFF"/>
+          <w:sz w:val="20"/>
+          <w:szCs w:val="20"/>
+          <w:shd w:val="clear" w:color="auto" w:fill="222222"/>
+        </w:rPr>
+      </w:pPr>
+      <w:proofErr w:type="gramStart"/>
+      <w:r>
+        <w:rPr>
+          <w:rFonts w:ascii="Courier New" w:hAnsi="Courier New" w:cs="Courier New"/>
+          <w:color w:val="FFFFFF"/>
+          <w:sz w:val="20"/>
+          <w:szCs w:val="20"/>
+          <w:shd w:val="clear" w:color="auto" w:fill="222222"/>
+        </w:rPr>
+        <w:t>reading=</w:t>
+      </w:r>
+      <w:proofErr w:type="gramEnd"/>
+      <w:r>
+        <w:rPr>
+          <w:rFonts w:ascii="Courier New" w:hAnsi="Courier New" w:cs="Courier New"/>
+          <w:color w:val="FFFFFF"/>
+          <w:sz w:val="20"/>
+          <w:szCs w:val="20"/>
+          <w:shd w:val="clear" w:color="auto" w:fill="222222"/>
+        </w:rPr>
+        <w:t>tcp:5433</w:t>
+      </w:r>
+    </w:p>
+    <w:p>
+      <w:pPr>
+        <w:pStyle w:val="ListParagraph"/>
+        <w:numPr>
+          <w:ilvl w:val="0"/>
+          <w:numId w:val="3"/>
+        </w:numPr>
+        <w:rPr>
+          <w:rFonts w:asciiTheme="majorBidi" w:hAnsiTheme="majorBidi" w:cstheme="majorBidi" w:hint="cs"/>
+          <w:sz w:val="24"/>
+          <w:szCs w:val="24"/>
+          <w:rtl/>
+        </w:rPr>
+      </w:pPr>
+      <w:r>
+        <w:rPr>
+          <w:rFonts w:asciiTheme="majorBidi" w:hAnsiTheme="majorBidi" w:cstheme="majorBidi" w:hint="cs"/>
+          <w:sz w:val="24"/>
+          <w:szCs w:val="24"/>
+          <w:rtl/>
+        </w:rPr>
+        <w:t xml:space="preserve">כעת ניתן להריץ את הפיתוח המקומי בעזרת הפקודה </w:t>
+      </w:r>
+      <w:proofErr w:type="spellStart"/>
+      <w:r>
+        <w:rPr>
+          <w:rFonts w:asciiTheme="majorBidi" w:hAnsiTheme="majorBidi" w:cstheme="majorBidi"/>
+          <w:sz w:val="24"/>
+          <w:szCs w:val="24"/>
+        </w:rPr>
+        <w:t>npm</w:t>
+      </w:r>
+      <w:proofErr w:type="spellEnd"/>
+      <w:r>
+        <w:rPr>
+          <w:rFonts w:asciiTheme="majorBidi" w:hAnsiTheme="majorBidi" w:cstheme="majorBidi"/>
+          <w:sz w:val="24"/>
+          <w:szCs w:val="24"/>
+        </w:rPr>
+        <w:t xml:space="preserve"> run dev</w:t>
+      </w:r>
+      <w:r>
+        <w:rPr>
+          <w:rFonts w:asciiTheme="majorBidi" w:hAnsiTheme="majorBidi" w:cstheme="majorBidi" w:hint="cs"/>
+          <w:sz w:val="24"/>
+          <w:szCs w:val="24"/>
+          <w:rtl/>
+        </w:rPr>
+        <w:t xml:space="preserve">, כך </w:t>
+      </w:r>
+      <w:r>
+        <w:rPr>
+          <w:rFonts w:asciiTheme="majorBidi" w:hAnsiTheme="majorBidi" w:cstheme="majorBidi" w:hint="cs"/>
+          <w:sz w:val="24"/>
+          <w:szCs w:val="24"/>
+          <w:rtl/>
+        </w:rPr>
+        <w:t>מתקבלת גישה ישירה לבסיס הנתונים שבענן בשילוב עם פיתוח מקומי.</w:t>
+      </w:r>
+    </w:p>
+    <w:p>
+      <w:pPr>
+        <w:rPr>
+          <w:rFonts w:asciiTheme="majorBidi" w:hAnsiTheme="majorBidi" w:cstheme="majorBidi" w:hint="cs"/>
+          <w:sz w:val="40"/>
+          <w:szCs w:val="40"/>
+          <w:u w:val="single"/>
+          <w:rtl/>
+        </w:rPr>
+      </w:pPr>
     </w:p>
     <w:p>
       <w:pPr>
@@ -2493,7 +4470,7 @@
       <w:pPr>
         <w:bidi w:val="0"/>
         <w:rPr>
-          <w:rFonts w:asciiTheme="majorBidi" w:hAnsiTheme="majorBidi" w:cstheme="majorBidi" w:hint="cs"/>
+          <w:rFonts w:asciiTheme="majorBidi" w:hAnsiTheme="majorBidi" w:cstheme="majorBidi"/>
           <w:sz w:val="24"/>
           <w:szCs w:val="24"/>
         </w:rPr>
@@ -2549,6 +4526,7 @@
           <w:szCs w:val="18"/>
           <w:bdr w:val="none" w:sz="0" w:space="0" w:color="auto" w:frame="1"/>
         </w:rPr>
+        <w:lastRenderedPageBreak/>
         <w:br/>
       </w:r>
     </w:p>
@@ -2912,8 +4890,8 @@
       </w:pPr>
     </w:p>
     <w:sectPr>
-      <w:headerReference w:type="default" r:id="rId14"/>
-      <w:footerReference w:type="default" r:id="rId15"/>
+      <w:headerReference w:type="default" r:id="rId11"/>
+      <w:footerReference w:type="default" r:id="rId12"/>
       <w:pgSz w:w="11906" w:h="16838"/>
       <w:pgMar w:top="1440" w:right="1440" w:bottom="1440" w:left="1440" w:header="720" w:footer="720" w:gutter="0"/>
       <w:cols w:space="720"/>
@@ -2926,7 +4904,7 @@
 </file>
 
 <file path=word/endnotes.xml><?xml version="1.0" encoding="utf-8"?>
-<w:endnotes xmlns:wpc="http://schemas.microsoft.com/office/word/2010/wordprocessingCanvas" xmlns:mc="http://schemas.openxmlformats.org/markup-compatibility/2006" xmlns:o="urn:schemas-microsoft-com:office:office" xmlns:r="http://schemas.openxmlformats.org/officeDocument/2006/relationships" xmlns:m="http://schemas.openxmlformats.org/officeDocument/2006/math" xmlns:v="urn:schemas-microsoft-com:vml" xmlns:wp14="http://schemas.microsoft.com/office/word/2010/wordprocessingDrawing" xmlns:wp="http://schemas.openxmlformats.org/drawingml/2006/wordprocessingDrawing" xmlns:w10="urn:schemas-microsoft-com:office:word" xmlns:w="http://schemas.openxmlformats.org/wordprocessingml/2006/main" xmlns:w14="http://schemas.microsoft.com/office/word/2010/wordml" xmlns:w15="http://schemas.microsoft.com/office/word/2012/wordml" xmlns:wpg="http://schemas.microsoft.com/office/word/2010/wordprocessingGroup" xmlns:wpi="http://schemas.microsoft.com/office/word/2010/wordprocessingInk" xmlns:wne="http://schemas.microsoft.com/office/word/2006/wordml" xmlns:wps="http://schemas.microsoft.com/office/word/2010/wordprocessingShape" mc:Ignorable="w14 w15 wp14">
+<w:endnotes xmlns:wpc="http://schemas.microsoft.com/office/word/2010/wordprocessingCanvas" xmlns:cx="http://schemas.microsoft.com/office/drawing/2014/chartex" xmlns:cx1="http://schemas.microsoft.com/office/drawing/2015/9/8/chartex" xmlns:mc="http://schemas.openxmlformats.org/markup-compatibility/2006" xmlns:o="urn:schemas-microsoft-com:office:office" xmlns:r="http://schemas.openxmlformats.org/officeDocument/2006/relationships" xmlns:m="http://schemas.openxmlformats.org/officeDocument/2006/math" xmlns:v="urn:schemas-microsoft-com:vml" xmlns:wp14="http://schemas.microsoft.com/office/word/2010/wordprocessingDrawing" xmlns:wp="http://schemas.openxmlformats.org/drawingml/2006/wordprocessingDrawing" xmlns:w10="urn:schemas-microsoft-com:office:word" xmlns:w="http://schemas.openxmlformats.org/wordprocessingml/2006/main" xmlns:w14="http://schemas.microsoft.com/office/word/2010/wordml" xmlns:w15="http://schemas.microsoft.com/office/word/2012/wordml" xmlns:w16se="http://schemas.microsoft.com/office/word/2015/wordml/symex" xmlns:wpg="http://schemas.microsoft.com/office/word/2010/wordprocessingGroup" xmlns:wpi="http://schemas.microsoft.com/office/word/2010/wordprocessingInk" xmlns:wne="http://schemas.microsoft.com/office/word/2006/wordml" xmlns:wps="http://schemas.microsoft.com/office/word/2010/wordprocessingShape" mc:Ignorable="w14 w15 w16se wp14">
   <w:endnote w:type="separator" w:id="-1">
     <w:p>
       <w:pPr>
@@ -2951,7 +4929,7 @@
 </file>
 
 <file path=word/footer1.xml><?xml version="1.0" encoding="utf-8"?>
-<w:ftr xmlns:wpc="http://schemas.microsoft.com/office/word/2010/wordprocessingCanvas" xmlns:mc="http://schemas.openxmlformats.org/markup-compatibility/2006" xmlns:o="urn:schemas-microsoft-com:office:office" xmlns:r="http://schemas.openxmlformats.org/officeDocument/2006/relationships" xmlns:m="http://schemas.openxmlformats.org/officeDocument/2006/math" xmlns:v="urn:schemas-microsoft-com:vml" xmlns:wp14="http://schemas.microsoft.com/office/word/2010/wordprocessingDrawing" xmlns:wp="http://schemas.openxmlformats.org/drawingml/2006/wordprocessingDrawing" xmlns:w10="urn:schemas-microsoft-com:office:word" xmlns:w="http://schemas.openxmlformats.org/wordprocessingml/2006/main" xmlns:w14="http://schemas.microsoft.com/office/word/2010/wordml" xmlns:w15="http://schemas.microsoft.com/office/word/2012/wordml" xmlns:wpg="http://schemas.microsoft.com/office/word/2010/wordprocessingGroup" xmlns:wpi="http://schemas.microsoft.com/office/word/2010/wordprocessingInk" xmlns:wne="http://schemas.microsoft.com/office/word/2006/wordml" xmlns:wps="http://schemas.microsoft.com/office/word/2010/wordprocessingShape" mc:Ignorable="w14 w15 wp14">
+<w:ftr xmlns:wpc="http://schemas.microsoft.com/office/word/2010/wordprocessingCanvas" xmlns:cx="http://schemas.microsoft.com/office/drawing/2014/chartex" xmlns:cx1="http://schemas.microsoft.com/office/drawing/2015/9/8/chartex" xmlns:mc="http://schemas.openxmlformats.org/markup-compatibility/2006" xmlns:o="urn:schemas-microsoft-com:office:office" xmlns:r="http://schemas.openxmlformats.org/officeDocument/2006/relationships" xmlns:m="http://schemas.openxmlformats.org/officeDocument/2006/math" xmlns:v="urn:schemas-microsoft-com:vml" xmlns:wp14="http://schemas.microsoft.com/office/word/2010/wordprocessingDrawing" xmlns:wp="http://schemas.openxmlformats.org/drawingml/2006/wordprocessingDrawing" xmlns:w10="urn:schemas-microsoft-com:office:word" xmlns:w="http://schemas.openxmlformats.org/wordprocessingml/2006/main" xmlns:w14="http://schemas.microsoft.com/office/word/2010/wordml" xmlns:w15="http://schemas.microsoft.com/office/word/2012/wordml" xmlns:w16se="http://schemas.microsoft.com/office/word/2015/wordml/symex" xmlns:wpg="http://schemas.microsoft.com/office/word/2010/wordprocessingGroup" xmlns:wpi="http://schemas.microsoft.com/office/word/2010/wordprocessingInk" xmlns:wne="http://schemas.microsoft.com/office/word/2006/wordml" xmlns:wps="http://schemas.microsoft.com/office/word/2010/wordprocessingShape" mc:Ignorable="w14 w15 w16se wp14">
   <w:sdt>
     <w:sdtPr>
       <w:rPr>
@@ -2963,6 +4941,7 @@
         <w:docPartUnique/>
       </w:docPartObj>
     </w:sdtPr>
+    <w:sdtEndPr/>
     <w:sdtContent>
       <w:p>
         <w:pPr>
@@ -3003,7 +4982,7 @@
 </file>
 
 <file path=word/footnotes.xml><?xml version="1.0" encoding="utf-8"?>
-<w:footnotes xmlns:wpc="http://schemas.microsoft.com/office/word/2010/wordprocessingCanvas" xmlns:mc="http://schemas.openxmlformats.org/markup-compatibility/2006" xmlns:o="urn:schemas-microsoft-com:office:office" xmlns:r="http://schemas.openxmlformats.org/officeDocument/2006/relationships" xmlns:m="http://schemas.openxmlformats.org/officeDocument/2006/math" xmlns:v="urn:schemas-microsoft-com:vml" xmlns:wp14="http://schemas.microsoft.com/office/word/2010/wordprocessingDrawing" xmlns:wp="http://schemas.openxmlformats.org/drawingml/2006/wordprocessingDrawing" xmlns:w10="urn:schemas-microsoft-com:office:word" xmlns:w="http://schemas.openxmlformats.org/wordprocessingml/2006/main" xmlns:w14="http://schemas.microsoft.com/office/word/2010/wordml" xmlns:w15="http://schemas.microsoft.com/office/word/2012/wordml" xmlns:wpg="http://schemas.microsoft.com/office/word/2010/wordprocessingGroup" xmlns:wpi="http://schemas.microsoft.com/office/word/2010/wordprocessingInk" xmlns:wne="http://schemas.microsoft.com/office/word/2006/wordml" xmlns:wps="http://schemas.microsoft.com/office/word/2010/wordprocessingShape" mc:Ignorable="w14 w15 wp14">
+<w:footnotes xmlns:wpc="http://schemas.microsoft.com/office/word/2010/wordprocessingCanvas" xmlns:cx="http://schemas.microsoft.com/office/drawing/2014/chartex" xmlns:cx1="http://schemas.microsoft.com/office/drawing/2015/9/8/chartex" xmlns:mc="http://schemas.openxmlformats.org/markup-compatibility/2006" xmlns:o="urn:schemas-microsoft-com:office:office" xmlns:r="http://schemas.openxmlformats.org/officeDocument/2006/relationships" xmlns:m="http://schemas.openxmlformats.org/officeDocument/2006/math" xmlns:v="urn:schemas-microsoft-com:vml" xmlns:wp14="http://schemas.microsoft.com/office/word/2010/wordprocessingDrawing" xmlns:wp="http://schemas.openxmlformats.org/drawingml/2006/wordprocessingDrawing" xmlns:w10="urn:schemas-microsoft-com:office:word" xmlns:w="http://schemas.openxmlformats.org/wordprocessingml/2006/main" xmlns:w14="http://schemas.microsoft.com/office/word/2010/wordml" xmlns:w15="http://schemas.microsoft.com/office/word/2012/wordml" xmlns:w16se="http://schemas.microsoft.com/office/word/2015/wordml/symex" xmlns:wpg="http://schemas.microsoft.com/office/word/2010/wordprocessingGroup" xmlns:wpi="http://schemas.microsoft.com/office/word/2010/wordprocessingInk" xmlns:wne="http://schemas.microsoft.com/office/word/2006/wordml" xmlns:wps="http://schemas.microsoft.com/office/word/2010/wordprocessingShape" mc:Ignorable="w14 w15 w16se wp14">
   <w:footnote w:type="separator" w:id="-1">
     <w:p>
       <w:pPr>
@@ -3028,7 +5007,7 @@
 </file>
 
 <file path=word/header1.xml><?xml version="1.0" encoding="utf-8"?>
-<w:hdr xmlns:wpc="http://schemas.microsoft.com/office/word/2010/wordprocessingCanvas" xmlns:mc="http://schemas.openxmlformats.org/markup-compatibility/2006" xmlns:o="urn:schemas-microsoft-com:office:office" xmlns:r="http://schemas.openxmlformats.org/officeDocument/2006/relationships" xmlns:m="http://schemas.openxmlformats.org/officeDocument/2006/math" xmlns:v="urn:schemas-microsoft-com:vml" xmlns:wp14="http://schemas.microsoft.com/office/word/2010/wordprocessingDrawing" xmlns:wp="http://schemas.openxmlformats.org/drawingml/2006/wordprocessingDrawing" xmlns:w10="urn:schemas-microsoft-com:office:word" xmlns:w="http://schemas.openxmlformats.org/wordprocessingml/2006/main" xmlns:w14="http://schemas.microsoft.com/office/word/2010/wordml" xmlns:w15="http://schemas.microsoft.com/office/word/2012/wordml" xmlns:wpg="http://schemas.microsoft.com/office/word/2010/wordprocessingGroup" xmlns:wpi="http://schemas.microsoft.com/office/word/2010/wordprocessingInk" xmlns:wne="http://schemas.microsoft.com/office/word/2006/wordml" xmlns:wps="http://schemas.microsoft.com/office/word/2010/wordprocessingShape" mc:Ignorable="w14 w15 wp14">
+<w:hdr xmlns:wpc="http://schemas.microsoft.com/office/word/2010/wordprocessingCanvas" xmlns:cx="http://schemas.microsoft.com/office/drawing/2014/chartex" xmlns:cx1="http://schemas.microsoft.com/office/drawing/2015/9/8/chartex" xmlns:mc="http://schemas.openxmlformats.org/markup-compatibility/2006" xmlns:o="urn:schemas-microsoft-com:office:office" xmlns:r="http://schemas.openxmlformats.org/officeDocument/2006/relationships" xmlns:m="http://schemas.openxmlformats.org/officeDocument/2006/math" xmlns:v="urn:schemas-microsoft-com:vml" xmlns:wp14="http://schemas.microsoft.com/office/word/2010/wordprocessingDrawing" xmlns:wp="http://schemas.openxmlformats.org/drawingml/2006/wordprocessingDrawing" xmlns:w10="urn:schemas-microsoft-com:office:word" xmlns:w="http://schemas.openxmlformats.org/wordprocessingml/2006/main" xmlns:w14="http://schemas.microsoft.com/office/word/2010/wordml" xmlns:w15="http://schemas.microsoft.com/office/word/2012/wordml" xmlns:w16se="http://schemas.microsoft.com/office/word/2015/wordml/symex" xmlns:wpg="http://schemas.microsoft.com/office/word/2010/wordprocessingGroup" xmlns:wpi="http://schemas.microsoft.com/office/word/2010/wordprocessingInk" xmlns:wne="http://schemas.microsoft.com/office/word/2006/wordml" xmlns:wps="http://schemas.microsoft.com/office/word/2010/wordprocessingShape" mc:Ignorable="w14 w15 w16se wp14">
   <w:p>
     <w:pPr>
       <w:pStyle w:val="Header"/>
@@ -3061,7 +5040,7 @@
               <wp:docPr id="46" name="Rectangle 45">
                 <a:extLst xmlns:a="http://schemas.openxmlformats.org/drawingml/2006/main">
                   <a:ext uri="{FF2B5EF4-FFF2-40B4-BE49-F238E27FC236}">
-                    <a16:creationId xmlns:a16="http://schemas.microsoft.com/office/drawing/2014/main" xmlns:w16se="http://schemas.microsoft.com/office/word/2015/wordml/symex" xmlns:w="http://schemas.openxmlformats.org/wordprocessingml/2006/main" xmlns:w10="urn:schemas-microsoft-com:office:word" xmlns:v="urn:schemas-microsoft-com:vml" xmlns:o="urn:schemas-microsoft-com:office:office" xmlns:cx1="http://schemas.microsoft.com/office/drawing/2015/9/8/chartex" xmlns:cx="http://schemas.microsoft.com/office/drawing/2014/chartex" xmlns="" id="{78008DC1-1D55-4B46-B11E-19F8294328BB}"/>
+                    <a16:creationId xmlns:a16="http://schemas.microsoft.com/office/drawing/2014/main" id="{78008DC1-1D55-4B46-B11E-19F8294328BB}"/>
                   </a:ext>
                 </a:extLst>
               </wp:docPr>
@@ -3111,6 +5090,7 @@
                               <w:szCs w:val="12"/>
                             </w:rPr>
                           </w:pPr>
+                          <w:proofErr w:type="spellStart"/>
                           <w:r>
                             <w:rPr>
                               <w:rFonts w:ascii="Bauhaus 93" w:hAnsi="Bauhaus 93" w:cstheme="minorBidi"/>
@@ -3135,6 +5115,7 @@
                             </w:rPr>
                             <w:t>Read</w:t>
                           </w:r>
+                          <w:proofErr w:type="spellEnd"/>
                         </w:p>
                       </w:txbxContent>
                     </wps:txbx>
@@ -3155,7 +5136,7 @@
         </mc:Choice>
         <mc:Fallback>
           <w:pict>
-            <v:rect w14:anchorId="5EE9721E" id="Rectangle 45" o:spid="_x0000_s1026" style="position:absolute;left:0;text-align:left;margin-left:-73.55pt;margin-top:-11.85pt;width:132.45pt;height:36.55pt;z-index:251659264;visibility:visible;mso-wrap-style:square;mso-width-percent:0;mso-height-percent:0;mso-wrap-distance-left:9pt;mso-wrap-distance-top:0;mso-wrap-distance-right:9pt;mso-wrap-distance-bottom:0;mso-position-horizontal:absolute;mso-position-horizontal-relative:text;mso-position-vertical:absolute;mso-position-vertical-relative:text;mso-width-percent:0;mso-height-percent:0;mso-width-relative:margin;mso-height-relative:margin;v-text-anchor:middle" o:gfxdata="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" filled="f" stroked="f" strokeweight="1pt">
+            <v:rect w14:anchorId="5EE9721E" id="Rectangle 45" o:spid="_x0000_s1026" style="position:absolute;left:0;text-align:left;margin-left:-73.55pt;margin-top:-11.85pt;width:132.45pt;height:36.55pt;z-index:251659264;visibility:visible;mso-wrap-style:square;mso-width-percent:0;mso-height-percent:0;mso-wrap-distance-left:9pt;mso-wrap-distance-top:0;mso-wrap-distance-right:9pt;mso-wrap-distance-bottom:0;mso-position-horizontal:absolute;mso-position-horizontal-relative:text;mso-position-vertical:absolute;mso-position-vertical-relative:text;mso-width-percent:0;mso-height-percent:0;mso-width-relative:margin;mso-height-relative:margin;v-text-anchor:middle" o:gfxdata="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" filled="f" stroked="f" strokeweight="1pt">
               <v:textbox>
                 <w:txbxContent>
                   <w:p>
@@ -3168,6 +5149,7 @@
                         <w:szCs w:val="12"/>
                       </w:rPr>
                     </w:pPr>
+                    <w:proofErr w:type="spellStart"/>
                     <w:r>
                       <w:rPr>
                         <w:rFonts w:ascii="Bauhaus 93" w:hAnsi="Bauhaus 93" w:cstheme="minorBidi"/>
@@ -3192,6 +5174,7 @@
                       </w:rPr>
                       <w:t>Read</w:t>
                     </w:r>
+                    <w:proofErr w:type="spellEnd"/>
                   </w:p>
                 </w:txbxContent>
               </v:textbox>
@@ -3311,7 +5294,7 @@
 </file>
 
 <file path=word/numbering.xml><?xml version="1.0" encoding="utf-8"?>
-<w:numbering xmlns:wpc="http://schemas.microsoft.com/office/word/2010/wordprocessingCanvas" xmlns:mc="http://schemas.openxmlformats.org/markup-compatibility/2006" xmlns:o="urn:schemas-microsoft-com:office:office" xmlns:r="http://schemas.openxmlformats.org/officeDocument/2006/relationships" xmlns:m="http://schemas.openxmlformats.org/officeDocument/2006/math" xmlns:v="urn:schemas-microsoft-com:vml" xmlns:wp14="http://schemas.microsoft.com/office/word/2010/wordprocessingDrawing" xmlns:wp="http://schemas.openxmlformats.org/drawingml/2006/wordprocessingDrawing" xmlns:w10="urn:schemas-microsoft-com:office:word" xmlns:w="http://schemas.openxmlformats.org/wordprocessingml/2006/main" xmlns:w14="http://schemas.microsoft.com/office/word/2010/wordml" xmlns:w15="http://schemas.microsoft.com/office/word/2012/wordml" xmlns:wpg="http://schemas.microsoft.com/office/word/2010/wordprocessingGroup" xmlns:wpi="http://schemas.microsoft.com/office/word/2010/wordprocessingInk" xmlns:wne="http://schemas.microsoft.com/office/word/2006/wordml" xmlns:wps="http://schemas.microsoft.com/office/word/2010/wordprocessingShape" mc:Ignorable="w14 w15 wp14">
+<w:numbering xmlns:wpc="http://schemas.microsoft.com/office/word/2010/wordprocessingCanvas" xmlns:cx="http://schemas.microsoft.com/office/drawing/2014/chartex" xmlns:cx1="http://schemas.microsoft.com/office/drawing/2015/9/8/chartex" xmlns:mc="http://schemas.openxmlformats.org/markup-compatibility/2006" xmlns:o="urn:schemas-microsoft-com:office:office" xmlns:r="http://schemas.openxmlformats.org/officeDocument/2006/relationships" xmlns:m="http://schemas.openxmlformats.org/officeDocument/2006/math" xmlns:v="urn:schemas-microsoft-com:vml" xmlns:wp14="http://schemas.microsoft.com/office/word/2010/wordprocessingDrawing" xmlns:wp="http://schemas.openxmlformats.org/drawingml/2006/wordprocessingDrawing" xmlns:w10="urn:schemas-microsoft-com:office:word" xmlns:w="http://schemas.openxmlformats.org/wordprocessingml/2006/main" xmlns:w14="http://schemas.microsoft.com/office/word/2010/wordml" xmlns:w15="http://schemas.microsoft.com/office/word/2012/wordml" xmlns:w16se="http://schemas.microsoft.com/office/word/2015/wordml/symex" xmlns:wpg="http://schemas.microsoft.com/office/word/2010/wordprocessingGroup" xmlns:wpi="http://schemas.microsoft.com/office/word/2010/wordprocessingInk" xmlns:wne="http://schemas.microsoft.com/office/word/2006/wordml" xmlns:wps="http://schemas.microsoft.com/office/word/2010/wordprocessingShape" mc:Ignorable="w14 w15 w16se wp14">
   <w:abstractNum w:abstractNumId="0" w15:restartNumberingAfterBreak="0">
     <w:nsid w:val="07AF079A"/>
     <w:multiLevelType w:val="hybridMultilevel"/>
@@ -3767,7 +5750,7 @@
   <w:abstractNum w:abstractNumId="4" w15:restartNumberingAfterBreak="0">
     <w:nsid w:val="59891307"/>
     <w:multiLevelType w:val="hybridMultilevel"/>
-    <w:tmpl w:val="A7363878"/>
+    <w:tmpl w:val="BBC29FE2"/>
     <w:lvl w:ilvl="0" w:tplc="1C040CA0">
       <w:numFmt w:val="bullet"/>
       <w:lvlText w:val="-"/>
@@ -4127,7 +6110,7 @@
 </file>
 
 <file path=word/styles.xml><?xml version="1.0" encoding="utf-8"?>
-<w:styles xmlns:mc="http://schemas.openxmlformats.org/markup-compatibility/2006" xmlns:r="http://schemas.openxmlformats.org/officeDocument/2006/relationships" xmlns:w="http://schemas.openxmlformats.org/wordprocessingml/2006/main" xmlns:w14="http://schemas.microsoft.com/office/word/2010/wordml" xmlns:w15="http://schemas.microsoft.com/office/word/2012/wordml" mc:Ignorable="w14 w15">
+<w:styles xmlns:mc="http://schemas.openxmlformats.org/markup-compatibility/2006" xmlns:r="http://schemas.openxmlformats.org/officeDocument/2006/relationships" xmlns:w="http://schemas.openxmlformats.org/wordprocessingml/2006/main" xmlns:w14="http://schemas.microsoft.com/office/word/2010/wordml" xmlns:w15="http://schemas.microsoft.com/office/word/2012/wordml" xmlns:w16se="http://schemas.microsoft.com/office/word/2015/wordml/symex" mc:Ignorable="w14 w15 w16se">
   <w:docDefaults>
     <w:rPrDefault>
       <w:rPr>
@@ -4700,6 +6683,18 @@
       <w:szCs w:val="32"/>
     </w:rPr>
   </w:style>
+  <w:style w:type="character" w:styleId="FollowedHyperlink">
+    <w:name w:val="FollowedHyperlink"/>
+    <w:basedOn w:val="DefaultParagraphFont"/>
+    <w:uiPriority w:val="99"/>
+    <w:semiHidden/>
+    <w:unhideWhenUsed/>
+    <w:rsid w:val="00E676AE"/>
+    <w:rPr>
+      <w:color w:val="954F72" w:themeColor="followedHyperlink"/>
+      <w:u w:val="single"/>
+    </w:rPr>
+  </w:style>
 </w:styles>
 </file>
 
@@ -4969,7 +6964,7 @@
 </file>
 
 <file path=customXml/itemProps1.xml><?xml version="1.0" encoding="utf-8"?>
-<ds:datastoreItem xmlns:ds="http://schemas.openxmlformats.org/officeDocument/2006/customXml" ds:itemID="{BECBA6A0-1E73-4DCE-8959-2ADFDF87C50A}">
+<ds:datastoreItem xmlns:ds="http://schemas.openxmlformats.org/officeDocument/2006/customXml" ds:itemID="{585EF9D4-0C90-4698-8480-C37A0CD334E0}">
   <ds:schemaRefs>
     <ds:schemaRef ds:uri="http://schemas.openxmlformats.org/officeDocument/2006/bibliography"/>
   </ds:schemaRefs>

</xml_diff>

<commit_message>
* updating Maintenance guide * small footer correction
</commit_message>
<xml_diff>
--- a/docs/Maintenance guide.docx
+++ b/docs/Maintenance guide.docx
@@ -1,6 +1,6 @@
 
 <file path=word/document.xml><?xml version="1.0" encoding="utf-8"?>
-<w:document xmlns:wpc="http://schemas.microsoft.com/office/word/2010/wordprocessingCanvas" xmlns:cx="http://schemas.microsoft.com/office/drawing/2014/chartex" xmlns:cx1="http://schemas.microsoft.com/office/drawing/2015/9/8/chartex" xmlns:mc="http://schemas.openxmlformats.org/markup-compatibility/2006" xmlns:o="urn:schemas-microsoft-com:office:office" xmlns:r="http://schemas.openxmlformats.org/officeDocument/2006/relationships" xmlns:m="http://schemas.openxmlformats.org/officeDocument/2006/math" xmlns:v="urn:schemas-microsoft-com:vml" xmlns:wp14="http://schemas.microsoft.com/office/word/2010/wordprocessingDrawing" xmlns:wp="http://schemas.openxmlformats.org/drawingml/2006/wordprocessingDrawing" xmlns:w10="urn:schemas-microsoft-com:office:word" xmlns:w="http://schemas.openxmlformats.org/wordprocessingml/2006/main" xmlns:w14="http://schemas.microsoft.com/office/word/2010/wordml" xmlns:w15="http://schemas.microsoft.com/office/word/2012/wordml" xmlns:w16se="http://schemas.microsoft.com/office/word/2015/wordml/symex" xmlns:wpg="http://schemas.microsoft.com/office/word/2010/wordprocessingGroup" xmlns:wpi="http://schemas.microsoft.com/office/word/2010/wordprocessingInk" xmlns:wne="http://schemas.microsoft.com/office/word/2006/wordml" xmlns:wps="http://schemas.microsoft.com/office/word/2010/wordprocessingShape" mc:Ignorable="w14 w15 w16se wp14">
+<w:document xmlns:wpc="http://schemas.microsoft.com/office/word/2010/wordprocessingCanvas" xmlns:mc="http://schemas.openxmlformats.org/markup-compatibility/2006" xmlns:o="urn:schemas-microsoft-com:office:office" xmlns:r="http://schemas.openxmlformats.org/officeDocument/2006/relationships" xmlns:m="http://schemas.openxmlformats.org/officeDocument/2006/math" xmlns:v="urn:schemas-microsoft-com:vml" xmlns:wp14="http://schemas.microsoft.com/office/word/2010/wordprocessingDrawing" xmlns:wp="http://schemas.openxmlformats.org/drawingml/2006/wordprocessingDrawing" xmlns:w10="urn:schemas-microsoft-com:office:word" xmlns:w="http://schemas.openxmlformats.org/wordprocessingml/2006/main" xmlns:w14="http://schemas.microsoft.com/office/word/2010/wordml" xmlns:w15="http://schemas.microsoft.com/office/word/2012/wordml" xmlns:wpg="http://schemas.microsoft.com/office/word/2010/wordprocessingGroup" xmlns:wpi="http://schemas.microsoft.com/office/word/2010/wordprocessingInk" xmlns:wne="http://schemas.microsoft.com/office/word/2006/wordml" xmlns:wps="http://schemas.microsoft.com/office/word/2010/wordprocessingShape" mc:Ignorable="w14 w15 wp14">
   <w:body>
     <w:p>
       <w:pPr>
@@ -117,7 +117,6 @@
         </w:rPr>
         <w:t xml:space="preserve">Project name: </w:t>
       </w:r>
-      <w:proofErr w:type="spellStart"/>
       <w:r>
         <w:rPr>
           <w:rFonts w:asciiTheme="majorHAnsi" w:hAnsiTheme="majorHAnsi" w:cstheme="majorHAnsi"/>
@@ -126,7 +125,6 @@
         </w:rPr>
         <w:t>KidsRead</w:t>
       </w:r>
-      <w:proofErr w:type="spellEnd"/>
     </w:p>
     <w:p>
       <w:pPr>
@@ -157,7 +155,6 @@
         </w:rPr>
         <w:t xml:space="preserve"> </w:t>
       </w:r>
-      <w:proofErr w:type="spellStart"/>
       <w:r>
         <w:rPr>
           <w:rFonts w:asciiTheme="majorHAnsi" w:hAnsiTheme="majorHAnsi" w:cstheme="majorHAnsi"/>
@@ -166,7 +163,6 @@
         </w:rPr>
         <w:t>kidsread</w:t>
       </w:r>
-      <w:proofErr w:type="spellEnd"/>
     </w:p>
     <w:p>
       <w:pPr>
@@ -419,7 +415,6 @@
         </w:rPr>
         <w:t xml:space="preserve">נכנסים לאפליקציה שהותקנה ומנווטים לתיקיית </w:t>
       </w:r>
-      <w:proofErr w:type="spellStart"/>
       <w:r>
         <w:rPr>
           <w:rFonts w:asciiTheme="majorBidi" w:hAnsiTheme="majorBidi" w:cstheme="majorBidi"/>
@@ -436,7 +431,6 @@
         </w:rPr>
         <w:t>Reading</w:t>
       </w:r>
-      <w:proofErr w:type="spellEnd"/>
     </w:p>
     <w:p>
       <w:pPr>
@@ -474,8 +468,6 @@
           <w:shd w:val="clear" w:color="auto" w:fill="222222"/>
         </w:rPr>
       </w:pPr>
-      <w:proofErr w:type="spellStart"/>
-      <w:proofErr w:type="gramStart"/>
       <w:r>
         <w:rPr>
           <w:rFonts w:ascii="Courier New" w:hAnsi="Courier New" w:cs="Courier New"/>
@@ -484,21 +476,121 @@
           <w:szCs w:val="20"/>
           <w:shd w:val="clear" w:color="auto" w:fill="222222"/>
         </w:rPr>
-        <w:t>gcloud</w:t>
-      </w:r>
-      <w:proofErr w:type="spellEnd"/>
-      <w:proofErr w:type="gramEnd"/>
-      <w:r>
+        <w:t>gcloud auth login</w:t>
+      </w:r>
+    </w:p>
+    <w:p>
+      <w:pPr>
+        <w:pStyle w:val="ListParagraph"/>
+        <w:ind w:left="1080"/>
         <w:rPr>
           <w:rFonts w:ascii="Courier New" w:hAnsi="Courier New" w:cs="Courier New"/>
           <w:color w:val="FFFFFF"/>
           <w:sz w:val="20"/>
           <w:szCs w:val="20"/>
           <w:shd w:val="clear" w:color="auto" w:fill="222222"/>
+          <w:rtl/>
+        </w:rPr>
+      </w:pPr>
+      <w:r>
+        <w:rPr>
+          <w:rFonts w:asciiTheme="majorBidi" w:hAnsiTheme="majorBidi" w:cstheme="majorBidi" w:hint="cs"/>
+          <w:sz w:val="24"/>
+          <w:szCs w:val="24"/>
+          <w:rtl/>
+        </w:rPr>
+        <w:t xml:space="preserve">עבור החשבון </w:t>
+      </w:r>
+      <w:r>
+        <w:rPr>
+          <w:rFonts w:asciiTheme="majorBidi" w:hAnsiTheme="majorBidi" w:cstheme="majorBidi"/>
+          <w:sz w:val="24"/>
+          <w:szCs w:val="24"/>
         </w:rPr>
         <w:t xml:space="preserve"> </w:t>
       </w:r>
-      <w:proofErr w:type="spellStart"/>
+      <w:r>
+        <w:rPr>
+          <w:rFonts w:asciiTheme="majorBidi" w:hAnsiTheme="majorBidi" w:cstheme="majorBidi"/>
+          <w:sz w:val="24"/>
+          <w:szCs w:val="24"/>
+        </w:rPr>
+        <w:t>kidsread.appspot@gmail.com</w:t>
+      </w:r>
+      <w:r>
+        <w:rPr>
+          <w:rFonts w:asciiTheme="majorBidi" w:hAnsiTheme="majorBidi" w:cstheme="majorBidi" w:hint="cs"/>
+          <w:sz w:val="24"/>
+          <w:szCs w:val="24"/>
+          <w:rtl/>
+        </w:rPr>
+        <w:t xml:space="preserve">(סיסמא מופיעה בקובץ </w:t>
+      </w:r>
+      <w:r>
+        <w:rPr>
+          <w:rFonts w:asciiTheme="majorBidi" w:hAnsiTheme="majorBidi" w:cstheme="majorBidi"/>
+          <w:sz w:val="24"/>
+          <w:szCs w:val="24"/>
+        </w:rPr>
+        <w:t>app.standard.yaml</w:t>
+      </w:r>
+      <w:r>
+        <w:rPr>
+          <w:rFonts w:asciiTheme="majorBidi" w:hAnsiTheme="majorBidi" w:cstheme="majorBidi"/>
+          <w:sz w:val="24"/>
+          <w:szCs w:val="24"/>
+        </w:rPr>
+        <w:t xml:space="preserve"> </w:t>
+      </w:r>
+      <w:r>
+        <w:rPr>
+          <w:rFonts w:asciiTheme="majorBidi" w:hAnsiTheme="majorBidi" w:cstheme="majorBidi" w:hint="cs"/>
+          <w:sz w:val="24"/>
+          <w:szCs w:val="24"/>
+          <w:rtl/>
+        </w:rPr>
+        <w:t xml:space="preserve"> תחת המשתנה </w:t>
+      </w:r>
+      <w:r>
+        <w:rPr>
+          <w:rFonts w:asciiTheme="majorBidi" w:hAnsiTheme="majorBidi" w:cstheme="majorBidi"/>
+          <w:sz w:val="24"/>
+          <w:szCs w:val="24"/>
+        </w:rPr>
+        <w:t>GMAILPW</w:t>
+      </w:r>
+      <w:r>
+        <w:rPr>
+          <w:rFonts w:asciiTheme="majorBidi" w:hAnsiTheme="majorBidi" w:cstheme="majorBidi" w:hint="cs"/>
+          <w:sz w:val="24"/>
+          <w:szCs w:val="24"/>
+          <w:rtl/>
+        </w:rPr>
+        <w:t>)</w:t>
+      </w:r>
+    </w:p>
+    <w:p>
+      <w:pPr>
+        <w:pStyle w:val="ListParagraph"/>
+        <w:numPr>
+          <w:ilvl w:val="0"/>
+          <w:numId w:val="3"/>
+        </w:numPr>
+        <w:rPr>
+          <w:rFonts w:asciiTheme="majorBidi" w:hAnsiTheme="majorBidi"/>
+          <w:sz w:val="24"/>
+          <w:szCs w:val="24"/>
+        </w:rPr>
+      </w:pPr>
+      <w:r>
+        <w:rPr>
+          <w:rFonts w:asciiTheme="majorBidi" w:hAnsiTheme="majorBidi" w:cstheme="majorBidi" w:hint="cs"/>
+          <w:sz w:val="24"/>
+          <w:szCs w:val="24"/>
+          <w:rtl/>
+        </w:rPr>
+        <w:t xml:space="preserve">מריצים את הפקודה </w:t>
+      </w:r>
       <w:r>
         <w:rPr>
           <w:rFonts w:ascii="Courier New" w:hAnsi="Courier New" w:cs="Courier New"/>
@@ -507,9 +599,139 @@
           <w:szCs w:val="20"/>
           <w:shd w:val="clear" w:color="auto" w:fill="222222"/>
         </w:rPr>
-        <w:t>auth</w:t>
-      </w:r>
-      <w:proofErr w:type="spellEnd"/>
+        <w:t>gcloud app deploy app.standard.yaml</w:t>
+      </w:r>
+    </w:p>
+    <w:p>
+      <w:pPr>
+        <w:pStyle w:val="ListParagraph"/>
+        <w:numPr>
+          <w:ilvl w:val="0"/>
+          <w:numId w:val="7"/>
+        </w:numPr>
+        <w:rPr>
+          <w:rFonts w:asciiTheme="majorBidi" w:hAnsiTheme="majorBidi" w:cstheme="majorBidi"/>
+          <w:sz w:val="24"/>
+          <w:szCs w:val="24"/>
+        </w:rPr>
+      </w:pPr>
+      <w:r>
+        <w:rPr>
+          <w:rFonts w:asciiTheme="majorBidi" w:hAnsiTheme="majorBidi" w:cstheme="majorBidi" w:hint="cs"/>
+          <w:sz w:val="24"/>
+          <w:szCs w:val="24"/>
+          <w:rtl/>
+        </w:rPr>
+        <w:t>בסיום התהליך השינויים יעלו לענן</w:t>
+      </w:r>
+    </w:p>
+    <w:p>
+      <w:pPr>
+        <w:pStyle w:val="ListParagraph"/>
+        <w:numPr>
+          <w:ilvl w:val="0"/>
+          <w:numId w:val="7"/>
+        </w:numPr>
+        <w:rPr>
+          <w:rFonts w:asciiTheme="majorBidi" w:hAnsiTheme="majorBidi" w:cstheme="majorBidi"/>
+          <w:sz w:val="24"/>
+          <w:szCs w:val="24"/>
+        </w:rPr>
+      </w:pPr>
+      <w:r>
+        <w:rPr>
+          <w:rFonts w:asciiTheme="majorBidi" w:hAnsiTheme="majorBidi" w:cstheme="majorBidi" w:hint="cs"/>
+          <w:sz w:val="24"/>
+          <w:szCs w:val="24"/>
+          <w:rtl/>
+        </w:rPr>
+        <w:t xml:space="preserve">ניתן להכנס לאתר בכתובת : </w:t>
+      </w:r>
+      <w:hyperlink r:id="rId8" w:history="1">
+        <w:r>
+          <w:rPr>
+            <w:rStyle w:val="Hyperlink"/>
+            <w:rFonts w:asciiTheme="majorBidi" w:hAnsiTheme="majorBidi"/>
+            <w:sz w:val="24"/>
+            <w:szCs w:val="24"/>
+          </w:rPr>
+          <w:t>https://kidsread.appspot.com</w:t>
+        </w:r>
+      </w:hyperlink>
+    </w:p>
+    <w:p>
+      <w:pPr>
+        <w:pStyle w:val="ListParagraph"/>
+        <w:numPr>
+          <w:ilvl w:val="0"/>
+          <w:numId w:val="7"/>
+        </w:numPr>
+        <w:rPr>
+          <w:rFonts w:asciiTheme="majorBidi" w:hAnsiTheme="majorBidi" w:cstheme="majorBidi"/>
+          <w:sz w:val="24"/>
+          <w:szCs w:val="24"/>
+        </w:rPr>
+      </w:pPr>
+      <w:r>
+        <w:rPr>
+          <w:rFonts w:asciiTheme="majorBidi" w:hAnsiTheme="majorBidi" w:cstheme="majorBidi" w:hint="cs"/>
+          <w:sz w:val="24"/>
+          <w:szCs w:val="24"/>
+          <w:rtl/>
+        </w:rPr>
+        <w:t xml:space="preserve">מידע נוסף ניתן למצוא ב </w:t>
+      </w:r>
+      <w:hyperlink r:id="rId9" w:history="1">
+        <w:r>
+          <w:rPr>
+            <w:rStyle w:val="Hyperlink"/>
+            <w:rFonts w:asciiTheme="majorBidi" w:hAnsiTheme="majorBidi" w:cstheme="majorBidi"/>
+            <w:sz w:val="24"/>
+            <w:szCs w:val="24"/>
+          </w:rPr>
+          <w:t>https://cloud.google.com/appengine/docs/standard/nodejs/building-app/deploying-web-service</w:t>
+        </w:r>
+      </w:hyperlink>
+    </w:p>
+    <w:p>
+      <w:pPr>
+        <w:pStyle w:val="ListParagraph"/>
+        <w:numPr>
+          <w:ilvl w:val="0"/>
+          <w:numId w:val="1"/>
+        </w:numPr>
+        <w:rPr>
+          <w:rFonts w:asciiTheme="majorBidi" w:hAnsiTheme="majorBidi" w:cstheme="majorBidi"/>
+          <w:sz w:val="24"/>
+          <w:szCs w:val="24"/>
+        </w:rPr>
+      </w:pPr>
+      <w:r>
+        <w:rPr>
+          <w:rFonts w:asciiTheme="majorBidi" w:hAnsiTheme="majorBidi" w:cstheme="majorBidi" w:hint="cs"/>
+          <w:sz w:val="24"/>
+          <w:szCs w:val="24"/>
+          <w:rtl/>
+        </w:rPr>
+        <w:t xml:space="preserve">ניתן לראות </w:t>
+      </w:r>
+      <w:r>
+        <w:rPr>
+          <w:rFonts w:asciiTheme="majorBidi" w:hAnsiTheme="majorBidi" w:cstheme="majorBidi"/>
+          <w:sz w:val="24"/>
+          <w:szCs w:val="24"/>
+        </w:rPr>
+        <w:t>logs</w:t>
+      </w:r>
+      <w:r>
+        <w:rPr>
+          <w:rFonts w:asciiTheme="majorBidi" w:hAnsiTheme="majorBidi" w:cstheme="majorBidi" w:hint="cs"/>
+          <w:sz w:val="24"/>
+          <w:szCs w:val="24"/>
+          <w:rtl/>
+        </w:rPr>
+        <w:t xml:space="preserve"> של האתר בעזרת הפקודה </w:t>
+      </w:r>
       <w:r>
         <w:rPr>
           <w:rFonts w:ascii="Courier New" w:hAnsi="Courier New" w:cs="Courier New"/>
@@ -518,13 +740,51 @@
           <w:szCs w:val="20"/>
           <w:shd w:val="clear" w:color="auto" w:fill="222222"/>
         </w:rPr>
-        <w:t xml:space="preserve"> login</w:t>
+        <w:t>gcloud app logs tail -s default</w:t>
+      </w:r>
+      <w:r>
+        <w:rPr>
+          <w:rFonts w:asciiTheme="majorBidi" w:hAnsiTheme="majorBidi" w:cstheme="majorBidi" w:hint="cs"/>
+          <w:sz w:val="24"/>
+          <w:szCs w:val="24"/>
+          <w:rtl/>
+        </w:rPr>
+        <w:t xml:space="preserve"> באפליקציית </w:t>
       </w:r>
     </w:p>
     <w:p>
       <w:pPr>
         <w:pStyle w:val="ListParagraph"/>
         <w:ind w:left="1080"/>
+        <w:rPr>
+          <w:rFonts w:asciiTheme="majorBidi" w:hAnsiTheme="majorBidi"/>
+          <w:sz w:val="24"/>
+          <w:szCs w:val="24"/>
+          <w:rtl/>
+        </w:rPr>
+      </w:pPr>
+      <w:r>
+        <w:rPr>
+          <w:rFonts w:asciiTheme="majorBidi" w:hAnsiTheme="majorBidi"/>
+          <w:sz w:val="24"/>
+          <w:szCs w:val="24"/>
+        </w:rPr>
+        <w:t>Google Cloud SDK</w:t>
+      </w:r>
+      <w:r>
+        <w:rPr>
+          <w:rFonts w:asciiTheme="majorBidi" w:hAnsiTheme="majorBidi" w:hint="cs"/>
+          <w:sz w:val="24"/>
+          <w:szCs w:val="24"/>
+          <w:rtl/>
+        </w:rPr>
+        <w:t>.</w:t>
+      </w:r>
+    </w:p>
+    <w:p>
+      <w:pPr>
+        <w:pStyle w:val="ListParagraph"/>
+        <w:ind w:left="1800"/>
         <w:rPr>
           <w:rFonts w:ascii="Courier New" w:hAnsi="Courier New" w:cs="Courier New"/>
           <w:color w:val="FFFFFF"/>
@@ -534,378 +794,6 @@
           <w:rtl/>
         </w:rPr>
       </w:pPr>
-      <w:r>
-        <w:rPr>
-          <w:rFonts w:asciiTheme="majorBidi" w:hAnsiTheme="majorBidi" w:cstheme="majorBidi" w:hint="cs"/>
-          <w:sz w:val="24"/>
-          <w:szCs w:val="24"/>
-          <w:rtl/>
-        </w:rPr>
-        <w:t xml:space="preserve">עבור החשבון </w:t>
-      </w:r>
-      <w:r>
-        <w:rPr>
-          <w:rFonts w:asciiTheme="majorBidi" w:hAnsiTheme="majorBidi" w:cstheme="majorBidi"/>
-          <w:sz w:val="24"/>
-          <w:szCs w:val="24"/>
-        </w:rPr>
-        <w:t xml:space="preserve"> </w:t>
-      </w:r>
-      <w:r>
-        <w:rPr>
-          <w:rFonts w:asciiTheme="majorBidi" w:hAnsiTheme="majorBidi" w:cstheme="majorBidi"/>
-          <w:sz w:val="24"/>
-          <w:szCs w:val="24"/>
-        </w:rPr>
-        <w:t>kidsread.appspot@gmail.com</w:t>
-      </w:r>
-      <w:r>
-        <w:rPr>
-          <w:rFonts w:asciiTheme="majorBidi" w:hAnsiTheme="majorBidi" w:cstheme="majorBidi" w:hint="cs"/>
-          <w:sz w:val="24"/>
-          <w:szCs w:val="24"/>
-          <w:rtl/>
-        </w:rPr>
-        <w:t xml:space="preserve">(סיסמא מופיעה בקובץ </w:t>
-      </w:r>
-      <w:proofErr w:type="spellStart"/>
-      <w:r>
-        <w:rPr>
-          <w:rFonts w:asciiTheme="majorBidi" w:hAnsiTheme="majorBidi" w:cstheme="majorBidi"/>
-          <w:sz w:val="24"/>
-          <w:szCs w:val="24"/>
-        </w:rPr>
-        <w:t>app.standard.yaml</w:t>
-      </w:r>
-      <w:proofErr w:type="spellEnd"/>
-      <w:r>
-        <w:rPr>
-          <w:rFonts w:asciiTheme="majorBidi" w:hAnsiTheme="majorBidi" w:cstheme="majorBidi"/>
-          <w:sz w:val="24"/>
-          <w:szCs w:val="24"/>
-        </w:rPr>
-        <w:t xml:space="preserve"> </w:t>
-      </w:r>
-      <w:r>
-        <w:rPr>
-          <w:rFonts w:asciiTheme="majorBidi" w:hAnsiTheme="majorBidi" w:cstheme="majorBidi" w:hint="cs"/>
-          <w:sz w:val="24"/>
-          <w:szCs w:val="24"/>
-          <w:rtl/>
-        </w:rPr>
-        <w:t xml:space="preserve"> תחת המשתנה </w:t>
-      </w:r>
-      <w:r>
-        <w:rPr>
-          <w:rFonts w:asciiTheme="majorBidi" w:hAnsiTheme="majorBidi" w:cstheme="majorBidi"/>
-          <w:sz w:val="24"/>
-          <w:szCs w:val="24"/>
-        </w:rPr>
-        <w:t>GMAILPW</w:t>
-      </w:r>
-      <w:r>
-        <w:rPr>
-          <w:rFonts w:asciiTheme="majorBidi" w:hAnsiTheme="majorBidi" w:cstheme="majorBidi" w:hint="cs"/>
-          <w:sz w:val="24"/>
-          <w:szCs w:val="24"/>
-          <w:rtl/>
-        </w:rPr>
-        <w:t>)</w:t>
-      </w:r>
-    </w:p>
-    <w:p>
-      <w:pPr>
-        <w:pStyle w:val="ListParagraph"/>
-        <w:numPr>
-          <w:ilvl w:val="0"/>
-          <w:numId w:val="3"/>
-        </w:numPr>
-        <w:rPr>
-          <w:rFonts w:asciiTheme="majorBidi" w:hAnsiTheme="majorBidi"/>
-          <w:sz w:val="24"/>
-          <w:szCs w:val="24"/>
-        </w:rPr>
-      </w:pPr>
-      <w:r>
-        <w:rPr>
-          <w:rFonts w:asciiTheme="majorBidi" w:hAnsiTheme="majorBidi" w:cstheme="majorBidi" w:hint="cs"/>
-          <w:sz w:val="24"/>
-          <w:szCs w:val="24"/>
-          <w:rtl/>
-        </w:rPr>
-        <w:t xml:space="preserve">מריצים את הפקודה </w:t>
-      </w:r>
-      <w:proofErr w:type="spellStart"/>
-      <w:r>
-        <w:rPr>
-          <w:rFonts w:ascii="Courier New" w:hAnsi="Courier New" w:cs="Courier New"/>
-          <w:color w:val="FFFFFF"/>
-          <w:sz w:val="20"/>
-          <w:szCs w:val="20"/>
-          <w:shd w:val="clear" w:color="auto" w:fill="222222"/>
-        </w:rPr>
-        <w:t>gcloud</w:t>
-      </w:r>
-      <w:proofErr w:type="spellEnd"/>
-      <w:r>
-        <w:rPr>
-          <w:rFonts w:ascii="Courier New" w:hAnsi="Courier New" w:cs="Courier New"/>
-          <w:color w:val="FFFFFF"/>
-          <w:sz w:val="20"/>
-          <w:szCs w:val="20"/>
-          <w:shd w:val="clear" w:color="auto" w:fill="222222"/>
-        </w:rPr>
-        <w:t xml:space="preserve"> app deploy </w:t>
-      </w:r>
-      <w:proofErr w:type="spellStart"/>
-      <w:r>
-        <w:rPr>
-          <w:rFonts w:ascii="Courier New" w:hAnsi="Courier New" w:cs="Courier New"/>
-          <w:color w:val="FFFFFF"/>
-          <w:sz w:val="20"/>
-          <w:szCs w:val="20"/>
-          <w:shd w:val="clear" w:color="auto" w:fill="222222"/>
-        </w:rPr>
-        <w:t>app.standard.yaml</w:t>
-      </w:r>
-      <w:proofErr w:type="spellEnd"/>
-    </w:p>
-    <w:p>
-      <w:pPr>
-        <w:pStyle w:val="ListParagraph"/>
-        <w:numPr>
-          <w:ilvl w:val="0"/>
-          <w:numId w:val="7"/>
-        </w:numPr>
-        <w:rPr>
-          <w:rFonts w:asciiTheme="majorBidi" w:hAnsiTheme="majorBidi" w:cstheme="majorBidi"/>
-          <w:sz w:val="24"/>
-          <w:szCs w:val="24"/>
-        </w:rPr>
-      </w:pPr>
-      <w:r>
-        <w:rPr>
-          <w:rFonts w:asciiTheme="majorBidi" w:hAnsiTheme="majorBidi" w:cstheme="majorBidi" w:hint="cs"/>
-          <w:sz w:val="24"/>
-          <w:szCs w:val="24"/>
-          <w:rtl/>
-        </w:rPr>
-        <w:t>בסיום התהליך השינויים יעלו לענן</w:t>
-      </w:r>
-    </w:p>
-    <w:p>
-      <w:pPr>
-        <w:pStyle w:val="ListParagraph"/>
-        <w:numPr>
-          <w:ilvl w:val="0"/>
-          <w:numId w:val="7"/>
-        </w:numPr>
-        <w:rPr>
-          <w:rFonts w:asciiTheme="majorBidi" w:hAnsiTheme="majorBidi" w:cstheme="majorBidi"/>
-          <w:sz w:val="24"/>
-          <w:szCs w:val="24"/>
-        </w:rPr>
-      </w:pPr>
-      <w:r>
-        <w:rPr>
-          <w:rFonts w:asciiTheme="majorBidi" w:hAnsiTheme="majorBidi" w:cstheme="majorBidi" w:hint="cs"/>
-          <w:sz w:val="24"/>
-          <w:szCs w:val="24"/>
-          <w:rtl/>
-        </w:rPr>
-        <w:t xml:space="preserve">ניתן להכנס לאתר בכתובת : </w:t>
-      </w:r>
-      <w:r>
-        <w:fldChar w:fldCharType="begin"/>
-      </w:r>
-      <w:r>
-        <w:instrText xml:space="preserve"> HYPERLINK "https://kidsread.appspot.com/" </w:instrText>
-      </w:r>
-      <w:r>
-        <w:fldChar w:fldCharType="separate"/>
-      </w:r>
-      <w:r>
-        <w:rPr>
-          <w:rStyle w:val="Hyperlink"/>
-          <w:rFonts w:asciiTheme="majorBidi" w:hAnsiTheme="majorBidi"/>
-          <w:sz w:val="24"/>
-          <w:szCs w:val="24"/>
-        </w:rPr>
-        <w:t>https://kidsread.appspot.com</w:t>
-      </w:r>
-      <w:r>
-        <w:rPr>
-          <w:rStyle w:val="Hyperlink"/>
-          <w:rFonts w:asciiTheme="majorBidi" w:hAnsiTheme="majorBidi"/>
-          <w:sz w:val="24"/>
-          <w:szCs w:val="24"/>
-        </w:rPr>
-        <w:fldChar w:fldCharType="end"/>
-      </w:r>
-    </w:p>
-    <w:p>
-      <w:pPr>
-        <w:pStyle w:val="ListParagraph"/>
-        <w:numPr>
-          <w:ilvl w:val="0"/>
-          <w:numId w:val="7"/>
-        </w:numPr>
-        <w:rPr>
-          <w:rFonts w:asciiTheme="majorBidi" w:hAnsiTheme="majorBidi" w:cstheme="majorBidi"/>
-          <w:sz w:val="24"/>
-          <w:szCs w:val="24"/>
-        </w:rPr>
-      </w:pPr>
-      <w:r>
-        <w:rPr>
-          <w:rFonts w:asciiTheme="majorBidi" w:hAnsiTheme="majorBidi" w:cstheme="majorBidi" w:hint="cs"/>
-          <w:sz w:val="24"/>
-          <w:szCs w:val="24"/>
-          <w:rtl/>
-        </w:rPr>
-        <w:t xml:space="preserve">מידע נוסף ניתן למצוא ב </w:t>
-      </w:r>
-      <w:r>
-        <w:fldChar w:fldCharType="begin"/>
-      </w:r>
-      <w:r>
-        <w:instrText xml:space="preserve"> HYPERLINK "https://cloud.google.com/appengine/docs/standard/nodejs/building-app/deploying-web-service" </w:instrText>
-      </w:r>
-      <w:r>
-        <w:fldChar w:fldCharType="separate"/>
-      </w:r>
-      <w:r>
-        <w:rPr>
-          <w:rStyle w:val="Hyperlink"/>
-          <w:rFonts w:asciiTheme="majorBidi" w:hAnsiTheme="majorBidi" w:cstheme="majorBidi"/>
-          <w:sz w:val="24"/>
-          <w:szCs w:val="24"/>
-        </w:rPr>
-        <w:t>https://cloud.google.com/appengine/docs/standard/nodejs/building-app/deploying-web-service</w:t>
-      </w:r>
-      <w:r>
-        <w:rPr>
-          <w:rStyle w:val="Hyperlink"/>
-          <w:rFonts w:asciiTheme="majorBidi" w:hAnsiTheme="majorBidi" w:cstheme="majorBidi"/>
-          <w:sz w:val="24"/>
-          <w:szCs w:val="24"/>
-        </w:rPr>
-        <w:fldChar w:fldCharType="end"/>
-      </w:r>
-    </w:p>
-    <w:p>
-      <w:pPr>
-        <w:pStyle w:val="ListParagraph"/>
-        <w:numPr>
-          <w:ilvl w:val="0"/>
-          <w:numId w:val="1"/>
-        </w:numPr>
-        <w:rPr>
-          <w:rFonts w:asciiTheme="majorBidi" w:hAnsiTheme="majorBidi" w:cstheme="majorBidi"/>
-          <w:sz w:val="24"/>
-          <w:szCs w:val="24"/>
-        </w:rPr>
-      </w:pPr>
-      <w:r>
-        <w:rPr>
-          <w:rFonts w:asciiTheme="majorBidi" w:hAnsiTheme="majorBidi" w:cstheme="majorBidi" w:hint="cs"/>
-          <w:sz w:val="24"/>
-          <w:szCs w:val="24"/>
-          <w:rtl/>
-        </w:rPr>
-        <w:t xml:space="preserve">ניתן לראות </w:t>
-      </w:r>
-      <w:r>
-        <w:rPr>
-          <w:rFonts w:asciiTheme="majorBidi" w:hAnsiTheme="majorBidi" w:cstheme="majorBidi"/>
-          <w:sz w:val="24"/>
-          <w:szCs w:val="24"/>
-        </w:rPr>
-        <w:t>logs</w:t>
-      </w:r>
-      <w:r>
-        <w:rPr>
-          <w:rFonts w:asciiTheme="majorBidi" w:hAnsiTheme="majorBidi" w:cstheme="majorBidi" w:hint="cs"/>
-          <w:sz w:val="24"/>
-          <w:szCs w:val="24"/>
-          <w:rtl/>
-        </w:rPr>
-        <w:t xml:space="preserve"> של האתר בעזרת הפקודה </w:t>
-      </w:r>
-      <w:proofErr w:type="spellStart"/>
-      <w:r>
-        <w:rPr>
-          <w:rFonts w:ascii="Courier New" w:hAnsi="Courier New" w:cs="Courier New"/>
-          <w:color w:val="FFFFFF"/>
-          <w:sz w:val="20"/>
-          <w:szCs w:val="20"/>
-          <w:shd w:val="clear" w:color="auto" w:fill="222222"/>
-        </w:rPr>
-        <w:t>gcloud</w:t>
-      </w:r>
-      <w:proofErr w:type="spellEnd"/>
-      <w:r>
-        <w:rPr>
-          <w:rFonts w:ascii="Courier New" w:hAnsi="Courier New" w:cs="Courier New"/>
-          <w:color w:val="FFFFFF"/>
-          <w:sz w:val="20"/>
-          <w:szCs w:val="20"/>
-          <w:shd w:val="clear" w:color="auto" w:fill="222222"/>
-        </w:rPr>
-        <w:t xml:space="preserve"> app logs tail -s default</w:t>
-      </w:r>
-      <w:r>
-        <w:rPr>
-          <w:rFonts w:asciiTheme="majorBidi" w:hAnsiTheme="majorBidi" w:cstheme="majorBidi" w:hint="cs"/>
-          <w:sz w:val="24"/>
-          <w:szCs w:val="24"/>
-          <w:rtl/>
-        </w:rPr>
-        <w:t xml:space="preserve"> באפליקציית </w:t>
-      </w:r>
-    </w:p>
-    <w:p>
-      <w:pPr>
-        <w:pStyle w:val="ListParagraph"/>
-        <w:ind w:left="1080"/>
-        <w:rPr>
-          <w:rFonts w:asciiTheme="majorBidi" w:hAnsiTheme="majorBidi"/>
-          <w:sz w:val="24"/>
-          <w:szCs w:val="24"/>
-          <w:rtl/>
-        </w:rPr>
-      </w:pPr>
-      <w:r>
-        <w:rPr>
-          <w:rFonts w:asciiTheme="majorBidi" w:hAnsiTheme="majorBidi"/>
-          <w:sz w:val="24"/>
-          <w:szCs w:val="24"/>
-        </w:rPr>
-        <w:t>Google Cloud SDK</w:t>
-      </w:r>
-      <w:r>
-        <w:rPr>
-          <w:rFonts w:asciiTheme="majorBidi" w:hAnsiTheme="majorBidi" w:hint="cs"/>
-          <w:sz w:val="24"/>
-          <w:szCs w:val="24"/>
-          <w:rtl/>
-        </w:rPr>
-        <w:t>.</w:t>
-      </w:r>
-    </w:p>
-    <w:p>
-      <w:pPr>
-        <w:pStyle w:val="ListParagraph"/>
-        <w:ind w:left="1800"/>
-        <w:rPr>
-          <w:rFonts w:ascii="Courier New" w:hAnsi="Courier New" w:cs="Courier New"/>
-          <w:color w:val="FFFFFF"/>
-          <w:sz w:val="20"/>
-          <w:szCs w:val="20"/>
-          <w:shd w:val="clear" w:color="auto" w:fill="222222"/>
-          <w:rtl/>
-        </w:rPr>
-      </w:pPr>
     </w:p>
     <w:p>
       <w:pPr>
@@ -1164,25 +1052,15 @@
         </w:rPr>
         <w:t xml:space="preserve">Instance id: </w:t>
       </w:r>
-      <w:hyperlink r:id="rId8" w:history="1">
+      <w:hyperlink r:id="rId10" w:history="1">
         <w:r>
           <w:rPr>
             <w:rFonts w:asciiTheme="majorHAnsi" w:hAnsiTheme="majorHAnsi" w:cstheme="majorHAnsi"/>
             <w:sz w:val="24"/>
             <w:szCs w:val="24"/>
           </w:rPr>
-          <w:t>kid-book-reading-</w:t>
+          <w:t>kid-book-reading-db</w:t>
         </w:r>
-        <w:proofErr w:type="spellStart"/>
-        <w:r>
-          <w:rPr>
-            <w:rFonts w:asciiTheme="majorHAnsi" w:hAnsiTheme="majorHAnsi" w:cstheme="majorHAnsi"/>
-            <w:sz w:val="24"/>
-            <w:szCs w:val="24"/>
-          </w:rPr>
-          <w:t>db</w:t>
-        </w:r>
-        <w:proofErr w:type="spellEnd"/>
       </w:hyperlink>
     </w:p>
     <w:p>
@@ -1268,25 +1146,7 @@
           <w:sz w:val="24"/>
           <w:szCs w:val="24"/>
         </w:rPr>
-        <w:t>kidsread</w:t>
-      </w:r>
-      <w:proofErr w:type="gramStart"/>
-      <w:r>
-        <w:rPr>
-          <w:rFonts w:asciiTheme="majorHAnsi" w:hAnsiTheme="majorHAnsi" w:cstheme="majorHAnsi"/>
-          <w:sz w:val="24"/>
-          <w:szCs w:val="24"/>
-        </w:rPr>
-        <w:t>:europe</w:t>
-      </w:r>
-      <w:proofErr w:type="gramEnd"/>
-      <w:r>
-        <w:rPr>
-          <w:rFonts w:asciiTheme="majorHAnsi" w:hAnsiTheme="majorHAnsi" w:cstheme="majorHAnsi"/>
-          <w:sz w:val="24"/>
-          <w:szCs w:val="24"/>
-        </w:rPr>
-        <w:t>-west2:kid-book-reading</w:t>
+        <w:t>kidsread:europe-west2:kid-book-reading</w:t>
       </w:r>
     </w:p>
     <w:p>
@@ -1334,7 +1194,7 @@
                     <pic:cNvPicPr/>
                   </pic:nvPicPr>
                   <pic:blipFill>
-                    <a:blip r:embed="rId9" cstate="print">
+                    <a:blip r:embed="rId11" cstate="print">
                       <a:extLst>
                         <a:ext uri="{28A0092B-C50C-407E-A947-70E740481C1C}">
                           <a14:useLocalDpi xmlns:a14="http://schemas.microsoft.com/office/drawing/2010/main" val="0"/>
@@ -1645,8 +1505,6 @@
           <w:szCs w:val="24"/>
         </w:rPr>
       </w:pPr>
-      <w:proofErr w:type="spellStart"/>
-      <w:proofErr w:type="gramStart"/>
       <w:r>
         <w:rPr>
           <w:rFonts w:ascii="Courier New" w:hAnsi="Courier New" w:cs="Courier New"/>
@@ -1655,10 +1513,140 @@
           <w:szCs w:val="20"/>
           <w:shd w:val="clear" w:color="auto" w:fill="222222"/>
         </w:rPr>
-        <w:t>gcloud</w:t>
-      </w:r>
-      <w:proofErr w:type="spellEnd"/>
-      <w:proofErr w:type="gramEnd"/>
+        <w:t>gcloud sql connect kid-book-reading --user=postgres --quiet</w:t>
+      </w:r>
+    </w:p>
+    <w:p>
+      <w:pPr>
+        <w:pStyle w:val="ListParagraph"/>
+        <w:ind w:left="1080"/>
+        <w:rPr>
+          <w:rFonts w:asciiTheme="majorBidi" w:hAnsiTheme="majorBidi" w:cstheme="majorBidi"/>
+          <w:sz w:val="24"/>
+          <w:szCs w:val="24"/>
+          <w:rtl/>
+        </w:rPr>
+      </w:pPr>
+    </w:p>
+    <w:p>
+      <w:pPr>
+        <w:pStyle w:val="ListParagraph"/>
+        <w:ind w:left="1080"/>
+        <w:rPr>
+          <w:rFonts w:asciiTheme="majorBidi" w:hAnsiTheme="majorBidi" w:cstheme="majorBidi"/>
+          <w:sz w:val="24"/>
+          <w:szCs w:val="24"/>
+          <w:rtl/>
+        </w:rPr>
+      </w:pPr>
+      <w:r>
+        <w:rPr>
+          <w:rFonts w:asciiTheme="majorBidi" w:hAnsiTheme="majorBidi" w:cstheme="majorBidi" w:hint="cs"/>
+          <w:sz w:val="24"/>
+          <w:szCs w:val="24"/>
+          <w:rtl/>
+        </w:rPr>
+        <w:t xml:space="preserve">מכניסים סיסמא עבור המשתמש </w:t>
+      </w:r>
+      <w:r>
+        <w:rPr>
+          <w:rFonts w:asciiTheme="majorBidi" w:hAnsiTheme="majorBidi" w:cstheme="majorBidi"/>
+          <w:sz w:val="24"/>
+          <w:szCs w:val="24"/>
+        </w:rPr>
+        <w:t>postgres</w:t>
+      </w:r>
+      <w:r>
+        <w:rPr>
+          <w:rFonts w:asciiTheme="majorBidi" w:hAnsiTheme="majorBidi" w:cstheme="majorBidi" w:hint="cs"/>
+          <w:sz w:val="24"/>
+          <w:szCs w:val="24"/>
+          <w:rtl/>
+        </w:rPr>
+        <w:t xml:space="preserve"> (מופיע בקובץ </w:t>
+      </w:r>
+      <w:r>
+        <w:rPr>
+          <w:rFonts w:asciiTheme="majorBidi" w:hAnsiTheme="majorBidi" w:cstheme="majorBidi"/>
+          <w:sz w:val="24"/>
+          <w:szCs w:val="24"/>
+        </w:rPr>
+        <w:t>app.standard.yaml</w:t>
+      </w:r>
+      <w:r>
+        <w:rPr>
+          <w:rFonts w:asciiTheme="majorBidi" w:hAnsiTheme="majorBidi" w:cstheme="majorBidi"/>
+          <w:sz w:val="24"/>
+          <w:szCs w:val="24"/>
+        </w:rPr>
+        <w:t xml:space="preserve"> </w:t>
+      </w:r>
+      <w:r>
+        <w:rPr>
+          <w:rFonts w:asciiTheme="majorBidi" w:hAnsiTheme="majorBidi" w:cstheme="majorBidi" w:hint="cs"/>
+          <w:sz w:val="24"/>
+          <w:szCs w:val="24"/>
+          <w:rtl/>
+        </w:rPr>
+        <w:t xml:space="preserve"> תחת המשתנה </w:t>
+      </w:r>
+      <w:r>
+        <w:rPr>
+          <w:rFonts w:asciiTheme="majorBidi" w:hAnsiTheme="majorBidi" w:cstheme="majorBidi"/>
+          <w:sz w:val="24"/>
+          <w:szCs w:val="24"/>
+        </w:rPr>
+        <w:t>SQL_PASSWORD</w:t>
+      </w:r>
+      <w:r>
+        <w:rPr>
+          <w:rFonts w:asciiTheme="majorBidi" w:hAnsiTheme="majorBidi" w:cstheme="majorBidi" w:hint="cs"/>
+          <w:sz w:val="24"/>
+          <w:szCs w:val="24"/>
+          <w:rtl/>
+        </w:rPr>
+        <w:t>)</w:t>
+      </w:r>
+    </w:p>
+    <w:p>
+      <w:pPr>
+        <w:pStyle w:val="ListParagraph"/>
+        <w:ind w:left="1080"/>
+        <w:rPr>
+          <w:rFonts w:asciiTheme="majorBidi" w:hAnsiTheme="majorBidi" w:cstheme="majorBidi"/>
+          <w:sz w:val="24"/>
+          <w:szCs w:val="24"/>
+        </w:rPr>
+      </w:pPr>
+      <w:r>
+        <w:rPr>
+          <w:rFonts w:asciiTheme="majorBidi" w:hAnsiTheme="majorBidi" w:cstheme="majorBidi" w:hint="cs"/>
+          <w:sz w:val="24"/>
+          <w:szCs w:val="24"/>
+          <w:rtl/>
+        </w:rPr>
+        <w:t>מתחברים לבסיס הנתונים באמצעות הפקודה</w:t>
+      </w:r>
+      <w:r>
+        <w:rPr>
+          <w:rFonts w:asciiTheme="majorBidi" w:hAnsiTheme="majorBidi" w:cstheme="majorBidi"/>
+          <w:sz w:val="24"/>
+          <w:szCs w:val="24"/>
+        </w:rPr>
+        <w:t>:</w:t>
+      </w:r>
+    </w:p>
+    <w:p>
+      <w:pPr>
+        <w:pStyle w:val="ListParagraph"/>
+        <w:bidi w:val="0"/>
+        <w:ind w:left="1080"/>
+        <w:rPr>
+          <w:rFonts w:asciiTheme="majorBidi" w:hAnsiTheme="majorBidi" w:cstheme="majorBidi"/>
+          <w:sz w:val="24"/>
+          <w:szCs w:val="24"/>
+        </w:rPr>
+      </w:pPr>
       <w:r>
         <w:rPr>
           <w:rFonts w:ascii="Courier New" w:hAnsi="Courier New" w:cs="Courier New"/>
@@ -1667,51 +1655,87 @@
           <w:szCs w:val="20"/>
           <w:shd w:val="clear" w:color="auto" w:fill="222222"/>
         </w:rPr>
+        <w:t>\c kidBookReadingDB postgres</w:t>
+      </w:r>
+    </w:p>
+    <w:p>
+      <w:pPr>
+        <w:pStyle w:val="ListParagraph"/>
+        <w:ind w:left="1080"/>
+        <w:rPr>
+          <w:rFonts w:asciiTheme="majorBidi" w:hAnsiTheme="majorBidi" w:cstheme="majorBidi"/>
+          <w:sz w:val="24"/>
+          <w:szCs w:val="24"/>
+          <w:rtl/>
+        </w:rPr>
+      </w:pPr>
+      <w:r>
+        <w:rPr>
+          <w:rFonts w:asciiTheme="majorBidi" w:hAnsiTheme="majorBidi" w:cstheme="majorBidi" w:hint="cs"/>
+          <w:sz w:val="24"/>
+          <w:szCs w:val="24"/>
+          <w:rtl/>
+        </w:rPr>
+        <w:t xml:space="preserve">מכניסים סיסמא עבור המשתמש </w:t>
+      </w:r>
+      <w:r>
+        <w:rPr>
+          <w:rFonts w:asciiTheme="majorBidi" w:hAnsiTheme="majorBidi" w:cstheme="majorBidi"/>
+          <w:sz w:val="24"/>
+          <w:szCs w:val="24"/>
+        </w:rPr>
+        <w:t>postgres</w:t>
+      </w:r>
+      <w:r>
+        <w:rPr>
+          <w:rFonts w:asciiTheme="majorBidi" w:hAnsiTheme="majorBidi" w:cstheme="majorBidi" w:hint="cs"/>
+          <w:sz w:val="24"/>
+          <w:szCs w:val="24"/>
+          <w:rtl/>
+        </w:rPr>
+        <w:t xml:space="preserve"> (מופיע בקובץ </w:t>
+      </w:r>
+      <w:r>
+        <w:rPr>
+          <w:rFonts w:asciiTheme="majorBidi" w:hAnsiTheme="majorBidi" w:cstheme="majorBidi"/>
+          <w:sz w:val="24"/>
+          <w:szCs w:val="24"/>
+        </w:rPr>
+        <w:t>app.standard.yaml</w:t>
+      </w:r>
+      <w:r>
+        <w:rPr>
+          <w:rFonts w:asciiTheme="majorBidi" w:hAnsiTheme="majorBidi" w:cstheme="majorBidi"/>
+          <w:sz w:val="24"/>
+          <w:szCs w:val="24"/>
+        </w:rPr>
         <w:t xml:space="preserve"> </w:t>
       </w:r>
-      <w:proofErr w:type="spellStart"/>
-      <w:r>
-        <w:rPr>
-          <w:rFonts w:ascii="Courier New" w:hAnsi="Courier New" w:cs="Courier New"/>
-          <w:color w:val="FFFFFF"/>
-          <w:sz w:val="20"/>
-          <w:szCs w:val="20"/>
-          <w:shd w:val="clear" w:color="auto" w:fill="222222"/>
-        </w:rPr>
-        <w:t>sql</w:t>
-      </w:r>
-      <w:proofErr w:type="spellEnd"/>
-      <w:r>
-        <w:rPr>
-          <w:rFonts w:ascii="Courier New" w:hAnsi="Courier New" w:cs="Courier New"/>
-          <w:color w:val="FFFFFF"/>
-          <w:sz w:val="20"/>
-          <w:szCs w:val="20"/>
-          <w:shd w:val="clear" w:color="auto" w:fill="222222"/>
-        </w:rPr>
-        <w:t xml:space="preserve"> connect kid-book-reading --user=</w:t>
-      </w:r>
-      <w:proofErr w:type="spellStart"/>
-      <w:r>
-        <w:rPr>
-          <w:rFonts w:ascii="Courier New" w:hAnsi="Courier New" w:cs="Courier New"/>
-          <w:color w:val="FFFFFF"/>
-          <w:sz w:val="20"/>
-          <w:szCs w:val="20"/>
-          <w:shd w:val="clear" w:color="auto" w:fill="222222"/>
-        </w:rPr>
-        <w:t>postgres</w:t>
-      </w:r>
-      <w:proofErr w:type="spellEnd"/>
-      <w:r>
-        <w:rPr>
-          <w:rFonts w:ascii="Courier New" w:hAnsi="Courier New" w:cs="Courier New"/>
-          <w:color w:val="FFFFFF"/>
-          <w:sz w:val="20"/>
-          <w:szCs w:val="20"/>
-          <w:shd w:val="clear" w:color="auto" w:fill="222222"/>
-        </w:rPr>
-        <w:t xml:space="preserve"> --quiet</w:t>
+      <w:r>
+        <w:rPr>
+          <w:rFonts w:asciiTheme="majorBidi" w:hAnsiTheme="majorBidi" w:cstheme="majorBidi" w:hint="cs"/>
+          <w:sz w:val="24"/>
+          <w:szCs w:val="24"/>
+          <w:rtl/>
+        </w:rPr>
+        <w:t xml:space="preserve"> תחת המשתנה </w:t>
+      </w:r>
+      <w:r>
+        <w:rPr>
+          <w:rFonts w:asciiTheme="majorBidi" w:hAnsiTheme="majorBidi" w:cstheme="majorBidi"/>
+          <w:sz w:val="24"/>
+          <w:szCs w:val="24"/>
+        </w:rPr>
+        <w:t>SQL_PASSWORD</w:t>
+      </w:r>
+      <w:r>
+        <w:rPr>
+          <w:rFonts w:asciiTheme="majorBidi" w:hAnsiTheme="majorBidi" w:cstheme="majorBidi" w:hint="cs"/>
+          <w:sz w:val="24"/>
+          <w:szCs w:val="24"/>
+          <w:rtl/>
+        </w:rPr>
+        <w:t>)</w:t>
       </w:r>
     </w:p>
     <w:p>
@@ -1720,270 +1744,6 @@
         <w:ind w:left="1080"/>
         <w:rPr>
           <w:rFonts w:asciiTheme="majorBidi" w:hAnsiTheme="majorBidi" w:cstheme="majorBidi"/>
-          <w:sz w:val="24"/>
-          <w:szCs w:val="24"/>
-          <w:rtl/>
-        </w:rPr>
-      </w:pPr>
-    </w:p>
-    <w:p>
-      <w:pPr>
-        <w:pStyle w:val="ListParagraph"/>
-        <w:ind w:left="1080"/>
-        <w:rPr>
-          <w:rFonts w:asciiTheme="majorBidi" w:hAnsiTheme="majorBidi" w:cstheme="majorBidi"/>
-          <w:sz w:val="24"/>
-          <w:szCs w:val="24"/>
-          <w:rtl/>
-        </w:rPr>
-      </w:pPr>
-      <w:r>
-        <w:rPr>
-          <w:rFonts w:asciiTheme="majorBidi" w:hAnsiTheme="majorBidi" w:cstheme="majorBidi" w:hint="cs"/>
-          <w:sz w:val="24"/>
-          <w:szCs w:val="24"/>
-          <w:rtl/>
-        </w:rPr>
-        <w:t xml:space="preserve">מכניסים סיסמא עבור המשתמש </w:t>
-      </w:r>
-      <w:proofErr w:type="spellStart"/>
-      <w:r>
-        <w:rPr>
-          <w:rFonts w:asciiTheme="majorBidi" w:hAnsiTheme="majorBidi" w:cstheme="majorBidi"/>
-          <w:sz w:val="24"/>
-          <w:szCs w:val="24"/>
-        </w:rPr>
-        <w:t>postgres</w:t>
-      </w:r>
-      <w:proofErr w:type="spellEnd"/>
-      <w:r>
-        <w:rPr>
-          <w:rFonts w:asciiTheme="majorBidi" w:hAnsiTheme="majorBidi" w:cstheme="majorBidi" w:hint="cs"/>
-          <w:sz w:val="24"/>
-          <w:szCs w:val="24"/>
-          <w:rtl/>
-        </w:rPr>
-        <w:t xml:space="preserve"> (מופיע בקובץ </w:t>
-      </w:r>
-      <w:proofErr w:type="spellStart"/>
-      <w:r>
-        <w:rPr>
-          <w:rFonts w:asciiTheme="majorBidi" w:hAnsiTheme="majorBidi" w:cstheme="majorBidi"/>
-          <w:sz w:val="24"/>
-          <w:szCs w:val="24"/>
-        </w:rPr>
-        <w:t>app.standard.yaml</w:t>
-      </w:r>
-      <w:proofErr w:type="spellEnd"/>
-      <w:r>
-        <w:rPr>
-          <w:rFonts w:asciiTheme="majorBidi" w:hAnsiTheme="majorBidi" w:cstheme="majorBidi"/>
-          <w:sz w:val="24"/>
-          <w:szCs w:val="24"/>
-        </w:rPr>
-        <w:t xml:space="preserve"> </w:t>
-      </w:r>
-      <w:r>
-        <w:rPr>
-          <w:rFonts w:asciiTheme="majorBidi" w:hAnsiTheme="majorBidi" w:cstheme="majorBidi" w:hint="cs"/>
-          <w:sz w:val="24"/>
-          <w:szCs w:val="24"/>
-          <w:rtl/>
-        </w:rPr>
-        <w:t xml:space="preserve"> תחת המשתנה </w:t>
-      </w:r>
-      <w:r>
-        <w:rPr>
-          <w:rFonts w:asciiTheme="majorBidi" w:hAnsiTheme="majorBidi" w:cstheme="majorBidi"/>
-          <w:sz w:val="24"/>
-          <w:szCs w:val="24"/>
-        </w:rPr>
-        <w:t>SQL_PASSWORD</w:t>
-      </w:r>
-      <w:r>
-        <w:rPr>
-          <w:rFonts w:asciiTheme="majorBidi" w:hAnsiTheme="majorBidi" w:cstheme="majorBidi" w:hint="cs"/>
-          <w:sz w:val="24"/>
-          <w:szCs w:val="24"/>
-          <w:rtl/>
-        </w:rPr>
-        <w:t>)</w:t>
-      </w:r>
-    </w:p>
-    <w:p>
-      <w:pPr>
-        <w:pStyle w:val="ListParagraph"/>
-        <w:ind w:left="1080"/>
-        <w:rPr>
-          <w:rFonts w:asciiTheme="majorBidi" w:hAnsiTheme="majorBidi" w:cstheme="majorBidi"/>
-          <w:sz w:val="24"/>
-          <w:szCs w:val="24"/>
-        </w:rPr>
-      </w:pPr>
-      <w:r>
-        <w:rPr>
-          <w:rFonts w:asciiTheme="majorBidi" w:hAnsiTheme="majorBidi" w:cstheme="majorBidi" w:hint="cs"/>
-          <w:sz w:val="24"/>
-          <w:szCs w:val="24"/>
-          <w:rtl/>
-        </w:rPr>
-        <w:t>מתחברים לבסיס הנתונים באמצעות הפקודה</w:t>
-      </w:r>
-      <w:r>
-        <w:rPr>
-          <w:rFonts w:asciiTheme="majorBidi" w:hAnsiTheme="majorBidi" w:cstheme="majorBidi"/>
-          <w:sz w:val="24"/>
-          <w:szCs w:val="24"/>
-        </w:rPr>
-        <w:t>:</w:t>
-      </w:r>
-    </w:p>
-    <w:p>
-      <w:pPr>
-        <w:pStyle w:val="ListParagraph"/>
-        <w:bidi w:val="0"/>
-        <w:ind w:left="1080"/>
-        <w:rPr>
-          <w:rFonts w:asciiTheme="majorBidi" w:hAnsiTheme="majorBidi" w:cstheme="majorBidi"/>
-          <w:sz w:val="24"/>
-          <w:szCs w:val="24"/>
-        </w:rPr>
-      </w:pPr>
-      <w:r>
-        <w:rPr>
-          <w:rFonts w:ascii="Courier New" w:hAnsi="Courier New" w:cs="Courier New"/>
-          <w:color w:val="FFFFFF"/>
-          <w:sz w:val="20"/>
-          <w:szCs w:val="20"/>
-          <w:shd w:val="clear" w:color="auto" w:fill="222222"/>
-        </w:rPr>
-        <w:t xml:space="preserve">\c </w:t>
-      </w:r>
-      <w:proofErr w:type="spellStart"/>
-      <w:r>
-        <w:rPr>
-          <w:rFonts w:ascii="Courier New" w:hAnsi="Courier New" w:cs="Courier New"/>
-          <w:color w:val="FFFFFF"/>
-          <w:sz w:val="20"/>
-          <w:szCs w:val="20"/>
-          <w:shd w:val="clear" w:color="auto" w:fill="222222"/>
-        </w:rPr>
-        <w:t>kidBookReadingDB</w:t>
-      </w:r>
-      <w:proofErr w:type="spellEnd"/>
-      <w:r>
-        <w:rPr>
-          <w:rFonts w:ascii="Courier New" w:hAnsi="Courier New" w:cs="Courier New"/>
-          <w:color w:val="FFFFFF"/>
-          <w:sz w:val="20"/>
-          <w:szCs w:val="20"/>
-          <w:shd w:val="clear" w:color="auto" w:fill="222222"/>
-        </w:rPr>
-        <w:t xml:space="preserve"> </w:t>
-      </w:r>
-      <w:proofErr w:type="spellStart"/>
-      <w:r>
-        <w:rPr>
-          <w:rFonts w:ascii="Courier New" w:hAnsi="Courier New" w:cs="Courier New"/>
-          <w:color w:val="FFFFFF"/>
-          <w:sz w:val="20"/>
-          <w:szCs w:val="20"/>
-          <w:shd w:val="clear" w:color="auto" w:fill="222222"/>
-        </w:rPr>
-        <w:t>postgres</w:t>
-      </w:r>
-      <w:proofErr w:type="spellEnd"/>
-    </w:p>
-    <w:p>
-      <w:pPr>
-        <w:pStyle w:val="ListParagraph"/>
-        <w:ind w:left="1080"/>
-        <w:rPr>
-          <w:rFonts w:asciiTheme="majorBidi" w:hAnsiTheme="majorBidi" w:cstheme="majorBidi"/>
-          <w:sz w:val="24"/>
-          <w:szCs w:val="24"/>
-          <w:rtl/>
-        </w:rPr>
-      </w:pPr>
-      <w:r>
-        <w:rPr>
-          <w:rFonts w:asciiTheme="majorBidi" w:hAnsiTheme="majorBidi" w:cstheme="majorBidi" w:hint="cs"/>
-          <w:sz w:val="24"/>
-          <w:szCs w:val="24"/>
-          <w:rtl/>
-        </w:rPr>
-        <w:t xml:space="preserve">מכניסים סיסמא עבור המשתמש </w:t>
-      </w:r>
-      <w:proofErr w:type="spellStart"/>
-      <w:r>
-        <w:rPr>
-          <w:rFonts w:asciiTheme="majorBidi" w:hAnsiTheme="majorBidi" w:cstheme="majorBidi"/>
-          <w:sz w:val="24"/>
-          <w:szCs w:val="24"/>
-        </w:rPr>
-        <w:t>postgres</w:t>
-      </w:r>
-      <w:proofErr w:type="spellEnd"/>
-      <w:r>
-        <w:rPr>
-          <w:rFonts w:asciiTheme="majorBidi" w:hAnsiTheme="majorBidi" w:cstheme="majorBidi" w:hint="cs"/>
-          <w:sz w:val="24"/>
-          <w:szCs w:val="24"/>
-          <w:rtl/>
-        </w:rPr>
-        <w:t xml:space="preserve"> (מופיע בקובץ </w:t>
-      </w:r>
-      <w:proofErr w:type="spellStart"/>
-      <w:r>
-        <w:rPr>
-          <w:rFonts w:asciiTheme="majorBidi" w:hAnsiTheme="majorBidi" w:cstheme="majorBidi"/>
-          <w:sz w:val="24"/>
-          <w:szCs w:val="24"/>
-        </w:rPr>
-        <w:t>app.standard.yaml</w:t>
-      </w:r>
-      <w:proofErr w:type="spellEnd"/>
-      <w:r>
-        <w:rPr>
-          <w:rFonts w:asciiTheme="majorBidi" w:hAnsiTheme="majorBidi" w:cstheme="majorBidi"/>
-          <w:sz w:val="24"/>
-          <w:szCs w:val="24"/>
-        </w:rPr>
-        <w:t xml:space="preserve"> </w:t>
-      </w:r>
-      <w:r>
-        <w:rPr>
-          <w:rFonts w:asciiTheme="majorBidi" w:hAnsiTheme="majorBidi" w:cstheme="majorBidi" w:hint="cs"/>
-          <w:sz w:val="24"/>
-          <w:szCs w:val="24"/>
-          <w:rtl/>
-        </w:rPr>
-        <w:t xml:space="preserve"> תחת המשתנה </w:t>
-      </w:r>
-      <w:r>
-        <w:rPr>
-          <w:rFonts w:asciiTheme="majorBidi" w:hAnsiTheme="majorBidi" w:cstheme="majorBidi"/>
-          <w:sz w:val="24"/>
-          <w:szCs w:val="24"/>
-        </w:rPr>
-        <w:t>SQL_PASSWORD</w:t>
-      </w:r>
-      <w:r>
-        <w:rPr>
-          <w:rFonts w:asciiTheme="majorBidi" w:hAnsiTheme="majorBidi" w:cstheme="majorBidi" w:hint="cs"/>
-          <w:sz w:val="24"/>
-          <w:szCs w:val="24"/>
-          <w:rtl/>
-        </w:rPr>
-        <w:t>)</w:t>
-      </w:r>
-    </w:p>
-    <w:p>
-      <w:pPr>
-        <w:pStyle w:val="ListParagraph"/>
-        <w:ind w:left="1080"/>
-        <w:rPr>
-          <w:rFonts w:asciiTheme="majorBidi" w:hAnsiTheme="majorBidi" w:cstheme="majorBidi" w:hint="cs"/>
           <w:sz w:val="24"/>
           <w:szCs w:val="24"/>
           <w:rtl/>
@@ -2093,7 +1853,6 @@
         </w:rPr>
         <w:t xml:space="preserve"> : </w:t>
       </w:r>
-      <w:proofErr w:type="spellStart"/>
       <w:r>
         <w:rPr>
           <w:rFonts w:asciiTheme="majorBidi" w:hAnsiTheme="majorBidi" w:cstheme="majorBidi"/>
@@ -2102,7 +1861,6 @@
         </w:rPr>
         <w:t>kidBookReadingDDL.sql</w:t>
       </w:r>
-      <w:proofErr w:type="spellEnd"/>
     </w:p>
     <w:p>
       <w:pPr>
@@ -2192,7 +1950,6 @@
         </w:rPr>
         <w:t xml:space="preserve"> : </w:t>
       </w:r>
-      <w:proofErr w:type="spellStart"/>
       <w:r>
         <w:rPr>
           <w:rFonts w:asciiTheme="majorBidi" w:hAnsiTheme="majorBidi" w:cstheme="majorBidi"/>
@@ -2209,7 +1966,6 @@
         </w:rPr>
         <w:t>l</w:t>
       </w:r>
-      <w:proofErr w:type="spellEnd"/>
     </w:p>
     <w:p>
       <w:pPr>
@@ -2237,25 +1993,7 @@
           <w:szCs w:val="24"/>
           <w:rtl/>
         </w:rPr>
-        <w:t xml:space="preserve"> </w:t>
-      </w:r>
-      <w:r>
-        <w:rPr>
-          <w:rFonts w:asciiTheme="majorBidi" w:hAnsiTheme="majorBidi" w:cstheme="majorBidi" w:hint="cs"/>
-          <w:sz w:val="24"/>
-          <w:szCs w:val="24"/>
-          <w:rtl/>
-        </w:rPr>
-        <w:t>(יש לשים לב שאם היה מידע אמיתי של משתמשי האתר אזי מידע זה ימחק</w:t>
-      </w:r>
-      <w:r>
-        <w:rPr>
-          <w:rFonts w:asciiTheme="majorBidi" w:hAnsiTheme="majorBidi" w:cstheme="majorBidi" w:hint="cs"/>
-          <w:sz w:val="24"/>
-          <w:szCs w:val="24"/>
-          <w:rtl/>
-        </w:rPr>
-        <w:t>)</w:t>
+        <w:t xml:space="preserve"> (יש לשים לב שאם היה מידע אמיתי של משתמשי האתר אזי מידע זה ימחק)</w:t>
       </w:r>
     </w:p>
     <w:p>
@@ -2301,7 +2039,7 @@
         </w:rPr>
         <w:br/>
       </w:r>
-      <w:hyperlink r:id="rId10" w:history="1">
+      <w:hyperlink r:id="rId12" w:history="1">
         <w:r>
           <w:rPr>
             <w:rStyle w:val="Hyperlink"/>
@@ -2484,7 +2222,6 @@
         </w:rPr>
         <w:t xml:space="preserve"> בשם </w:t>
       </w:r>
-      <w:proofErr w:type="spellStart"/>
       <w:r>
         <w:rPr>
           <w:rFonts w:asciiTheme="majorBidi" w:hAnsiTheme="majorBidi" w:cstheme="majorBidi"/>
@@ -2493,7 +2230,6 @@
         </w:rPr>
         <w:t>kidsread</w:t>
       </w:r>
-      <w:proofErr w:type="spellEnd"/>
       <w:r>
         <w:rPr>
           <w:rFonts w:asciiTheme="majorBidi" w:hAnsiTheme="majorBidi" w:cstheme="majorBidi" w:hint="cs"/>
@@ -2539,7 +2275,6 @@
         </w:rPr>
         <w:t xml:space="preserve"> זה בעזרת הפונקציה : </w:t>
       </w:r>
-      <w:proofErr w:type="spellStart"/>
       <w:r>
         <w:rPr>
           <w:rFonts w:ascii="Consolas" w:eastAsia="Times New Roman" w:hAnsi="Consolas" w:cs="Times New Roman"/>
@@ -2551,7 +2286,6 @@
         </w:rPr>
         <w:t>uploadToCloud</w:t>
       </w:r>
-      <w:proofErr w:type="spellEnd"/>
       <w:r>
         <w:rPr>
           <w:rFonts w:ascii="Consolas" w:eastAsia="Times New Roman" w:hAnsi="Consolas" w:cs="Times New Roman"/>
@@ -2570,23 +2304,13 @@
         </w:rPr>
         <w:t xml:space="preserve"> אשר נמצאת ב: </w:t>
       </w:r>
-      <w:proofErr w:type="spellStart"/>
-      <w:r>
-        <w:rPr>
-          <w:rFonts w:asciiTheme="majorBidi" w:hAnsiTheme="majorBidi" w:cstheme="majorBidi"/>
-          <w:sz w:val="24"/>
-          <w:szCs w:val="24"/>
-        </w:rPr>
-        <w:t>src</w:t>
-      </w:r>
-      <w:proofErr w:type="spellEnd"/>
-      <w:r>
-        <w:rPr>
-          <w:rFonts w:asciiTheme="majorBidi" w:hAnsiTheme="majorBidi" w:cstheme="majorBidi"/>
-          <w:sz w:val="24"/>
-          <w:szCs w:val="24"/>
-        </w:rPr>
-        <w:t>\queries.js</w:t>
+      <w:r>
+        <w:rPr>
+          <w:rFonts w:asciiTheme="majorBidi" w:hAnsiTheme="majorBidi" w:cstheme="majorBidi"/>
+          <w:sz w:val="24"/>
+          <w:szCs w:val="24"/>
+        </w:rPr>
+        <w:t>src\queries.js</w:t>
       </w:r>
       <w:r>
         <w:rPr>
@@ -2616,33 +2340,17 @@
         </w:rPr>
         <w:t xml:space="preserve">מידע נוסף על אופן העלאת הקבצים ניתן למצוא כאן: </w:t>
       </w:r>
-      <w:r>
-        <w:fldChar w:fldCharType="begin"/>
-      </w:r>
-      <w:r>
-        <w:instrText xml:space="preserve"> HYPERLINK "https://cloud.google.com/appengine/docs/standard/nodejs/using-cloud-storage" </w:instrText>
-      </w:r>
-      <w:r>
-        <w:fldChar w:fldCharType="separate"/>
-      </w:r>
-      <w:r>
-        <w:rPr>
-          <w:rStyle w:val="Hyperlink"/>
-          <w:rFonts w:asciiTheme="majorBidi" w:hAnsiTheme="majorBidi" w:cstheme="majorBidi"/>
-          <w:sz w:val="24"/>
-          <w:szCs w:val="24"/>
-        </w:rPr>
-        <w:t>https://cloud.google.com/appengine/docs/standard/nodejs/using-cloud-storage</w:t>
-      </w:r>
-      <w:r>
-        <w:rPr>
-          <w:rStyle w:val="Hyperlink"/>
-          <w:rFonts w:asciiTheme="majorBidi" w:hAnsiTheme="majorBidi" w:cstheme="majorBidi"/>
-          <w:sz w:val="24"/>
-          <w:szCs w:val="24"/>
-        </w:rPr>
-        <w:fldChar w:fldCharType="end"/>
-      </w:r>
+      <w:hyperlink r:id="rId13" w:history="1">
+        <w:r>
+          <w:rPr>
+            <w:rStyle w:val="Hyperlink"/>
+            <w:rFonts w:asciiTheme="majorBidi" w:hAnsiTheme="majorBidi" w:cstheme="majorBidi"/>
+            <w:sz w:val="24"/>
+            <w:szCs w:val="24"/>
+          </w:rPr>
+          <w:t>https://cloud.google.com/appengine/docs/standard/nodejs/using-cloud-storage</w:t>
+        </w:r>
+      </w:hyperlink>
     </w:p>
     <w:p>
       <w:pPr>
@@ -2985,12 +2693,21 @@
     <w:p>
       <w:pPr>
         <w:rPr>
-          <w:rFonts w:asciiTheme="majorBidi" w:hAnsiTheme="majorBidi" w:cstheme="majorBidi" w:hint="cs"/>
-          <w:sz w:val="24"/>
-          <w:szCs w:val="24"/>
-          <w:rtl/>
-        </w:rPr>
-      </w:pPr>
+          <w:rFonts w:asciiTheme="majorBidi" w:hAnsiTheme="majorBidi" w:cstheme="majorBidi"/>
+          <w:sz w:val="24"/>
+          <w:szCs w:val="24"/>
+          <w:rtl/>
+        </w:rPr>
+      </w:pPr>
+      <w:r>
+        <w:rPr>
+          <w:rFonts w:asciiTheme="majorBidi" w:hAnsiTheme="majorBidi" w:cstheme="majorBidi" w:hint="cs"/>
+          <w:sz w:val="24"/>
+          <w:szCs w:val="24"/>
+          <w:rtl/>
+        </w:rPr>
+        <w:t>ה-</w:t>
+      </w:r>
       <w:r>
         <w:rPr>
           <w:rFonts w:asciiTheme="majorBidi" w:hAnsiTheme="majorBidi" w:cstheme="majorBidi"/>
@@ -3008,7 +2725,6 @@
         </w:rPr>
         <w:t xml:space="preserve"> של הדפים הדינמיים הוא </w:t>
       </w:r>
-      <w:proofErr w:type="spellStart"/>
       <w:r>
         <w:rPr>
           <w:rFonts w:asciiTheme="majorBidi" w:hAnsiTheme="majorBidi" w:cstheme="majorBidi"/>
@@ -3017,7 +2733,6 @@
         </w:rPr>
         <w:t>hbs</w:t>
       </w:r>
-      <w:proofErr w:type="spellEnd"/>
       <w:r>
         <w:rPr>
           <w:rFonts w:asciiTheme="majorBidi" w:hAnsiTheme="majorBidi" w:cstheme="majorBidi" w:hint="cs"/>
@@ -3033,34 +2748,411 @@
           <w:sz w:val="24"/>
           <w:szCs w:val="24"/>
         </w:rPr>
+        <w:t>.hbs</w:t>
+      </w:r>
+      <w:r>
+        <w:rPr>
+          <w:rFonts w:asciiTheme="majorBidi" w:hAnsiTheme="majorBidi" w:cstheme="majorBidi" w:hint="cs"/>
+          <w:sz w:val="24"/>
+          <w:szCs w:val="24"/>
+          <w:rtl/>
+        </w:rPr>
+        <w:t xml:space="preserve">) נמצאים בתיקיית </w:t>
+      </w:r>
+      <w:r>
+        <w:rPr>
+          <w:rFonts w:asciiTheme="majorBidi" w:hAnsiTheme="majorBidi" w:cstheme="majorBidi"/>
+          <w:sz w:val="24"/>
+          <w:szCs w:val="24"/>
+        </w:rPr>
+        <w:t>templates</w:t>
+      </w:r>
+      <w:r>
+        <w:rPr>
+          <w:rFonts w:asciiTheme="majorBidi" w:hAnsiTheme="majorBidi" w:cstheme="majorBidi" w:hint="cs"/>
+          <w:sz w:val="24"/>
+          <w:szCs w:val="24"/>
+          <w:rtl/>
+        </w:rPr>
         <w:t>.</w:t>
       </w:r>
-      <w:proofErr w:type="spellStart"/>
-      <w:r>
-        <w:rPr>
-          <w:rFonts w:asciiTheme="majorBidi" w:hAnsiTheme="majorBidi" w:cstheme="majorBidi"/>
-          <w:sz w:val="24"/>
-          <w:szCs w:val="24"/>
-        </w:rPr>
-        <w:t>hbs</w:t>
-      </w:r>
-      <w:proofErr w:type="spellEnd"/>
-      <w:r>
-        <w:rPr>
-          <w:rFonts w:asciiTheme="majorBidi" w:hAnsiTheme="majorBidi" w:cstheme="majorBidi" w:hint="cs"/>
-          <w:sz w:val="24"/>
-          <w:szCs w:val="24"/>
-          <w:rtl/>
-        </w:rPr>
-        <w:t xml:space="preserve">) נמצאים בתיקיית </w:t>
-      </w:r>
-      <w:r>
-        <w:rPr>
-          <w:rFonts w:asciiTheme="majorBidi" w:hAnsiTheme="majorBidi" w:cstheme="majorBidi"/>
-          <w:sz w:val="24"/>
-          <w:szCs w:val="24"/>
-        </w:rPr>
-        <w:t>templates</w:t>
+    </w:p>
+    <w:p>
+      <w:pPr>
+        <w:rPr>
+          <w:rFonts w:asciiTheme="majorBidi" w:hAnsiTheme="majorBidi" w:cstheme="majorBidi"/>
+          <w:sz w:val="24"/>
+          <w:szCs w:val="24"/>
+          <w:rtl/>
+        </w:rPr>
+      </w:pPr>
+      <w:r>
+        <w:rPr>
+          <w:rFonts w:asciiTheme="majorBidi" w:hAnsiTheme="majorBidi" w:cstheme="majorBidi" w:hint="cs"/>
+          <w:sz w:val="24"/>
+          <w:szCs w:val="24"/>
+          <w:rtl/>
+        </w:rPr>
+        <w:t xml:space="preserve">על מנת לשמור על סדר ביצענו חלוקה לקבצים נפרדים עבור כל קבצי </w:t>
+      </w:r>
+      <w:r>
+        <w:rPr>
+          <w:rFonts w:asciiTheme="majorBidi" w:hAnsiTheme="majorBidi" w:cstheme="majorBidi"/>
+          <w:sz w:val="24"/>
+          <w:szCs w:val="24"/>
+        </w:rPr>
+        <w:t>js</w:t>
+      </w:r>
+      <w:r>
+        <w:rPr>
+          <w:rFonts w:asciiTheme="majorBidi" w:hAnsiTheme="majorBidi" w:cstheme="majorBidi" w:hint="cs"/>
+          <w:sz w:val="24"/>
+          <w:szCs w:val="24"/>
+          <w:rtl/>
+        </w:rPr>
+        <w:t xml:space="preserve"> וקבצי ה </w:t>
+      </w:r>
+      <w:r>
+        <w:rPr>
+          <w:rFonts w:asciiTheme="majorBidi" w:hAnsiTheme="majorBidi" w:cstheme="majorBidi"/>
+          <w:sz w:val="24"/>
+          <w:szCs w:val="24"/>
+        </w:rPr>
+        <w:t>css</w:t>
+      </w:r>
+      <w:r>
+        <w:rPr>
+          <w:rFonts w:asciiTheme="majorBidi" w:hAnsiTheme="majorBidi" w:cstheme="majorBidi" w:hint="cs"/>
+          <w:sz w:val="24"/>
+          <w:szCs w:val="24"/>
+          <w:rtl/>
+        </w:rPr>
+        <w:t xml:space="preserve"> לרוב הדפים הדינמיים.</w:t>
+      </w:r>
+    </w:p>
+    <w:p>
+      <w:pPr>
+        <w:rPr>
+          <w:rFonts w:asciiTheme="majorBidi" w:hAnsiTheme="majorBidi" w:cstheme="majorBidi"/>
+          <w:sz w:val="24"/>
+          <w:szCs w:val="24"/>
+          <w:rtl/>
+        </w:rPr>
+      </w:pPr>
+      <w:r>
+        <w:rPr>
+          <w:rFonts w:asciiTheme="majorBidi" w:hAnsiTheme="majorBidi" w:cstheme="majorBidi" w:hint="cs"/>
+          <w:sz w:val="24"/>
+          <w:szCs w:val="24"/>
+          <w:rtl/>
+        </w:rPr>
+        <w:t>כך למשל עבור דף הפרופיל של הילד</w:t>
+      </w:r>
+    </w:p>
+    <w:p>
+      <w:pPr>
+        <w:bidi w:val="0"/>
+        <w:rPr>
+          <w:rFonts w:asciiTheme="majorBidi" w:hAnsiTheme="majorBidi" w:cstheme="majorBidi"/>
+          <w:sz w:val="24"/>
+          <w:szCs w:val="24"/>
+        </w:rPr>
+      </w:pPr>
+      <w:r>
+        <w:rPr>
+          <w:rFonts w:asciiTheme="majorBidi" w:hAnsiTheme="majorBidi" w:cstheme="majorBidi"/>
+          <w:sz w:val="24"/>
+          <w:szCs w:val="24"/>
+        </w:rPr>
+        <w:t>\templates\views\kid\profile.hbs</w:t>
+      </w:r>
+    </w:p>
+    <w:p>
+      <w:pPr>
+        <w:rPr>
+          <w:rFonts w:asciiTheme="majorBidi" w:hAnsiTheme="majorBidi" w:cstheme="majorBidi"/>
+          <w:sz w:val="24"/>
+          <w:szCs w:val="24"/>
+          <w:rtl/>
+        </w:rPr>
+      </w:pPr>
+      <w:r>
+        <w:rPr>
+          <w:rFonts w:asciiTheme="majorBidi" w:hAnsiTheme="majorBidi" w:cstheme="majorBidi" w:hint="cs"/>
+          <w:sz w:val="24"/>
+          <w:szCs w:val="24"/>
+          <w:rtl/>
+        </w:rPr>
+        <w:t xml:space="preserve">כל הסקריפטים נמצאים ב </w:t>
+      </w:r>
+    </w:p>
+    <w:p>
+      <w:pPr>
+        <w:bidi w:val="0"/>
+        <w:rPr>
+          <w:rFonts w:asciiTheme="majorBidi" w:hAnsiTheme="majorBidi" w:cstheme="majorBidi"/>
+          <w:sz w:val="24"/>
+          <w:szCs w:val="24"/>
+        </w:rPr>
+      </w:pPr>
+      <w:r>
+        <w:rPr>
+          <w:rFonts w:asciiTheme="majorBidi" w:hAnsiTheme="majorBidi" w:cstheme="majorBidi"/>
+          <w:sz w:val="24"/>
+          <w:szCs w:val="24"/>
+        </w:rPr>
+        <w:t>\public\js\kid\kid-profile-scripts.js</w:t>
+      </w:r>
+    </w:p>
+    <w:p>
+      <w:pPr>
+        <w:rPr>
+          <w:rFonts w:asciiTheme="majorBidi" w:hAnsiTheme="majorBidi" w:cstheme="majorBidi"/>
+          <w:sz w:val="24"/>
+          <w:szCs w:val="24"/>
+          <w:rtl/>
+        </w:rPr>
+      </w:pPr>
+      <w:r>
+        <w:rPr>
+          <w:rFonts w:asciiTheme="majorBidi" w:hAnsiTheme="majorBidi" w:cstheme="majorBidi" w:hint="cs"/>
+          <w:sz w:val="24"/>
+          <w:szCs w:val="24"/>
+          <w:rtl/>
+        </w:rPr>
+        <w:t xml:space="preserve">וכל עיצובי ה </w:t>
+      </w:r>
+      <w:r>
+        <w:rPr>
+          <w:rFonts w:asciiTheme="majorBidi" w:hAnsiTheme="majorBidi" w:cstheme="majorBidi"/>
+          <w:sz w:val="24"/>
+          <w:szCs w:val="24"/>
+        </w:rPr>
+        <w:t>css</w:t>
+      </w:r>
+      <w:r>
+        <w:rPr>
+          <w:rFonts w:asciiTheme="majorBidi" w:hAnsiTheme="majorBidi" w:cstheme="majorBidi" w:hint="cs"/>
+          <w:sz w:val="24"/>
+          <w:szCs w:val="24"/>
+          <w:rtl/>
+        </w:rPr>
+        <w:t xml:space="preserve"> נמצאים ב </w:t>
+      </w:r>
+    </w:p>
+    <w:p>
+      <w:pPr>
+        <w:bidi w:val="0"/>
+        <w:rPr>
+          <w:rFonts w:asciiTheme="majorBidi" w:hAnsiTheme="majorBidi" w:cstheme="majorBidi"/>
+          <w:sz w:val="24"/>
+          <w:szCs w:val="24"/>
+        </w:rPr>
+      </w:pPr>
+      <w:r>
+        <w:rPr>
+          <w:rFonts w:asciiTheme="majorBidi" w:hAnsiTheme="majorBidi" w:cstheme="majorBidi"/>
+          <w:sz w:val="24"/>
+          <w:szCs w:val="24"/>
+        </w:rPr>
+        <w:t>\public\css\kid\profile.css</w:t>
+      </w:r>
+    </w:p>
+    <w:p>
+      <w:pPr>
+        <w:rPr>
+          <w:rFonts w:asciiTheme="majorBidi" w:hAnsiTheme="majorBidi" w:cstheme="majorBidi"/>
+          <w:sz w:val="24"/>
+          <w:szCs w:val="24"/>
+          <w:rtl/>
+        </w:rPr>
+      </w:pPr>
+    </w:p>
+    <w:p>
+      <w:pPr>
+        <w:rPr>
+          <w:rFonts w:asciiTheme="majorBidi" w:hAnsiTheme="majorBidi" w:cstheme="majorBidi"/>
+          <w:b/>
+          <w:bCs/>
+          <w:sz w:val="28"/>
+          <w:szCs w:val="28"/>
+          <w:u w:val="single"/>
+        </w:rPr>
+      </w:pPr>
+      <w:r>
+        <w:rPr>
+          <w:rFonts w:asciiTheme="majorBidi" w:hAnsiTheme="majorBidi" w:cstheme="majorBidi" w:hint="cs"/>
+          <w:b/>
+          <w:bCs/>
+          <w:sz w:val="28"/>
+          <w:szCs w:val="28"/>
+          <w:u w:val="single"/>
+          <w:rtl/>
+        </w:rPr>
+        <w:t xml:space="preserve">פירוט חבילות </w:t>
+      </w:r>
+      <w:r>
+        <w:rPr>
+          <w:rFonts w:asciiTheme="majorBidi" w:hAnsiTheme="majorBidi" w:cstheme="majorBidi"/>
+          <w:b/>
+          <w:bCs/>
+          <w:sz w:val="28"/>
+          <w:szCs w:val="28"/>
+          <w:u w:val="single"/>
+        </w:rPr>
+        <w:t xml:space="preserve"> </w:t>
+      </w:r>
+      <w:r>
+        <w:rPr>
+          <w:rFonts w:asciiTheme="majorBidi" w:hAnsiTheme="majorBidi" w:cstheme="majorBidi"/>
+          <w:b/>
+          <w:bCs/>
+          <w:sz w:val="28"/>
+          <w:szCs w:val="28"/>
+          <w:u w:val="single"/>
+        </w:rPr>
+        <w:t>npm</w:t>
+      </w:r>
+      <w:r>
+        <w:rPr>
+          <w:rFonts w:asciiTheme="majorBidi" w:hAnsiTheme="majorBidi" w:cstheme="majorBidi" w:hint="cs"/>
+          <w:b/>
+          <w:bCs/>
+          <w:sz w:val="28"/>
+          <w:szCs w:val="28"/>
+          <w:u w:val="single"/>
+          <w:rtl/>
+        </w:rPr>
+        <w:t xml:space="preserve">תחת </w:t>
+      </w:r>
+      <w:r>
+        <w:rPr>
+          <w:rFonts w:asciiTheme="majorBidi" w:hAnsiTheme="majorBidi" w:cstheme="majorBidi"/>
+          <w:b/>
+          <w:bCs/>
+          <w:sz w:val="28"/>
+          <w:szCs w:val="28"/>
+          <w:u w:val="single"/>
+        </w:rPr>
+        <w:t>dependencies</w:t>
+      </w:r>
+    </w:p>
+    <w:p>
+      <w:pPr>
+        <w:rPr>
+          <w:rFonts w:asciiTheme="majorBidi" w:hAnsiTheme="majorBidi" w:cstheme="majorBidi" w:hint="cs"/>
+          <w:b/>
+          <w:bCs/>
+          <w:sz w:val="28"/>
+          <w:szCs w:val="28"/>
+          <w:u w:val="single"/>
+          <w:rtl/>
+        </w:rPr>
+      </w:pPr>
+    </w:p>
+    <w:p>
+      <w:pPr>
+        <w:pStyle w:val="ListParagraph"/>
+        <w:numPr>
+          <w:ilvl w:val="0"/>
+          <w:numId w:val="10"/>
+        </w:numPr>
+        <w:rPr>
+          <w:rFonts w:asciiTheme="majorBidi" w:hAnsiTheme="majorBidi" w:cstheme="majorBidi" w:hint="cs"/>
+          <w:b/>
+          <w:bCs/>
+          <w:sz w:val="24"/>
+          <w:szCs w:val="24"/>
+        </w:rPr>
+      </w:pPr>
+      <w:r>
+        <w:rPr>
+          <w:rFonts w:asciiTheme="majorBidi" w:hAnsiTheme="majorBidi" w:cstheme="majorBidi"/>
+          <w:b/>
+          <w:bCs/>
+          <w:sz w:val="24"/>
+          <w:szCs w:val="24"/>
+          <w:rtl/>
+        </w:rPr>
+        <w:t>@</w:t>
+      </w:r>
+      <w:r>
+        <w:rPr>
+          <w:rFonts w:asciiTheme="majorBidi" w:hAnsiTheme="majorBidi" w:cstheme="majorBidi"/>
+          <w:b/>
+          <w:bCs/>
+          <w:sz w:val="24"/>
+          <w:szCs w:val="24"/>
+        </w:rPr>
+        <w:t>google-cloud/storage</w:t>
+      </w:r>
+      <w:r>
+        <w:rPr>
+          <w:rFonts w:asciiTheme="majorBidi" w:hAnsiTheme="majorBidi" w:cstheme="majorBidi" w:hint="cs"/>
+          <w:b/>
+          <w:bCs/>
+          <w:sz w:val="24"/>
+          <w:szCs w:val="24"/>
+          <w:rtl/>
+        </w:rPr>
+        <w:t xml:space="preserve"> </w:t>
+      </w:r>
+      <w:r>
+        <w:rPr>
+          <w:rFonts w:asciiTheme="majorBidi" w:hAnsiTheme="majorBidi" w:cstheme="majorBidi"/>
+          <w:b/>
+          <w:bCs/>
+          <w:sz w:val="24"/>
+          <w:szCs w:val="24"/>
+          <w:rtl/>
+        </w:rPr>
+        <w:t>–</w:t>
+      </w:r>
+      <w:r>
+        <w:rPr>
+          <w:rFonts w:asciiTheme="majorBidi" w:hAnsiTheme="majorBidi" w:cstheme="majorBidi" w:hint="cs"/>
+          <w:b/>
+          <w:bCs/>
+          <w:sz w:val="24"/>
+          <w:szCs w:val="24"/>
+          <w:rtl/>
+        </w:rPr>
+        <w:t xml:space="preserve"> </w:t>
+      </w:r>
+      <w:r>
+        <w:rPr>
+          <w:rFonts w:asciiTheme="majorBidi" w:hAnsiTheme="majorBidi" w:cstheme="majorBidi" w:hint="cs"/>
+          <w:sz w:val="24"/>
+          <w:szCs w:val="24"/>
+          <w:rtl/>
+        </w:rPr>
+        <w:t xml:space="preserve">חבילה </w:t>
+      </w:r>
+      <w:r>
+        <w:rPr>
+          <w:rFonts w:asciiTheme="majorBidi" w:hAnsiTheme="majorBidi" w:cstheme="majorBidi" w:hint="cs"/>
+          <w:sz w:val="24"/>
+          <w:szCs w:val="24"/>
+          <w:rtl/>
+        </w:rPr>
+        <w:t xml:space="preserve">עזר </w:t>
+      </w:r>
+      <w:r>
+        <w:rPr>
+          <w:rFonts w:asciiTheme="majorBidi" w:hAnsiTheme="majorBidi" w:cstheme="majorBidi" w:hint="cs"/>
+          <w:sz w:val="24"/>
+          <w:szCs w:val="24"/>
+          <w:rtl/>
+        </w:rPr>
+        <w:t xml:space="preserve">לשימוש ב </w:t>
+      </w:r>
+      <w:r>
+        <w:rPr>
+          <w:rFonts w:asciiTheme="majorBidi" w:hAnsiTheme="majorBidi" w:cstheme="majorBidi"/>
+          <w:sz w:val="24"/>
+          <w:szCs w:val="24"/>
+        </w:rPr>
+        <w:t>Google Cloud Storage</w:t>
       </w:r>
       <w:r>
         <w:rPr>
@@ -3074,262 +3166,1320 @@
     </w:p>
     <w:p>
       <w:pPr>
-        <w:rPr>
-          <w:rFonts w:asciiTheme="majorBidi" w:hAnsiTheme="majorBidi" w:cstheme="majorBidi"/>
-          <w:sz w:val="24"/>
-          <w:szCs w:val="24"/>
-          <w:rtl/>
-        </w:rPr>
-      </w:pPr>
-      <w:r>
-        <w:rPr>
-          <w:rFonts w:asciiTheme="majorBidi" w:hAnsiTheme="majorBidi" w:cstheme="majorBidi" w:hint="cs"/>
-          <w:sz w:val="24"/>
-          <w:szCs w:val="24"/>
-          <w:rtl/>
-        </w:rPr>
-        <w:t>על מנת לשמור על סדר ביצענו חלוקה לקבצים נפרדי</w:t>
+        <w:pStyle w:val="ListParagraph"/>
+        <w:numPr>
+          <w:ilvl w:val="0"/>
+          <w:numId w:val="10"/>
+        </w:numPr>
+        <w:rPr>
+          <w:rFonts w:asciiTheme="majorBidi" w:hAnsiTheme="majorBidi" w:cstheme="majorBidi"/>
+          <w:b/>
+          <w:bCs/>
+          <w:sz w:val="24"/>
+          <w:szCs w:val="24"/>
+        </w:rPr>
+      </w:pPr>
+      <w:r>
+        <w:rPr>
+          <w:rFonts w:asciiTheme="majorBidi" w:hAnsiTheme="majorBidi" w:cstheme="majorBidi"/>
+          <w:b/>
+          <w:bCs/>
+          <w:sz w:val="24"/>
+          <w:szCs w:val="24"/>
+        </w:rPr>
+        <w:t xml:space="preserve"> </w:t>
+      </w:r>
+      <w:r>
+        <w:rPr>
+          <w:rFonts w:asciiTheme="majorBidi" w:hAnsiTheme="majorBidi" w:cstheme="majorBidi"/>
+          <w:b/>
+          <w:bCs/>
+          <w:sz w:val="24"/>
+          <w:szCs w:val="24"/>
+        </w:rPr>
+        <w:t>bcrypt</w:t>
+      </w:r>
+      <w:r>
+        <w:rPr>
+          <w:rFonts w:asciiTheme="majorBidi" w:hAnsiTheme="majorBidi" w:cstheme="majorBidi"/>
+          <w:b/>
+          <w:bCs/>
+          <w:sz w:val="24"/>
+          <w:szCs w:val="24"/>
+          <w:rtl/>
+        </w:rPr>
+        <w:t>–</w:t>
+      </w:r>
+      <w:r>
+        <w:rPr>
+          <w:rFonts w:asciiTheme="majorBidi" w:hAnsiTheme="majorBidi" w:cstheme="majorBidi" w:hint="cs"/>
+          <w:b/>
+          <w:bCs/>
+          <w:sz w:val="24"/>
+          <w:szCs w:val="24"/>
+          <w:rtl/>
+        </w:rPr>
+        <w:t xml:space="preserve"> </w:t>
+      </w:r>
+      <w:r>
+        <w:rPr>
+          <w:rFonts w:asciiTheme="majorBidi" w:hAnsiTheme="majorBidi" w:cstheme="majorBidi" w:hint="cs"/>
+          <w:sz w:val="24"/>
+          <w:szCs w:val="24"/>
+          <w:rtl/>
+        </w:rPr>
+        <w:t>חבילה להצפנת סיסמאות על מנת לשמור סיסמאות בבסיס המידע בצורה מאובטחת.</w:t>
+      </w:r>
+    </w:p>
+    <w:p>
+      <w:pPr>
+        <w:pStyle w:val="ListParagraph"/>
+        <w:numPr>
+          <w:ilvl w:val="0"/>
+          <w:numId w:val="10"/>
+        </w:numPr>
+        <w:rPr>
+          <w:rFonts w:asciiTheme="majorBidi" w:hAnsiTheme="majorBidi" w:cstheme="majorBidi"/>
+          <w:b/>
+          <w:bCs/>
+          <w:sz w:val="24"/>
+          <w:szCs w:val="24"/>
+        </w:rPr>
+      </w:pPr>
+      <w:r>
+        <w:rPr>
+          <w:rFonts w:asciiTheme="majorBidi" w:hAnsiTheme="majorBidi" w:cstheme="majorBidi"/>
+          <w:b/>
+          <w:bCs/>
+          <w:sz w:val="24"/>
+          <w:szCs w:val="24"/>
+        </w:rPr>
+        <w:t>body-parser</w:t>
+      </w:r>
+      <w:r>
+        <w:rPr>
+          <w:rFonts w:asciiTheme="majorBidi" w:hAnsiTheme="majorBidi" w:cstheme="majorBidi" w:hint="cs"/>
+          <w:b/>
+          <w:bCs/>
+          <w:sz w:val="24"/>
+          <w:szCs w:val="24"/>
+          <w:rtl/>
+        </w:rPr>
+        <w:t xml:space="preserve"> </w:t>
+      </w:r>
+      <w:r>
+        <w:rPr>
+          <w:rFonts w:asciiTheme="majorBidi" w:hAnsiTheme="majorBidi" w:cstheme="majorBidi"/>
+          <w:b/>
+          <w:bCs/>
+          <w:sz w:val="24"/>
+          <w:szCs w:val="24"/>
+          <w:rtl/>
+        </w:rPr>
+        <w:t>–</w:t>
+      </w:r>
+      <w:r>
+        <w:rPr>
+          <w:rFonts w:asciiTheme="majorBidi" w:hAnsiTheme="majorBidi" w:cstheme="majorBidi" w:hint="cs"/>
+          <w:b/>
+          <w:bCs/>
+          <w:sz w:val="24"/>
+          <w:szCs w:val="24"/>
+          <w:rtl/>
+        </w:rPr>
+        <w:t xml:space="preserve"> </w:t>
+      </w:r>
+      <w:r>
+        <w:rPr>
+          <w:rFonts w:asciiTheme="majorBidi" w:hAnsiTheme="majorBidi" w:cstheme="majorBidi" w:hint="cs"/>
+          <w:sz w:val="24"/>
+          <w:szCs w:val="24"/>
+          <w:rtl/>
+        </w:rPr>
+        <w:t>חביל</w:t>
+      </w:r>
+      <w:r>
+        <w:rPr>
+          <w:rFonts w:asciiTheme="majorBidi" w:hAnsiTheme="majorBidi" w:cstheme="majorBidi" w:hint="cs"/>
+          <w:sz w:val="24"/>
+          <w:szCs w:val="24"/>
+          <w:rtl/>
+        </w:rPr>
+        <w:t>ה ש</w:t>
+      </w:r>
+      <w:r>
+        <w:rPr>
+          <w:rFonts w:asciiTheme="majorBidi" w:hAnsiTheme="majorBidi" w:cstheme="majorBidi"/>
+          <w:sz w:val="24"/>
+          <w:szCs w:val="24"/>
+          <w:rtl/>
+        </w:rPr>
+        <w:t>מאפשרת ל</w:t>
+      </w:r>
+      <w:r>
+        <w:rPr>
+          <w:rFonts w:asciiTheme="majorBidi" w:hAnsiTheme="majorBidi" w:cstheme="majorBidi"/>
+          <w:sz w:val="24"/>
+          <w:szCs w:val="24"/>
+        </w:rPr>
+        <w:t xml:space="preserve"> express </w:t>
+      </w:r>
+      <w:r>
+        <w:rPr>
+          <w:rFonts w:asciiTheme="majorBidi" w:hAnsiTheme="majorBidi" w:cstheme="majorBidi"/>
+          <w:sz w:val="24"/>
+          <w:szCs w:val="24"/>
+          <w:rtl/>
+        </w:rPr>
+        <w:t>לקבל ולפענח פרמטרים בפורמט</w:t>
+      </w:r>
+      <w:r>
+        <w:rPr>
+          <w:rFonts w:asciiTheme="majorBidi" w:hAnsiTheme="majorBidi" w:cstheme="majorBidi"/>
+          <w:sz w:val="24"/>
+          <w:szCs w:val="24"/>
+        </w:rPr>
+        <w:t xml:space="preserve"> JSON </w:t>
+      </w:r>
+      <w:r>
+        <w:rPr>
+          <w:rFonts w:asciiTheme="majorBidi" w:hAnsiTheme="majorBidi" w:cstheme="majorBidi"/>
+          <w:sz w:val="24"/>
+          <w:szCs w:val="24"/>
+          <w:rtl/>
+        </w:rPr>
+        <w:t>שנשלחים ב</w:t>
+      </w:r>
+      <w:r>
+        <w:rPr>
+          <w:rFonts w:asciiTheme="majorBidi" w:hAnsiTheme="majorBidi" w:cstheme="majorBidi"/>
+          <w:sz w:val="24"/>
+          <w:szCs w:val="24"/>
+        </w:rPr>
+        <w:t xml:space="preserve"> </w:t>
+      </w:r>
+      <w:r>
+        <w:rPr>
+          <w:rFonts w:asciiTheme="majorBidi" w:hAnsiTheme="majorBidi" w:cstheme="majorBidi"/>
+          <w:sz w:val="24"/>
+          <w:szCs w:val="24"/>
+        </w:rPr>
+        <w:t xml:space="preserve">  </w:t>
+      </w:r>
+      <w:r>
+        <w:rPr>
+          <w:rFonts w:asciiTheme="majorBidi" w:hAnsiTheme="majorBidi" w:cstheme="majorBidi"/>
+          <w:sz w:val="24"/>
+          <w:szCs w:val="24"/>
+        </w:rPr>
+        <w:t>Ajax</w:t>
+      </w:r>
+      <w:r>
+        <w:rPr>
+          <w:rFonts w:asciiTheme="majorBidi" w:hAnsiTheme="majorBidi" w:cstheme="majorBidi"/>
+          <w:sz w:val="24"/>
+          <w:szCs w:val="24"/>
+        </w:rPr>
+        <w:t xml:space="preserve"> </w:t>
+      </w:r>
+      <w:r>
+        <w:rPr>
+          <w:rFonts w:asciiTheme="majorBidi" w:hAnsiTheme="majorBidi" w:cstheme="majorBidi"/>
+          <w:sz w:val="24"/>
+          <w:szCs w:val="24"/>
+        </w:rPr>
+        <w:t xml:space="preserve"> </w:t>
+      </w:r>
+      <w:r>
+        <w:rPr>
+          <w:rFonts w:asciiTheme="majorBidi" w:hAnsiTheme="majorBidi" w:cstheme="majorBidi" w:hint="cs"/>
+          <w:sz w:val="24"/>
+          <w:szCs w:val="24"/>
+          <w:rtl/>
+        </w:rPr>
+        <w:t xml:space="preserve"> </w:t>
+      </w:r>
+      <w:r>
+        <w:rPr>
+          <w:rFonts w:asciiTheme="majorBidi" w:hAnsiTheme="majorBidi" w:cstheme="majorBidi"/>
+          <w:sz w:val="24"/>
+          <w:szCs w:val="24"/>
+          <w:rtl/>
+        </w:rPr>
+        <w:t>מהדפדפן, באמצעות</w:t>
+      </w:r>
+      <w:r>
+        <w:rPr>
+          <w:rFonts w:asciiTheme="majorBidi" w:hAnsiTheme="majorBidi" w:cstheme="majorBidi"/>
+          <w:sz w:val="24"/>
+          <w:szCs w:val="24"/>
+        </w:rPr>
+        <w:t xml:space="preserve"> XMLHttpRequest</w:t>
+      </w:r>
+      <w:r>
+        <w:rPr>
+          <w:rFonts w:asciiTheme="majorBidi" w:hAnsiTheme="majorBidi" w:cstheme="majorBidi"/>
+          <w:sz w:val="24"/>
+          <w:szCs w:val="24"/>
+        </w:rPr>
+        <w:t xml:space="preserve"> </w:t>
+      </w:r>
+      <w:r>
+        <w:rPr>
+          <w:rFonts w:asciiTheme="majorBidi" w:hAnsiTheme="majorBidi" w:cstheme="majorBidi" w:hint="cs"/>
+          <w:sz w:val="24"/>
+          <w:szCs w:val="24"/>
+          <w:rtl/>
+        </w:rPr>
+        <w:t xml:space="preserve">. ניתן לגשת לפרמטרים תחת </w:t>
+      </w:r>
+      <w:r>
+        <w:rPr>
+          <w:rFonts w:asciiTheme="majorBidi" w:hAnsiTheme="majorBidi" w:cstheme="majorBidi"/>
+          <w:sz w:val="24"/>
+          <w:szCs w:val="24"/>
+        </w:rPr>
+        <w:t>req.body</w:t>
+      </w:r>
+    </w:p>
+    <w:p>
+      <w:pPr>
+        <w:pStyle w:val="ListParagraph"/>
+        <w:numPr>
+          <w:ilvl w:val="0"/>
+          <w:numId w:val="10"/>
+        </w:numPr>
+        <w:rPr>
+          <w:rFonts w:asciiTheme="majorBidi" w:hAnsiTheme="majorBidi" w:cstheme="majorBidi"/>
+          <w:sz w:val="24"/>
+          <w:szCs w:val="24"/>
+        </w:rPr>
+      </w:pPr>
+      <w:r>
+        <w:rPr>
+          <w:rFonts w:asciiTheme="majorBidi" w:hAnsiTheme="majorBidi" w:cstheme="majorBidi"/>
+          <w:b/>
+          <w:bCs/>
+          <w:sz w:val="24"/>
+          <w:szCs w:val="24"/>
+        </w:rPr>
+        <w:t>connect-flash</w:t>
+      </w:r>
+      <w:r>
+        <w:rPr>
+          <w:rFonts w:asciiTheme="majorBidi" w:hAnsiTheme="majorBidi" w:cstheme="majorBidi" w:hint="cs"/>
+          <w:b/>
+          <w:bCs/>
+          <w:sz w:val="24"/>
+          <w:szCs w:val="24"/>
+          <w:rtl/>
+        </w:rPr>
+        <w:t xml:space="preserve"> </w:t>
+      </w:r>
+      <w:r>
+        <w:rPr>
+          <w:rFonts w:asciiTheme="majorBidi" w:hAnsiTheme="majorBidi" w:cstheme="majorBidi"/>
+          <w:b/>
+          <w:bCs/>
+          <w:sz w:val="24"/>
+          <w:szCs w:val="24"/>
+          <w:rtl/>
+        </w:rPr>
+        <w:t>–</w:t>
+      </w:r>
+      <w:r>
+        <w:rPr>
+          <w:rFonts w:asciiTheme="majorBidi" w:hAnsiTheme="majorBidi" w:cstheme="majorBidi" w:hint="cs"/>
+          <w:b/>
+          <w:bCs/>
+          <w:sz w:val="24"/>
+          <w:szCs w:val="24"/>
+          <w:rtl/>
+        </w:rPr>
+        <w:t xml:space="preserve"> </w:t>
+      </w:r>
+      <w:r>
+        <w:rPr>
+          <w:rFonts w:asciiTheme="majorBidi" w:hAnsiTheme="majorBidi" w:cstheme="majorBidi" w:hint="cs"/>
+          <w:sz w:val="24"/>
+          <w:szCs w:val="24"/>
+          <w:rtl/>
+        </w:rPr>
+        <w:t xml:space="preserve">מאפשר שליחת הודעות פלאש זמניות למשתמש בתוך </w:t>
+      </w:r>
+      <w:r>
+        <w:rPr>
+          <w:rFonts w:asciiTheme="majorBidi" w:hAnsiTheme="majorBidi" w:cstheme="majorBidi"/>
+          <w:sz w:val="24"/>
+          <w:szCs w:val="24"/>
+        </w:rPr>
+        <w:t>Session</w:t>
+      </w:r>
+      <w:r>
+        <w:rPr>
+          <w:rFonts w:asciiTheme="majorBidi" w:hAnsiTheme="majorBidi" w:cstheme="majorBidi" w:hint="cs"/>
+          <w:sz w:val="24"/>
+          <w:szCs w:val="24"/>
+          <w:rtl/>
+        </w:rPr>
+        <w:t>, אשר נעלמות לאחר הצגתן.</w:t>
+      </w:r>
+    </w:p>
+    <w:p>
+      <w:pPr>
+        <w:pStyle w:val="ListParagraph"/>
+        <w:numPr>
+          <w:ilvl w:val="0"/>
+          <w:numId w:val="10"/>
+        </w:numPr>
+        <w:rPr>
+          <w:rFonts w:asciiTheme="majorBidi" w:hAnsiTheme="majorBidi" w:cstheme="majorBidi"/>
+          <w:b/>
+          <w:bCs/>
+          <w:sz w:val="24"/>
+          <w:szCs w:val="24"/>
+        </w:rPr>
+      </w:pPr>
+      <w:r>
+        <w:rPr>
+          <w:rFonts w:asciiTheme="majorBidi" w:hAnsiTheme="majorBidi" w:cstheme="majorBidi"/>
+          <w:b/>
+          <w:bCs/>
+          <w:sz w:val="24"/>
+          <w:szCs w:val="24"/>
+        </w:rPr>
+        <w:t>connect-pg-simple</w:t>
+      </w:r>
+      <w:r>
+        <w:rPr>
+          <w:rFonts w:asciiTheme="majorBidi" w:hAnsiTheme="majorBidi" w:cstheme="majorBidi" w:hint="cs"/>
+          <w:b/>
+          <w:bCs/>
+          <w:sz w:val="24"/>
+          <w:szCs w:val="24"/>
+          <w:rtl/>
+        </w:rPr>
+        <w:t xml:space="preserve"> </w:t>
+      </w:r>
+      <w:r>
+        <w:rPr>
+          <w:rFonts w:asciiTheme="majorBidi" w:hAnsiTheme="majorBidi" w:cstheme="majorBidi"/>
+          <w:b/>
+          <w:bCs/>
+          <w:sz w:val="24"/>
+          <w:szCs w:val="24"/>
+          <w:rtl/>
+        </w:rPr>
+        <w:t>–</w:t>
+      </w:r>
+      <w:r>
+        <w:rPr>
+          <w:rFonts w:asciiTheme="majorBidi" w:hAnsiTheme="majorBidi" w:cstheme="majorBidi" w:hint="cs"/>
+          <w:b/>
+          <w:bCs/>
+          <w:sz w:val="24"/>
+          <w:szCs w:val="24"/>
+          <w:rtl/>
+        </w:rPr>
+        <w:t xml:space="preserve"> </w:t>
+      </w:r>
+      <w:r>
+        <w:rPr>
+          <w:rFonts w:asciiTheme="majorBidi" w:hAnsiTheme="majorBidi" w:cstheme="majorBidi" w:hint="cs"/>
+          <w:sz w:val="24"/>
+          <w:szCs w:val="24"/>
+          <w:rtl/>
+        </w:rPr>
+        <w:t xml:space="preserve">חבילה שנועדה לניהול אחסון </w:t>
+      </w:r>
+      <w:r>
+        <w:rPr>
+          <w:rFonts w:asciiTheme="majorBidi" w:hAnsiTheme="majorBidi" w:cstheme="majorBidi"/>
+          <w:sz w:val="24"/>
+          <w:szCs w:val="24"/>
+        </w:rPr>
+        <w:t>.PostgreSQL session</w:t>
+      </w:r>
+    </w:p>
+    <w:p>
+      <w:pPr>
+        <w:pStyle w:val="ListParagraph"/>
+        <w:numPr>
+          <w:ilvl w:val="0"/>
+          <w:numId w:val="10"/>
+        </w:numPr>
+        <w:rPr>
+          <w:rFonts w:asciiTheme="majorBidi" w:hAnsiTheme="majorBidi" w:cstheme="majorBidi"/>
+          <w:b/>
+          <w:bCs/>
+          <w:sz w:val="24"/>
+          <w:szCs w:val="24"/>
+        </w:rPr>
+      </w:pPr>
+      <w:r>
+        <w:rPr>
+          <w:rFonts w:asciiTheme="majorBidi" w:hAnsiTheme="majorBidi" w:cstheme="majorBidi"/>
+          <w:b/>
+          <w:bCs/>
+          <w:sz w:val="24"/>
+          <w:szCs w:val="24"/>
+        </w:rPr>
+        <w:t>cookie-parser</w:t>
+      </w:r>
+      <w:r>
+        <w:rPr>
+          <w:rFonts w:asciiTheme="majorBidi" w:hAnsiTheme="majorBidi" w:cstheme="majorBidi" w:hint="cs"/>
+          <w:b/>
+          <w:bCs/>
+          <w:sz w:val="24"/>
+          <w:szCs w:val="24"/>
+          <w:rtl/>
+        </w:rPr>
+        <w:t xml:space="preserve"> </w:t>
+      </w:r>
+      <w:r>
+        <w:rPr>
+          <w:rFonts w:asciiTheme="majorBidi" w:hAnsiTheme="majorBidi" w:cstheme="majorBidi"/>
+          <w:b/>
+          <w:bCs/>
+          <w:sz w:val="24"/>
+          <w:szCs w:val="24"/>
+          <w:rtl/>
+        </w:rPr>
+        <w:t>–</w:t>
+      </w:r>
+      <w:r>
+        <w:rPr>
+          <w:rFonts w:asciiTheme="majorBidi" w:hAnsiTheme="majorBidi" w:cstheme="majorBidi" w:hint="cs"/>
+          <w:b/>
+          <w:bCs/>
+          <w:sz w:val="24"/>
+          <w:szCs w:val="24"/>
+          <w:rtl/>
+        </w:rPr>
+        <w:t xml:space="preserve"> </w:t>
+      </w:r>
+      <w:r>
+        <w:rPr>
+          <w:rFonts w:asciiTheme="majorBidi" w:hAnsiTheme="majorBidi" w:cstheme="majorBidi" w:hint="cs"/>
+          <w:sz w:val="24"/>
+          <w:szCs w:val="24"/>
+          <w:rtl/>
+        </w:rPr>
+        <w:t>חבילה ל</w:t>
+      </w:r>
+      <w:r>
+        <w:rPr>
+          <w:rFonts w:asciiTheme="majorBidi" w:hAnsiTheme="majorBidi" w:cstheme="majorBidi" w:hint="cs"/>
+          <w:sz w:val="24"/>
+          <w:szCs w:val="24"/>
+          <w:rtl/>
+        </w:rPr>
+        <w:t xml:space="preserve">ניהול </w:t>
+      </w:r>
+      <w:r>
+        <w:rPr>
+          <w:rFonts w:asciiTheme="majorBidi" w:hAnsiTheme="majorBidi" w:cstheme="majorBidi"/>
+          <w:sz w:val="24"/>
+          <w:szCs w:val="24"/>
+        </w:rPr>
+        <w:t>cookies</w:t>
+      </w:r>
+      <w:r>
+        <w:rPr>
+          <w:rFonts w:asciiTheme="majorBidi" w:hAnsiTheme="majorBidi" w:cstheme="majorBidi" w:hint="cs"/>
+          <w:sz w:val="24"/>
+          <w:szCs w:val="24"/>
+          <w:rtl/>
+        </w:rPr>
+        <w:t xml:space="preserve"> תחת האובייקט </w:t>
+      </w:r>
+      <w:r>
+        <w:rPr>
+          <w:rFonts w:asciiTheme="majorBidi" w:hAnsiTheme="majorBidi" w:cstheme="majorBidi"/>
+          <w:sz w:val="24"/>
+          <w:szCs w:val="24"/>
+        </w:rPr>
+        <w:t>req.cookies</w:t>
+      </w:r>
+    </w:p>
+    <w:p>
+      <w:pPr>
+        <w:pStyle w:val="ListParagraph"/>
+        <w:numPr>
+          <w:ilvl w:val="0"/>
+          <w:numId w:val="10"/>
+        </w:numPr>
+        <w:rPr>
+          <w:rFonts w:asciiTheme="majorBidi" w:hAnsiTheme="majorBidi" w:cstheme="majorBidi"/>
+          <w:b/>
+          <w:bCs/>
+          <w:sz w:val="24"/>
+          <w:szCs w:val="24"/>
+        </w:rPr>
+      </w:pPr>
+      <w:r>
+        <w:rPr>
+          <w:rFonts w:asciiTheme="majorBidi" w:hAnsiTheme="majorBidi" w:cstheme="majorBidi"/>
+          <w:b/>
+          <w:bCs/>
+          <w:sz w:val="24"/>
+          <w:szCs w:val="24"/>
+        </w:rPr>
+        <w:t>dotenv</w:t>
+      </w:r>
+      <w:r>
+        <w:rPr>
+          <w:rFonts w:asciiTheme="majorBidi" w:hAnsiTheme="majorBidi" w:cstheme="majorBidi" w:hint="cs"/>
+          <w:b/>
+          <w:bCs/>
+          <w:sz w:val="24"/>
+          <w:szCs w:val="24"/>
+          <w:rtl/>
+        </w:rPr>
+        <w:t xml:space="preserve"> -  </w:t>
+      </w:r>
+      <w:r>
+        <w:rPr>
+          <w:rFonts w:asciiTheme="majorBidi" w:hAnsiTheme="majorBidi" w:cstheme="majorBidi" w:hint="cs"/>
+          <w:sz w:val="24"/>
+          <w:szCs w:val="24"/>
+          <w:rtl/>
+        </w:rPr>
+        <w:t xml:space="preserve">חבילה שמשמשת לטעינת משתני סביבה מתוך קובץ </w:t>
+      </w:r>
+      <w:r>
+        <w:rPr>
+          <w:rFonts w:asciiTheme="majorBidi" w:hAnsiTheme="majorBidi" w:cstheme="majorBidi"/>
+          <w:sz w:val="24"/>
+          <w:szCs w:val="24"/>
+        </w:rPr>
+        <w:t>.env</w:t>
+      </w:r>
+      <w:r>
+        <w:rPr>
+          <w:rFonts w:asciiTheme="majorBidi" w:hAnsiTheme="majorBidi" w:cstheme="majorBidi" w:hint="cs"/>
+          <w:sz w:val="24"/>
+          <w:szCs w:val="24"/>
+          <w:rtl/>
+        </w:rPr>
+        <w:t xml:space="preserve"> לתוך האובייקט </w:t>
+      </w:r>
+      <w:r>
+        <w:rPr>
+          <w:rFonts w:asciiTheme="majorBidi" w:hAnsiTheme="majorBidi" w:cstheme="majorBidi"/>
+          <w:sz w:val="24"/>
+          <w:szCs w:val="24"/>
+        </w:rPr>
+        <w:t>process.env</w:t>
+      </w:r>
+      <w:r>
+        <w:rPr>
+          <w:rFonts w:asciiTheme="majorBidi" w:hAnsiTheme="majorBidi" w:cstheme="majorBidi" w:hint="cs"/>
+          <w:sz w:val="24"/>
+          <w:szCs w:val="24"/>
+          <w:rtl/>
+        </w:rPr>
+        <w:t>. מאפשר להגן</w:t>
+      </w:r>
+      <w:r>
+        <w:rPr>
+          <w:rFonts w:asciiTheme="majorBidi" w:hAnsiTheme="majorBidi" w:cstheme="majorBidi" w:hint="cs"/>
+          <w:sz w:val="24"/>
+          <w:szCs w:val="24"/>
+          <w:rtl/>
+        </w:rPr>
+        <w:t xml:space="preserve"> על סיסמאות ופרטים סודיים אחרים וגם מאפשר שימוש במשתנים שייחודיים לכל משתמש.</w:t>
+      </w:r>
+      <w:r>
+        <w:rPr>
+          <w:rFonts w:asciiTheme="majorBidi" w:hAnsiTheme="majorBidi" w:cstheme="majorBidi" w:hint="cs"/>
+          <w:sz w:val="24"/>
+          <w:szCs w:val="24"/>
+          <w:rtl/>
+        </w:rPr>
+        <w:t xml:space="preserve"> </w:t>
+      </w:r>
+    </w:p>
+    <w:p>
+      <w:pPr>
+        <w:pStyle w:val="ListParagraph"/>
+        <w:numPr>
+          <w:ilvl w:val="0"/>
+          <w:numId w:val="10"/>
+        </w:numPr>
+        <w:rPr>
+          <w:rFonts w:asciiTheme="majorBidi" w:hAnsiTheme="majorBidi" w:cstheme="majorBidi"/>
+          <w:b/>
+          <w:bCs/>
+          <w:sz w:val="24"/>
+          <w:szCs w:val="24"/>
+        </w:rPr>
+      </w:pPr>
+      <w:r>
+        <w:rPr>
+          <w:rFonts w:asciiTheme="majorBidi" w:hAnsiTheme="majorBidi" w:cstheme="majorBidi"/>
+          <w:b/>
+          <w:bCs/>
+          <w:sz w:val="24"/>
+          <w:szCs w:val="24"/>
+        </w:rPr>
+        <w:t>E</w:t>
+      </w:r>
+      <w:r>
+        <w:rPr>
+          <w:rFonts w:asciiTheme="majorBidi" w:hAnsiTheme="majorBidi" w:cstheme="majorBidi"/>
+          <w:b/>
+          <w:bCs/>
+          <w:sz w:val="24"/>
+          <w:szCs w:val="24"/>
+        </w:rPr>
+        <w:t>xpress</w:t>
+      </w:r>
+      <w:r>
+        <w:rPr>
+          <w:rFonts w:asciiTheme="majorBidi" w:hAnsiTheme="majorBidi" w:cstheme="majorBidi" w:hint="cs"/>
+          <w:b/>
+          <w:bCs/>
+          <w:sz w:val="24"/>
+          <w:szCs w:val="24"/>
+          <w:rtl/>
+        </w:rPr>
+        <w:t xml:space="preserve"> </w:t>
+      </w:r>
+      <w:r>
+        <w:rPr>
+          <w:rFonts w:asciiTheme="majorBidi" w:hAnsiTheme="majorBidi" w:cstheme="majorBidi"/>
+          <w:b/>
+          <w:bCs/>
+          <w:sz w:val="24"/>
+          <w:szCs w:val="24"/>
+          <w:rtl/>
+        </w:rPr>
+        <w:t>–</w:t>
+      </w:r>
+      <w:r>
+        <w:rPr>
+          <w:rFonts w:asciiTheme="majorBidi" w:hAnsiTheme="majorBidi" w:cstheme="majorBidi" w:hint="cs"/>
+          <w:b/>
+          <w:bCs/>
+          <w:sz w:val="24"/>
+          <w:szCs w:val="24"/>
+          <w:rtl/>
+        </w:rPr>
+        <w:t xml:space="preserve"> </w:t>
+      </w:r>
+      <w:r>
+        <w:rPr>
+          <w:rFonts w:asciiTheme="majorBidi" w:hAnsiTheme="majorBidi" w:cstheme="majorBidi" w:hint="cs"/>
+          <w:sz w:val="24"/>
+          <w:szCs w:val="24"/>
+          <w:rtl/>
+        </w:rPr>
+        <w:t xml:space="preserve">שרת </w:t>
+      </w:r>
+      <w:r>
+        <w:rPr>
+          <w:rFonts w:asciiTheme="majorBidi" w:hAnsiTheme="majorBidi" w:cstheme="majorBidi"/>
+          <w:sz w:val="24"/>
+          <w:szCs w:val="24"/>
+        </w:rPr>
+        <w:t>Web</w:t>
+      </w:r>
+      <w:r>
+        <w:rPr>
+          <w:rFonts w:asciiTheme="majorBidi" w:hAnsiTheme="majorBidi" w:cstheme="majorBidi" w:hint="cs"/>
+          <w:b/>
+          <w:bCs/>
+          <w:sz w:val="24"/>
+          <w:szCs w:val="24"/>
+          <w:rtl/>
+        </w:rPr>
+        <w:t>.</w:t>
+      </w:r>
+    </w:p>
+    <w:p>
+      <w:pPr>
+        <w:pStyle w:val="ListParagraph"/>
+        <w:numPr>
+          <w:ilvl w:val="0"/>
+          <w:numId w:val="10"/>
+        </w:numPr>
+        <w:rPr>
+          <w:rFonts w:asciiTheme="majorBidi" w:hAnsiTheme="majorBidi" w:cstheme="majorBidi"/>
+          <w:b/>
+          <w:bCs/>
+          <w:sz w:val="24"/>
+          <w:szCs w:val="24"/>
+        </w:rPr>
+      </w:pPr>
+      <w:r>
+        <w:rPr>
+          <w:rFonts w:asciiTheme="majorBidi" w:hAnsiTheme="majorBidi" w:cstheme="majorBidi"/>
+          <w:b/>
+          <w:bCs/>
+          <w:sz w:val="24"/>
+          <w:szCs w:val="24"/>
+        </w:rPr>
+        <w:t>express-promise-router</w:t>
+      </w:r>
+      <w:r>
+        <w:rPr>
+          <w:rFonts w:asciiTheme="majorBidi" w:hAnsiTheme="majorBidi" w:cstheme="majorBidi" w:hint="cs"/>
+          <w:b/>
+          <w:bCs/>
+          <w:sz w:val="24"/>
+          <w:szCs w:val="24"/>
+          <w:rtl/>
+        </w:rPr>
+        <w:t xml:space="preserve"> - </w:t>
       </w:r>
       <w:bookmarkStart w:id="0" w:name="_GoBack"/>
       <w:bookmarkEnd w:id="0"/>
-      <w:r>
-        <w:rPr>
-          <w:rFonts w:asciiTheme="majorBidi" w:hAnsiTheme="majorBidi" w:cstheme="majorBidi" w:hint="cs"/>
-          <w:sz w:val="24"/>
-          <w:szCs w:val="24"/>
-          <w:rtl/>
-        </w:rPr>
-        <w:t xml:space="preserve">ם עבור כל קבצי </w:t>
-      </w:r>
-      <w:proofErr w:type="spellStart"/>
-      <w:r>
-        <w:rPr>
-          <w:rFonts w:asciiTheme="majorBidi" w:hAnsiTheme="majorBidi" w:cstheme="majorBidi"/>
-          <w:sz w:val="24"/>
-          <w:szCs w:val="24"/>
-        </w:rPr>
-        <w:t>js</w:t>
-      </w:r>
-      <w:proofErr w:type="spellEnd"/>
-      <w:r>
-        <w:rPr>
-          <w:rFonts w:asciiTheme="majorBidi" w:hAnsiTheme="majorBidi" w:cstheme="majorBidi" w:hint="cs"/>
-          <w:sz w:val="24"/>
-          <w:szCs w:val="24"/>
-          <w:rtl/>
-        </w:rPr>
-        <w:t xml:space="preserve"> וקבצי ה </w:t>
-      </w:r>
-      <w:proofErr w:type="spellStart"/>
-      <w:r>
-        <w:rPr>
-          <w:rFonts w:asciiTheme="majorBidi" w:hAnsiTheme="majorBidi" w:cstheme="majorBidi"/>
-          <w:sz w:val="24"/>
-          <w:szCs w:val="24"/>
-        </w:rPr>
-        <w:t>css</w:t>
-      </w:r>
-      <w:proofErr w:type="spellEnd"/>
-      <w:r>
-        <w:rPr>
-          <w:rFonts w:asciiTheme="majorBidi" w:hAnsiTheme="majorBidi" w:cstheme="majorBidi" w:hint="cs"/>
-          <w:sz w:val="24"/>
-          <w:szCs w:val="24"/>
-          <w:rtl/>
-        </w:rPr>
-        <w:t xml:space="preserve"> לרוב הדפים הדינמיים.</w:t>
-      </w:r>
-    </w:p>
-    <w:p>
-      <w:pPr>
-        <w:rPr>
-          <w:rFonts w:asciiTheme="majorBidi" w:hAnsiTheme="majorBidi" w:cstheme="majorBidi" w:hint="cs"/>
-          <w:sz w:val="24"/>
-          <w:szCs w:val="24"/>
-          <w:rtl/>
-        </w:rPr>
-      </w:pPr>
-      <w:r>
-        <w:rPr>
-          <w:rFonts w:asciiTheme="majorBidi" w:hAnsiTheme="majorBidi" w:cstheme="majorBidi" w:hint="cs"/>
-          <w:sz w:val="24"/>
-          <w:szCs w:val="24"/>
-          <w:rtl/>
-        </w:rPr>
-        <w:t>כך למשל עבור דף הפרופיל של הילד</w:t>
-      </w:r>
-    </w:p>
-    <w:p>
-      <w:pPr>
-        <w:bidi w:val="0"/>
-        <w:rPr>
-          <w:rFonts w:asciiTheme="majorBidi" w:hAnsiTheme="majorBidi" w:cstheme="majorBidi"/>
-          <w:sz w:val="24"/>
-          <w:szCs w:val="24"/>
-        </w:rPr>
-      </w:pPr>
-      <w:r>
-        <w:rPr>
-          <w:rFonts w:asciiTheme="majorBidi" w:hAnsiTheme="majorBidi" w:cstheme="majorBidi"/>
-          <w:sz w:val="24"/>
-          <w:szCs w:val="24"/>
-        </w:rPr>
-        <w:t>\templates\views\kid\</w:t>
-      </w:r>
-      <w:proofErr w:type="spellStart"/>
-      <w:r>
-        <w:rPr>
-          <w:rFonts w:asciiTheme="majorBidi" w:hAnsiTheme="majorBidi" w:cstheme="majorBidi"/>
-          <w:sz w:val="24"/>
-          <w:szCs w:val="24"/>
-        </w:rPr>
-        <w:t>profile.hbs</w:t>
-      </w:r>
-      <w:proofErr w:type="spellEnd"/>
-    </w:p>
-    <w:p>
-      <w:pPr>
-        <w:rPr>
-          <w:rFonts w:asciiTheme="majorBidi" w:hAnsiTheme="majorBidi" w:cstheme="majorBidi" w:hint="cs"/>
-          <w:sz w:val="24"/>
-          <w:szCs w:val="24"/>
-          <w:rtl/>
-        </w:rPr>
-      </w:pPr>
-      <w:r>
-        <w:rPr>
-          <w:rFonts w:asciiTheme="majorBidi" w:hAnsiTheme="majorBidi" w:cstheme="majorBidi" w:hint="cs"/>
-          <w:sz w:val="24"/>
-          <w:szCs w:val="24"/>
-          <w:rtl/>
-        </w:rPr>
-        <w:t xml:space="preserve">כל הסקריפטים נמצאים ב </w:t>
-      </w:r>
-    </w:p>
-    <w:p>
-      <w:pPr>
-        <w:bidi w:val="0"/>
-        <w:rPr>
-          <w:rFonts w:asciiTheme="majorBidi" w:hAnsiTheme="majorBidi" w:cstheme="majorBidi"/>
-          <w:sz w:val="24"/>
-          <w:szCs w:val="24"/>
-        </w:rPr>
-      </w:pPr>
-      <w:r>
-        <w:rPr>
-          <w:rFonts w:asciiTheme="majorBidi" w:hAnsiTheme="majorBidi" w:cstheme="majorBidi"/>
-          <w:sz w:val="24"/>
-          <w:szCs w:val="24"/>
-        </w:rPr>
-        <w:t>\public\</w:t>
-      </w:r>
-      <w:proofErr w:type="spellStart"/>
-      <w:r>
-        <w:rPr>
-          <w:rFonts w:asciiTheme="majorBidi" w:hAnsiTheme="majorBidi" w:cstheme="majorBidi"/>
-          <w:sz w:val="24"/>
-          <w:szCs w:val="24"/>
-        </w:rPr>
-        <w:t>js</w:t>
-      </w:r>
-      <w:proofErr w:type="spellEnd"/>
-      <w:r>
-        <w:rPr>
-          <w:rFonts w:asciiTheme="majorBidi" w:hAnsiTheme="majorBidi" w:cstheme="majorBidi"/>
-          <w:sz w:val="24"/>
-          <w:szCs w:val="24"/>
-        </w:rPr>
-        <w:t>\kid\kid-profile-scripts.js</w:t>
-      </w:r>
-    </w:p>
-    <w:p>
-      <w:pPr>
-        <w:rPr>
-          <w:rFonts w:asciiTheme="majorBidi" w:hAnsiTheme="majorBidi" w:cstheme="majorBidi" w:hint="cs"/>
-          <w:sz w:val="24"/>
-          <w:szCs w:val="24"/>
-          <w:rtl/>
-        </w:rPr>
-      </w:pPr>
-      <w:r>
-        <w:rPr>
-          <w:rFonts w:asciiTheme="majorBidi" w:hAnsiTheme="majorBidi" w:cstheme="majorBidi" w:hint="cs"/>
-          <w:sz w:val="24"/>
-          <w:szCs w:val="24"/>
-          <w:rtl/>
-        </w:rPr>
-        <w:t xml:space="preserve">וכל עיצובי ה </w:t>
-      </w:r>
-      <w:proofErr w:type="spellStart"/>
-      <w:r>
-        <w:rPr>
-          <w:rFonts w:asciiTheme="majorBidi" w:hAnsiTheme="majorBidi" w:cstheme="majorBidi"/>
-          <w:sz w:val="24"/>
-          <w:szCs w:val="24"/>
-        </w:rPr>
-        <w:t>css</w:t>
-      </w:r>
-      <w:proofErr w:type="spellEnd"/>
-      <w:r>
-        <w:rPr>
-          <w:rFonts w:asciiTheme="majorBidi" w:hAnsiTheme="majorBidi" w:cstheme="majorBidi" w:hint="cs"/>
-          <w:sz w:val="24"/>
-          <w:szCs w:val="24"/>
-          <w:rtl/>
-        </w:rPr>
-        <w:t xml:space="preserve"> נמצאים ב </w:t>
-      </w:r>
-    </w:p>
-    <w:p>
-      <w:pPr>
-        <w:bidi w:val="0"/>
-        <w:rPr>
-          <w:rFonts w:asciiTheme="majorBidi" w:hAnsiTheme="majorBidi" w:cstheme="majorBidi"/>
-          <w:sz w:val="24"/>
-          <w:szCs w:val="24"/>
-        </w:rPr>
-      </w:pPr>
-      <w:r>
-        <w:rPr>
-          <w:rFonts w:asciiTheme="majorBidi" w:hAnsiTheme="majorBidi" w:cstheme="majorBidi"/>
-          <w:sz w:val="24"/>
-          <w:szCs w:val="24"/>
-        </w:rPr>
-        <w:t>\public\</w:t>
-      </w:r>
-      <w:proofErr w:type="spellStart"/>
-      <w:r>
-        <w:rPr>
-          <w:rFonts w:asciiTheme="majorBidi" w:hAnsiTheme="majorBidi" w:cstheme="majorBidi"/>
-          <w:sz w:val="24"/>
-          <w:szCs w:val="24"/>
-        </w:rPr>
-        <w:t>css</w:t>
-      </w:r>
-      <w:proofErr w:type="spellEnd"/>
-      <w:r>
-        <w:rPr>
-          <w:rFonts w:asciiTheme="majorBidi" w:hAnsiTheme="majorBidi" w:cstheme="majorBidi"/>
-          <w:sz w:val="24"/>
-          <w:szCs w:val="24"/>
-        </w:rPr>
-        <w:t>\kid\profile.css</w:t>
-      </w:r>
-    </w:p>
-    <w:p>
-      <w:pPr>
-        <w:rPr>
-          <w:rFonts w:asciiTheme="majorBidi" w:hAnsiTheme="majorBidi" w:cstheme="majorBidi" w:hint="cs"/>
-          <w:sz w:val="24"/>
-          <w:szCs w:val="24"/>
-          <w:rtl/>
-        </w:rPr>
-      </w:pPr>
-    </w:p>
-    <w:p>
-      <w:pPr>
-        <w:rPr>
-          <w:rFonts w:asciiTheme="majorBidi" w:hAnsiTheme="majorBidi" w:cstheme="majorBidi" w:hint="cs"/>
+    </w:p>
+    <w:p>
+      <w:pPr>
+        <w:pStyle w:val="ListParagraph"/>
+        <w:numPr>
+          <w:ilvl w:val="0"/>
+          <w:numId w:val="10"/>
+        </w:numPr>
+        <w:rPr>
+          <w:rFonts w:asciiTheme="majorBidi" w:hAnsiTheme="majorBidi" w:cstheme="majorBidi"/>
+          <w:b/>
+          <w:bCs/>
+          <w:sz w:val="24"/>
+          <w:szCs w:val="24"/>
+        </w:rPr>
+      </w:pPr>
+      <w:r>
+        <w:rPr>
+          <w:rFonts w:asciiTheme="majorBidi" w:hAnsiTheme="majorBidi" w:cstheme="majorBidi"/>
+          <w:b/>
+          <w:bCs/>
+          <w:sz w:val="24"/>
+          <w:szCs w:val="24"/>
+        </w:rPr>
+        <w:t>express-session</w:t>
+      </w:r>
+    </w:p>
+    <w:p>
+      <w:pPr>
+        <w:pStyle w:val="ListParagraph"/>
+        <w:numPr>
+          <w:ilvl w:val="0"/>
+          <w:numId w:val="10"/>
+        </w:numPr>
+        <w:rPr>
+          <w:rFonts w:asciiTheme="majorBidi" w:hAnsiTheme="majorBidi" w:cstheme="majorBidi"/>
+          <w:b/>
+          <w:bCs/>
+          <w:sz w:val="24"/>
+          <w:szCs w:val="24"/>
+        </w:rPr>
+      </w:pPr>
+      <w:r>
+        <w:rPr>
+          <w:rFonts w:asciiTheme="majorBidi" w:hAnsiTheme="majorBidi" w:cstheme="majorBidi"/>
+          <w:b/>
+          <w:bCs/>
+          <w:sz w:val="24"/>
+          <w:szCs w:val="24"/>
+        </w:rPr>
+        <w:t>fs-extra</w:t>
+      </w:r>
+    </w:p>
+    <w:p>
+      <w:pPr>
+        <w:pStyle w:val="ListParagraph"/>
+        <w:numPr>
+          <w:ilvl w:val="0"/>
+          <w:numId w:val="10"/>
+        </w:numPr>
+        <w:rPr>
+          <w:rFonts w:asciiTheme="majorBidi" w:hAnsiTheme="majorBidi" w:cstheme="majorBidi"/>
+          <w:b/>
+          <w:bCs/>
+          <w:sz w:val="24"/>
+          <w:szCs w:val="24"/>
+        </w:rPr>
+      </w:pPr>
+      <w:r>
+        <w:rPr>
+          <w:rFonts w:asciiTheme="majorBidi" w:hAnsiTheme="majorBidi" w:cstheme="majorBidi"/>
+          <w:b/>
+          <w:bCs/>
+          <w:sz w:val="24"/>
+          <w:szCs w:val="24"/>
+        </w:rPr>
+        <w:t>handlebars-helpers</w:t>
+      </w:r>
+    </w:p>
+    <w:p>
+      <w:pPr>
+        <w:pStyle w:val="ListParagraph"/>
+        <w:numPr>
+          <w:ilvl w:val="0"/>
+          <w:numId w:val="10"/>
+        </w:numPr>
+        <w:rPr>
+          <w:rFonts w:asciiTheme="majorBidi" w:hAnsiTheme="majorBidi" w:cstheme="majorBidi"/>
+          <w:b/>
+          <w:bCs/>
+          <w:sz w:val="24"/>
+          <w:szCs w:val="24"/>
+        </w:rPr>
+      </w:pPr>
+      <w:r>
+        <w:rPr>
+          <w:rFonts w:asciiTheme="majorBidi" w:hAnsiTheme="majorBidi" w:cstheme="majorBidi"/>
+          <w:b/>
+          <w:bCs/>
+          <w:sz w:val="24"/>
+          <w:szCs w:val="24"/>
+        </w:rPr>
+        <w:t>hbs</w:t>
+      </w:r>
+    </w:p>
+    <w:p>
+      <w:pPr>
+        <w:pStyle w:val="ListParagraph"/>
+        <w:numPr>
+          <w:ilvl w:val="0"/>
+          <w:numId w:val="10"/>
+        </w:numPr>
+        <w:rPr>
+          <w:rFonts w:asciiTheme="majorBidi" w:hAnsiTheme="majorBidi" w:cstheme="majorBidi"/>
+          <w:b/>
+          <w:bCs/>
+          <w:sz w:val="24"/>
+          <w:szCs w:val="24"/>
+        </w:rPr>
+      </w:pPr>
+      <w:r>
+        <w:rPr>
+          <w:rFonts w:asciiTheme="majorBidi" w:hAnsiTheme="majorBidi" w:cstheme="majorBidi"/>
+          <w:b/>
+          <w:bCs/>
+          <w:sz w:val="24"/>
+          <w:szCs w:val="24"/>
+        </w:rPr>
+        <w:t>multer</w:t>
+      </w:r>
+    </w:p>
+    <w:p>
+      <w:pPr>
+        <w:pStyle w:val="ListParagraph"/>
+        <w:numPr>
+          <w:ilvl w:val="0"/>
+          <w:numId w:val="10"/>
+        </w:numPr>
+        <w:rPr>
+          <w:rFonts w:asciiTheme="majorBidi" w:hAnsiTheme="majorBidi" w:cstheme="majorBidi"/>
+          <w:b/>
+          <w:bCs/>
+          <w:sz w:val="24"/>
+          <w:szCs w:val="24"/>
+        </w:rPr>
+      </w:pPr>
+      <w:r>
+        <w:rPr>
+          <w:rFonts w:asciiTheme="majorBidi" w:hAnsiTheme="majorBidi" w:cstheme="majorBidi"/>
+          <w:b/>
+          <w:bCs/>
+          <w:sz w:val="24"/>
+          <w:szCs w:val="24"/>
+        </w:rPr>
+        <w:t>multi-lang</w:t>
+      </w:r>
+    </w:p>
+    <w:p>
+      <w:pPr>
+        <w:pStyle w:val="ListParagraph"/>
+        <w:numPr>
+          <w:ilvl w:val="0"/>
+          <w:numId w:val="10"/>
+        </w:numPr>
+        <w:rPr>
+          <w:rFonts w:asciiTheme="majorBidi" w:hAnsiTheme="majorBidi" w:cstheme="majorBidi"/>
+          <w:b/>
+          <w:bCs/>
+          <w:sz w:val="24"/>
+          <w:szCs w:val="24"/>
+        </w:rPr>
+      </w:pPr>
+      <w:r>
+        <w:rPr>
+          <w:rFonts w:asciiTheme="majorBidi" w:hAnsiTheme="majorBidi" w:cstheme="majorBidi"/>
+          <w:b/>
+          <w:bCs/>
+          <w:sz w:val="24"/>
+          <w:szCs w:val="24"/>
+        </w:rPr>
+        <w:t>node-gyp</w:t>
+      </w:r>
+    </w:p>
+    <w:p>
+      <w:pPr>
+        <w:pStyle w:val="ListParagraph"/>
+        <w:numPr>
+          <w:ilvl w:val="0"/>
+          <w:numId w:val="10"/>
+        </w:numPr>
+        <w:rPr>
+          <w:rFonts w:asciiTheme="majorBidi" w:hAnsiTheme="majorBidi" w:cstheme="majorBidi"/>
+          <w:b/>
+          <w:bCs/>
+          <w:sz w:val="24"/>
+          <w:szCs w:val="24"/>
+        </w:rPr>
+      </w:pPr>
+      <w:r>
+        <w:rPr>
+          <w:rFonts w:asciiTheme="majorBidi" w:hAnsiTheme="majorBidi" w:cstheme="majorBidi"/>
+          <w:b/>
+          <w:bCs/>
+          <w:sz w:val="24"/>
+          <w:szCs w:val="24"/>
+        </w:rPr>
+        <w:t>node-sass</w:t>
+      </w:r>
+    </w:p>
+    <w:p>
+      <w:pPr>
+        <w:pStyle w:val="ListParagraph"/>
+        <w:numPr>
+          <w:ilvl w:val="0"/>
+          <w:numId w:val="10"/>
+        </w:numPr>
+        <w:rPr>
+          <w:rFonts w:asciiTheme="majorBidi" w:hAnsiTheme="majorBidi" w:cstheme="majorBidi"/>
+          <w:b/>
+          <w:bCs/>
+          <w:sz w:val="24"/>
+          <w:szCs w:val="24"/>
+        </w:rPr>
+      </w:pPr>
+      <w:r>
+        <w:rPr>
+          <w:rFonts w:asciiTheme="majorBidi" w:hAnsiTheme="majorBidi" w:cstheme="majorBidi"/>
+          <w:b/>
+          <w:bCs/>
+          <w:sz w:val="24"/>
+          <w:szCs w:val="24"/>
+        </w:rPr>
+        <w:t>nodemailer</w:t>
+      </w:r>
+    </w:p>
+    <w:p>
+      <w:pPr>
+        <w:pStyle w:val="ListParagraph"/>
+        <w:numPr>
+          <w:ilvl w:val="0"/>
+          <w:numId w:val="10"/>
+        </w:numPr>
+        <w:rPr>
+          <w:rFonts w:asciiTheme="majorBidi" w:hAnsiTheme="majorBidi" w:cstheme="majorBidi"/>
+          <w:b/>
+          <w:bCs/>
+          <w:sz w:val="24"/>
+          <w:szCs w:val="24"/>
+        </w:rPr>
+      </w:pPr>
+      <w:r>
+        <w:rPr>
+          <w:rFonts w:asciiTheme="majorBidi" w:hAnsiTheme="majorBidi" w:cstheme="majorBidi"/>
+          <w:b/>
+          <w:bCs/>
+          <w:sz w:val="24"/>
+          <w:szCs w:val="24"/>
+        </w:rPr>
+        <w:t>passport</w:t>
+      </w:r>
+    </w:p>
+    <w:p>
+      <w:pPr>
+        <w:pStyle w:val="ListParagraph"/>
+        <w:numPr>
+          <w:ilvl w:val="0"/>
+          <w:numId w:val="10"/>
+        </w:numPr>
+        <w:rPr>
+          <w:rFonts w:asciiTheme="majorBidi" w:hAnsiTheme="majorBidi" w:cstheme="majorBidi"/>
+          <w:b/>
+          <w:bCs/>
+          <w:sz w:val="24"/>
+          <w:szCs w:val="24"/>
+        </w:rPr>
+      </w:pPr>
+      <w:r>
+        <w:rPr>
+          <w:rFonts w:asciiTheme="majorBidi" w:hAnsiTheme="majorBidi" w:cstheme="majorBidi"/>
+          <w:b/>
+          <w:bCs/>
+          <w:sz w:val="24"/>
+          <w:szCs w:val="24"/>
+        </w:rPr>
+        <w:t>passport-local</w:t>
+      </w:r>
+    </w:p>
+    <w:p>
+      <w:pPr>
+        <w:pStyle w:val="ListParagraph"/>
+        <w:numPr>
+          <w:ilvl w:val="0"/>
+          <w:numId w:val="10"/>
+        </w:numPr>
+        <w:rPr>
+          <w:rFonts w:asciiTheme="majorBidi" w:hAnsiTheme="majorBidi" w:cstheme="majorBidi"/>
+          <w:b/>
+          <w:bCs/>
+          <w:sz w:val="24"/>
+          <w:szCs w:val="24"/>
+        </w:rPr>
+      </w:pPr>
+      <w:r>
+        <w:rPr>
+          <w:rFonts w:asciiTheme="majorBidi" w:hAnsiTheme="majorBidi" w:cstheme="majorBidi"/>
+          <w:b/>
+          <w:bCs/>
+          <w:sz w:val="24"/>
+          <w:szCs w:val="24"/>
+        </w:rPr>
+        <w:lastRenderedPageBreak/>
+        <w:t>path</w:t>
+      </w:r>
+    </w:p>
+    <w:p>
+      <w:pPr>
+        <w:pStyle w:val="ListParagraph"/>
+        <w:numPr>
+          <w:ilvl w:val="0"/>
+          <w:numId w:val="10"/>
+        </w:numPr>
+        <w:rPr>
+          <w:rFonts w:asciiTheme="majorBidi" w:hAnsiTheme="majorBidi" w:cstheme="majorBidi"/>
+          <w:b/>
+          <w:bCs/>
+          <w:sz w:val="24"/>
+          <w:szCs w:val="24"/>
+        </w:rPr>
+      </w:pPr>
+      <w:r>
+        <w:rPr>
+          <w:rFonts w:asciiTheme="majorBidi" w:hAnsiTheme="majorBidi" w:cstheme="majorBidi"/>
+          <w:b/>
+          <w:bCs/>
+          <w:sz w:val="24"/>
+          <w:szCs w:val="24"/>
+        </w:rPr>
+        <w:t>pg</w:t>
+      </w:r>
+    </w:p>
+    <w:p>
+      <w:pPr>
+        <w:pStyle w:val="ListParagraph"/>
+        <w:numPr>
+          <w:ilvl w:val="0"/>
+          <w:numId w:val="10"/>
+        </w:numPr>
+        <w:rPr>
+          <w:rFonts w:asciiTheme="majorBidi" w:hAnsiTheme="majorBidi" w:cstheme="majorBidi"/>
+          <w:b/>
+          <w:bCs/>
+          <w:sz w:val="24"/>
+          <w:szCs w:val="24"/>
+        </w:rPr>
+      </w:pPr>
+      <w:r>
+        <w:rPr>
+          <w:rFonts w:asciiTheme="majorBidi" w:hAnsiTheme="majorBidi" w:cstheme="majorBidi"/>
+          <w:b/>
+          <w:bCs/>
+          <w:sz w:val="24"/>
+          <w:szCs w:val="24"/>
+        </w:rPr>
+        <w:t>validator</w:t>
+      </w:r>
+    </w:p>
+    <w:p>
+      <w:pPr>
+        <w:pStyle w:val="ListParagraph"/>
+        <w:rPr>
+          <w:rFonts w:asciiTheme="majorBidi" w:hAnsiTheme="majorBidi" w:cstheme="majorBidi"/>
+          <w:b/>
+          <w:bCs/>
+          <w:sz w:val="28"/>
+          <w:szCs w:val="28"/>
+          <w:u w:val="single"/>
+          <w:rtl/>
+        </w:rPr>
+      </w:pPr>
+      <w:r>
+        <w:rPr>
+          <w:rFonts w:asciiTheme="majorBidi" w:hAnsiTheme="majorBidi" w:cstheme="majorBidi" w:hint="cs"/>
+          <w:b/>
+          <w:bCs/>
+          <w:sz w:val="28"/>
+          <w:szCs w:val="28"/>
+          <w:u w:val="single"/>
+          <w:rtl/>
+        </w:rPr>
+        <w:t xml:space="preserve">פירוט חבילות </w:t>
+      </w:r>
+      <w:r>
+        <w:rPr>
+          <w:rFonts w:asciiTheme="majorBidi" w:hAnsiTheme="majorBidi" w:cstheme="majorBidi"/>
+          <w:b/>
+          <w:bCs/>
+          <w:sz w:val="28"/>
+          <w:szCs w:val="28"/>
+          <w:u w:val="single"/>
+        </w:rPr>
+        <w:t xml:space="preserve"> npm</w:t>
+      </w:r>
+      <w:r>
+        <w:rPr>
+          <w:rFonts w:asciiTheme="majorBidi" w:hAnsiTheme="majorBidi" w:cstheme="majorBidi" w:hint="cs"/>
+          <w:b/>
+          <w:bCs/>
+          <w:sz w:val="28"/>
+          <w:szCs w:val="28"/>
+          <w:u w:val="single"/>
+          <w:rtl/>
+        </w:rPr>
+        <w:t xml:space="preserve">תחת </w:t>
+      </w:r>
+      <w:r>
+        <w:rPr>
+          <w:rFonts w:asciiTheme="majorBidi" w:hAnsiTheme="majorBidi" w:cstheme="majorBidi"/>
+          <w:b/>
+          <w:bCs/>
+          <w:sz w:val="28"/>
+          <w:szCs w:val="28"/>
+          <w:u w:val="single"/>
+        </w:rPr>
+        <w:t>devDependencies</w:t>
+      </w:r>
+    </w:p>
+    <w:p>
+      <w:pPr>
+        <w:pStyle w:val="ListParagraph"/>
+        <w:rPr>
+          <w:rFonts w:asciiTheme="majorBidi" w:hAnsiTheme="majorBidi" w:cstheme="majorBidi"/>
+          <w:b/>
+          <w:bCs/>
+          <w:sz w:val="28"/>
+          <w:szCs w:val="28"/>
+          <w:u w:val="single"/>
+        </w:rPr>
+      </w:pPr>
+    </w:p>
+    <w:p>
+      <w:pPr>
+        <w:pStyle w:val="ListParagraph"/>
+        <w:numPr>
+          <w:ilvl w:val="0"/>
+          <w:numId w:val="10"/>
+        </w:numPr>
+        <w:rPr>
+          <w:rFonts w:asciiTheme="majorBidi" w:hAnsiTheme="majorBidi" w:cstheme="majorBidi"/>
+          <w:b/>
+          <w:bCs/>
+          <w:sz w:val="24"/>
+          <w:szCs w:val="24"/>
+        </w:rPr>
+      </w:pPr>
+      <w:r>
+        <w:rPr>
+          <w:rFonts w:asciiTheme="majorBidi" w:hAnsiTheme="majorBidi" w:cstheme="majorBidi"/>
+          <w:b/>
+          <w:bCs/>
+          <w:sz w:val="24"/>
+          <w:szCs w:val="24"/>
+        </w:rPr>
+        <w:t>nodemon</w:t>
+      </w:r>
+    </w:p>
+    <w:p>
+      <w:pPr>
+        <w:pStyle w:val="ListParagraph"/>
+        <w:numPr>
+          <w:ilvl w:val="0"/>
+          <w:numId w:val="10"/>
+        </w:numPr>
+        <w:rPr>
+          <w:rFonts w:asciiTheme="majorBidi" w:hAnsiTheme="majorBidi" w:cstheme="majorBidi"/>
+          <w:b/>
+          <w:bCs/>
+          <w:sz w:val="24"/>
+          <w:szCs w:val="24"/>
+        </w:rPr>
+      </w:pPr>
+      <w:r>
+        <w:rPr>
+          <w:rFonts w:asciiTheme="majorBidi" w:hAnsiTheme="majorBidi" w:cstheme="majorBidi"/>
+          <w:b/>
+          <w:bCs/>
+          <w:sz w:val="24"/>
+          <w:szCs w:val="24"/>
+        </w:rPr>
+        <w:t>npm-check</w:t>
+      </w:r>
+    </w:p>
+    <w:p>
+      <w:pPr>
+        <w:pStyle w:val="ListParagraph"/>
+        <w:numPr>
+          <w:ilvl w:val="0"/>
+          <w:numId w:val="10"/>
+        </w:numPr>
+        <w:rPr>
+          <w:rFonts w:asciiTheme="majorBidi" w:hAnsiTheme="majorBidi" w:cstheme="majorBidi"/>
+          <w:b/>
+          <w:bCs/>
+          <w:sz w:val="24"/>
+          <w:szCs w:val="24"/>
+        </w:rPr>
+      </w:pPr>
+    </w:p>
+    <w:p>
+      <w:pPr>
+        <w:pStyle w:val="ListParagraph"/>
+        <w:rPr>
+          <w:rFonts w:asciiTheme="majorBidi" w:hAnsiTheme="majorBidi" w:cstheme="majorBidi" w:hint="cs"/>
+          <w:b/>
+          <w:bCs/>
+          <w:sz w:val="24"/>
+          <w:szCs w:val="24"/>
+          <w:rtl/>
+        </w:rPr>
+      </w:pPr>
+    </w:p>
+    <w:p>
+      <w:pPr>
+        <w:rPr>
+          <w:rFonts w:asciiTheme="majorBidi" w:hAnsiTheme="majorBidi" w:cstheme="majorBidi"/>
+          <w:sz w:val="24"/>
+          <w:szCs w:val="24"/>
+          <w:rtl/>
+        </w:rPr>
+      </w:pPr>
+    </w:p>
+    <w:p>
+      <w:pPr>
+        <w:rPr>
+          <w:rFonts w:asciiTheme="majorBidi" w:hAnsiTheme="majorBidi" w:cstheme="majorBidi"/>
+          <w:sz w:val="24"/>
+          <w:szCs w:val="24"/>
+          <w:rtl/>
+        </w:rPr>
+      </w:pPr>
+    </w:p>
+    <w:p>
+      <w:pPr>
+        <w:rPr>
+          <w:rFonts w:asciiTheme="majorBidi" w:hAnsiTheme="majorBidi" w:cstheme="majorBidi"/>
           <w:sz w:val="24"/>
           <w:szCs w:val="24"/>
         </w:rPr>
@@ -3724,7 +4874,7 @@
     <w:p>
       <w:pPr>
         <w:rPr>
-          <w:rFonts w:asciiTheme="majorBidi" w:hAnsiTheme="majorBidi" w:cstheme="majorBidi" w:hint="cs"/>
+          <w:rFonts w:asciiTheme="majorBidi" w:hAnsiTheme="majorBidi" w:cstheme="majorBidi"/>
           <w:sz w:val="24"/>
           <w:szCs w:val="24"/>
           <w:rtl/>
@@ -3745,18 +4895,8 @@
           <w:sz w:val="24"/>
           <w:szCs w:val="24"/>
         </w:rPr>
-        <w:t>.</w:t>
-      </w:r>
-      <w:proofErr w:type="spellStart"/>
-      <w:r>
-        <w:rPr>
-          <w:rFonts w:asciiTheme="majorBidi" w:hAnsiTheme="majorBidi" w:cstheme="majorBidi"/>
-          <w:sz w:val="24"/>
-          <w:szCs w:val="24"/>
-        </w:rPr>
-        <w:t>env</w:t>
-      </w:r>
-      <w:proofErr w:type="spellEnd"/>
+        <w:t>.env</w:t>
+      </w:r>
       <w:r>
         <w:rPr>
           <w:rFonts w:asciiTheme="majorBidi" w:hAnsiTheme="majorBidi" w:cstheme="majorBidi" w:hint="cs"/>
@@ -3932,16 +5072,7 @@
           <w:szCs w:val="24"/>
           <w:rtl/>
         </w:rPr>
-        <w:t xml:space="preserve">על </w:t>
-      </w:r>
-      <w:r>
-        <w:rPr>
-          <w:rFonts w:asciiTheme="majorBidi" w:hAnsiTheme="majorBidi" w:cstheme="majorBidi" w:hint="cs"/>
-          <w:sz w:val="24"/>
-          <w:szCs w:val="24"/>
-          <w:rtl/>
-        </w:rPr>
-        <w:t xml:space="preserve">מנת להקל על הפיתוח והתחזוקה ניתן לגשת ישירות למידע שנמצא בבסיס הנתונים שבענן באופן הבא : </w:t>
+        <w:t xml:space="preserve">על מנת להקל על הפיתוח והתחזוקה ניתן לגשת ישירות למידע שנמצא בבסיס הנתונים שבענן באופן הבא : </w:t>
       </w:r>
     </w:p>
     <w:p>
@@ -3989,18 +5120,8 @@
           <w:sz w:val="24"/>
           <w:szCs w:val="24"/>
         </w:rPr>
-        <w:t>.</w:t>
-      </w:r>
-      <w:proofErr w:type="spellStart"/>
-      <w:r>
-        <w:rPr>
-          <w:rFonts w:asciiTheme="majorBidi" w:hAnsiTheme="majorBidi" w:cstheme="majorBidi"/>
-          <w:sz w:val="24"/>
-          <w:szCs w:val="24"/>
-        </w:rPr>
-        <w:t>env</w:t>
-      </w:r>
-      <w:proofErr w:type="spellEnd"/>
+        <w:t>.env</w:t>
+      </w:r>
       <w:r>
         <w:rPr>
           <w:rFonts w:asciiTheme="majorBidi" w:hAnsiTheme="majorBidi" w:cstheme="majorBidi" w:hint="cs"/>
@@ -4086,7 +5207,7 @@
         <w:pStyle w:val="ListParagraph"/>
         <w:ind w:left="1080"/>
         <w:rPr>
-          <w:rFonts w:asciiTheme="majorBidi" w:hAnsiTheme="majorBidi" w:cstheme="majorBidi" w:hint="cs"/>
+          <w:rFonts w:asciiTheme="majorBidi" w:hAnsiTheme="majorBidi" w:cstheme="majorBidi"/>
           <w:sz w:val="24"/>
           <w:szCs w:val="24"/>
           <w:rtl/>
@@ -4101,7 +5222,6 @@
         </w:rPr>
         <w:t xml:space="preserve">לערכים זהים לערכים שבקובץ </w:t>
       </w:r>
-      <w:proofErr w:type="spellStart"/>
       <w:r>
         <w:rPr>
           <w:rFonts w:asciiTheme="majorBidi" w:hAnsiTheme="majorBidi" w:cstheme="majorBidi"/>
@@ -4110,7 +5230,6 @@
         </w:rPr>
         <w:t>app.standard.yaml</w:t>
       </w:r>
-      <w:proofErr w:type="spellEnd"/>
       <w:r>
         <w:rPr>
           <w:rFonts w:asciiTheme="majorBidi" w:hAnsiTheme="majorBidi" w:cstheme="majorBidi" w:hint="cs"/>
@@ -4126,7 +5245,7 @@
         <w:pStyle w:val="ListParagraph"/>
         <w:ind w:left="1080"/>
         <w:rPr>
-          <w:rFonts w:asciiTheme="majorBidi" w:hAnsiTheme="majorBidi" w:cstheme="majorBidi" w:hint="cs"/>
+          <w:rFonts w:asciiTheme="majorBidi" w:hAnsiTheme="majorBidi" w:cstheme="majorBidi"/>
           <w:sz w:val="24"/>
           <w:szCs w:val="24"/>
           <w:rtl/>
@@ -4187,18 +5306,8 @@
           <w:sz w:val="24"/>
           <w:szCs w:val="24"/>
         </w:rPr>
-        <w:t xml:space="preserve">Windows </w:t>
-      </w:r>
-      <w:proofErr w:type="spellStart"/>
-      <w:r>
-        <w:rPr>
-          <w:rFonts w:asciiTheme="majorBidi" w:hAnsiTheme="majorBidi" w:cstheme="majorBidi"/>
-          <w:sz w:val="24"/>
-          <w:szCs w:val="24"/>
-        </w:rPr>
-        <w:t>Powershell</w:t>
-      </w:r>
-      <w:proofErr w:type="spellEnd"/>
+        <w:t>Windows Powershell</w:t>
+      </w:r>
     </w:p>
     <w:p>
       <w:pPr>
@@ -4309,10 +5418,14 @@
           <w:szCs w:val="20"/>
           <w:shd w:val="clear" w:color="auto" w:fill="222222"/>
         </w:rPr>
-        <w:t>./cloud_sql_proxy.exe -instances=kidsread</w:t>
-      </w:r>
-      <w:proofErr w:type="gramStart"/>
-      <w:r>
+        <w:t>./cloud_sql_proxy.exe -instances=kidsread:europe-west2:kid-book-</w:t>
+      </w:r>
+    </w:p>
+    <w:p>
+      <w:pPr>
+        <w:pStyle w:val="ListParagraph"/>
+        <w:bidi w:val="0"/>
+        <w:ind w:left="1080"/>
         <w:rPr>
           <w:rFonts w:ascii="Courier New" w:hAnsi="Courier New" w:cs="Courier New"/>
           <w:color w:val="FFFFFF"/>
@@ -4320,9 +5433,7 @@
           <w:szCs w:val="20"/>
           <w:shd w:val="clear" w:color="auto" w:fill="222222"/>
         </w:rPr>
-        <w:t>:europe</w:t>
-      </w:r>
-      <w:proofErr w:type="gramEnd"/>
+      </w:pPr>
       <w:r>
         <w:rPr>
           <w:rFonts w:ascii="Courier New" w:hAnsi="Courier New" w:cs="Courier New"/>
@@ -4331,43 +5442,7 @@
           <w:szCs w:val="20"/>
           <w:shd w:val="clear" w:color="auto" w:fill="222222"/>
         </w:rPr>
-        <w:t>-west2:kid-book-</w:t>
-      </w:r>
-    </w:p>
-    <w:p>
-      <w:pPr>
-        <w:pStyle w:val="ListParagraph"/>
-        <w:bidi w:val="0"/>
-        <w:ind w:left="1080"/>
-        <w:rPr>
-          <w:rFonts w:ascii="Courier New" w:hAnsi="Courier New" w:cs="Courier New"/>
-          <w:color w:val="FFFFFF"/>
-          <w:sz w:val="20"/>
-          <w:szCs w:val="20"/>
-          <w:shd w:val="clear" w:color="auto" w:fill="222222"/>
-        </w:rPr>
-      </w:pPr>
-      <w:proofErr w:type="gramStart"/>
-      <w:r>
-        <w:rPr>
-          <w:rFonts w:ascii="Courier New" w:hAnsi="Courier New" w:cs="Courier New"/>
-          <w:color w:val="FFFFFF"/>
-          <w:sz w:val="20"/>
-          <w:szCs w:val="20"/>
-          <w:shd w:val="clear" w:color="auto" w:fill="222222"/>
-        </w:rPr>
-        <w:t>reading=</w:t>
-      </w:r>
-      <w:proofErr w:type="gramEnd"/>
-      <w:r>
-        <w:rPr>
-          <w:rFonts w:ascii="Courier New" w:hAnsi="Courier New" w:cs="Courier New"/>
-          <w:color w:val="FFFFFF"/>
-          <w:sz w:val="20"/>
-          <w:szCs w:val="20"/>
-          <w:shd w:val="clear" w:color="auto" w:fill="222222"/>
-        </w:rPr>
-        <w:t>tcp:5433</w:t>
+        <w:t>reading=tcp:5433</w:t>
       </w:r>
     </w:p>
     <w:p>
@@ -4378,7 +5453,7 @@
           <w:numId w:val="3"/>
         </w:numPr>
         <w:rPr>
-          <w:rFonts w:asciiTheme="majorBidi" w:hAnsiTheme="majorBidi" w:cstheme="majorBidi" w:hint="cs"/>
+          <w:rFonts w:asciiTheme="majorBidi" w:hAnsiTheme="majorBidi" w:cstheme="majorBidi"/>
           <w:sz w:val="24"/>
           <w:szCs w:val="24"/>
           <w:rtl/>
@@ -4393,23 +5468,13 @@
         </w:rPr>
         <w:t xml:space="preserve">כעת ניתן להריץ את הפיתוח המקומי בעזרת הפקודה </w:t>
       </w:r>
-      <w:proofErr w:type="spellStart"/>
-      <w:r>
-        <w:rPr>
-          <w:rFonts w:asciiTheme="majorBidi" w:hAnsiTheme="majorBidi" w:cstheme="majorBidi"/>
-          <w:sz w:val="24"/>
-          <w:szCs w:val="24"/>
-        </w:rPr>
-        <w:t>npm</w:t>
-      </w:r>
-      <w:proofErr w:type="spellEnd"/>
-      <w:r>
-        <w:rPr>
-          <w:rFonts w:asciiTheme="majorBidi" w:hAnsiTheme="majorBidi" w:cstheme="majorBidi"/>
-          <w:sz w:val="24"/>
-          <w:szCs w:val="24"/>
-        </w:rPr>
-        <w:t xml:space="preserve"> run dev</w:t>
+      <w:r>
+        <w:rPr>
+          <w:rFonts w:asciiTheme="majorBidi" w:hAnsiTheme="majorBidi" w:cstheme="majorBidi"/>
+          <w:sz w:val="24"/>
+          <w:szCs w:val="24"/>
+        </w:rPr>
+        <w:t>npm run dev</w:t>
       </w:r>
       <w:r>
         <w:rPr>
@@ -4433,7 +5498,7 @@
     <w:p>
       <w:pPr>
         <w:rPr>
-          <w:rFonts w:asciiTheme="majorBidi" w:hAnsiTheme="majorBidi" w:cstheme="majorBidi" w:hint="cs"/>
+          <w:rFonts w:asciiTheme="majorBidi" w:hAnsiTheme="majorBidi" w:cstheme="majorBidi"/>
           <w:sz w:val="40"/>
           <w:szCs w:val="40"/>
           <w:u w:val="single"/>
@@ -4526,7 +5591,6 @@
           <w:szCs w:val="18"/>
           <w:bdr w:val="none" w:sz="0" w:space="0" w:color="auto" w:frame="1"/>
         </w:rPr>
-        <w:lastRenderedPageBreak/>
         <w:br/>
       </w:r>
     </w:p>
@@ -4890,8 +5954,8 @@
       </w:pPr>
     </w:p>
     <w:sectPr>
-      <w:headerReference w:type="default" r:id="rId11"/>
-      <w:footerReference w:type="default" r:id="rId12"/>
+      <w:headerReference w:type="default" r:id="rId14"/>
+      <w:footerReference w:type="default" r:id="rId15"/>
       <w:pgSz w:w="11906" w:h="16838"/>
       <w:pgMar w:top="1440" w:right="1440" w:bottom="1440" w:left="1440" w:header="720" w:footer="720" w:gutter="0"/>
       <w:cols w:space="720"/>
@@ -4904,7 +5968,7 @@
 </file>
 
 <file path=word/endnotes.xml><?xml version="1.0" encoding="utf-8"?>
-<w:endnotes xmlns:wpc="http://schemas.microsoft.com/office/word/2010/wordprocessingCanvas" xmlns:cx="http://schemas.microsoft.com/office/drawing/2014/chartex" xmlns:cx1="http://schemas.microsoft.com/office/drawing/2015/9/8/chartex" xmlns:mc="http://schemas.openxmlformats.org/markup-compatibility/2006" xmlns:o="urn:schemas-microsoft-com:office:office" xmlns:r="http://schemas.openxmlformats.org/officeDocument/2006/relationships" xmlns:m="http://schemas.openxmlformats.org/officeDocument/2006/math" xmlns:v="urn:schemas-microsoft-com:vml" xmlns:wp14="http://schemas.microsoft.com/office/word/2010/wordprocessingDrawing" xmlns:wp="http://schemas.openxmlformats.org/drawingml/2006/wordprocessingDrawing" xmlns:w10="urn:schemas-microsoft-com:office:word" xmlns:w="http://schemas.openxmlformats.org/wordprocessingml/2006/main" xmlns:w14="http://schemas.microsoft.com/office/word/2010/wordml" xmlns:w15="http://schemas.microsoft.com/office/word/2012/wordml" xmlns:w16se="http://schemas.microsoft.com/office/word/2015/wordml/symex" xmlns:wpg="http://schemas.microsoft.com/office/word/2010/wordprocessingGroup" xmlns:wpi="http://schemas.microsoft.com/office/word/2010/wordprocessingInk" xmlns:wne="http://schemas.microsoft.com/office/word/2006/wordml" xmlns:wps="http://schemas.microsoft.com/office/word/2010/wordprocessingShape" mc:Ignorable="w14 w15 w16se wp14">
+<w:endnotes xmlns:wpc="http://schemas.microsoft.com/office/word/2010/wordprocessingCanvas" xmlns:mc="http://schemas.openxmlformats.org/markup-compatibility/2006" xmlns:o="urn:schemas-microsoft-com:office:office" xmlns:r="http://schemas.openxmlformats.org/officeDocument/2006/relationships" xmlns:m="http://schemas.openxmlformats.org/officeDocument/2006/math" xmlns:v="urn:schemas-microsoft-com:vml" xmlns:wp14="http://schemas.microsoft.com/office/word/2010/wordprocessingDrawing" xmlns:wp="http://schemas.openxmlformats.org/drawingml/2006/wordprocessingDrawing" xmlns:w10="urn:schemas-microsoft-com:office:word" xmlns:w="http://schemas.openxmlformats.org/wordprocessingml/2006/main" xmlns:w14="http://schemas.microsoft.com/office/word/2010/wordml" xmlns:w15="http://schemas.microsoft.com/office/word/2012/wordml" xmlns:wpg="http://schemas.microsoft.com/office/word/2010/wordprocessingGroup" xmlns:wpi="http://schemas.microsoft.com/office/word/2010/wordprocessingInk" xmlns:wne="http://schemas.microsoft.com/office/word/2006/wordml" xmlns:wps="http://schemas.microsoft.com/office/word/2010/wordprocessingShape" mc:Ignorable="w14 w15 wp14">
   <w:endnote w:type="separator" w:id="-1">
     <w:p>
       <w:pPr>
@@ -4929,7 +5993,7 @@
 </file>
 
 <file path=word/footer1.xml><?xml version="1.0" encoding="utf-8"?>
-<w:ftr xmlns:wpc="http://schemas.microsoft.com/office/word/2010/wordprocessingCanvas" xmlns:cx="http://schemas.microsoft.com/office/drawing/2014/chartex" xmlns:cx1="http://schemas.microsoft.com/office/drawing/2015/9/8/chartex" xmlns:mc="http://schemas.openxmlformats.org/markup-compatibility/2006" xmlns:o="urn:schemas-microsoft-com:office:office" xmlns:r="http://schemas.openxmlformats.org/officeDocument/2006/relationships" xmlns:m="http://schemas.openxmlformats.org/officeDocument/2006/math" xmlns:v="urn:schemas-microsoft-com:vml" xmlns:wp14="http://schemas.microsoft.com/office/word/2010/wordprocessingDrawing" xmlns:wp="http://schemas.openxmlformats.org/drawingml/2006/wordprocessingDrawing" xmlns:w10="urn:schemas-microsoft-com:office:word" xmlns:w="http://schemas.openxmlformats.org/wordprocessingml/2006/main" xmlns:w14="http://schemas.microsoft.com/office/word/2010/wordml" xmlns:w15="http://schemas.microsoft.com/office/word/2012/wordml" xmlns:w16se="http://schemas.microsoft.com/office/word/2015/wordml/symex" xmlns:wpg="http://schemas.microsoft.com/office/word/2010/wordprocessingGroup" xmlns:wpi="http://schemas.microsoft.com/office/word/2010/wordprocessingInk" xmlns:wne="http://schemas.microsoft.com/office/word/2006/wordml" xmlns:wps="http://schemas.microsoft.com/office/word/2010/wordprocessingShape" mc:Ignorable="w14 w15 w16se wp14">
+<w:ftr xmlns:wpc="http://schemas.microsoft.com/office/word/2010/wordprocessingCanvas" xmlns:mc="http://schemas.openxmlformats.org/markup-compatibility/2006" xmlns:o="urn:schemas-microsoft-com:office:office" xmlns:r="http://schemas.openxmlformats.org/officeDocument/2006/relationships" xmlns:m="http://schemas.openxmlformats.org/officeDocument/2006/math" xmlns:v="urn:schemas-microsoft-com:vml" xmlns:wp14="http://schemas.microsoft.com/office/word/2010/wordprocessingDrawing" xmlns:wp="http://schemas.openxmlformats.org/drawingml/2006/wordprocessingDrawing" xmlns:w10="urn:schemas-microsoft-com:office:word" xmlns:w="http://schemas.openxmlformats.org/wordprocessingml/2006/main" xmlns:w14="http://schemas.microsoft.com/office/word/2010/wordml" xmlns:w15="http://schemas.microsoft.com/office/word/2012/wordml" xmlns:wpg="http://schemas.microsoft.com/office/word/2010/wordprocessingGroup" xmlns:wpi="http://schemas.microsoft.com/office/word/2010/wordprocessingInk" xmlns:wne="http://schemas.microsoft.com/office/word/2006/wordml" xmlns:wps="http://schemas.microsoft.com/office/word/2010/wordprocessingShape" mc:Ignorable="w14 w15 wp14">
   <w:sdt>
     <w:sdtPr>
       <w:rPr>
@@ -4962,7 +6026,7 @@
             <w:noProof/>
             <w:rtl/>
           </w:rPr>
-          <w:t>4</w:t>
+          <w:t>7</w:t>
         </w:r>
         <w:r>
           <w:rPr>
@@ -4982,7 +6046,7 @@
 </file>
 
 <file path=word/footnotes.xml><?xml version="1.0" encoding="utf-8"?>
-<w:footnotes xmlns:wpc="http://schemas.microsoft.com/office/word/2010/wordprocessingCanvas" xmlns:cx="http://schemas.microsoft.com/office/drawing/2014/chartex" xmlns:cx1="http://schemas.microsoft.com/office/drawing/2015/9/8/chartex" xmlns:mc="http://schemas.openxmlformats.org/markup-compatibility/2006" xmlns:o="urn:schemas-microsoft-com:office:office" xmlns:r="http://schemas.openxmlformats.org/officeDocument/2006/relationships" xmlns:m="http://schemas.openxmlformats.org/officeDocument/2006/math" xmlns:v="urn:schemas-microsoft-com:vml" xmlns:wp14="http://schemas.microsoft.com/office/word/2010/wordprocessingDrawing" xmlns:wp="http://schemas.openxmlformats.org/drawingml/2006/wordprocessingDrawing" xmlns:w10="urn:schemas-microsoft-com:office:word" xmlns:w="http://schemas.openxmlformats.org/wordprocessingml/2006/main" xmlns:w14="http://schemas.microsoft.com/office/word/2010/wordml" xmlns:w15="http://schemas.microsoft.com/office/word/2012/wordml" xmlns:w16se="http://schemas.microsoft.com/office/word/2015/wordml/symex" xmlns:wpg="http://schemas.microsoft.com/office/word/2010/wordprocessingGroup" xmlns:wpi="http://schemas.microsoft.com/office/word/2010/wordprocessingInk" xmlns:wne="http://schemas.microsoft.com/office/word/2006/wordml" xmlns:wps="http://schemas.microsoft.com/office/word/2010/wordprocessingShape" mc:Ignorable="w14 w15 w16se wp14">
+<w:footnotes xmlns:wpc="http://schemas.microsoft.com/office/word/2010/wordprocessingCanvas" xmlns:mc="http://schemas.openxmlformats.org/markup-compatibility/2006" xmlns:o="urn:schemas-microsoft-com:office:office" xmlns:r="http://schemas.openxmlformats.org/officeDocument/2006/relationships" xmlns:m="http://schemas.openxmlformats.org/officeDocument/2006/math" xmlns:v="urn:schemas-microsoft-com:vml" xmlns:wp14="http://schemas.microsoft.com/office/word/2010/wordprocessingDrawing" xmlns:wp="http://schemas.openxmlformats.org/drawingml/2006/wordprocessingDrawing" xmlns:w10="urn:schemas-microsoft-com:office:word" xmlns:w="http://schemas.openxmlformats.org/wordprocessingml/2006/main" xmlns:w14="http://schemas.microsoft.com/office/word/2010/wordml" xmlns:w15="http://schemas.microsoft.com/office/word/2012/wordml" xmlns:wpg="http://schemas.microsoft.com/office/word/2010/wordprocessingGroup" xmlns:wpi="http://schemas.microsoft.com/office/word/2010/wordprocessingInk" xmlns:wne="http://schemas.microsoft.com/office/word/2006/wordml" xmlns:wps="http://schemas.microsoft.com/office/word/2010/wordprocessingShape" mc:Ignorable="w14 w15 wp14">
   <w:footnote w:type="separator" w:id="-1">
     <w:p>
       <w:pPr>
@@ -5007,7 +6071,7 @@
 </file>
 
 <file path=word/header1.xml><?xml version="1.0" encoding="utf-8"?>
-<w:hdr xmlns:wpc="http://schemas.microsoft.com/office/word/2010/wordprocessingCanvas" xmlns:cx="http://schemas.microsoft.com/office/drawing/2014/chartex" xmlns:cx1="http://schemas.microsoft.com/office/drawing/2015/9/8/chartex" xmlns:mc="http://schemas.openxmlformats.org/markup-compatibility/2006" xmlns:o="urn:schemas-microsoft-com:office:office" xmlns:r="http://schemas.openxmlformats.org/officeDocument/2006/relationships" xmlns:m="http://schemas.openxmlformats.org/officeDocument/2006/math" xmlns:v="urn:schemas-microsoft-com:vml" xmlns:wp14="http://schemas.microsoft.com/office/word/2010/wordprocessingDrawing" xmlns:wp="http://schemas.openxmlformats.org/drawingml/2006/wordprocessingDrawing" xmlns:w10="urn:schemas-microsoft-com:office:word" xmlns:w="http://schemas.openxmlformats.org/wordprocessingml/2006/main" xmlns:w14="http://schemas.microsoft.com/office/word/2010/wordml" xmlns:w15="http://schemas.microsoft.com/office/word/2012/wordml" xmlns:w16se="http://schemas.microsoft.com/office/word/2015/wordml/symex" xmlns:wpg="http://schemas.microsoft.com/office/word/2010/wordprocessingGroup" xmlns:wpi="http://schemas.microsoft.com/office/word/2010/wordprocessingInk" xmlns:wne="http://schemas.microsoft.com/office/word/2006/wordml" xmlns:wps="http://schemas.microsoft.com/office/word/2010/wordprocessingShape" mc:Ignorable="w14 w15 w16se wp14">
+<w:hdr xmlns:wpc="http://schemas.microsoft.com/office/word/2010/wordprocessingCanvas" xmlns:mc="http://schemas.openxmlformats.org/markup-compatibility/2006" xmlns:o="urn:schemas-microsoft-com:office:office" xmlns:r="http://schemas.openxmlformats.org/officeDocument/2006/relationships" xmlns:m="http://schemas.openxmlformats.org/officeDocument/2006/math" xmlns:v="urn:schemas-microsoft-com:vml" xmlns:wp14="http://schemas.microsoft.com/office/word/2010/wordprocessingDrawing" xmlns:wp="http://schemas.openxmlformats.org/drawingml/2006/wordprocessingDrawing" xmlns:w10="urn:schemas-microsoft-com:office:word" xmlns:w="http://schemas.openxmlformats.org/wordprocessingml/2006/main" xmlns:w14="http://schemas.microsoft.com/office/word/2010/wordml" xmlns:w15="http://schemas.microsoft.com/office/word/2012/wordml" xmlns:wpg="http://schemas.microsoft.com/office/word/2010/wordprocessingGroup" xmlns:wpi="http://schemas.microsoft.com/office/word/2010/wordprocessingInk" xmlns:wne="http://schemas.microsoft.com/office/word/2006/wordml" xmlns:wps="http://schemas.microsoft.com/office/word/2010/wordprocessingShape" mc:Ignorable="w14 w15 wp14">
   <w:p>
     <w:pPr>
       <w:pStyle w:val="Header"/>
@@ -5040,7 +6104,7 @@
               <wp:docPr id="46" name="Rectangle 45">
                 <a:extLst xmlns:a="http://schemas.openxmlformats.org/drawingml/2006/main">
                   <a:ext uri="{FF2B5EF4-FFF2-40B4-BE49-F238E27FC236}">
-                    <a16:creationId xmlns:a16="http://schemas.microsoft.com/office/drawing/2014/main" id="{78008DC1-1D55-4B46-B11E-19F8294328BB}"/>
+                    <a16:creationId xmlns:a16="http://schemas.microsoft.com/office/drawing/2014/main" xmlns:w16se="http://schemas.microsoft.com/office/word/2015/wordml/symex" xmlns:w="http://schemas.openxmlformats.org/wordprocessingml/2006/main" xmlns:w10="urn:schemas-microsoft-com:office:word" xmlns:v="urn:schemas-microsoft-com:vml" xmlns:o="urn:schemas-microsoft-com:office:office" xmlns:cx1="http://schemas.microsoft.com/office/drawing/2015/9/8/chartex" xmlns:cx="http://schemas.microsoft.com/office/drawing/2014/chartex" xmlns="" id="{78008DC1-1D55-4B46-B11E-19F8294328BB}"/>
                   </a:ext>
                 </a:extLst>
               </wp:docPr>
@@ -5090,7 +6154,6 @@
                               <w:szCs w:val="12"/>
                             </w:rPr>
                           </w:pPr>
-                          <w:proofErr w:type="spellStart"/>
                           <w:r>
                             <w:rPr>
                               <w:rFonts w:ascii="Bauhaus 93" w:hAnsi="Bauhaus 93" w:cstheme="minorBidi"/>
@@ -5115,7 +6178,6 @@
                             </w:rPr>
                             <w:t>Read</w:t>
                           </w:r>
-                          <w:proofErr w:type="spellEnd"/>
                         </w:p>
                       </w:txbxContent>
                     </wps:txbx>
@@ -5136,7 +6198,7 @@
         </mc:Choice>
         <mc:Fallback>
           <w:pict>
-            <v:rect w14:anchorId="5EE9721E" id="Rectangle 45" o:spid="_x0000_s1026" style="position:absolute;left:0;text-align:left;margin-left:-73.55pt;margin-top:-11.85pt;width:132.45pt;height:36.55pt;z-index:251659264;visibility:visible;mso-wrap-style:square;mso-width-percent:0;mso-height-percent:0;mso-wrap-distance-left:9pt;mso-wrap-distance-top:0;mso-wrap-distance-right:9pt;mso-wrap-distance-bottom:0;mso-position-horizontal:absolute;mso-position-horizontal-relative:text;mso-position-vertical:absolute;mso-position-vertical-relative:text;mso-width-percent:0;mso-height-percent:0;mso-width-relative:margin;mso-height-relative:margin;v-text-anchor:middle" o:gfxdata="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" filled="f" stroked="f" strokeweight="1pt">
+            <v:rect w14:anchorId="5EE9721E" id="Rectangle 45" o:spid="_x0000_s1026" style="position:absolute;left:0;text-align:left;margin-left:-73.55pt;margin-top:-11.85pt;width:132.45pt;height:36.55pt;z-index:251659264;visibility:visible;mso-wrap-style:square;mso-width-percent:0;mso-height-percent:0;mso-wrap-distance-left:9pt;mso-wrap-distance-top:0;mso-wrap-distance-right:9pt;mso-wrap-distance-bottom:0;mso-position-horizontal:absolute;mso-position-horizontal-relative:text;mso-position-vertical:absolute;mso-position-vertical-relative:text;mso-width-percent:0;mso-height-percent:0;mso-width-relative:margin;mso-height-relative:margin;v-text-anchor:middle" o:gfxdata="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" filled="f" stroked="f" strokeweight="1pt">
               <v:textbox>
                 <w:txbxContent>
                   <w:p>
@@ -5149,7 +6211,6 @@
                         <w:szCs w:val="12"/>
                       </w:rPr>
                     </w:pPr>
-                    <w:proofErr w:type="spellStart"/>
                     <w:r>
                       <w:rPr>
                         <w:rFonts w:ascii="Bauhaus 93" w:hAnsi="Bauhaus 93" w:cstheme="minorBidi"/>
@@ -5174,7 +6235,6 @@
                       </w:rPr>
                       <w:t>Read</w:t>
                     </w:r>
-                    <w:proofErr w:type="spellEnd"/>
                   </w:p>
                 </w:txbxContent>
               </v:textbox>
@@ -5294,7 +6354,7 @@
 </file>
 
 <file path=word/numbering.xml><?xml version="1.0" encoding="utf-8"?>
-<w:numbering xmlns:wpc="http://schemas.microsoft.com/office/word/2010/wordprocessingCanvas" xmlns:cx="http://schemas.microsoft.com/office/drawing/2014/chartex" xmlns:cx1="http://schemas.microsoft.com/office/drawing/2015/9/8/chartex" xmlns:mc="http://schemas.openxmlformats.org/markup-compatibility/2006" xmlns:o="urn:schemas-microsoft-com:office:office" xmlns:r="http://schemas.openxmlformats.org/officeDocument/2006/relationships" xmlns:m="http://schemas.openxmlformats.org/officeDocument/2006/math" xmlns:v="urn:schemas-microsoft-com:vml" xmlns:wp14="http://schemas.microsoft.com/office/word/2010/wordprocessingDrawing" xmlns:wp="http://schemas.openxmlformats.org/drawingml/2006/wordprocessingDrawing" xmlns:w10="urn:schemas-microsoft-com:office:word" xmlns:w="http://schemas.openxmlformats.org/wordprocessingml/2006/main" xmlns:w14="http://schemas.microsoft.com/office/word/2010/wordml" xmlns:w15="http://schemas.microsoft.com/office/word/2012/wordml" xmlns:w16se="http://schemas.microsoft.com/office/word/2015/wordml/symex" xmlns:wpg="http://schemas.microsoft.com/office/word/2010/wordprocessingGroup" xmlns:wpi="http://schemas.microsoft.com/office/word/2010/wordprocessingInk" xmlns:wne="http://schemas.microsoft.com/office/word/2006/wordml" xmlns:wps="http://schemas.microsoft.com/office/word/2010/wordprocessingShape" mc:Ignorable="w14 w15 w16se wp14">
+<w:numbering xmlns:wpc="http://schemas.microsoft.com/office/word/2010/wordprocessingCanvas" xmlns:mc="http://schemas.openxmlformats.org/markup-compatibility/2006" xmlns:o="urn:schemas-microsoft-com:office:office" xmlns:r="http://schemas.openxmlformats.org/officeDocument/2006/relationships" xmlns:m="http://schemas.openxmlformats.org/officeDocument/2006/math" xmlns:v="urn:schemas-microsoft-com:vml" xmlns:wp14="http://schemas.microsoft.com/office/word/2010/wordprocessingDrawing" xmlns:wp="http://schemas.openxmlformats.org/drawingml/2006/wordprocessingDrawing" xmlns:w10="urn:schemas-microsoft-com:office:word" xmlns:w="http://schemas.openxmlformats.org/wordprocessingml/2006/main" xmlns:w14="http://schemas.microsoft.com/office/word/2010/wordml" xmlns:w15="http://schemas.microsoft.com/office/word/2012/wordml" xmlns:wpg="http://schemas.microsoft.com/office/word/2010/wordprocessingGroup" xmlns:wpi="http://schemas.microsoft.com/office/word/2010/wordprocessingInk" xmlns:wne="http://schemas.microsoft.com/office/word/2006/wordml" xmlns:wps="http://schemas.microsoft.com/office/word/2010/wordprocessingShape" mc:Ignorable="w14 w15 wp14">
   <w:abstractNum w:abstractNumId="0" w15:restartNumberingAfterBreak="0">
     <w:nsid w:val="07AF079A"/>
     <w:multiLevelType w:val="hybridMultilevel"/>
@@ -5635,6 +6695,318 @@
     </w:lvl>
   </w:abstractNum>
   <w:abstractNum w:abstractNumId="3" w15:restartNumberingAfterBreak="0">
+    <w:nsid w:val="207B4E94"/>
+    <w:multiLevelType w:val="hybridMultilevel"/>
+    <w:tmpl w:val="E1C26274"/>
+    <w:lvl w:ilvl="0" w:tplc="04090001">
+      <w:start w:val="1"/>
+      <w:numFmt w:val="bullet"/>
+      <w:lvlText w:val=""/>
+      <w:lvlJc w:val="left"/>
+      <w:pPr>
+        <w:ind w:left="720" w:hanging="360"/>
+      </w:pPr>
+      <w:rPr>
+        <w:rFonts w:ascii="Symbol" w:hAnsi="Symbol" w:hint="default"/>
+      </w:rPr>
+    </w:lvl>
+    <w:lvl w:ilvl="1" w:tplc="04090003" w:tentative="1">
+      <w:start w:val="1"/>
+      <w:numFmt w:val="bullet"/>
+      <w:lvlText w:val="o"/>
+      <w:lvlJc w:val="left"/>
+      <w:pPr>
+        <w:ind w:left="1440" w:hanging="360"/>
+      </w:pPr>
+      <w:rPr>
+        <w:rFonts w:ascii="Courier New" w:hAnsi="Courier New" w:cs="Courier New" w:hint="default"/>
+      </w:rPr>
+    </w:lvl>
+    <w:lvl w:ilvl="2" w:tplc="04090005" w:tentative="1">
+      <w:start w:val="1"/>
+      <w:numFmt w:val="bullet"/>
+      <w:lvlText w:val=""/>
+      <w:lvlJc w:val="left"/>
+      <w:pPr>
+        <w:ind w:left="2160" w:hanging="360"/>
+      </w:pPr>
+      <w:rPr>
+        <w:rFonts w:ascii="Wingdings" w:hAnsi="Wingdings" w:hint="default"/>
+      </w:rPr>
+    </w:lvl>
+    <w:lvl w:ilvl="3" w:tplc="04090001" w:tentative="1">
+      <w:start w:val="1"/>
+      <w:numFmt w:val="bullet"/>
+      <w:lvlText w:val=""/>
+      <w:lvlJc w:val="left"/>
+      <w:pPr>
+        <w:ind w:left="2880" w:hanging="360"/>
+      </w:pPr>
+      <w:rPr>
+        <w:rFonts w:ascii="Symbol" w:hAnsi="Symbol" w:hint="default"/>
+      </w:rPr>
+    </w:lvl>
+    <w:lvl w:ilvl="4" w:tplc="04090003" w:tentative="1">
+      <w:start w:val="1"/>
+      <w:numFmt w:val="bullet"/>
+      <w:lvlText w:val="o"/>
+      <w:lvlJc w:val="left"/>
+      <w:pPr>
+        <w:ind w:left="3600" w:hanging="360"/>
+      </w:pPr>
+      <w:rPr>
+        <w:rFonts w:ascii="Courier New" w:hAnsi="Courier New" w:cs="Courier New" w:hint="default"/>
+      </w:rPr>
+    </w:lvl>
+    <w:lvl w:ilvl="5" w:tplc="04090005" w:tentative="1">
+      <w:start w:val="1"/>
+      <w:numFmt w:val="bullet"/>
+      <w:lvlText w:val=""/>
+      <w:lvlJc w:val="left"/>
+      <w:pPr>
+        <w:ind w:left="4320" w:hanging="360"/>
+      </w:pPr>
+      <w:rPr>
+        <w:rFonts w:ascii="Wingdings" w:hAnsi="Wingdings" w:hint="default"/>
+      </w:rPr>
+    </w:lvl>
+    <w:lvl w:ilvl="6" w:tplc="04090001" w:tentative="1">
+      <w:start w:val="1"/>
+      <w:numFmt w:val="bullet"/>
+      <w:lvlText w:val=""/>
+      <w:lvlJc w:val="left"/>
+      <w:pPr>
+        <w:ind w:left="5040" w:hanging="360"/>
+      </w:pPr>
+      <w:rPr>
+        <w:rFonts w:ascii="Symbol" w:hAnsi="Symbol" w:hint="default"/>
+      </w:rPr>
+    </w:lvl>
+    <w:lvl w:ilvl="7" w:tplc="04090003" w:tentative="1">
+      <w:start w:val="1"/>
+      <w:numFmt w:val="bullet"/>
+      <w:lvlText w:val="o"/>
+      <w:lvlJc w:val="left"/>
+      <w:pPr>
+        <w:ind w:left="5760" w:hanging="360"/>
+      </w:pPr>
+      <w:rPr>
+        <w:rFonts w:ascii="Courier New" w:hAnsi="Courier New" w:cs="Courier New" w:hint="default"/>
+      </w:rPr>
+    </w:lvl>
+    <w:lvl w:ilvl="8" w:tplc="04090005" w:tentative="1">
+      <w:start w:val="1"/>
+      <w:numFmt w:val="bullet"/>
+      <w:lvlText w:val=""/>
+      <w:lvlJc w:val="left"/>
+      <w:pPr>
+        <w:ind w:left="6480" w:hanging="360"/>
+      </w:pPr>
+      <w:rPr>
+        <w:rFonts w:ascii="Wingdings" w:hAnsi="Wingdings" w:hint="default"/>
+      </w:rPr>
+    </w:lvl>
+  </w:abstractNum>
+  <w:abstractNum w:abstractNumId="4" w15:restartNumberingAfterBreak="0">
+    <w:nsid w:val="3035291B"/>
+    <w:multiLevelType w:val="hybridMultilevel"/>
+    <w:tmpl w:val="4C4A34EE"/>
+    <w:lvl w:ilvl="0" w:tplc="0409000F">
+      <w:start w:val="1"/>
+      <w:numFmt w:val="decimal"/>
+      <w:lvlText w:val="%1."/>
+      <w:lvlJc w:val="left"/>
+      <w:pPr>
+        <w:ind w:left="720" w:hanging="360"/>
+      </w:pPr>
+    </w:lvl>
+    <w:lvl w:ilvl="1" w:tplc="04090019" w:tentative="1">
+      <w:start w:val="1"/>
+      <w:numFmt w:val="lowerLetter"/>
+      <w:lvlText w:val="%2."/>
+      <w:lvlJc w:val="left"/>
+      <w:pPr>
+        <w:ind w:left="1440" w:hanging="360"/>
+      </w:pPr>
+    </w:lvl>
+    <w:lvl w:ilvl="2" w:tplc="0409001B" w:tentative="1">
+      <w:start w:val="1"/>
+      <w:numFmt w:val="lowerRoman"/>
+      <w:lvlText w:val="%3."/>
+      <w:lvlJc w:val="right"/>
+      <w:pPr>
+        <w:ind w:left="2160" w:hanging="180"/>
+      </w:pPr>
+    </w:lvl>
+    <w:lvl w:ilvl="3" w:tplc="0409000F" w:tentative="1">
+      <w:start w:val="1"/>
+      <w:numFmt w:val="decimal"/>
+      <w:lvlText w:val="%4."/>
+      <w:lvlJc w:val="left"/>
+      <w:pPr>
+        <w:ind w:left="2880" w:hanging="360"/>
+      </w:pPr>
+    </w:lvl>
+    <w:lvl w:ilvl="4" w:tplc="04090019" w:tentative="1">
+      <w:start w:val="1"/>
+      <w:numFmt w:val="lowerLetter"/>
+      <w:lvlText w:val="%5."/>
+      <w:lvlJc w:val="left"/>
+      <w:pPr>
+        <w:ind w:left="3600" w:hanging="360"/>
+      </w:pPr>
+    </w:lvl>
+    <w:lvl w:ilvl="5" w:tplc="0409001B" w:tentative="1">
+      <w:start w:val="1"/>
+      <w:numFmt w:val="lowerRoman"/>
+      <w:lvlText w:val="%6."/>
+      <w:lvlJc w:val="right"/>
+      <w:pPr>
+        <w:ind w:left="4320" w:hanging="180"/>
+      </w:pPr>
+    </w:lvl>
+    <w:lvl w:ilvl="6" w:tplc="0409000F" w:tentative="1">
+      <w:start w:val="1"/>
+      <w:numFmt w:val="decimal"/>
+      <w:lvlText w:val="%7."/>
+      <w:lvlJc w:val="left"/>
+      <w:pPr>
+        <w:ind w:left="5040" w:hanging="360"/>
+      </w:pPr>
+    </w:lvl>
+    <w:lvl w:ilvl="7" w:tplc="04090019" w:tentative="1">
+      <w:start w:val="1"/>
+      <w:numFmt w:val="lowerLetter"/>
+      <w:lvlText w:val="%8."/>
+      <w:lvlJc w:val="left"/>
+      <w:pPr>
+        <w:ind w:left="5760" w:hanging="360"/>
+      </w:pPr>
+    </w:lvl>
+    <w:lvl w:ilvl="8" w:tplc="0409001B" w:tentative="1">
+      <w:start w:val="1"/>
+      <w:numFmt w:val="lowerRoman"/>
+      <w:lvlText w:val="%9."/>
+      <w:lvlJc w:val="right"/>
+      <w:pPr>
+        <w:ind w:left="6480" w:hanging="180"/>
+      </w:pPr>
+    </w:lvl>
+  </w:abstractNum>
+  <w:abstractNum w:abstractNumId="5" w15:restartNumberingAfterBreak="0">
+    <w:nsid w:val="456A39AD"/>
+    <w:multiLevelType w:val="hybridMultilevel"/>
+    <w:tmpl w:val="E716CC72"/>
+    <w:lvl w:ilvl="0" w:tplc="04090001">
+      <w:start w:val="1"/>
+      <w:numFmt w:val="bullet"/>
+      <w:lvlText w:val=""/>
+      <w:lvlJc w:val="left"/>
+      <w:pPr>
+        <w:ind w:left="720" w:hanging="360"/>
+      </w:pPr>
+      <w:rPr>
+        <w:rFonts w:ascii="Symbol" w:hAnsi="Symbol" w:hint="default"/>
+      </w:rPr>
+    </w:lvl>
+    <w:lvl w:ilvl="1" w:tplc="04090003" w:tentative="1">
+      <w:start w:val="1"/>
+      <w:numFmt w:val="bullet"/>
+      <w:lvlText w:val="o"/>
+      <w:lvlJc w:val="left"/>
+      <w:pPr>
+        <w:ind w:left="1440" w:hanging="360"/>
+      </w:pPr>
+      <w:rPr>
+        <w:rFonts w:ascii="Courier New" w:hAnsi="Courier New" w:cs="Courier New" w:hint="default"/>
+      </w:rPr>
+    </w:lvl>
+    <w:lvl w:ilvl="2" w:tplc="04090005" w:tentative="1">
+      <w:start w:val="1"/>
+      <w:numFmt w:val="bullet"/>
+      <w:lvlText w:val=""/>
+      <w:lvlJc w:val="left"/>
+      <w:pPr>
+        <w:ind w:left="2160" w:hanging="360"/>
+      </w:pPr>
+      <w:rPr>
+        <w:rFonts w:ascii="Wingdings" w:hAnsi="Wingdings" w:hint="default"/>
+      </w:rPr>
+    </w:lvl>
+    <w:lvl w:ilvl="3" w:tplc="04090001" w:tentative="1">
+      <w:start w:val="1"/>
+      <w:numFmt w:val="bullet"/>
+      <w:lvlText w:val=""/>
+      <w:lvlJc w:val="left"/>
+      <w:pPr>
+        <w:ind w:left="2880" w:hanging="360"/>
+      </w:pPr>
+      <w:rPr>
+        <w:rFonts w:ascii="Symbol" w:hAnsi="Symbol" w:hint="default"/>
+      </w:rPr>
+    </w:lvl>
+    <w:lvl w:ilvl="4" w:tplc="04090003" w:tentative="1">
+      <w:start w:val="1"/>
+      <w:numFmt w:val="bullet"/>
+      <w:lvlText w:val="o"/>
+      <w:lvlJc w:val="left"/>
+      <w:pPr>
+        <w:ind w:left="3600" w:hanging="360"/>
+      </w:pPr>
+      <w:rPr>
+        <w:rFonts w:ascii="Courier New" w:hAnsi="Courier New" w:cs="Courier New" w:hint="default"/>
+      </w:rPr>
+    </w:lvl>
+    <w:lvl w:ilvl="5" w:tplc="04090005" w:tentative="1">
+      <w:start w:val="1"/>
+      <w:numFmt w:val="bullet"/>
+      <w:lvlText w:val=""/>
+      <w:lvlJc w:val="left"/>
+      <w:pPr>
+        <w:ind w:left="4320" w:hanging="360"/>
+      </w:pPr>
+      <w:rPr>
+        <w:rFonts w:ascii="Wingdings" w:hAnsi="Wingdings" w:hint="default"/>
+      </w:rPr>
+    </w:lvl>
+    <w:lvl w:ilvl="6" w:tplc="04090001" w:tentative="1">
+      <w:start w:val="1"/>
+      <w:numFmt w:val="bullet"/>
+      <w:lvlText w:val=""/>
+      <w:lvlJc w:val="left"/>
+      <w:pPr>
+        <w:ind w:left="5040" w:hanging="360"/>
+      </w:pPr>
+      <w:rPr>
+        <w:rFonts w:ascii="Symbol" w:hAnsi="Symbol" w:hint="default"/>
+      </w:rPr>
+    </w:lvl>
+    <w:lvl w:ilvl="7" w:tplc="04090003" w:tentative="1">
+      <w:start w:val="1"/>
+      <w:numFmt w:val="bullet"/>
+      <w:lvlText w:val="o"/>
+      <w:lvlJc w:val="left"/>
+      <w:pPr>
+        <w:ind w:left="5760" w:hanging="360"/>
+      </w:pPr>
+      <w:rPr>
+        <w:rFonts w:ascii="Courier New" w:hAnsi="Courier New" w:cs="Courier New" w:hint="default"/>
+      </w:rPr>
+    </w:lvl>
+    <w:lvl w:ilvl="8" w:tplc="04090005" w:tentative="1">
+      <w:start w:val="1"/>
+      <w:numFmt w:val="bullet"/>
+      <w:lvlText w:val=""/>
+      <w:lvlJc w:val="left"/>
+      <w:pPr>
+        <w:ind w:left="6480" w:hanging="360"/>
+      </w:pPr>
+      <w:rPr>
+        <w:rFonts w:ascii="Wingdings" w:hAnsi="Wingdings" w:hint="default"/>
+      </w:rPr>
+    </w:lvl>
+  </w:abstractNum>
+  <w:abstractNum w:abstractNumId="6" w15:restartNumberingAfterBreak="0">
     <w:nsid w:val="4CB91F00"/>
     <w:multiLevelType w:val="hybridMultilevel"/>
     <w:tmpl w:val="181AFC74"/>
@@ -5747,7 +7119,7 @@
       </w:rPr>
     </w:lvl>
   </w:abstractNum>
-  <w:abstractNum w:abstractNumId="4" w15:restartNumberingAfterBreak="0">
+  <w:abstractNum w:abstractNumId="7" w15:restartNumberingAfterBreak="0">
     <w:nsid w:val="59891307"/>
     <w:multiLevelType w:val="hybridMultilevel"/>
     <w:tmpl w:val="BBC29FE2"/>
@@ -5859,7 +7231,7 @@
       </w:rPr>
     </w:lvl>
   </w:abstractNum>
-  <w:abstractNum w:abstractNumId="5" w15:restartNumberingAfterBreak="0">
+  <w:abstractNum w:abstractNumId="8" w15:restartNumberingAfterBreak="0">
     <w:nsid w:val="696B6B6D"/>
     <w:multiLevelType w:val="hybridMultilevel"/>
     <w:tmpl w:val="9C749908"/>
@@ -5972,7 +7344,7 @@
       </w:rPr>
     </w:lvl>
   </w:abstractNum>
-  <w:abstractNum w:abstractNumId="6" w15:restartNumberingAfterBreak="0">
+  <w:abstractNum w:abstractNumId="9" w15:restartNumberingAfterBreak="0">
     <w:nsid w:val="71F8015E"/>
     <w:multiLevelType w:val="hybridMultilevel"/>
     <w:tmpl w:val="5216A052"/>
@@ -6092,25 +7464,34 @@
     <w:abstractNumId w:val="0"/>
   </w:num>
   <w:num w:numId="3">
-    <w:abstractNumId w:val="4"/>
+    <w:abstractNumId w:val="7"/>
   </w:num>
   <w:num w:numId="4">
-    <w:abstractNumId w:val="6"/>
+    <w:abstractNumId w:val="9"/>
   </w:num>
   <w:num w:numId="5">
-    <w:abstractNumId w:val="3"/>
+    <w:abstractNumId w:val="6"/>
   </w:num>
   <w:num w:numId="6">
     <w:abstractNumId w:val="2"/>
   </w:num>
   <w:num w:numId="7">
+    <w:abstractNumId w:val="8"/>
+  </w:num>
+  <w:num w:numId="8">
     <w:abstractNumId w:val="5"/>
+  </w:num>
+  <w:num w:numId="9">
+    <w:abstractNumId w:val="4"/>
+  </w:num>
+  <w:num w:numId="10">
+    <w:abstractNumId w:val="3"/>
   </w:num>
 </w:numbering>
 </file>
 
 <file path=word/styles.xml><?xml version="1.0" encoding="utf-8"?>
-<w:styles xmlns:mc="http://schemas.openxmlformats.org/markup-compatibility/2006" xmlns:r="http://schemas.openxmlformats.org/officeDocument/2006/relationships" xmlns:w="http://schemas.openxmlformats.org/wordprocessingml/2006/main" xmlns:w14="http://schemas.microsoft.com/office/word/2010/wordml" xmlns:w15="http://schemas.microsoft.com/office/word/2012/wordml" xmlns:w16se="http://schemas.microsoft.com/office/word/2015/wordml/symex" mc:Ignorable="w14 w15 w16se">
+<w:styles xmlns:mc="http://schemas.openxmlformats.org/markup-compatibility/2006" xmlns:r="http://schemas.openxmlformats.org/officeDocument/2006/relationships" xmlns:w="http://schemas.openxmlformats.org/wordprocessingml/2006/main" xmlns:w14="http://schemas.microsoft.com/office/word/2010/wordml" xmlns:w15="http://schemas.microsoft.com/office/word/2012/wordml" mc:Ignorable="w14 w15">
   <w:docDefaults>
     <w:rPrDefault>
       <w:rPr>
@@ -6695,6 +8076,45 @@
       <w:u w:val="single"/>
     </w:rPr>
   </w:style>
+  <w:style w:type="paragraph" w:styleId="EndnoteText">
+    <w:name w:val="endnote text"/>
+    <w:basedOn w:val="Normal"/>
+    <w:link w:val="EndnoteTextChar"/>
+    <w:uiPriority w:val="99"/>
+    <w:semiHidden/>
+    <w:unhideWhenUsed/>
+    <w:rsid w:val="00E64DAE"/>
+    <w:pPr>
+      <w:spacing w:after="0" w:line="240" w:lineRule="auto"/>
+    </w:pPr>
+    <w:rPr>
+      <w:sz w:val="20"/>
+      <w:szCs w:val="20"/>
+    </w:rPr>
+  </w:style>
+  <w:style w:type="character" w:customStyle="1" w:styleId="EndnoteTextChar">
+    <w:name w:val="Endnote Text Char"/>
+    <w:basedOn w:val="DefaultParagraphFont"/>
+    <w:link w:val="EndnoteText"/>
+    <w:uiPriority w:val="99"/>
+    <w:semiHidden/>
+    <w:rsid w:val="00E64DAE"/>
+    <w:rPr>
+      <w:sz w:val="20"/>
+      <w:szCs w:val="20"/>
+    </w:rPr>
+  </w:style>
+  <w:style w:type="character" w:styleId="EndnoteReference">
+    <w:name w:val="endnote reference"/>
+    <w:basedOn w:val="DefaultParagraphFont"/>
+    <w:uiPriority w:val="99"/>
+    <w:semiHidden/>
+    <w:unhideWhenUsed/>
+    <w:rsid w:val="00E64DAE"/>
+    <w:rPr>
+      <w:vertAlign w:val="superscript"/>
+    </w:rPr>
+  </w:style>
 </w:styles>
 </file>
 
@@ -6964,7 +8384,7 @@
 </file>
 
 <file path=customXml/itemProps1.xml><?xml version="1.0" encoding="utf-8"?>
-<ds:datastoreItem xmlns:ds="http://schemas.openxmlformats.org/officeDocument/2006/customXml" ds:itemID="{585EF9D4-0C90-4698-8480-C37A0CD334E0}">
+<ds:datastoreItem xmlns:ds="http://schemas.openxmlformats.org/officeDocument/2006/customXml" ds:itemID="{F2A8C83F-42D9-416F-A3C1-1EAC47FB1EB3}">
   <ds:schemaRefs>
     <ds:schemaRef ds:uri="http://schemas.openxmlformats.org/officeDocument/2006/bibliography"/>
   </ds:schemaRefs>

</xml_diff>

<commit_message>
* updating maintenance guide * some styling and language updates * User guide updates
</commit_message>
<xml_diff>
--- a/docs/Maintenance guide.docx
+++ b/docs/Maintenance guide.docx
@@ -3040,7 +3040,7 @@
     <w:p>
       <w:pPr>
         <w:rPr>
-          <w:rFonts w:asciiTheme="majorBidi" w:hAnsiTheme="majorBidi" w:cstheme="majorBidi" w:hint="cs"/>
+          <w:rFonts w:asciiTheme="majorBidi" w:hAnsiTheme="majorBidi" w:cstheme="majorBidi"/>
           <w:b/>
           <w:bCs/>
           <w:sz w:val="28"/>
@@ -3058,7 +3058,7 @@
           <w:numId w:val="10"/>
         </w:numPr>
         <w:rPr>
-          <w:rFonts w:asciiTheme="majorBidi" w:hAnsiTheme="majorBidi" w:cstheme="majorBidi" w:hint="cs"/>
+          <w:rFonts w:asciiTheme="majorBidi" w:hAnsiTheme="majorBidi" w:cstheme="majorBidi"/>
           <w:b/>
           <w:bCs/>
           <w:sz w:val="24"/>
@@ -3296,16 +3296,7 @@
           <w:szCs w:val="24"/>
           <w:rtl/>
         </w:rPr>
-        <w:t>חביל</w:t>
-      </w:r>
-      <w:r>
-        <w:rPr>
-          <w:rFonts w:asciiTheme="majorBidi" w:hAnsiTheme="majorBidi" w:cstheme="majorBidi" w:hint="cs"/>
-          <w:sz w:val="24"/>
-          <w:szCs w:val="24"/>
-          <w:rtl/>
-        </w:rPr>
-        <w:t>ה ש</w:t>
+        <w:t>חבילה ש</w:t>
       </w:r>
       <w:r>
         <w:rPr>
@@ -3876,7 +3867,140 @@
           <w:szCs w:val="24"/>
           <w:rtl/>
         </w:rPr>
-        <w:t xml:space="preserve">שרת </w:t>
+        <w:t xml:space="preserve">תשתית המעניקה כלים לפיתוח אפליקציות </w:t>
+      </w:r>
+      <w:r>
+        <w:rPr>
+          <w:rFonts w:asciiTheme="majorBidi" w:hAnsiTheme="majorBidi" w:cstheme="majorBidi" w:hint="cs"/>
+          <w:sz w:val="24"/>
+          <w:szCs w:val="24"/>
+        </w:rPr>
+        <w:t>W</w:t>
+      </w:r>
+      <w:r>
+        <w:rPr>
+          <w:rFonts w:asciiTheme="majorBidi" w:hAnsiTheme="majorBidi" w:cstheme="majorBidi"/>
+          <w:sz w:val="24"/>
+          <w:szCs w:val="24"/>
+        </w:rPr>
+        <w:t>eb</w:t>
+      </w:r>
+      <w:r>
+        <w:rPr>
+          <w:rFonts w:asciiTheme="majorBidi" w:hAnsiTheme="majorBidi" w:cstheme="majorBidi" w:hint="cs"/>
+          <w:sz w:val="24"/>
+          <w:szCs w:val="24"/>
+          <w:rtl/>
+        </w:rPr>
+        <w:t>.</w:t>
+      </w:r>
+      <w:r>
+        <w:rPr>
+          <w:rFonts w:asciiTheme="majorBidi" w:hAnsiTheme="majorBidi" w:cstheme="majorBidi" w:hint="cs"/>
+          <w:sz w:val="24"/>
+          <w:szCs w:val="24"/>
+          <w:rtl/>
+        </w:rPr>
+        <w:t xml:space="preserve"> מאפשרת </w:t>
+      </w:r>
+      <w:r>
+        <w:rPr>
+          <w:rFonts w:asciiTheme="majorBidi" w:hAnsiTheme="majorBidi" w:cstheme="majorBidi" w:hint="cs"/>
+          <w:sz w:val="24"/>
+          <w:szCs w:val="24"/>
+          <w:rtl/>
+        </w:rPr>
+        <w:t>להגדיר</w:t>
+      </w:r>
+      <w:r>
+        <w:rPr>
+          <w:rFonts w:asciiTheme="majorBidi" w:hAnsiTheme="majorBidi" w:cstheme="majorBidi" w:hint="cs"/>
+          <w:sz w:val="24"/>
+          <w:szCs w:val="24"/>
+          <w:rtl/>
+        </w:rPr>
+        <w:t xml:space="preserve"> </w:t>
+      </w:r>
+      <w:r>
+        <w:rPr>
+          <w:rFonts w:asciiTheme="majorBidi" w:hAnsiTheme="majorBidi" w:cstheme="majorBidi"/>
+          <w:sz w:val="24"/>
+          <w:szCs w:val="24"/>
+        </w:rPr>
+        <w:t>middlewares </w:t>
+      </w:r>
+      <w:r>
+        <w:rPr>
+          <w:rFonts w:asciiTheme="majorBidi" w:hAnsiTheme="majorBidi" w:cstheme="majorBidi" w:hint="cs"/>
+          <w:sz w:val="24"/>
+          <w:szCs w:val="24"/>
+          <w:rtl/>
+        </w:rPr>
+        <w:t xml:space="preserve"> ע</w:t>
+      </w:r>
+      <w:r>
+        <w:rPr>
+          <w:rFonts w:asciiTheme="majorBidi" w:hAnsiTheme="majorBidi" w:cstheme="majorBidi" w:hint="cs"/>
+          <w:sz w:val="24"/>
+          <w:szCs w:val="24"/>
+          <w:rtl/>
+        </w:rPr>
+        <w:t xml:space="preserve">בור בקשות </w:t>
+      </w:r>
+      <w:r>
+        <w:rPr>
+          <w:rFonts w:asciiTheme="majorBidi" w:hAnsiTheme="majorBidi" w:cstheme="majorBidi"/>
+          <w:sz w:val="24"/>
+          <w:szCs w:val="24"/>
+        </w:rPr>
+        <w:t>HTTP</w:t>
+      </w:r>
+      <w:r>
+        <w:rPr>
+          <w:rFonts w:asciiTheme="majorBidi" w:hAnsiTheme="majorBidi" w:cstheme="majorBidi" w:hint="cs"/>
+          <w:sz w:val="24"/>
+          <w:szCs w:val="24"/>
+          <w:rtl/>
+        </w:rPr>
+        <w:t xml:space="preserve">. מגדירה טבלת ניתוב לטיפול בנתיבים שונים. מאפשרת לרנדר דפי </w:t>
+      </w:r>
+      <w:r>
+        <w:rPr>
+          <w:rFonts w:asciiTheme="majorBidi" w:hAnsiTheme="majorBidi" w:cstheme="majorBidi" w:hint="cs"/>
+          <w:sz w:val="24"/>
+          <w:szCs w:val="24"/>
+        </w:rPr>
+        <w:t>HTML</w:t>
+      </w:r>
+      <w:r>
+        <w:rPr>
+          <w:rFonts w:asciiTheme="majorBidi" w:hAnsiTheme="majorBidi" w:cstheme="majorBidi" w:hint="cs"/>
+          <w:sz w:val="24"/>
+          <w:szCs w:val="24"/>
+          <w:rtl/>
+        </w:rPr>
+        <w:t xml:space="preserve"> דינמיים על בסיס של העברת ארגומנטים לדפי התבנית.</w:t>
+      </w:r>
+    </w:p>
+    <w:p>
+      <w:pPr>
+        <w:pStyle w:val="ListParagraph"/>
+        <w:rPr>
+          <w:rFonts w:asciiTheme="majorBidi" w:hAnsiTheme="majorBidi" w:cstheme="majorBidi"/>
+          <w:b/>
+          <w:bCs/>
+          <w:sz w:val="24"/>
+          <w:szCs w:val="24"/>
+        </w:rPr>
+      </w:pPr>
+      <w:r>
+        <w:rPr>
+          <w:rFonts w:asciiTheme="majorBidi" w:hAnsiTheme="majorBidi" w:cstheme="majorBidi" w:hint="cs"/>
+          <w:sz w:val="24"/>
+          <w:szCs w:val="24"/>
+          <w:rtl/>
+        </w:rPr>
+        <w:t xml:space="preserve">בעזרת חבילה זו ניתן להגדיר שרת </w:t>
       </w:r>
       <w:r>
         <w:rPr>
@@ -3889,13 +4013,45 @@
       <w:r>
         <w:rPr>
           <w:rFonts w:asciiTheme="majorBidi" w:hAnsiTheme="majorBidi" w:cstheme="majorBidi" w:hint="cs"/>
-          <w:b/>
-          <w:bCs/>
+          <w:sz w:val="24"/>
+          <w:szCs w:val="24"/>
+          <w:rtl/>
+        </w:rPr>
+        <w:t xml:space="preserve"> שמאזין לבקשות </w:t>
+      </w:r>
+      <w:r>
+        <w:rPr>
+          <w:rFonts w:asciiTheme="majorBidi" w:hAnsiTheme="majorBidi" w:cstheme="majorBidi" w:hint="cs"/>
+          <w:sz w:val="24"/>
+          <w:szCs w:val="24"/>
+        </w:rPr>
+        <w:t>HTT</w:t>
+      </w:r>
+      <w:r>
+        <w:rPr>
+          <w:rFonts w:asciiTheme="majorBidi" w:hAnsiTheme="majorBidi" w:cstheme="majorBidi"/>
+          <w:sz w:val="24"/>
+          <w:szCs w:val="24"/>
+        </w:rPr>
+        <w:t>P</w:t>
+      </w:r>
+      <w:r>
+        <w:rPr>
+          <w:rFonts w:asciiTheme="majorBidi" w:hAnsiTheme="majorBidi" w:cstheme="majorBidi" w:hint="cs"/>
           <w:sz w:val="24"/>
           <w:szCs w:val="24"/>
           <w:rtl/>
         </w:rPr>
         <w:t>.</w:t>
+      </w:r>
+      <w:r>
+        <w:rPr>
+          <w:rFonts w:asciiTheme="majorBidi" w:hAnsiTheme="majorBidi" w:cstheme="majorBidi" w:hint="cs"/>
+          <w:sz w:val="24"/>
+          <w:szCs w:val="24"/>
+          <w:rtl/>
+        </w:rPr>
+        <w:t xml:space="preserve"> </w:t>
       </w:r>
     </w:p>
     <w:p>
@@ -3932,10 +4088,56 @@
           <w:szCs w:val="24"/>
           <w:rtl/>
         </w:rPr>
-        <w:t xml:space="preserve"> - </w:t>
-      </w:r>
-      <w:bookmarkStart w:id="0" w:name="_GoBack"/>
-      <w:bookmarkEnd w:id="0"/>
+        <w:t xml:space="preserve"> </w:t>
+      </w:r>
+      <w:r>
+        <w:rPr>
+          <w:rFonts w:asciiTheme="majorBidi" w:hAnsiTheme="majorBidi" w:cstheme="majorBidi"/>
+          <w:b/>
+          <w:bCs/>
+          <w:sz w:val="24"/>
+          <w:szCs w:val="24"/>
+          <w:rtl/>
+        </w:rPr>
+        <w:t>–</w:t>
+      </w:r>
+      <w:r>
+        <w:rPr>
+          <w:rFonts w:asciiTheme="majorBidi" w:hAnsiTheme="majorBidi" w:cstheme="majorBidi" w:hint="cs"/>
+          <w:b/>
+          <w:bCs/>
+          <w:sz w:val="24"/>
+          <w:szCs w:val="24"/>
+          <w:rtl/>
+        </w:rPr>
+        <w:t xml:space="preserve"> </w:t>
+      </w:r>
+      <w:r>
+        <w:rPr>
+          <w:rFonts w:asciiTheme="majorBidi" w:hAnsiTheme="majorBidi" w:cstheme="majorBidi" w:hint="cs"/>
+          <w:sz w:val="24"/>
+          <w:szCs w:val="24"/>
+          <w:rtl/>
+        </w:rPr>
+        <w:t xml:space="preserve">חבילה שמאפשרת לארגן נתיבים של </w:t>
+      </w:r>
+      <w:r>
+        <w:rPr>
+          <w:rFonts w:asciiTheme="majorBidi" w:hAnsiTheme="majorBidi" w:cstheme="majorBidi"/>
+          <w:sz w:val="24"/>
+          <w:szCs w:val="24"/>
+        </w:rPr>
+        <w:t>Express</w:t>
+      </w:r>
+      <w:r>
+        <w:rPr>
+          <w:rFonts w:asciiTheme="majorBidi" w:hAnsiTheme="majorBidi" w:cstheme="majorBidi" w:hint="cs"/>
+          <w:sz w:val="24"/>
+          <w:szCs w:val="24"/>
+          <w:rtl/>
+        </w:rPr>
+        <w:t xml:space="preserve"> בצורה נוחה. מאפשרת להגדיר נתיבים בקובץ נפרד.</w:t>
+      </w:r>
     </w:p>
     <w:p>
       <w:pPr>
@@ -3962,6 +4164,68 @@
         </w:rPr>
         <w:t>express-session</w:t>
       </w:r>
+      <w:r>
+        <w:rPr>
+          <w:rFonts w:asciiTheme="majorBidi" w:hAnsiTheme="majorBidi" w:cstheme="majorBidi" w:hint="cs"/>
+          <w:b/>
+          <w:bCs/>
+          <w:sz w:val="24"/>
+          <w:szCs w:val="24"/>
+          <w:rtl/>
+        </w:rPr>
+        <w:t xml:space="preserve"> </w:t>
+      </w:r>
+      <w:r>
+        <w:rPr>
+          <w:rFonts w:asciiTheme="majorBidi" w:hAnsiTheme="majorBidi" w:cstheme="majorBidi"/>
+          <w:b/>
+          <w:bCs/>
+          <w:sz w:val="24"/>
+          <w:szCs w:val="24"/>
+          <w:rtl/>
+        </w:rPr>
+        <w:t>–</w:t>
+      </w:r>
+      <w:r>
+        <w:rPr>
+          <w:rFonts w:asciiTheme="majorBidi" w:hAnsiTheme="majorBidi" w:cstheme="majorBidi" w:hint="cs"/>
+          <w:b/>
+          <w:bCs/>
+          <w:sz w:val="24"/>
+          <w:szCs w:val="24"/>
+          <w:rtl/>
+        </w:rPr>
+        <w:t xml:space="preserve"> </w:t>
+      </w:r>
+      <w:r>
+        <w:rPr>
+          <w:rFonts w:asciiTheme="majorBidi" w:hAnsiTheme="majorBidi" w:cstheme="majorBidi" w:hint="cs"/>
+          <w:sz w:val="24"/>
+          <w:szCs w:val="24"/>
+          <w:rtl/>
+        </w:rPr>
+        <w:t>חבילה שמאפשרת לטפל בסשנים</w:t>
+      </w:r>
+      <w:r>
+        <w:rPr>
+          <w:rFonts w:asciiTheme="majorBidi" w:hAnsiTheme="majorBidi" w:cstheme="majorBidi" w:hint="cs"/>
+          <w:b/>
+          <w:bCs/>
+          <w:sz w:val="24"/>
+          <w:szCs w:val="24"/>
+          <w:rtl/>
+        </w:rPr>
+        <w:t xml:space="preserve"> </w:t>
+      </w:r>
+      <w:r>
+        <w:rPr>
+          <w:rFonts w:asciiTheme="majorBidi" w:hAnsiTheme="majorBidi" w:cstheme="majorBidi" w:hint="cs"/>
+          <w:sz w:val="24"/>
+          <w:szCs w:val="24"/>
+          <w:rtl/>
+        </w:rPr>
+        <w:t>ובעוגיות.</w:t>
+      </w:r>
     </w:p>
     <w:p>
       <w:pPr>
@@ -3988,6 +4252,48 @@
         </w:rPr>
         <w:t>fs-extra</w:t>
       </w:r>
+      <w:r>
+        <w:rPr>
+          <w:rFonts w:asciiTheme="majorBidi" w:hAnsiTheme="majorBidi" w:cstheme="majorBidi" w:hint="cs"/>
+          <w:b/>
+          <w:bCs/>
+          <w:sz w:val="24"/>
+          <w:szCs w:val="24"/>
+          <w:rtl/>
+        </w:rPr>
+        <w:t xml:space="preserve"> </w:t>
+      </w:r>
+      <w:r>
+        <w:rPr>
+          <w:rFonts w:asciiTheme="majorBidi" w:hAnsiTheme="majorBidi" w:cstheme="majorBidi"/>
+          <w:b/>
+          <w:bCs/>
+          <w:sz w:val="24"/>
+          <w:szCs w:val="24"/>
+          <w:rtl/>
+        </w:rPr>
+        <w:t>–</w:t>
+      </w:r>
+      <w:r>
+        <w:rPr>
+          <w:rFonts w:asciiTheme="majorBidi" w:hAnsiTheme="majorBidi" w:cstheme="majorBidi" w:hint="cs"/>
+          <w:b/>
+          <w:bCs/>
+          <w:sz w:val="24"/>
+          <w:szCs w:val="24"/>
+          <w:rtl/>
+        </w:rPr>
+        <w:t xml:space="preserve"> </w:t>
+      </w:r>
+      <w:r>
+        <w:rPr>
+          <w:rFonts w:asciiTheme="majorBidi" w:hAnsiTheme="majorBidi" w:cstheme="majorBidi" w:hint="cs"/>
+          <w:sz w:val="24"/>
+          <w:szCs w:val="24"/>
+          <w:rtl/>
+        </w:rPr>
+        <w:t>חבילה שמאפשרת טיפול בקבצים מקומיים, כגון העברה ממקום למקום.</w:t>
+      </w:r>
     </w:p>
     <w:p>
       <w:pPr>
@@ -4014,6 +4320,60 @@
         </w:rPr>
         <w:t>handlebars-helpers</w:t>
       </w:r>
+      <w:r>
+        <w:rPr>
+          <w:rFonts w:asciiTheme="majorBidi" w:hAnsiTheme="majorBidi" w:cstheme="majorBidi" w:hint="cs"/>
+          <w:b/>
+          <w:bCs/>
+          <w:sz w:val="24"/>
+          <w:szCs w:val="24"/>
+          <w:rtl/>
+        </w:rPr>
+        <w:t xml:space="preserve"> </w:t>
+      </w:r>
+      <w:r>
+        <w:rPr>
+          <w:rFonts w:asciiTheme="majorBidi" w:hAnsiTheme="majorBidi" w:cstheme="majorBidi"/>
+          <w:b/>
+          <w:bCs/>
+          <w:sz w:val="24"/>
+          <w:szCs w:val="24"/>
+          <w:rtl/>
+        </w:rPr>
+        <w:t>–</w:t>
+      </w:r>
+      <w:r>
+        <w:rPr>
+          <w:rFonts w:asciiTheme="majorBidi" w:hAnsiTheme="majorBidi" w:cstheme="majorBidi" w:hint="cs"/>
+          <w:b/>
+          <w:bCs/>
+          <w:sz w:val="24"/>
+          <w:szCs w:val="24"/>
+          <w:rtl/>
+        </w:rPr>
+        <w:t xml:space="preserve"> חבילה שמכילה פונקיות עזר רבות עבור </w:t>
+      </w:r>
+      <w:r>
+        <w:rPr>
+          <w:rFonts w:asciiTheme="majorBidi" w:hAnsiTheme="majorBidi" w:cstheme="majorBidi"/>
+          <w:b/>
+          <w:bCs/>
+          <w:sz w:val="24"/>
+          <w:szCs w:val="24"/>
+        </w:rPr>
+        <w:t>handlebars</w:t>
+      </w:r>
+      <w:r>
+        <w:rPr>
+          <w:rFonts w:asciiTheme="majorBidi" w:hAnsiTheme="majorBidi" w:cstheme="majorBidi" w:hint="cs"/>
+          <w:b/>
+          <w:bCs/>
+          <w:sz w:val="24"/>
+          <w:szCs w:val="24"/>
+          <w:rtl/>
+        </w:rPr>
+        <w:t>.</w:t>
+      </w:r>
     </w:p>
     <w:p>
       <w:pPr>
@@ -4038,7 +4398,110 @@
           <w:sz w:val="24"/>
           <w:szCs w:val="24"/>
         </w:rPr>
-        <w:t>hbs</w:t>
+        <w:t>H</w:t>
+      </w:r>
+      <w:r>
+        <w:rPr>
+          <w:rFonts w:asciiTheme="majorBidi" w:hAnsiTheme="majorBidi" w:cstheme="majorBidi"/>
+          <w:b/>
+          <w:bCs/>
+          <w:sz w:val="24"/>
+          <w:szCs w:val="24"/>
+        </w:rPr>
+        <w:t>bs</w:t>
+      </w:r>
+      <w:r>
+        <w:rPr>
+          <w:rFonts w:asciiTheme="majorBidi" w:hAnsiTheme="majorBidi" w:cstheme="majorBidi" w:hint="cs"/>
+          <w:b/>
+          <w:bCs/>
+          <w:sz w:val="24"/>
+          <w:szCs w:val="24"/>
+          <w:rtl/>
+        </w:rPr>
+        <w:t xml:space="preserve"> </w:t>
+      </w:r>
+      <w:r>
+        <w:rPr>
+          <w:rFonts w:asciiTheme="majorBidi" w:hAnsiTheme="majorBidi" w:cstheme="majorBidi"/>
+          <w:b/>
+          <w:bCs/>
+          <w:sz w:val="24"/>
+          <w:szCs w:val="24"/>
+          <w:rtl/>
+        </w:rPr>
+        <w:t>–</w:t>
+      </w:r>
+      <w:r>
+        <w:rPr>
+          <w:rFonts w:asciiTheme="majorBidi" w:hAnsiTheme="majorBidi" w:cstheme="majorBidi" w:hint="cs"/>
+          <w:b/>
+          <w:bCs/>
+          <w:sz w:val="24"/>
+          <w:szCs w:val="24"/>
+          <w:rtl/>
+        </w:rPr>
+        <w:t xml:space="preserve"> </w:t>
+      </w:r>
+      <w:r>
+        <w:rPr>
+          <w:rFonts w:asciiTheme="majorBidi" w:hAnsiTheme="majorBidi" w:cstheme="majorBidi" w:hint="cs"/>
+          <w:sz w:val="24"/>
+          <w:szCs w:val="24"/>
+          <w:rtl/>
+        </w:rPr>
+        <w:t xml:space="preserve">חבילה שמהווה </w:t>
+      </w:r>
+      <w:r>
+        <w:rPr>
+          <w:rFonts w:asciiTheme="majorBidi" w:hAnsiTheme="majorBidi" w:cstheme="majorBidi"/>
+          <w:sz w:val="24"/>
+          <w:szCs w:val="24"/>
+        </w:rPr>
+        <w:t>view engine</w:t>
+      </w:r>
+      <w:r>
+        <w:rPr>
+          <w:rFonts w:asciiTheme="majorBidi" w:hAnsiTheme="majorBidi" w:cstheme="majorBidi" w:hint="cs"/>
+          <w:sz w:val="24"/>
+          <w:szCs w:val="24"/>
+          <w:rtl/>
+        </w:rPr>
+        <w:t xml:space="preserve"> של </w:t>
+      </w:r>
+      <w:r>
+        <w:rPr>
+          <w:rFonts w:asciiTheme="majorBidi" w:hAnsiTheme="majorBidi" w:cstheme="majorBidi"/>
+          <w:sz w:val="24"/>
+          <w:szCs w:val="24"/>
+        </w:rPr>
+        <w:t>handlebars</w:t>
+      </w:r>
+      <w:r>
+        <w:rPr>
+          <w:rFonts w:asciiTheme="majorBidi" w:hAnsiTheme="majorBidi" w:cstheme="majorBidi" w:hint="cs"/>
+          <w:sz w:val="24"/>
+          <w:szCs w:val="24"/>
+          <w:rtl/>
+        </w:rPr>
+        <w:t xml:space="preserve"> עבור </w:t>
+      </w:r>
+      <w:r>
+        <w:rPr>
+          <w:rFonts w:asciiTheme="majorBidi" w:hAnsiTheme="majorBidi" w:cstheme="majorBidi"/>
+          <w:sz w:val="24"/>
+          <w:szCs w:val="24"/>
+        </w:rPr>
+        <w:t>Express</w:t>
+      </w:r>
+      <w:r>
+        <w:rPr>
+          <w:rFonts w:asciiTheme="majorBidi" w:hAnsiTheme="majorBidi" w:cstheme="majorBidi" w:hint="cs"/>
+          <w:sz w:val="24"/>
+          <w:szCs w:val="24"/>
+          <w:rtl/>
+        </w:rPr>
+        <w:t>. מאפשרת לרנדר דפים דינמיים.</w:t>
       </w:r>
     </w:p>
     <w:p>
@@ -4064,7 +4527,93 @@
           <w:sz w:val="24"/>
           <w:szCs w:val="24"/>
         </w:rPr>
-        <w:t>multer</w:t>
+        <w:t>M</w:t>
+      </w:r>
+      <w:r>
+        <w:rPr>
+          <w:rFonts w:asciiTheme="majorBidi" w:hAnsiTheme="majorBidi" w:cstheme="majorBidi"/>
+          <w:b/>
+          <w:bCs/>
+          <w:sz w:val="24"/>
+          <w:szCs w:val="24"/>
+        </w:rPr>
+        <w:t>ulter</w:t>
+      </w:r>
+      <w:r>
+        <w:rPr>
+          <w:rFonts w:asciiTheme="majorBidi" w:hAnsiTheme="majorBidi" w:cstheme="majorBidi" w:hint="cs"/>
+          <w:b/>
+          <w:bCs/>
+          <w:sz w:val="24"/>
+          <w:szCs w:val="24"/>
+          <w:rtl/>
+        </w:rPr>
+        <w:t xml:space="preserve"> </w:t>
+      </w:r>
+      <w:r>
+        <w:rPr>
+          <w:rFonts w:asciiTheme="majorBidi" w:hAnsiTheme="majorBidi" w:cstheme="majorBidi"/>
+          <w:b/>
+          <w:bCs/>
+          <w:sz w:val="24"/>
+          <w:szCs w:val="24"/>
+          <w:rtl/>
+        </w:rPr>
+        <w:t>–</w:t>
+      </w:r>
+      <w:r>
+        <w:rPr>
+          <w:rFonts w:asciiTheme="majorBidi" w:hAnsiTheme="majorBidi" w:cstheme="majorBidi" w:hint="cs"/>
+          <w:b/>
+          <w:bCs/>
+          <w:sz w:val="24"/>
+          <w:szCs w:val="24"/>
+          <w:rtl/>
+        </w:rPr>
+        <w:t xml:space="preserve"> </w:t>
+      </w:r>
+      <w:r>
+        <w:rPr>
+          <w:rFonts w:asciiTheme="majorBidi" w:hAnsiTheme="majorBidi" w:cstheme="majorBidi" w:hint="cs"/>
+          <w:sz w:val="24"/>
+          <w:szCs w:val="24"/>
+          <w:rtl/>
+        </w:rPr>
+        <w:t>חבילה</w:t>
+      </w:r>
+      <w:r>
+        <w:rPr>
+          <w:rFonts w:asciiTheme="majorBidi" w:hAnsiTheme="majorBidi" w:cstheme="majorBidi"/>
+          <w:sz w:val="24"/>
+          <w:szCs w:val="24"/>
+        </w:rPr>
+        <w:t xml:space="preserve"> </w:t>
+      </w:r>
+      <w:r>
+        <w:rPr>
+          <w:rFonts w:asciiTheme="majorBidi" w:hAnsiTheme="majorBidi" w:cstheme="majorBidi" w:hint="cs"/>
+          <w:sz w:val="24"/>
+          <w:szCs w:val="24"/>
+          <w:rtl/>
+        </w:rPr>
+        <w:t xml:space="preserve">שמאפשרת העלאת קבצים מתוך טפסי </w:t>
+      </w:r>
+      <w:r>
+        <w:rPr>
+          <w:rFonts w:asciiTheme="majorBidi" w:hAnsiTheme="majorBidi" w:cstheme="majorBidi"/>
+          <w:sz w:val="24"/>
+          <w:szCs w:val="24"/>
+        </w:rPr>
+        <w:t>HTML</w:t>
+      </w:r>
+      <w:r>
+        <w:rPr>
+          <w:rFonts w:asciiTheme="majorBidi" w:hAnsiTheme="majorBidi" w:cstheme="majorBidi" w:hint="cs"/>
+          <w:sz w:val="24"/>
+          <w:szCs w:val="24"/>
+          <w:rtl/>
+        </w:rPr>
+        <w:t>.</w:t>
       </w:r>
     </w:p>
     <w:p>
@@ -4092,6 +4641,56 @@
         </w:rPr>
         <w:t>multi-lang</w:t>
       </w:r>
+      <w:r>
+        <w:rPr>
+          <w:rFonts w:asciiTheme="majorBidi" w:hAnsiTheme="majorBidi" w:cstheme="majorBidi" w:hint="cs"/>
+          <w:b/>
+          <w:bCs/>
+          <w:sz w:val="24"/>
+          <w:szCs w:val="24"/>
+          <w:rtl/>
+        </w:rPr>
+        <w:t xml:space="preserve"> </w:t>
+      </w:r>
+      <w:r>
+        <w:rPr>
+          <w:rFonts w:asciiTheme="majorBidi" w:hAnsiTheme="majorBidi" w:cstheme="majorBidi"/>
+          <w:b/>
+          <w:bCs/>
+          <w:sz w:val="24"/>
+          <w:szCs w:val="24"/>
+          <w:rtl/>
+        </w:rPr>
+        <w:t>–</w:t>
+      </w:r>
+      <w:r>
+        <w:rPr>
+          <w:rFonts w:asciiTheme="majorBidi" w:hAnsiTheme="majorBidi" w:cstheme="majorBidi" w:hint="cs"/>
+          <w:b/>
+          <w:bCs/>
+          <w:sz w:val="24"/>
+          <w:szCs w:val="24"/>
+          <w:rtl/>
+        </w:rPr>
+        <w:t xml:space="preserve"> </w:t>
+      </w:r>
+      <w:r>
+        <w:rPr>
+          <w:rFonts w:asciiTheme="majorBidi" w:hAnsiTheme="majorBidi" w:cstheme="majorBidi" w:hint="cs"/>
+          <w:sz w:val="24"/>
+          <w:szCs w:val="24"/>
+          <w:rtl/>
+        </w:rPr>
+        <w:t xml:space="preserve">חבילה שמאפשרת תרגום לשפות שונות. משמשת תרגום בצד השרת בפרוייקט שלנו. הקובץ שמכיל את התרגומים השונים בצד השרת </w:t>
+      </w:r>
+      <w:r>
+        <w:rPr>
+          <w:rFonts w:asciiTheme="majorBidi" w:hAnsiTheme="majorBidi" w:cstheme="majorBidi"/>
+          <w:sz w:val="24"/>
+          <w:szCs w:val="24"/>
+        </w:rPr>
+        <w:t>src\language-server.json</w:t>
+      </w:r>
     </w:p>
     <w:p>
       <w:pPr>
@@ -4116,7 +4715,58 @@
           <w:sz w:val="24"/>
           <w:szCs w:val="24"/>
         </w:rPr>
+        <w:lastRenderedPageBreak/>
+        <w:t xml:space="preserve">  </w:t>
+      </w:r>
+      <w:r>
+        <w:rPr>
+          <w:rFonts w:asciiTheme="majorBidi" w:hAnsiTheme="majorBidi" w:cstheme="majorBidi"/>
+          <w:b/>
+          <w:bCs/>
+          <w:sz w:val="24"/>
+          <w:szCs w:val="24"/>
+        </w:rPr>
         <w:t>node-gyp</w:t>
+      </w:r>
+      <w:r>
+        <w:rPr>
+          <w:rFonts w:asciiTheme="majorBidi" w:hAnsiTheme="majorBidi" w:cstheme="majorBidi"/>
+          <w:b/>
+          <w:bCs/>
+          <w:sz w:val="24"/>
+          <w:szCs w:val="24"/>
+          <w:rtl/>
+        </w:rPr>
+        <w:t>–</w:t>
+      </w:r>
+      <w:r>
+        <w:rPr>
+          <w:rFonts w:asciiTheme="majorBidi" w:hAnsiTheme="majorBidi" w:cstheme="majorBidi" w:hint="cs"/>
+          <w:b/>
+          <w:bCs/>
+          <w:sz w:val="24"/>
+          <w:szCs w:val="24"/>
+          <w:rtl/>
+        </w:rPr>
+        <w:t xml:space="preserve"> </w:t>
+      </w:r>
+      <w:r>
+        <w:rPr>
+          <w:rFonts w:asciiTheme="majorBidi" w:hAnsiTheme="majorBidi" w:cstheme="majorBidi" w:hint="cs"/>
+          <w:sz w:val="24"/>
+          <w:szCs w:val="24"/>
+          <w:rtl/>
+        </w:rPr>
+        <w:t>חבילה</w:t>
+      </w:r>
+      <w:r>
+        <w:rPr>
+          <w:rFonts w:asciiTheme="majorBidi" w:hAnsiTheme="majorBidi" w:cstheme="majorBidi" w:hint="cs"/>
+          <w:sz w:val="24"/>
+          <w:szCs w:val="24"/>
+          <w:rtl/>
+        </w:rPr>
+        <w:t xml:space="preserve"> שמאפשרת ניהול גירסאות של חבילות אחרות. הכרחית עבור חבילה אחרת מהרשימה.</w:t>
       </w:r>
     </w:p>
     <w:p>
@@ -4144,6 +4794,45 @@
         </w:rPr>
         <w:t>node-sass</w:t>
       </w:r>
+      <w:r>
+        <w:rPr>
+          <w:rFonts w:asciiTheme="majorBidi" w:hAnsiTheme="majorBidi" w:cstheme="majorBidi"/>
+          <w:b/>
+          <w:bCs/>
+          <w:sz w:val="24"/>
+          <w:szCs w:val="24"/>
+          <w:rtl/>
+        </w:rPr>
+        <w:t>–</w:t>
+      </w:r>
+      <w:r>
+        <w:rPr>
+          <w:rFonts w:asciiTheme="majorBidi" w:hAnsiTheme="majorBidi" w:cstheme="majorBidi" w:hint="cs"/>
+          <w:b/>
+          <w:bCs/>
+          <w:sz w:val="24"/>
+          <w:szCs w:val="24"/>
+          <w:rtl/>
+        </w:rPr>
+        <w:t xml:space="preserve"> </w:t>
+      </w:r>
+      <w:r>
+        <w:rPr>
+          <w:rFonts w:asciiTheme="majorBidi" w:hAnsiTheme="majorBidi" w:cstheme="majorBidi" w:hint="cs"/>
+          <w:sz w:val="24"/>
+          <w:szCs w:val="24"/>
+          <w:rtl/>
+        </w:rPr>
+        <w:t xml:space="preserve">חבילה שמאפשרת לקמפל קבצי </w:t>
+      </w:r>
+      <w:r>
+        <w:rPr>
+          <w:rFonts w:asciiTheme="majorBidi" w:hAnsiTheme="majorBidi" w:cstheme="majorBidi"/>
+          <w:sz w:val="24"/>
+          <w:szCs w:val="24"/>
+        </w:rPr>
+        <w:t>.scss</w:t>
+      </w:r>
     </w:p>
     <w:p>
       <w:pPr>
@@ -4168,7 +4857,59 @@
           <w:sz w:val="24"/>
           <w:szCs w:val="24"/>
         </w:rPr>
-        <w:t>nodemailer</w:t>
+        <w:t>N</w:t>
+      </w:r>
+      <w:r>
+        <w:rPr>
+          <w:rFonts w:asciiTheme="majorBidi" w:hAnsiTheme="majorBidi" w:cstheme="majorBidi"/>
+          <w:b/>
+          <w:bCs/>
+          <w:sz w:val="24"/>
+          <w:szCs w:val="24"/>
+        </w:rPr>
+        <w:t>odemailer</w:t>
+      </w:r>
+      <w:r>
+        <w:rPr>
+          <w:rFonts w:asciiTheme="majorBidi" w:hAnsiTheme="majorBidi" w:cstheme="majorBidi" w:hint="cs"/>
+          <w:b/>
+          <w:bCs/>
+          <w:sz w:val="24"/>
+          <w:szCs w:val="24"/>
+          <w:rtl/>
+        </w:rPr>
+        <w:t xml:space="preserve"> </w:t>
+      </w:r>
+      <w:r>
+        <w:rPr>
+          <w:rFonts w:asciiTheme="majorBidi" w:hAnsiTheme="majorBidi" w:cstheme="majorBidi"/>
+          <w:b/>
+          <w:bCs/>
+          <w:sz w:val="24"/>
+          <w:szCs w:val="24"/>
+          <w:rtl/>
+        </w:rPr>
+        <w:t>–</w:t>
+      </w:r>
+      <w:r>
+        <w:rPr>
+          <w:rFonts w:asciiTheme="majorBidi" w:hAnsiTheme="majorBidi" w:cstheme="majorBidi" w:hint="cs"/>
+          <w:b/>
+          <w:bCs/>
+          <w:sz w:val="24"/>
+          <w:szCs w:val="24"/>
+          <w:rtl/>
+        </w:rPr>
+        <w:t xml:space="preserve"> </w:t>
+      </w:r>
+      <w:r>
+        <w:rPr>
+          <w:rFonts w:asciiTheme="majorBidi" w:hAnsiTheme="majorBidi" w:cstheme="majorBidi" w:hint="cs"/>
+          <w:sz w:val="24"/>
+          <w:szCs w:val="24"/>
+          <w:rtl/>
+        </w:rPr>
+        <w:t>חבילה שמאפשרת שליחת אימיילים.</w:t>
       </w:r>
     </w:p>
     <w:p>
@@ -4194,7 +4935,59 @@
           <w:sz w:val="24"/>
           <w:szCs w:val="24"/>
         </w:rPr>
-        <w:t>passport</w:t>
+        <w:t>P</w:t>
+      </w:r>
+      <w:r>
+        <w:rPr>
+          <w:rFonts w:asciiTheme="majorBidi" w:hAnsiTheme="majorBidi" w:cstheme="majorBidi"/>
+          <w:b/>
+          <w:bCs/>
+          <w:sz w:val="24"/>
+          <w:szCs w:val="24"/>
+        </w:rPr>
+        <w:t>assport</w:t>
+      </w:r>
+      <w:r>
+        <w:rPr>
+          <w:rFonts w:asciiTheme="majorBidi" w:hAnsiTheme="majorBidi" w:cstheme="majorBidi" w:hint="cs"/>
+          <w:b/>
+          <w:bCs/>
+          <w:sz w:val="24"/>
+          <w:szCs w:val="24"/>
+          <w:rtl/>
+        </w:rPr>
+        <w:t xml:space="preserve"> </w:t>
+      </w:r>
+      <w:r>
+        <w:rPr>
+          <w:rFonts w:asciiTheme="majorBidi" w:hAnsiTheme="majorBidi" w:cstheme="majorBidi"/>
+          <w:b/>
+          <w:bCs/>
+          <w:sz w:val="24"/>
+          <w:szCs w:val="24"/>
+          <w:rtl/>
+        </w:rPr>
+        <w:t>–</w:t>
+      </w:r>
+      <w:r>
+        <w:rPr>
+          <w:rFonts w:asciiTheme="majorBidi" w:hAnsiTheme="majorBidi" w:cstheme="majorBidi" w:hint="cs"/>
+          <w:b/>
+          <w:bCs/>
+          <w:sz w:val="24"/>
+          <w:szCs w:val="24"/>
+          <w:rtl/>
+        </w:rPr>
+        <w:t xml:space="preserve"> </w:t>
+      </w:r>
+      <w:r>
+        <w:rPr>
+          <w:rFonts w:asciiTheme="majorBidi" w:hAnsiTheme="majorBidi" w:cstheme="majorBidi" w:hint="cs"/>
+          <w:sz w:val="24"/>
+          <w:szCs w:val="24"/>
+          <w:rtl/>
+        </w:rPr>
+        <w:t>חבילה שמשמשת עבור אימות משתמשים שמחוברים לאתר.</w:t>
       </w:r>
     </w:p>
     <w:p>
@@ -4222,6 +5015,48 @@
         </w:rPr>
         <w:t>passport-local</w:t>
       </w:r>
+      <w:r>
+        <w:rPr>
+          <w:rFonts w:asciiTheme="majorBidi" w:hAnsiTheme="majorBidi" w:cstheme="majorBidi" w:hint="cs"/>
+          <w:b/>
+          <w:bCs/>
+          <w:sz w:val="24"/>
+          <w:szCs w:val="24"/>
+          <w:rtl/>
+        </w:rPr>
+        <w:t xml:space="preserve"> </w:t>
+      </w:r>
+      <w:r>
+        <w:rPr>
+          <w:rFonts w:asciiTheme="majorBidi" w:hAnsiTheme="majorBidi" w:cstheme="majorBidi"/>
+          <w:b/>
+          <w:bCs/>
+          <w:sz w:val="24"/>
+          <w:szCs w:val="24"/>
+          <w:rtl/>
+        </w:rPr>
+        <w:t>–</w:t>
+      </w:r>
+      <w:r>
+        <w:rPr>
+          <w:rFonts w:asciiTheme="majorBidi" w:hAnsiTheme="majorBidi" w:cstheme="majorBidi" w:hint="cs"/>
+          <w:b/>
+          <w:bCs/>
+          <w:sz w:val="24"/>
+          <w:szCs w:val="24"/>
+          <w:rtl/>
+        </w:rPr>
+        <w:t xml:space="preserve"> </w:t>
+      </w:r>
+      <w:r>
+        <w:rPr>
+          <w:rFonts w:asciiTheme="majorBidi" w:hAnsiTheme="majorBidi" w:cstheme="majorBidi" w:hint="cs"/>
+          <w:sz w:val="24"/>
+          <w:szCs w:val="24"/>
+          <w:rtl/>
+        </w:rPr>
+        <w:t>חבילה שמאפשרת אימות משתמשים באמצעות שם משתמש וסיסמה.</w:t>
+      </w:r>
     </w:p>
     <w:p>
       <w:pPr>
@@ -4246,8 +5081,46 @@
           <w:sz w:val="24"/>
           <w:szCs w:val="24"/>
         </w:rPr>
-        <w:lastRenderedPageBreak/>
-        <w:t>path</w:t>
+        <w:t>P</w:t>
+      </w:r>
+      <w:r>
+        <w:rPr>
+          <w:rFonts w:asciiTheme="majorBidi" w:hAnsiTheme="majorBidi" w:cstheme="majorBidi"/>
+          <w:b/>
+          <w:bCs/>
+          <w:sz w:val="24"/>
+          <w:szCs w:val="24"/>
+        </w:rPr>
+        <w:t>ath</w:t>
+      </w:r>
+      <w:r>
+        <w:rPr>
+          <w:rFonts w:asciiTheme="majorBidi" w:hAnsiTheme="majorBidi" w:cstheme="majorBidi" w:hint="cs"/>
+          <w:b/>
+          <w:bCs/>
+          <w:sz w:val="24"/>
+          <w:szCs w:val="24"/>
+          <w:rtl/>
+        </w:rPr>
+        <w:t xml:space="preserve"> </w:t>
+      </w:r>
+      <w:r>
+        <w:rPr>
+          <w:rFonts w:asciiTheme="majorBidi" w:hAnsiTheme="majorBidi" w:cstheme="majorBidi"/>
+          <w:sz w:val="24"/>
+          <w:szCs w:val="24"/>
+          <w:rtl/>
+        </w:rPr>
+        <w:t>–</w:t>
+      </w:r>
+      <w:r>
+        <w:rPr>
+          <w:rFonts w:asciiTheme="majorBidi" w:hAnsiTheme="majorBidi" w:cstheme="majorBidi" w:hint="cs"/>
+          <w:sz w:val="24"/>
+          <w:szCs w:val="24"/>
+          <w:rtl/>
+        </w:rPr>
+        <w:t xml:space="preserve"> חבילה שמעניקה כלים לעבודה עם קבצים ותיקיות.</w:t>
       </w:r>
     </w:p>
     <w:p>
@@ -4273,7 +5146,76 @@
           <w:sz w:val="24"/>
           <w:szCs w:val="24"/>
         </w:rPr>
-        <w:t>pg</w:t>
+        <w:t>P</w:t>
+      </w:r>
+      <w:r>
+        <w:rPr>
+          <w:rFonts w:asciiTheme="majorBidi" w:hAnsiTheme="majorBidi" w:cstheme="majorBidi"/>
+          <w:b/>
+          <w:bCs/>
+          <w:sz w:val="24"/>
+          <w:szCs w:val="24"/>
+        </w:rPr>
+        <w:t>g</w:t>
+      </w:r>
+      <w:r>
+        <w:rPr>
+          <w:rFonts w:asciiTheme="majorBidi" w:hAnsiTheme="majorBidi" w:cstheme="majorBidi" w:hint="cs"/>
+          <w:b/>
+          <w:bCs/>
+          <w:sz w:val="24"/>
+          <w:szCs w:val="24"/>
+          <w:rtl/>
+        </w:rPr>
+        <w:t xml:space="preserve"> </w:t>
+      </w:r>
+      <w:r>
+        <w:rPr>
+          <w:rFonts w:asciiTheme="majorBidi" w:hAnsiTheme="majorBidi" w:cstheme="majorBidi"/>
+          <w:b/>
+          <w:bCs/>
+          <w:sz w:val="24"/>
+          <w:szCs w:val="24"/>
+          <w:rtl/>
+        </w:rPr>
+        <w:t>–</w:t>
+      </w:r>
+      <w:r>
+        <w:rPr>
+          <w:rFonts w:asciiTheme="majorBidi" w:hAnsiTheme="majorBidi" w:cstheme="majorBidi" w:hint="cs"/>
+          <w:b/>
+          <w:bCs/>
+          <w:sz w:val="24"/>
+          <w:szCs w:val="24"/>
+          <w:rtl/>
+        </w:rPr>
+        <w:t xml:space="preserve"> </w:t>
+      </w:r>
+      <w:r>
+        <w:rPr>
+          <w:rFonts w:asciiTheme="majorBidi" w:hAnsiTheme="majorBidi" w:cstheme="majorBidi" w:hint="cs"/>
+          <w:sz w:val="24"/>
+          <w:szCs w:val="24"/>
+          <w:rtl/>
+        </w:rPr>
+        <w:t xml:space="preserve">לקוח של </w:t>
+      </w:r>
+      <w:r>
+        <w:rPr>
+          <w:rFonts w:asciiTheme="majorBidi" w:hAnsiTheme="majorBidi" w:cstheme="majorBidi"/>
+          <w:sz w:val="24"/>
+          <w:szCs w:val="24"/>
+        </w:rPr>
+        <w:t>PostgreSQL </w:t>
+      </w:r>
+      <w:r>
+        <w:rPr>
+          <w:rFonts w:asciiTheme="majorBidi" w:hAnsiTheme="majorBidi" w:cstheme="majorBidi" w:hint="cs"/>
+          <w:sz w:val="24"/>
+          <w:szCs w:val="24"/>
+          <w:rtl/>
+        </w:rPr>
+        <w:t>.</w:t>
       </w:r>
     </w:p>
     <w:p>
@@ -4299,8 +5241,85 @@
           <w:sz w:val="24"/>
           <w:szCs w:val="24"/>
         </w:rPr>
-        <w:t>validator</w:t>
-      </w:r>
+        <w:t>V</w:t>
+      </w:r>
+      <w:r>
+        <w:rPr>
+          <w:rFonts w:asciiTheme="majorBidi" w:hAnsiTheme="majorBidi" w:cstheme="majorBidi"/>
+          <w:b/>
+          <w:bCs/>
+          <w:sz w:val="24"/>
+          <w:szCs w:val="24"/>
+        </w:rPr>
+        <w:t>alidator</w:t>
+      </w:r>
+      <w:r>
+        <w:rPr>
+          <w:rFonts w:asciiTheme="majorBidi" w:hAnsiTheme="majorBidi" w:cstheme="majorBidi" w:hint="cs"/>
+          <w:b/>
+          <w:bCs/>
+          <w:sz w:val="24"/>
+          <w:szCs w:val="24"/>
+          <w:rtl/>
+        </w:rPr>
+        <w:t xml:space="preserve"> </w:t>
+      </w:r>
+      <w:r>
+        <w:rPr>
+          <w:rFonts w:asciiTheme="majorBidi" w:hAnsiTheme="majorBidi" w:cstheme="majorBidi"/>
+          <w:b/>
+          <w:bCs/>
+          <w:sz w:val="24"/>
+          <w:szCs w:val="24"/>
+          <w:rtl/>
+        </w:rPr>
+        <w:t>–</w:t>
+      </w:r>
+      <w:r>
+        <w:rPr>
+          <w:rFonts w:asciiTheme="majorBidi" w:hAnsiTheme="majorBidi" w:cstheme="majorBidi" w:hint="cs"/>
+          <w:b/>
+          <w:bCs/>
+          <w:sz w:val="24"/>
+          <w:szCs w:val="24"/>
+          <w:rtl/>
+        </w:rPr>
+        <w:t xml:space="preserve"> </w:t>
+      </w:r>
+      <w:r>
+        <w:rPr>
+          <w:rFonts w:asciiTheme="majorBidi" w:hAnsiTheme="majorBidi" w:cstheme="majorBidi" w:hint="cs"/>
+          <w:sz w:val="24"/>
+          <w:szCs w:val="24"/>
+          <w:rtl/>
+        </w:rPr>
+        <w:t>חבילת עזר לטיפול במחרוזות.</w:t>
+      </w:r>
+    </w:p>
+    <w:p>
+      <w:pPr>
+        <w:pStyle w:val="ListParagraph"/>
+        <w:rPr>
+          <w:rFonts w:asciiTheme="majorBidi" w:hAnsiTheme="majorBidi" w:cstheme="majorBidi"/>
+          <w:b/>
+          <w:bCs/>
+          <w:sz w:val="24"/>
+          <w:szCs w:val="24"/>
+          <w:rtl/>
+        </w:rPr>
+      </w:pPr>
+    </w:p>
+    <w:p>
+      <w:pPr>
+        <w:pStyle w:val="ListParagraph"/>
+        <w:rPr>
+          <w:rFonts w:asciiTheme="majorBidi" w:hAnsiTheme="majorBidi" w:cstheme="majorBidi"/>
+          <w:b/>
+          <w:bCs/>
+          <w:sz w:val="24"/>
+          <w:szCs w:val="24"/>
+        </w:rPr>
+      </w:pPr>
     </w:p>
     <w:p>
       <w:pPr>
@@ -4398,7 +5417,85 @@
           <w:sz w:val="24"/>
           <w:szCs w:val="24"/>
         </w:rPr>
-        <w:t>nodemon</w:t>
+        <w:t>N</w:t>
+      </w:r>
+      <w:r>
+        <w:rPr>
+          <w:rFonts w:asciiTheme="majorBidi" w:hAnsiTheme="majorBidi" w:cstheme="majorBidi"/>
+          <w:b/>
+          <w:bCs/>
+          <w:sz w:val="24"/>
+          <w:szCs w:val="24"/>
+        </w:rPr>
+        <w:t>odemon</w:t>
+      </w:r>
+      <w:r>
+        <w:rPr>
+          <w:rFonts w:asciiTheme="majorBidi" w:hAnsiTheme="majorBidi" w:cstheme="majorBidi" w:hint="cs"/>
+          <w:b/>
+          <w:bCs/>
+          <w:sz w:val="24"/>
+          <w:szCs w:val="24"/>
+          <w:rtl/>
+        </w:rPr>
+        <w:t xml:space="preserve"> </w:t>
+      </w:r>
+      <w:r>
+        <w:rPr>
+          <w:rFonts w:asciiTheme="majorBidi" w:hAnsiTheme="majorBidi" w:cstheme="majorBidi"/>
+          <w:b/>
+          <w:bCs/>
+          <w:sz w:val="24"/>
+          <w:szCs w:val="24"/>
+          <w:rtl/>
+        </w:rPr>
+        <w:t>–</w:t>
+      </w:r>
+      <w:r>
+        <w:rPr>
+          <w:rFonts w:asciiTheme="majorBidi" w:hAnsiTheme="majorBidi" w:cstheme="majorBidi" w:hint="cs"/>
+          <w:b/>
+          <w:bCs/>
+          <w:sz w:val="24"/>
+          <w:szCs w:val="24"/>
+          <w:rtl/>
+        </w:rPr>
+        <w:t xml:space="preserve"> </w:t>
+      </w:r>
+      <w:r>
+        <w:rPr>
+          <w:rFonts w:asciiTheme="majorBidi" w:hAnsiTheme="majorBidi" w:cstheme="majorBidi" w:hint="cs"/>
+          <w:sz w:val="24"/>
+          <w:szCs w:val="24"/>
+          <w:rtl/>
+        </w:rPr>
+        <w:t xml:space="preserve">חבילה שמאפשרת פיתוח נוח ע"י אתחול מחדש של </w:t>
+      </w:r>
+      <w:r>
+        <w:rPr>
+          <w:rFonts w:asciiTheme="majorBidi" w:hAnsiTheme="majorBidi" w:cstheme="majorBidi"/>
+          <w:sz w:val="24"/>
+          <w:szCs w:val="24"/>
+        </w:rPr>
+        <w:t>node</w:t>
+      </w:r>
+      <w:r>
+        <w:rPr>
+          <w:rFonts w:asciiTheme="majorBidi" w:hAnsiTheme="majorBidi" w:cstheme="majorBidi" w:hint="cs"/>
+          <w:sz w:val="24"/>
+          <w:szCs w:val="24"/>
+          <w:rtl/>
+        </w:rPr>
+        <w:t xml:space="preserve"> בכל פעם שקובץ</w:t>
+      </w:r>
+      <w:r>
+        <w:rPr>
+          <w:rFonts w:asciiTheme="majorBidi" w:hAnsiTheme="majorBidi" w:cstheme="majorBidi" w:hint="cs"/>
+          <w:sz w:val="24"/>
+          <w:szCs w:val="24"/>
+          <w:rtl/>
+        </w:rPr>
+        <w:t xml:space="preserve"> שנמצא במעקב מתעדכן.</w:t>
       </w:r>
     </w:p>
     <w:p>
@@ -4426,14 +5523,69 @@
         </w:rPr>
         <w:t>npm-check</w:t>
       </w:r>
+      <w:r>
+        <w:rPr>
+          <w:rFonts w:asciiTheme="majorBidi" w:hAnsiTheme="majorBidi" w:cstheme="majorBidi" w:hint="cs"/>
+          <w:b/>
+          <w:bCs/>
+          <w:sz w:val="24"/>
+          <w:szCs w:val="24"/>
+          <w:rtl/>
+        </w:rPr>
+        <w:t xml:space="preserve"> </w:t>
+      </w:r>
+      <w:r>
+        <w:rPr>
+          <w:rFonts w:asciiTheme="majorBidi" w:hAnsiTheme="majorBidi" w:cstheme="majorBidi"/>
+          <w:b/>
+          <w:bCs/>
+          <w:sz w:val="24"/>
+          <w:szCs w:val="24"/>
+          <w:rtl/>
+        </w:rPr>
+        <w:t>–</w:t>
+      </w:r>
+      <w:r>
+        <w:rPr>
+          <w:rFonts w:asciiTheme="majorBidi" w:hAnsiTheme="majorBidi" w:cstheme="majorBidi" w:hint="cs"/>
+          <w:b/>
+          <w:bCs/>
+          <w:sz w:val="24"/>
+          <w:szCs w:val="24"/>
+          <w:rtl/>
+        </w:rPr>
+        <w:t xml:space="preserve"> </w:t>
+      </w:r>
+      <w:r>
+        <w:rPr>
+          <w:rFonts w:asciiTheme="majorBidi" w:hAnsiTheme="majorBidi" w:cstheme="majorBidi" w:hint="cs"/>
+          <w:sz w:val="24"/>
+          <w:szCs w:val="24"/>
+          <w:rtl/>
+        </w:rPr>
+        <w:t xml:space="preserve">מאבחן </w:t>
+      </w:r>
+      <w:r>
+        <w:rPr>
+          <w:rFonts w:asciiTheme="majorBidi" w:hAnsiTheme="majorBidi" w:cstheme="majorBidi"/>
+          <w:sz w:val="24"/>
+          <w:szCs w:val="24"/>
+        </w:rPr>
+        <w:t>dependencies</w:t>
+      </w:r>
+      <w:r>
+        <w:rPr>
+          <w:rFonts w:asciiTheme="majorBidi" w:hAnsiTheme="majorBidi" w:cstheme="majorBidi" w:hint="cs"/>
+          <w:sz w:val="24"/>
+          <w:szCs w:val="24"/>
+          <w:rtl/>
+        </w:rPr>
+        <w:t xml:space="preserve"> של חבילות ישנות או שלא תקינות.</w:t>
+      </w:r>
     </w:p>
     <w:p>
       <w:pPr>
         <w:pStyle w:val="ListParagraph"/>
-        <w:numPr>
-          <w:ilvl w:val="0"/>
-          <w:numId w:val="10"/>
-        </w:numPr>
         <w:rPr>
           <w:rFonts w:asciiTheme="majorBidi" w:hAnsiTheme="majorBidi" w:cstheme="majorBidi"/>
           <w:b/>
@@ -4447,7 +5599,7 @@
       <w:pPr>
         <w:pStyle w:val="ListParagraph"/>
         <w:rPr>
-          <w:rFonts w:asciiTheme="majorBidi" w:hAnsiTheme="majorBidi" w:cstheme="majorBidi" w:hint="cs"/>
+          <w:rFonts w:asciiTheme="majorBidi" w:hAnsiTheme="majorBidi" w:cstheme="majorBidi"/>
           <w:b/>
           <w:bCs/>
           <w:sz w:val="24"/>
@@ -4618,7 +5770,6 @@
     <w:p>
       <w:pPr>
         <w:bidi w:val="0"/>
-        <w:jc w:val="center"/>
         <w:rPr>
           <w:rFonts w:asciiTheme="majorBidi" w:hAnsiTheme="majorBidi" w:cstheme="majorBidi"/>
           <w:b/>
@@ -4626,127 +5777,6 @@
           <w:sz w:val="40"/>
           <w:szCs w:val="40"/>
           <w:u w:val="single"/>
-          <w:rtl/>
-        </w:rPr>
-      </w:pPr>
-    </w:p>
-    <w:p>
-      <w:pPr>
-        <w:bidi w:val="0"/>
-        <w:jc w:val="center"/>
-        <w:rPr>
-          <w:rFonts w:asciiTheme="majorBidi" w:hAnsiTheme="majorBidi" w:cstheme="majorBidi"/>
-          <w:b/>
-          <w:bCs/>
-          <w:sz w:val="40"/>
-          <w:szCs w:val="40"/>
-          <w:u w:val="single"/>
-          <w:rtl/>
-        </w:rPr>
-      </w:pPr>
-    </w:p>
-    <w:p>
-      <w:pPr>
-        <w:bidi w:val="0"/>
-        <w:jc w:val="center"/>
-        <w:rPr>
-          <w:rFonts w:asciiTheme="majorBidi" w:hAnsiTheme="majorBidi" w:cstheme="majorBidi"/>
-          <w:b/>
-          <w:bCs/>
-          <w:sz w:val="40"/>
-          <w:szCs w:val="40"/>
-          <w:u w:val="single"/>
-          <w:rtl/>
-        </w:rPr>
-      </w:pPr>
-    </w:p>
-    <w:p>
-      <w:pPr>
-        <w:bidi w:val="0"/>
-        <w:jc w:val="center"/>
-        <w:rPr>
-          <w:rFonts w:asciiTheme="majorBidi" w:hAnsiTheme="majorBidi" w:cstheme="majorBidi"/>
-          <w:b/>
-          <w:bCs/>
-          <w:sz w:val="40"/>
-          <w:szCs w:val="40"/>
-          <w:u w:val="single"/>
-          <w:rtl/>
-        </w:rPr>
-      </w:pPr>
-    </w:p>
-    <w:p>
-      <w:pPr>
-        <w:bidi w:val="0"/>
-        <w:jc w:val="center"/>
-        <w:rPr>
-          <w:rFonts w:asciiTheme="majorBidi" w:hAnsiTheme="majorBidi" w:cstheme="majorBidi"/>
-          <w:b/>
-          <w:bCs/>
-          <w:sz w:val="40"/>
-          <w:szCs w:val="40"/>
-          <w:u w:val="single"/>
-          <w:rtl/>
-        </w:rPr>
-      </w:pPr>
-    </w:p>
-    <w:p>
-      <w:pPr>
-        <w:bidi w:val="0"/>
-        <w:jc w:val="center"/>
-        <w:rPr>
-          <w:rFonts w:asciiTheme="majorBidi" w:hAnsiTheme="majorBidi" w:cstheme="majorBidi"/>
-          <w:b/>
-          <w:bCs/>
-          <w:sz w:val="40"/>
-          <w:szCs w:val="40"/>
-          <w:u w:val="single"/>
-          <w:rtl/>
-        </w:rPr>
-      </w:pPr>
-    </w:p>
-    <w:p>
-      <w:pPr>
-        <w:bidi w:val="0"/>
-        <w:jc w:val="center"/>
-        <w:rPr>
-          <w:rFonts w:asciiTheme="majorBidi" w:hAnsiTheme="majorBidi" w:cstheme="majorBidi"/>
-          <w:b/>
-          <w:bCs/>
-          <w:sz w:val="40"/>
-          <w:szCs w:val="40"/>
-          <w:u w:val="single"/>
-          <w:rtl/>
-        </w:rPr>
-      </w:pPr>
-    </w:p>
-    <w:p>
-      <w:pPr>
-        <w:bidi w:val="0"/>
-        <w:jc w:val="center"/>
-        <w:rPr>
-          <w:rFonts w:asciiTheme="majorBidi" w:hAnsiTheme="majorBidi" w:cstheme="majorBidi"/>
-          <w:b/>
-          <w:bCs/>
-          <w:sz w:val="40"/>
-          <w:szCs w:val="40"/>
-          <w:u w:val="single"/>
-          <w:rtl/>
-        </w:rPr>
-      </w:pPr>
-    </w:p>
-    <w:p>
-      <w:pPr>
-        <w:bidi w:val="0"/>
-        <w:jc w:val="center"/>
-        <w:rPr>
-          <w:rFonts w:asciiTheme="majorBidi" w:hAnsiTheme="majorBidi" w:cstheme="majorBidi"/>
-          <w:b/>
-          <w:bCs/>
-          <w:sz w:val="40"/>
-          <w:szCs w:val="40"/>
-          <w:u w:val="single"/>
-          <w:rtl/>
         </w:rPr>
       </w:pPr>
     </w:p>
@@ -4772,6 +5802,7 @@
           <w:u w:val="single"/>
           <w:rtl/>
         </w:rPr>
+        <w:lastRenderedPageBreak/>
         <w:t xml:space="preserve">הפרדה בין </w:t>
       </w:r>
       <w:r>
@@ -5468,13 +6499,23 @@
         </w:rPr>
         <w:t xml:space="preserve">כעת ניתן להריץ את הפיתוח המקומי בעזרת הפקודה </w:t>
       </w:r>
-      <w:r>
-        <w:rPr>
-          <w:rFonts w:asciiTheme="majorBidi" w:hAnsiTheme="majorBidi" w:cstheme="majorBidi"/>
-          <w:sz w:val="24"/>
-          <w:szCs w:val="24"/>
-        </w:rPr>
-        <w:t>npm run dev</w:t>
+      <w:bookmarkStart w:id="0" w:name="_GoBack"/>
+      <w:r>
+        <w:rPr>
+          <w:rFonts w:asciiTheme="majorBidi" w:hAnsiTheme="majorBidi" w:cstheme="majorBidi"/>
+          <w:sz w:val="24"/>
+          <w:szCs w:val="24"/>
+        </w:rPr>
+        <w:t>npm run</w:t>
+      </w:r>
+      <w:bookmarkEnd w:id="0"/>
+      <w:r>
+        <w:rPr>
+          <w:rFonts w:asciiTheme="majorBidi" w:hAnsiTheme="majorBidi" w:cstheme="majorBidi"/>
+          <w:sz w:val="24"/>
+          <w:szCs w:val="24"/>
+        </w:rPr>
+        <w:t xml:space="preserve"> dev</w:t>
       </w:r>
       <w:r>
         <w:rPr>
@@ -6104,7 +7145,7 @@
               <wp:docPr id="46" name="Rectangle 45">
                 <a:extLst xmlns:a="http://schemas.openxmlformats.org/drawingml/2006/main">
                   <a:ext uri="{FF2B5EF4-FFF2-40B4-BE49-F238E27FC236}">
-                    <a16:creationId xmlns:a16="http://schemas.microsoft.com/office/drawing/2014/main" xmlns:w16se="http://schemas.microsoft.com/office/word/2015/wordml/symex" xmlns:w="http://schemas.openxmlformats.org/wordprocessingml/2006/main" xmlns:w10="urn:schemas-microsoft-com:office:word" xmlns:v="urn:schemas-microsoft-com:vml" xmlns:o="urn:schemas-microsoft-com:office:office" xmlns:cx1="http://schemas.microsoft.com/office/drawing/2015/9/8/chartex" xmlns:cx="http://schemas.microsoft.com/office/drawing/2014/chartex" xmlns="" id="{78008DC1-1D55-4B46-B11E-19F8294328BB}"/>
+                    <a16:creationId xmlns="" xmlns:cx="http://schemas.microsoft.com/office/drawing/2014/chartex" xmlns:cx1="http://schemas.microsoft.com/office/drawing/2015/9/8/chartex" xmlns:o="urn:schemas-microsoft-com:office:office" xmlns:v="urn:schemas-microsoft-com:vml" xmlns:w10="urn:schemas-microsoft-com:office:word" xmlns:w="http://schemas.openxmlformats.org/wordprocessingml/2006/main" xmlns:w16se="http://schemas.microsoft.com/office/word/2015/wordml/symex" xmlns:a16="http://schemas.microsoft.com/office/drawing/2014/main" id="{78008DC1-1D55-4B46-B11E-19F8294328BB}"/>
                   </a:ext>
                 </a:extLst>
               </wp:docPr>
@@ -7931,6 +8972,7 @@
   <w:style w:type="character" w:default="1" w:styleId="DefaultParagraphFont">
     <w:name w:val="Default Paragraph Font"/>
     <w:uiPriority w:val="1"/>
+    <w:semiHidden/>
     <w:unhideWhenUsed/>
   </w:style>
   <w:style w:type="table" w:default="1" w:styleId="TableNormal">
@@ -8384,7 +9426,7 @@
 </file>
 
 <file path=customXml/itemProps1.xml><?xml version="1.0" encoding="utf-8"?>
-<ds:datastoreItem xmlns:ds="http://schemas.openxmlformats.org/officeDocument/2006/customXml" ds:itemID="{F2A8C83F-42D9-416F-A3C1-1EAC47FB1EB3}">
+<ds:datastoreItem xmlns:ds="http://schemas.openxmlformats.org/officeDocument/2006/customXml" ds:itemID="{F09E584A-C8DE-46B3-979C-64CAA8EE7347}">
   <ds:schemaRefs>
     <ds:schemaRef ds:uri="http://schemas.openxmlformats.org/officeDocument/2006/bibliography"/>
   </ds:schemaRefs>

</xml_diff>

<commit_message>
* final Maintenance guide
</commit_message>
<xml_diff>
--- a/docs/Maintenance guide.docx
+++ b/docs/Maintenance guide.docx
@@ -1417,43 +1417,6 @@
           <w:rFonts w:asciiTheme="majorBidi" w:hAnsiTheme="majorBidi" w:cstheme="majorBidi"/>
           <w:sz w:val="24"/>
           <w:szCs w:val="24"/>
-        </w:rPr>
-      </w:pPr>
-      <w:r>
-        <w:rPr>
-          <w:rFonts w:asciiTheme="majorBidi" w:hAnsiTheme="majorBidi" w:cstheme="majorBidi" w:hint="cs"/>
-          <w:sz w:val="24"/>
-          <w:szCs w:val="24"/>
-          <w:rtl/>
-        </w:rPr>
-        <w:t xml:space="preserve">נכנסים </w:t>
-      </w:r>
-      <w:r>
-        <w:rPr>
-          <w:rFonts w:asciiTheme="majorBidi" w:hAnsiTheme="majorBidi" w:cstheme="majorBidi"/>
-          <w:sz w:val="24"/>
-          <w:szCs w:val="24"/>
-        </w:rPr>
-        <w:t>Google Cloud SQL</w:t>
-      </w:r>
-      <w:r>
-        <w:rPr>
-          <w:rFonts w:asciiTheme="majorBidi" w:hAnsiTheme="majorBidi" w:cstheme="majorBidi" w:hint="cs"/>
-          <w:sz w:val="24"/>
-          <w:szCs w:val="24"/>
-          <w:rtl/>
-        </w:rPr>
-        <w:t xml:space="preserve"> ולוחצים :</w:t>
-      </w:r>
-    </w:p>
-    <w:p>
-      <w:pPr>
-        <w:pStyle w:val="ListParagraph"/>
-        <w:ind w:left="1080"/>
-        <w:rPr>
-          <w:rFonts w:asciiTheme="majorBidi" w:hAnsiTheme="majorBidi" w:cstheme="majorBidi"/>
-          <w:sz w:val="24"/>
-          <w:szCs w:val="24"/>
           <w:rtl/>
         </w:rPr>
       </w:pPr>
@@ -2127,7 +2090,6 @@
           <w:szCs w:val="24"/>
           <w:rtl/>
         </w:rPr>
-        <w:lastRenderedPageBreak/>
         <w:tab/>
       </w:r>
       <w:r>
@@ -2162,6 +2124,7 @@
           <w:szCs w:val="28"/>
           <w:u w:val="single"/>
         </w:rPr>
+        <w:lastRenderedPageBreak/>
         <w:t>G</w:t>
       </w:r>
       <w:r>
@@ -2594,6 +2557,18 @@
     </w:p>
     <w:p>
       <w:pPr>
+        <w:rPr>
+          <w:rFonts w:asciiTheme="majorBidi" w:hAnsiTheme="majorBidi" w:cstheme="majorBidi" w:hint="cs"/>
+          <w:sz w:val="24"/>
+          <w:szCs w:val="24"/>
+          <w:rtl/>
+        </w:rPr>
+      </w:pPr>
+      <w:bookmarkStart w:id="0" w:name="_GoBack"/>
+      <w:bookmarkEnd w:id="0"/>
+    </w:p>
+    <w:p>
+      <w:pPr>
         <w:bidi w:val="0"/>
         <w:jc w:val="center"/>
         <w:rPr>
@@ -4757,16 +4732,7 @@
           <w:szCs w:val="24"/>
           <w:rtl/>
         </w:rPr>
-        <w:t>חבילה</w:t>
-      </w:r>
-      <w:r>
-        <w:rPr>
-          <w:rFonts w:asciiTheme="majorBidi" w:hAnsiTheme="majorBidi" w:cstheme="majorBidi" w:hint="cs"/>
-          <w:sz w:val="24"/>
-          <w:szCs w:val="24"/>
-          <w:rtl/>
-        </w:rPr>
-        <w:t xml:space="preserve"> שמאפשרת ניהול גירסאות של חבילות אחרות. הכרחית עבור חבילה אחרת מהרשימה.</w:t>
+        <w:t>חבילה שמאפשרת ניהול גירסאות של חבילות אחרות. הכרחית עבור חבילה אחרת מהרשימה.</w:t>
       </w:r>
     </w:p>
     <w:p>
@@ -6487,7 +6453,6 @@
           <w:rFonts w:asciiTheme="majorBidi" w:hAnsiTheme="majorBidi" w:cstheme="majorBidi"/>
           <w:sz w:val="24"/>
           <w:szCs w:val="24"/>
-          <w:rtl/>
         </w:rPr>
       </w:pPr>
       <w:r>
@@ -6499,23 +6464,13 @@
         </w:rPr>
         <w:t xml:space="preserve">כעת ניתן להריץ את הפיתוח המקומי בעזרת הפקודה </w:t>
       </w:r>
-      <w:bookmarkStart w:id="0" w:name="_GoBack"/>
-      <w:r>
-        <w:rPr>
-          <w:rFonts w:asciiTheme="majorBidi" w:hAnsiTheme="majorBidi" w:cstheme="majorBidi"/>
-          <w:sz w:val="24"/>
-          <w:szCs w:val="24"/>
-        </w:rPr>
-        <w:t>npm run</w:t>
-      </w:r>
-      <w:bookmarkEnd w:id="0"/>
-      <w:r>
-        <w:rPr>
-          <w:rFonts w:asciiTheme="majorBidi" w:hAnsiTheme="majorBidi" w:cstheme="majorBidi"/>
-          <w:sz w:val="24"/>
-          <w:szCs w:val="24"/>
-        </w:rPr>
-        <w:t xml:space="preserve"> dev</w:t>
+      <w:r>
+        <w:rPr>
+          <w:rFonts w:asciiTheme="majorBidi" w:hAnsiTheme="majorBidi" w:cstheme="majorBidi"/>
+          <w:sz w:val="24"/>
+          <w:szCs w:val="24"/>
+        </w:rPr>
+        <w:t>npm run dev</w:t>
       </w:r>
       <w:r>
         <w:rPr>
@@ -6535,6 +6490,222 @@
         </w:rPr>
         <w:t>מתקבלת גישה ישירה לבסיס הנתונים שבענן בשילוב עם פיתוח מקומי.</w:t>
       </w:r>
+    </w:p>
+    <w:p>
+      <w:pPr>
+        <w:rPr>
+          <w:rFonts w:asciiTheme="majorBidi" w:hAnsiTheme="majorBidi" w:cstheme="majorBidi"/>
+          <w:sz w:val="24"/>
+          <w:szCs w:val="24"/>
+          <w:rtl/>
+        </w:rPr>
+      </w:pPr>
+    </w:p>
+    <w:p>
+      <w:pPr>
+        <w:rPr>
+          <w:rFonts w:asciiTheme="majorBidi" w:hAnsiTheme="majorBidi" w:cstheme="majorBidi"/>
+          <w:b/>
+          <w:bCs/>
+          <w:sz w:val="28"/>
+          <w:szCs w:val="28"/>
+          <w:u w:val="single"/>
+          <w:rtl/>
+        </w:rPr>
+      </w:pPr>
+      <w:r>
+        <w:rPr>
+          <w:rFonts w:asciiTheme="majorBidi" w:hAnsiTheme="majorBidi" w:cstheme="majorBidi" w:hint="cs"/>
+          <w:b/>
+          <w:bCs/>
+          <w:sz w:val="28"/>
+          <w:szCs w:val="28"/>
+          <w:u w:val="single"/>
+          <w:rtl/>
+        </w:rPr>
+        <w:t xml:space="preserve">גיבוי בסיס הנתונים ב- </w:t>
+      </w:r>
+      <w:r>
+        <w:rPr>
+          <w:rFonts w:asciiTheme="majorBidi" w:hAnsiTheme="majorBidi" w:cstheme="majorBidi" w:hint="cs"/>
+          <w:b/>
+          <w:bCs/>
+          <w:sz w:val="28"/>
+          <w:szCs w:val="28"/>
+          <w:u w:val="single"/>
+        </w:rPr>
+        <w:t>G</w:t>
+      </w:r>
+      <w:r>
+        <w:rPr>
+          <w:rFonts w:asciiTheme="majorBidi" w:hAnsiTheme="majorBidi" w:cstheme="majorBidi"/>
+          <w:b/>
+          <w:bCs/>
+          <w:sz w:val="28"/>
+          <w:szCs w:val="28"/>
+          <w:u w:val="single"/>
+        </w:rPr>
+        <w:t>oogle Cloud SQL</w:t>
+      </w:r>
+    </w:p>
+    <w:p>
+      <w:pPr>
+        <w:rPr>
+          <w:rFonts w:asciiTheme="majorBidi" w:hAnsiTheme="majorBidi" w:cstheme="majorBidi" w:hint="cs"/>
+          <w:sz w:val="24"/>
+          <w:szCs w:val="24"/>
+          <w:rtl/>
+        </w:rPr>
+      </w:pPr>
+      <w:r>
+        <w:rPr>
+          <w:rFonts w:asciiTheme="majorBidi" w:hAnsiTheme="majorBidi" w:cstheme="majorBidi" w:hint="cs"/>
+          <w:sz w:val="24"/>
+          <w:szCs w:val="24"/>
+          <w:rtl/>
+        </w:rPr>
+        <w:t>לבסיס המידע מתבצע גיבוי אוטומטי באופן יומי</w:t>
+      </w:r>
+      <w:r>
+        <w:rPr>
+          <w:rFonts w:asciiTheme="majorBidi" w:hAnsiTheme="majorBidi" w:cstheme="majorBidi" w:hint="cs"/>
+          <w:sz w:val="24"/>
+          <w:szCs w:val="24"/>
+          <w:rtl/>
+        </w:rPr>
+        <w:t xml:space="preserve"> בין השעות 1:00 </w:t>
+      </w:r>
+      <w:r>
+        <w:rPr>
+          <w:rFonts w:asciiTheme="majorBidi" w:hAnsiTheme="majorBidi" w:cstheme="majorBidi"/>
+          <w:sz w:val="24"/>
+          <w:szCs w:val="24"/>
+          <w:rtl/>
+        </w:rPr>
+        <w:t>–</w:t>
+      </w:r>
+      <w:r>
+        <w:rPr>
+          <w:rFonts w:asciiTheme="majorBidi" w:hAnsiTheme="majorBidi" w:cstheme="majorBidi" w:hint="cs"/>
+          <w:sz w:val="24"/>
+          <w:szCs w:val="24"/>
+          <w:rtl/>
+        </w:rPr>
+        <w:t xml:space="preserve"> 5:00.</w:t>
+      </w:r>
+    </w:p>
+    <w:p>
+      <w:pPr>
+        <w:rPr>
+          <w:rFonts w:asciiTheme="majorBidi" w:hAnsiTheme="majorBidi" w:cstheme="majorBidi" w:hint="cs"/>
+          <w:b/>
+          <w:bCs/>
+          <w:sz w:val="28"/>
+          <w:szCs w:val="28"/>
+          <w:u w:val="single"/>
+          <w:rtl/>
+        </w:rPr>
+      </w:pPr>
+      <w:r>
+        <w:rPr>
+          <w:rFonts w:asciiTheme="majorBidi" w:hAnsiTheme="majorBidi" w:cs="Times New Roman"/>
+          <w:b/>
+          <w:bCs/>
+          <w:sz w:val="28"/>
+          <w:szCs w:val="28"/>
+          <w:u w:val="single"/>
+          <w:rtl/>
+        </w:rPr>
+        <w:lastRenderedPageBreak/>
+        <w:drawing>
+          <wp:anchor distT="0" distB="0" distL="114300" distR="114300" simplePos="0" relativeHeight="251659264" behindDoc="0" locked="0" layoutInCell="1" allowOverlap="1">
+            <wp:simplePos x="0" y="0"/>
+            <wp:positionH relativeFrom="column">
+              <wp:posOffset>504721</wp:posOffset>
+            </wp:positionH>
+            <wp:positionV relativeFrom="paragraph">
+              <wp:posOffset>6862</wp:posOffset>
+            </wp:positionV>
+            <wp:extent cx="4967605" cy="3515360"/>
+            <wp:effectExtent l="0" t="0" r="4445" b="8890"/>
+            <wp:wrapSquare wrapText="bothSides"/>
+            <wp:docPr id="2" name="Picture 2"/>
+            <wp:cNvGraphicFramePr>
+              <a:graphicFrameLocks xmlns:a="http://schemas.openxmlformats.org/drawingml/2006/main" noChangeAspect="1"/>
+            </wp:cNvGraphicFramePr>
+            <a:graphic xmlns:a="http://schemas.openxmlformats.org/drawingml/2006/main">
+              <a:graphicData uri="http://schemas.openxmlformats.org/drawingml/2006/picture">
+                <pic:pic xmlns:pic="http://schemas.openxmlformats.org/drawingml/2006/picture">
+                  <pic:nvPicPr>
+                    <pic:cNvPr id="1" name=""/>
+                    <pic:cNvPicPr/>
+                  </pic:nvPicPr>
+                  <pic:blipFill>
+                    <a:blip r:embed="rId14" cstate="print">
+                      <a:extLst>
+                        <a:ext uri="{28A0092B-C50C-407E-A947-70E740481C1C}">
+                          <a14:useLocalDpi xmlns:a14="http://schemas.microsoft.com/office/drawing/2010/main" val="0"/>
+                        </a:ext>
+                      </a:extLst>
+                    </a:blip>
+                    <a:stretch>
+                      <a:fillRect/>
+                    </a:stretch>
+                  </pic:blipFill>
+                  <pic:spPr>
+                    <a:xfrm>
+                      <a:off x="0" y="0"/>
+                      <a:ext cx="4967605" cy="3515360"/>
+                    </a:xfrm>
+                    <a:prstGeom prst="rect">
+                      <a:avLst/>
+                    </a:prstGeom>
+                  </pic:spPr>
+                </pic:pic>
+              </a:graphicData>
+            </a:graphic>
+            <wp14:sizeRelH relativeFrom="margin">
+              <wp14:pctWidth>0</wp14:pctWidth>
+            </wp14:sizeRelH>
+            <wp14:sizeRelV relativeFrom="margin">
+              <wp14:pctHeight>0</wp14:pctHeight>
+            </wp14:sizeRelV>
+          </wp:anchor>
+        </w:drawing>
+      </w:r>
+    </w:p>
+    <w:p>
+      <w:pPr>
+        <w:rPr>
+          <w:rFonts w:asciiTheme="majorBidi" w:hAnsiTheme="majorBidi" w:cstheme="majorBidi"/>
+          <w:b/>
+          <w:bCs/>
+          <w:sz w:val="28"/>
+          <w:szCs w:val="28"/>
+          <w:u w:val="single"/>
+          <w:rtl/>
+        </w:rPr>
+      </w:pPr>
+    </w:p>
+    <w:p>
+      <w:pPr>
+        <w:rPr>
+          <w:rFonts w:asciiTheme="majorBidi" w:hAnsiTheme="majorBidi" w:cstheme="majorBidi"/>
+          <w:sz w:val="24"/>
+          <w:szCs w:val="24"/>
+          <w:rtl/>
+        </w:rPr>
+      </w:pPr>
+    </w:p>
+    <w:p>
+      <w:pPr>
+        <w:rPr>
+          <w:rFonts w:asciiTheme="majorBidi" w:hAnsiTheme="majorBidi" w:cstheme="majorBidi"/>
+          <w:sz w:val="24"/>
+          <w:szCs w:val="24"/>
+          <w:rtl/>
+        </w:rPr>
+      </w:pPr>
     </w:p>
     <w:p>
       <w:pPr>
@@ -6584,54 +6755,427 @@
     </w:p>
     <w:p>
       <w:pPr>
+        <w:rPr>
+          <w:rFonts w:asciiTheme="majorBidi" w:hAnsiTheme="majorBidi" w:cstheme="majorBidi"/>
+          <w:sz w:val="24"/>
+          <w:szCs w:val="24"/>
+        </w:rPr>
+      </w:pPr>
+      <w:r>
+        <w:rPr>
+          <w:rFonts w:asciiTheme="majorBidi" w:hAnsiTheme="majorBidi" w:cstheme="majorBidi" w:hint="cs"/>
+          <w:sz w:val="24"/>
+          <w:szCs w:val="24"/>
+          <w:rtl/>
+        </w:rPr>
+        <w:t xml:space="preserve">ניתן לייצא קובץ גיבוי של בסיס הנתונים ע"י </w:t>
+      </w:r>
+      <w:r>
+        <w:rPr>
+          <w:rFonts w:asciiTheme="majorBidi" w:hAnsiTheme="majorBidi" w:cstheme="majorBidi"/>
+          <w:sz w:val="24"/>
+          <w:szCs w:val="24"/>
+        </w:rPr>
+        <w:t>Export</w:t>
+      </w:r>
+      <w:r>
+        <w:rPr>
+          <w:rFonts w:asciiTheme="majorBidi" w:hAnsiTheme="majorBidi" w:cstheme="majorBidi" w:hint="cs"/>
+          <w:sz w:val="24"/>
+          <w:szCs w:val="24"/>
+          <w:rtl/>
+        </w:rPr>
+        <w:t xml:space="preserve"> באופן הבא : </w:t>
+      </w:r>
+    </w:p>
+    <w:p>
+      <w:pPr>
         <w:pStyle w:val="ListParagraph"/>
-        <w:ind w:left="1080"/>
-        <w:rPr>
-          <w:rFonts w:asciiTheme="majorBidi" w:hAnsiTheme="majorBidi" w:cstheme="majorBidi"/>
-          <w:sz w:val="24"/>
-          <w:szCs w:val="24"/>
-        </w:rPr>
-      </w:pPr>
-    </w:p>
-    <w:p>
-      <w:pPr>
-        <w:bidi w:val="0"/>
+        <w:numPr>
+          <w:ilvl w:val="0"/>
+          <w:numId w:val="3"/>
+        </w:numPr>
+        <w:rPr>
+          <w:rFonts w:asciiTheme="majorBidi" w:hAnsiTheme="majorBidi" w:cstheme="majorBidi" w:hint="cs"/>
+          <w:sz w:val="24"/>
+          <w:szCs w:val="24"/>
+        </w:rPr>
+      </w:pPr>
+      <w:r>
+        <w:rPr>
+          <w:rFonts w:asciiTheme="majorBidi" w:hAnsiTheme="majorBidi" w:cs="Times New Roman"/>
+          <w:sz w:val="24"/>
+          <w:szCs w:val="24"/>
+          <w:rtl/>
+        </w:rPr>
+        <w:drawing>
+          <wp:anchor distT="0" distB="0" distL="114300" distR="114300" simplePos="0" relativeHeight="251660288" behindDoc="0" locked="0" layoutInCell="1" allowOverlap="1">
+            <wp:simplePos x="0" y="0"/>
+            <wp:positionH relativeFrom="column">
+              <wp:posOffset>-218127</wp:posOffset>
+            </wp:positionH>
+            <wp:positionV relativeFrom="paragraph">
+              <wp:posOffset>274765</wp:posOffset>
+            </wp:positionV>
+            <wp:extent cx="5731510" cy="2536825"/>
+            <wp:effectExtent l="0" t="0" r="2540" b="0"/>
+            <wp:wrapSquare wrapText="bothSides"/>
+            <wp:docPr id="3" name="Picture 3"/>
+            <wp:cNvGraphicFramePr>
+              <a:graphicFrameLocks xmlns:a="http://schemas.openxmlformats.org/drawingml/2006/main" noChangeAspect="1"/>
+            </wp:cNvGraphicFramePr>
+            <a:graphic xmlns:a="http://schemas.openxmlformats.org/drawingml/2006/main">
+              <a:graphicData uri="http://schemas.openxmlformats.org/drawingml/2006/picture">
+                <pic:pic xmlns:pic="http://schemas.openxmlformats.org/drawingml/2006/picture">
+                  <pic:nvPicPr>
+                    <pic:cNvPr id="1" name=""/>
+                    <pic:cNvPicPr/>
+                  </pic:nvPicPr>
+                  <pic:blipFill>
+                    <a:blip r:embed="rId15" cstate="print">
+                      <a:extLst>
+                        <a:ext uri="{28A0092B-C50C-407E-A947-70E740481C1C}">
+                          <a14:useLocalDpi xmlns:a14="http://schemas.microsoft.com/office/drawing/2010/main" val="0"/>
+                        </a:ext>
+                      </a:extLst>
+                    </a:blip>
+                    <a:stretch>
+                      <a:fillRect/>
+                    </a:stretch>
+                  </pic:blipFill>
+                  <pic:spPr>
+                    <a:xfrm>
+                      <a:off x="0" y="0"/>
+                      <a:ext cx="5731510" cy="2536825"/>
+                    </a:xfrm>
+                    <a:prstGeom prst="rect">
+                      <a:avLst/>
+                    </a:prstGeom>
+                  </pic:spPr>
+                </pic:pic>
+              </a:graphicData>
+            </a:graphic>
+          </wp:anchor>
+        </w:drawing>
+      </w:r>
+      <w:r>
+        <w:rPr>
+          <w:rFonts w:asciiTheme="majorBidi" w:hAnsiTheme="majorBidi" w:cstheme="majorBidi" w:hint="cs"/>
+          <w:sz w:val="24"/>
+          <w:szCs w:val="24"/>
+          <w:rtl/>
+        </w:rPr>
+        <w:t xml:space="preserve">לוחצים על </w:t>
+      </w:r>
+      <w:r>
+        <w:rPr>
+          <w:rFonts w:asciiTheme="majorBidi" w:hAnsiTheme="majorBidi" w:cstheme="majorBidi"/>
+          <w:sz w:val="24"/>
+          <w:szCs w:val="24"/>
+        </w:rPr>
+        <w:t>Export</w:t>
+      </w:r>
+      <w:r>
+        <w:rPr>
+          <w:rFonts w:asciiTheme="majorBidi" w:hAnsiTheme="majorBidi" w:cstheme="majorBidi" w:hint="cs"/>
+          <w:sz w:val="24"/>
+          <w:szCs w:val="24"/>
+          <w:rtl/>
+        </w:rPr>
+        <w:t xml:space="preserve"> :</w:t>
+      </w:r>
+    </w:p>
+    <w:p>
+      <w:pPr>
         <w:spacing w:after="180" w:line="180" w:lineRule="atLeast"/>
         <w:textAlignment w:val="baseline"/>
         <w:outlineLvl w:val="3"/>
-        <w:rPr>
-          <w:rFonts w:ascii="inherit" w:eastAsia="Times New Roman" w:hAnsi="inherit" w:cs="Times New Roman"/>
-          <w:color w:val="000000"/>
-          <w:sz w:val="18"/>
-          <w:szCs w:val="18"/>
-        </w:rPr>
-      </w:pPr>
-      <w:r>
         <w:rPr>
           <w:rFonts w:ascii="inherit" w:eastAsia="Times New Roman" w:hAnsi="inherit" w:cs="Times New Roman"/>
           <w:sz w:val="18"/>
           <w:szCs w:val="18"/>
           <w:bdr w:val="none" w:sz="0" w:space="0" w:color="auto" w:frame="1"/>
-        </w:rPr>
-        <w:br/>
-      </w:r>
-    </w:p>
-    <w:p>
-      <w:pPr>
-        <w:bidi w:val="0"/>
-        <w:rPr>
-          <w:rFonts w:asciiTheme="majorBidi" w:hAnsiTheme="majorBidi" w:cstheme="majorBidi"/>
-          <w:sz w:val="24"/>
-          <w:szCs w:val="24"/>
-        </w:rPr>
-      </w:pPr>
-      <w:r>
+          <w:rtl/>
+        </w:rPr>
+      </w:pPr>
+    </w:p>
+    <w:p>
+      <w:pPr>
+        <w:pStyle w:val="ListParagraph"/>
+        <w:numPr>
+          <w:ilvl w:val="0"/>
+          <w:numId w:val="3"/>
+        </w:numPr>
+        <w:rPr>
+          <w:rFonts w:asciiTheme="majorBidi" w:hAnsiTheme="majorBidi" w:cstheme="majorBidi" w:hint="cs"/>
+          <w:sz w:val="24"/>
+          <w:szCs w:val="24"/>
+          <w:rtl/>
+        </w:rPr>
+      </w:pPr>
+      <w:r>
+        <w:rPr>
+          <w:rFonts w:asciiTheme="majorBidi" w:hAnsiTheme="majorBidi" w:cstheme="majorBidi" w:hint="cs"/>
+          <w:sz w:val="24"/>
+          <w:szCs w:val="24"/>
+          <w:rtl/>
+        </w:rPr>
+        <w:t xml:space="preserve">1. בוחרים לאיזה </w:t>
+      </w:r>
+      <w:r>
+        <w:rPr>
+          <w:rFonts w:asciiTheme="majorBidi" w:hAnsiTheme="majorBidi" w:cstheme="majorBidi"/>
+          <w:sz w:val="24"/>
+          <w:szCs w:val="24"/>
+        </w:rPr>
+        <w:t>bucket</w:t>
+      </w:r>
+      <w:r>
+        <w:rPr>
+          <w:rFonts w:asciiTheme="majorBidi" w:hAnsiTheme="majorBidi" w:cstheme="majorBidi" w:hint="cs"/>
+          <w:sz w:val="24"/>
+          <w:szCs w:val="24"/>
+          <w:rtl/>
+        </w:rPr>
+        <w:t xml:space="preserve"> הקובץ יעלה</w:t>
+      </w:r>
+      <w:r>
+        <w:rPr>
+          <w:rFonts w:asciiTheme="majorBidi" w:hAnsiTheme="majorBidi" w:cstheme="majorBidi" w:hint="cs"/>
+          <w:sz w:val="24"/>
+          <w:szCs w:val="24"/>
+          <w:rtl/>
+        </w:rPr>
+        <w:t>.</w:t>
+      </w:r>
+    </w:p>
+    <w:p>
+      <w:pPr>
+        <w:pStyle w:val="ListParagraph"/>
+        <w:ind w:left="1080"/>
+        <w:rPr>
+          <w:rFonts w:asciiTheme="majorBidi" w:hAnsiTheme="majorBidi" w:cstheme="majorBidi" w:hint="cs"/>
+          <w:sz w:val="24"/>
+          <w:szCs w:val="24"/>
+          <w:rtl/>
+        </w:rPr>
+      </w:pPr>
+      <w:r>
+        <w:rPr>
+          <w:rFonts w:asciiTheme="majorBidi" w:hAnsiTheme="majorBidi" w:cstheme="majorBidi" w:hint="cs"/>
+          <w:sz w:val="24"/>
+          <w:szCs w:val="24"/>
+          <w:rtl/>
+        </w:rPr>
+        <w:t>2. בוחרים פורמט</w:t>
+      </w:r>
+      <w:r>
+        <w:rPr>
+          <w:rFonts w:asciiTheme="majorBidi" w:hAnsiTheme="majorBidi" w:cstheme="majorBidi" w:hint="cs"/>
+          <w:sz w:val="24"/>
+          <w:szCs w:val="24"/>
+          <w:rtl/>
+        </w:rPr>
+        <w:t xml:space="preserve">. </w:t>
+      </w:r>
+      <w:r>
+        <w:rPr>
+          <w:rFonts w:asciiTheme="majorBidi" w:hAnsiTheme="majorBidi" w:cstheme="majorBidi" w:hint="cs"/>
+          <w:sz w:val="24"/>
+          <w:szCs w:val="24"/>
+        </w:rPr>
+        <w:t>SQL</w:t>
+      </w:r>
+      <w:r>
+        <w:rPr>
+          <w:rFonts w:asciiTheme="majorBidi" w:hAnsiTheme="majorBidi" w:cstheme="majorBidi" w:hint="cs"/>
+          <w:sz w:val="24"/>
+          <w:szCs w:val="24"/>
+          <w:rtl/>
+        </w:rPr>
+        <w:t xml:space="preserve"> מייצא רצף פקודות מלא עבור הבסיס נתונים.</w:t>
+      </w:r>
+    </w:p>
+    <w:p>
+      <w:pPr>
+        <w:pStyle w:val="ListParagraph"/>
+        <w:ind w:left="1080"/>
+        <w:rPr>
+          <w:rFonts w:asciiTheme="majorBidi" w:hAnsiTheme="majorBidi" w:cstheme="majorBidi" w:hint="cs"/>
+          <w:sz w:val="24"/>
+          <w:szCs w:val="24"/>
+          <w:rtl/>
+        </w:rPr>
+      </w:pPr>
+      <w:r>
+        <w:rPr>
+          <w:rFonts w:asciiTheme="majorBidi" w:hAnsiTheme="majorBidi" w:cstheme="majorBidi" w:hint="cs"/>
+          <w:sz w:val="24"/>
+          <w:szCs w:val="24"/>
+          <w:rtl/>
+        </w:rPr>
+        <w:t>3. בוחרים את בסיס הנתונים.</w:t>
+      </w:r>
+    </w:p>
+    <w:p>
+      <w:pPr>
+        <w:pStyle w:val="ListParagraph"/>
+        <w:ind w:left="1080"/>
+        <w:rPr>
+          <w:rFonts w:asciiTheme="majorBidi" w:hAnsiTheme="majorBidi" w:cstheme="majorBidi" w:hint="cs"/>
+          <w:sz w:val="24"/>
+          <w:szCs w:val="24"/>
+          <w:rtl/>
+        </w:rPr>
+      </w:pPr>
+      <w:r>
+        <w:rPr>
+          <w:rFonts w:asciiTheme="majorBidi" w:hAnsiTheme="majorBidi" w:cstheme="majorBidi" w:hint="cs"/>
+          <w:sz w:val="24"/>
+          <w:szCs w:val="24"/>
+          <w:rtl/>
+        </w:rPr>
+        <w:t xml:space="preserve">4. לוחצים </w:t>
+      </w:r>
+      <w:r>
+        <w:rPr>
+          <w:rFonts w:asciiTheme="majorBidi" w:hAnsiTheme="majorBidi" w:cstheme="majorBidi"/>
+          <w:sz w:val="24"/>
+          <w:szCs w:val="24"/>
+        </w:rPr>
+        <w:t>Export</w:t>
+      </w:r>
+      <w:r>
+        <w:rPr>
+          <w:rFonts w:asciiTheme="majorBidi" w:hAnsiTheme="majorBidi" w:cstheme="majorBidi" w:hint="cs"/>
+          <w:sz w:val="24"/>
+          <w:szCs w:val="24"/>
+          <w:rtl/>
+        </w:rPr>
+        <w:t>.</w:t>
+      </w:r>
+    </w:p>
+    <w:p>
+      <w:pPr>
+        <w:pStyle w:val="ListParagraph"/>
         <w:rPr>
           <w:rFonts w:ascii="inherit" w:eastAsia="Times New Roman" w:hAnsi="inherit" w:cs="Times New Roman"/>
           <w:sz w:val="18"/>
           <w:szCs w:val="18"/>
           <w:bdr w:val="none" w:sz="0" w:space="0" w:color="auto" w:frame="1"/>
         </w:rPr>
+      </w:pPr>
+      <w:r>
+        <w:rPr>
+          <w:rFonts w:ascii="inherit" w:eastAsia="Times New Roman" w:hAnsi="inherit" w:cs="Times New Roman"/>
+          <w:noProof/>
+          <w:sz w:val="18"/>
+          <w:szCs w:val="18"/>
+          <w:bdr w:val="none" w:sz="0" w:space="0" w:color="auto" w:frame="1"/>
+        </w:rPr>
+        <w:lastRenderedPageBreak/>
+        <w:drawing>
+          <wp:anchor distT="0" distB="0" distL="114300" distR="114300" simplePos="0" relativeHeight="251661312" behindDoc="0" locked="0" layoutInCell="1" allowOverlap="1">
+            <wp:simplePos x="0" y="0"/>
+            <wp:positionH relativeFrom="column">
+              <wp:posOffset>872955</wp:posOffset>
+            </wp:positionH>
+            <wp:positionV relativeFrom="paragraph">
+              <wp:posOffset>139615</wp:posOffset>
+            </wp:positionV>
+            <wp:extent cx="4053205" cy="2745740"/>
+            <wp:effectExtent l="0" t="0" r="4445" b="0"/>
+            <wp:wrapSquare wrapText="bothSides"/>
+            <wp:docPr id="4" name="Picture 4"/>
+            <wp:cNvGraphicFramePr>
+              <a:graphicFrameLocks xmlns:a="http://schemas.openxmlformats.org/drawingml/2006/main" noChangeAspect="1"/>
+            </wp:cNvGraphicFramePr>
+            <a:graphic xmlns:a="http://schemas.openxmlformats.org/drawingml/2006/main">
+              <a:graphicData uri="http://schemas.openxmlformats.org/drawingml/2006/picture">
+                <pic:pic xmlns:pic="http://schemas.openxmlformats.org/drawingml/2006/picture">
+                  <pic:nvPicPr>
+                    <pic:cNvPr id="0" name="Picture 1"/>
+                    <pic:cNvPicPr>
+                      <a:picLocks noChangeAspect="1" noChangeArrowheads="1"/>
+                    </pic:cNvPicPr>
+                  </pic:nvPicPr>
+                  <pic:blipFill>
+                    <a:blip r:embed="rId16">
+                      <a:extLst>
+                        <a:ext uri="{28A0092B-C50C-407E-A947-70E740481C1C}">
+                          <a14:useLocalDpi xmlns:a14="http://schemas.microsoft.com/office/drawing/2010/main" val="0"/>
+                        </a:ext>
+                      </a:extLst>
+                    </a:blip>
+                    <a:srcRect/>
+                    <a:stretch>
+                      <a:fillRect/>
+                    </a:stretch>
+                  </pic:blipFill>
+                  <pic:spPr bwMode="auto">
+                    <a:xfrm>
+                      <a:off x="0" y="0"/>
+                      <a:ext cx="4053205" cy="2745740"/>
+                    </a:xfrm>
+                    <a:prstGeom prst="rect">
+                      <a:avLst/>
+                    </a:prstGeom>
+                    <a:noFill/>
+                    <a:ln>
+                      <a:noFill/>
+                    </a:ln>
+                  </pic:spPr>
+                </pic:pic>
+              </a:graphicData>
+            </a:graphic>
+            <wp14:sizeRelH relativeFrom="margin">
+              <wp14:pctWidth>0</wp14:pctWidth>
+            </wp14:sizeRelH>
+            <wp14:sizeRelV relativeFrom="margin">
+              <wp14:pctHeight>0</wp14:pctHeight>
+            </wp14:sizeRelV>
+          </wp:anchor>
+        </w:drawing>
+      </w:r>
+    </w:p>
+    <w:p>
+      <w:pPr>
+        <w:pStyle w:val="ListParagraph"/>
+        <w:ind w:left="1080"/>
+        <w:rPr>
+          <w:rFonts w:ascii="inherit" w:eastAsia="Times New Roman" w:hAnsi="inherit" w:cs="Times New Roman" w:hint="cs"/>
+          <w:color w:val="000000"/>
+          <w:sz w:val="18"/>
+          <w:szCs w:val="18"/>
+          <w:rtl/>
+        </w:rPr>
+      </w:pPr>
+      <w:r>
+        <w:rPr>
+          <w:rFonts w:ascii="inherit" w:eastAsia="Times New Roman" w:hAnsi="inherit" w:cs="Times New Roman"/>
+          <w:sz w:val="18"/>
+          <w:szCs w:val="18"/>
+          <w:bdr w:val="none" w:sz="0" w:space="0" w:color="auto" w:frame="1"/>
+        </w:rPr>
+        <w:br/>
+      </w:r>
+    </w:p>
+    <w:p>
+      <w:pPr>
+        <w:bidi w:val="0"/>
+        <w:rPr>
+          <w:rFonts w:asciiTheme="majorBidi" w:hAnsiTheme="majorBidi" w:cstheme="majorBidi"/>
+          <w:sz w:val="24"/>
+          <w:szCs w:val="24"/>
+        </w:rPr>
+      </w:pPr>
+      <w:r>
+        <w:rPr>
+          <w:rFonts w:ascii="inherit" w:eastAsia="Times New Roman" w:hAnsi="inherit" w:cs="Times New Roman"/>
+          <w:sz w:val="18"/>
+          <w:szCs w:val="18"/>
+          <w:bdr w:val="none" w:sz="0" w:space="0" w:color="auto" w:frame="1"/>
+        </w:rPr>
         <w:br/>
       </w:r>
     </w:p>
@@ -6720,8 +7264,77 @@
     </w:p>
     <w:p>
       <w:pPr>
+        <w:pStyle w:val="ListParagraph"/>
+        <w:numPr>
+          <w:ilvl w:val="0"/>
+          <w:numId w:val="3"/>
+        </w:numPr>
+        <w:rPr>
+          <w:rFonts w:asciiTheme="majorBidi" w:hAnsiTheme="majorBidi" w:cstheme="majorBidi"/>
+          <w:b/>
+          <w:bCs/>
+          <w:u w:val="single"/>
+        </w:rPr>
+      </w:pPr>
+      <w:r>
+        <w:rPr>
+          <w:rFonts w:asciiTheme="majorBidi" w:hAnsiTheme="majorBidi" w:cstheme="majorBidi" w:hint="cs"/>
+          <w:sz w:val="24"/>
+          <w:szCs w:val="24"/>
+          <w:rtl/>
+        </w:rPr>
+        <w:t>לאחר מכן ניתן להוריד את הקובץ שנוצר מהמיקום שנבחר.</w:t>
+      </w:r>
+    </w:p>
+    <w:p>
+      <w:pPr>
+        <w:pStyle w:val="ListParagraph"/>
+        <w:numPr>
+          <w:ilvl w:val="0"/>
+          <w:numId w:val="3"/>
+        </w:numPr>
+        <w:rPr>
+          <w:rFonts w:asciiTheme="majorBidi" w:hAnsiTheme="majorBidi" w:cstheme="majorBidi"/>
+          <w:b/>
+          <w:bCs/>
+          <w:u w:val="single"/>
+        </w:rPr>
+      </w:pPr>
+      <w:r>
+        <w:rPr>
+          <w:rFonts w:asciiTheme="majorBidi" w:hAnsiTheme="majorBidi" w:cstheme="majorBidi" w:hint="cs"/>
+          <w:sz w:val="24"/>
+          <w:szCs w:val="24"/>
+          <w:rtl/>
+        </w:rPr>
+        <w:t xml:space="preserve">למידע נוסף על גיבוי: </w:t>
+      </w:r>
+    </w:p>
+    <w:p>
+      <w:pPr>
         <w:bidi w:val="0"/>
         <w:rPr>
+          <w:rStyle w:val="Hyperlink"/>
+          <w:sz w:val="24"/>
+          <w:szCs w:val="24"/>
+        </w:rPr>
+      </w:pPr>
+      <w:hyperlink r:id="rId17" w:history="1">
+        <w:r>
+          <w:rPr>
+            <w:rStyle w:val="Hyperlink"/>
+            <w:rFonts w:asciiTheme="majorBidi" w:hAnsiTheme="majorBidi" w:cstheme="majorBidi"/>
+            <w:sz w:val="24"/>
+            <w:szCs w:val="24"/>
+          </w:rPr>
+          <w:t>https://cloud.google.com/sql/docs/postgres/backup-recovery/backups</w:t>
+        </w:r>
+      </w:hyperlink>
+    </w:p>
+    <w:p>
+      <w:pPr>
+        <w:bidi w:val="0"/>
+        <w:rPr>
           <w:rFonts w:asciiTheme="majorBidi" w:hAnsiTheme="majorBidi" w:cstheme="majorBidi"/>
           <w:b/>
           <w:bCs/>
@@ -6968,35 +7581,13 @@
           <w:b/>
           <w:bCs/>
           <w:u w:val="single"/>
-        </w:rPr>
-      </w:pPr>
-    </w:p>
-    <w:p>
-      <w:pPr>
-        <w:bidi w:val="0"/>
-        <w:rPr>
-          <w:rFonts w:asciiTheme="majorBidi" w:hAnsiTheme="majorBidi" w:cstheme="majorBidi"/>
-          <w:b/>
-          <w:bCs/>
-          <w:u w:val="single"/>
-        </w:rPr>
-      </w:pPr>
-    </w:p>
-    <w:p>
-      <w:pPr>
-        <w:bidi w:val="0"/>
-        <w:rPr>
-          <w:rFonts w:asciiTheme="majorBidi" w:hAnsiTheme="majorBidi" w:cstheme="majorBidi"/>
-          <w:b/>
-          <w:bCs/>
-          <w:u w:val="single"/>
           <w:rtl/>
         </w:rPr>
       </w:pPr>
     </w:p>
     <w:sectPr>
-      <w:headerReference w:type="default" r:id="rId14"/>
-      <w:footerReference w:type="default" r:id="rId15"/>
+      <w:headerReference w:type="default" r:id="rId18"/>
+      <w:footerReference w:type="default" r:id="rId19"/>
       <w:pgSz w:w="11906" w:h="16838"/>
       <w:pgMar w:top="1440" w:right="1440" w:bottom="1440" w:left="1440" w:header="720" w:footer="720" w:gutter="0"/>
       <w:cols w:space="720"/>
@@ -7067,7 +7658,7 @@
             <w:noProof/>
             <w:rtl/>
           </w:rPr>
-          <w:t>7</w:t>
+          <w:t>9</w:t>
         </w:r>
         <w:r>
           <w:rPr>
@@ -7145,7 +7736,7 @@
               <wp:docPr id="46" name="Rectangle 45">
                 <a:extLst xmlns:a="http://schemas.openxmlformats.org/drawingml/2006/main">
                   <a:ext uri="{FF2B5EF4-FFF2-40B4-BE49-F238E27FC236}">
-                    <a16:creationId xmlns="" xmlns:cx="http://schemas.microsoft.com/office/drawing/2014/chartex" xmlns:cx1="http://schemas.microsoft.com/office/drawing/2015/9/8/chartex" xmlns:o="urn:schemas-microsoft-com:office:office" xmlns:v="urn:schemas-microsoft-com:vml" xmlns:w10="urn:schemas-microsoft-com:office:word" xmlns:w="http://schemas.openxmlformats.org/wordprocessingml/2006/main" xmlns:w16se="http://schemas.microsoft.com/office/word/2015/wordml/symex" xmlns:a16="http://schemas.microsoft.com/office/drawing/2014/main" id="{78008DC1-1D55-4B46-B11E-19F8294328BB}"/>
+                    <a16:creationId xmlns:a16="http://schemas.microsoft.com/office/drawing/2014/main" xmlns:w16se="http://schemas.microsoft.com/office/word/2015/wordml/symex" xmlns:w="http://schemas.openxmlformats.org/wordprocessingml/2006/main" xmlns:w10="urn:schemas-microsoft-com:office:word" xmlns:v="urn:schemas-microsoft-com:vml" xmlns:o="urn:schemas-microsoft-com:office:office" xmlns:cx1="http://schemas.microsoft.com/office/drawing/2015/9/8/chartex" xmlns:cx="http://schemas.microsoft.com/office/drawing/2014/chartex" xmlns="" id="{78008DC1-1D55-4B46-B11E-19F8294328BB}"/>
                   </a:ext>
                 </a:extLst>
               </wp:docPr>
@@ -8163,8 +8754,8 @@
   <w:abstractNum w:abstractNumId="7" w15:restartNumberingAfterBreak="0">
     <w:nsid w:val="59891307"/>
     <w:multiLevelType w:val="hybridMultilevel"/>
-    <w:tmpl w:val="BBC29FE2"/>
-    <w:lvl w:ilvl="0" w:tplc="1C040CA0">
+    <w:tmpl w:val="D8A261DA"/>
+    <w:lvl w:ilvl="0" w:tplc="5EB4B692">
       <w:numFmt w:val="bullet"/>
       <w:lvlText w:val="-"/>
       <w:lvlJc w:val="left"/>
@@ -8173,6 +8764,8 @@
       </w:pPr>
       <w:rPr>
         <w:rFonts w:ascii="Times New Roman" w:eastAsiaTheme="minorHAnsi" w:hAnsi="Times New Roman" w:cs="Times New Roman" w:hint="default"/>
+        <w:sz w:val="24"/>
+        <w:szCs w:val="24"/>
       </w:rPr>
     </w:lvl>
     <w:lvl w:ilvl="1" w:tplc="04090003" w:tentative="1">
@@ -8972,7 +9565,6 @@
   <w:style w:type="character" w:default="1" w:styleId="DefaultParagraphFont">
     <w:name w:val="Default Paragraph Font"/>
     <w:uiPriority w:val="1"/>
-    <w:semiHidden/>
     <w:unhideWhenUsed/>
   </w:style>
   <w:style w:type="table" w:default="1" w:styleId="TableNormal">
@@ -9426,7 +10018,7 @@
 </file>
 
 <file path=customXml/itemProps1.xml><?xml version="1.0" encoding="utf-8"?>
-<ds:datastoreItem xmlns:ds="http://schemas.openxmlformats.org/officeDocument/2006/customXml" ds:itemID="{F09E584A-C8DE-46B3-979C-64CAA8EE7347}">
+<ds:datastoreItem xmlns:ds="http://schemas.openxmlformats.org/officeDocument/2006/customXml" ds:itemID="{75168188-CF11-494B-819F-1D67D6C05899}">
   <ds:schemaRefs>
     <ds:schemaRef ds:uri="http://schemas.openxmlformats.org/officeDocument/2006/bibliography"/>
   </ds:schemaRefs>

</xml_diff>

<commit_message>
* updated Maintenance guide * some debugging
</commit_message>
<xml_diff>
--- a/docs/Maintenance guide.docx
+++ b/docs/Maintenance guide.docx
@@ -1,7 +1,180 @@
 
 <file path=word/document.xml><?xml version="1.0" encoding="utf-8"?>
-<w:document xmlns:wpc="http://schemas.microsoft.com/office/word/2010/wordprocessingCanvas" xmlns:mc="http://schemas.openxmlformats.org/markup-compatibility/2006" xmlns:o="urn:schemas-microsoft-com:office:office" xmlns:r="http://schemas.openxmlformats.org/officeDocument/2006/relationships" xmlns:m="http://schemas.openxmlformats.org/officeDocument/2006/math" xmlns:v="urn:schemas-microsoft-com:vml" xmlns:wp14="http://schemas.microsoft.com/office/word/2010/wordprocessingDrawing" xmlns:wp="http://schemas.openxmlformats.org/drawingml/2006/wordprocessingDrawing" xmlns:w10="urn:schemas-microsoft-com:office:word" xmlns:w="http://schemas.openxmlformats.org/wordprocessingml/2006/main" xmlns:w14="http://schemas.microsoft.com/office/word/2010/wordml" xmlns:w15="http://schemas.microsoft.com/office/word/2012/wordml" xmlns:wpg="http://schemas.microsoft.com/office/word/2010/wordprocessingGroup" xmlns:wpi="http://schemas.microsoft.com/office/word/2010/wordprocessingInk" xmlns:wne="http://schemas.microsoft.com/office/word/2006/wordml" xmlns:wps="http://schemas.microsoft.com/office/word/2010/wordprocessingShape" mc:Ignorable="w14 w15 wp14">
+<w:document xmlns:wpc="http://schemas.microsoft.com/office/word/2010/wordprocessingCanvas" xmlns:cx="http://schemas.microsoft.com/office/drawing/2014/chartex" xmlns:cx1="http://schemas.microsoft.com/office/drawing/2015/9/8/chartex" xmlns:mc="http://schemas.openxmlformats.org/markup-compatibility/2006" xmlns:o="urn:schemas-microsoft-com:office:office" xmlns:r="http://schemas.openxmlformats.org/officeDocument/2006/relationships" xmlns:m="http://schemas.openxmlformats.org/officeDocument/2006/math" xmlns:v="urn:schemas-microsoft-com:vml" xmlns:wp14="http://schemas.microsoft.com/office/word/2010/wordprocessingDrawing" xmlns:wp="http://schemas.openxmlformats.org/drawingml/2006/wordprocessingDrawing" xmlns:w10="urn:schemas-microsoft-com:office:word" xmlns:w="http://schemas.openxmlformats.org/wordprocessingml/2006/main" xmlns:w14="http://schemas.microsoft.com/office/word/2010/wordml" xmlns:w15="http://schemas.microsoft.com/office/word/2012/wordml" xmlns:w16se="http://schemas.microsoft.com/office/word/2015/wordml/symex" xmlns:wpg="http://schemas.microsoft.com/office/word/2010/wordprocessingGroup" xmlns:wpi="http://schemas.microsoft.com/office/word/2010/wordprocessingInk" xmlns:wne="http://schemas.microsoft.com/office/word/2006/wordml" xmlns:wps="http://schemas.microsoft.com/office/word/2010/wordprocessingShape" mc:Ignorable="w14 w15 w16se wp14">
   <w:body>
+    <w:p>
+      <w:pPr>
+        <w:jc w:val="center"/>
+        <w:rPr>
+          <w:rFonts w:cstheme="minorHAnsi"/>
+          <w:color w:val="7030A0"/>
+          <w:sz w:val="96"/>
+          <w:szCs w:val="96"/>
+          <w:rtl/>
+        </w:rPr>
+      </w:pPr>
+    </w:p>
+    <w:p>
+      <w:pPr>
+        <w:jc w:val="center"/>
+        <w:rPr>
+          <w:rFonts w:cstheme="minorHAnsi"/>
+          <w:color w:val="7030A0"/>
+          <w:sz w:val="72"/>
+          <w:szCs w:val="72"/>
+        </w:rPr>
+      </w:pPr>
+      <w:r>
+        <w:rPr>
+          <w:rFonts w:cstheme="minorHAnsi"/>
+          <w:b/>
+          <w:bCs/>
+          <w:color w:val="7030A0"/>
+          <w:sz w:val="72"/>
+          <w:szCs w:val="72"/>
+        </w:rPr>
+        <w:t>Kids</w:t>
+      </w:r>
+      <w:r>
+        <w:rPr>
+          <w:rFonts w:cstheme="minorHAnsi"/>
+          <w:b/>
+          <w:bCs/>
+          <w:color w:val="F4B083" w:themeColor="accent2" w:themeTint="99"/>
+          <w:sz w:val="72"/>
+          <w:szCs w:val="72"/>
+        </w:rPr>
+        <w:t>Read</w:t>
+      </w:r>
+      <w:r>
+        <w:rPr>
+          <w:rFonts w:cstheme="minorHAnsi"/>
+          <w:color w:val="7030A0"/>
+          <w:sz w:val="72"/>
+          <w:szCs w:val="72"/>
+        </w:rPr>
+        <w:t>.appspot.com</w:t>
+      </w:r>
+    </w:p>
+    <w:p>
+      <w:pPr>
+        <w:jc w:val="center"/>
+        <w:rPr>
+          <w:rFonts w:cstheme="minorHAnsi"/>
+          <w:b/>
+          <w:bCs/>
+          <w:color w:val="7030A0"/>
+          <w:sz w:val="96"/>
+          <w:szCs w:val="96"/>
+        </w:rPr>
+      </w:pPr>
+      <w:r>
+        <w:rPr>
+          <w:rFonts w:cstheme="minorHAnsi"/>
+          <w:b/>
+          <w:bCs/>
+          <w:color w:val="7030A0"/>
+          <w:sz w:val="72"/>
+          <w:szCs w:val="72"/>
+        </w:rPr>
+        <w:drawing>
+          <wp:anchor distT="0" distB="0" distL="114300" distR="114300" simplePos="0" relativeHeight="251662336" behindDoc="0" locked="0" layoutInCell="1" allowOverlap="1">
+            <wp:simplePos x="0" y="0"/>
+            <wp:positionH relativeFrom="column">
+              <wp:posOffset>731974</wp:posOffset>
+            </wp:positionH>
+            <wp:positionV relativeFrom="paragraph">
+              <wp:posOffset>51163</wp:posOffset>
+            </wp:positionV>
+            <wp:extent cx="4583430" cy="3053080"/>
+            <wp:effectExtent l="0" t="0" r="7620" b="0"/>
+            <wp:wrapSquare wrapText="bothSides"/>
+            <wp:docPr id="1028" name="Picture 4" descr="632x421 Technology Clipart Computer Lab">
+              <a:extLst xmlns:a="http://schemas.openxmlformats.org/drawingml/2006/main">
+                <a:ext uri="{FF2B5EF4-FFF2-40B4-BE49-F238E27FC236}">
+                  <a16:creationId xmlns:a16="http://schemas.microsoft.com/office/drawing/2014/main" id="{C55A8A28-C64D-4C55-906B-DCF17BDAB8BB}"/>
+                </a:ext>
+              </a:extLst>
+            </wp:docPr>
+            <wp:cNvGraphicFramePr>
+              <a:graphicFrameLocks xmlns:a="http://schemas.openxmlformats.org/drawingml/2006/main" noChangeAspect="1"/>
+            </wp:cNvGraphicFramePr>
+            <a:graphic xmlns:a="http://schemas.openxmlformats.org/drawingml/2006/main">
+              <a:graphicData uri="http://schemas.openxmlformats.org/drawingml/2006/picture">
+                <pic:pic xmlns:pic="http://schemas.openxmlformats.org/drawingml/2006/picture">
+                  <pic:nvPicPr>
+                    <pic:cNvPr id="1028" name="Picture 4" descr="632x421 Technology Clipart Computer Lab">
+                      <a:extLst>
+                        <a:ext uri="{FF2B5EF4-FFF2-40B4-BE49-F238E27FC236}">
+                          <a16:creationId xmlns:a16="http://schemas.microsoft.com/office/drawing/2014/main" id="{C55A8A28-C64D-4C55-906B-DCF17BDAB8BB}"/>
+                        </a:ext>
+                      </a:extLst>
+                    </pic:cNvPr>
+                    <pic:cNvPicPr>
+                      <a:picLocks noChangeAspect="1" noChangeArrowheads="1"/>
+                    </pic:cNvPicPr>
+                  </pic:nvPicPr>
+                  <pic:blipFill>
+                    <a:blip r:embed="rId8">
+                      <a:extLst>
+                        <a:ext uri="{28A0092B-C50C-407E-A947-70E740481C1C}">
+                          <a14:useLocalDpi xmlns:a14="http://schemas.microsoft.com/office/drawing/2010/main" val="0"/>
+                        </a:ext>
+                      </a:extLst>
+                    </a:blip>
+                    <a:srcRect/>
+                    <a:stretch>
+                      <a:fillRect/>
+                    </a:stretch>
+                  </pic:blipFill>
+                  <pic:spPr bwMode="auto">
+                    <a:xfrm>
+                      <a:off x="0" y="0"/>
+                      <a:ext cx="4583430" cy="3053080"/>
+                    </a:xfrm>
+                    <a:prstGeom prst="rect">
+                      <a:avLst/>
+                    </a:prstGeom>
+                    <a:noFill/>
+                    <a:extLst/>
+                  </pic:spPr>
+                </pic:pic>
+              </a:graphicData>
+            </a:graphic>
+            <wp14:sizeRelH relativeFrom="margin">
+              <wp14:pctWidth>0</wp14:pctWidth>
+            </wp14:sizeRelH>
+            <wp14:sizeRelV relativeFrom="margin">
+              <wp14:pctHeight>0</wp14:pctHeight>
+            </wp14:sizeRelV>
+          </wp:anchor>
+        </w:drawing>
+      </w:r>
+      <w:r>
+        <w:rPr>
+          <w:rFonts w:cstheme="minorHAnsi"/>
+          <w:b/>
+          <w:bCs/>
+          <w:color w:val="7030A0"/>
+          <w:sz w:val="96"/>
+          <w:szCs w:val="96"/>
+          <w:rtl/>
+        </w:rPr>
+        <w:t xml:space="preserve"> מדריך </w:t>
+      </w:r>
+      <w:r>
+        <w:rPr>
+          <w:rFonts w:cstheme="minorHAnsi" w:hint="cs"/>
+          <w:b/>
+          <w:bCs/>
+          <w:color w:val="7030A0"/>
+          <w:sz w:val="96"/>
+          <w:szCs w:val="96"/>
+          <w:rtl/>
+        </w:rPr>
+        <w:t>למתחזק</w:t>
+      </w:r>
+    </w:p>
     <w:p>
       <w:pPr>
         <w:bidi w:val="0"/>
@@ -15,7 +188,11 @@
           <w:u w:val="single"/>
         </w:rPr>
       </w:pPr>
-      <w:r>
+    </w:p>
+    <w:p>
+      <w:pPr>
+        <w:bidi w:val="0"/>
+        <w:jc w:val="center"/>
         <w:rPr>
           <w:rFonts w:asciiTheme="majorBidi" w:hAnsiTheme="majorBidi" w:cstheme="majorBidi"/>
           <w:b/>
@@ -24,6 +201,115 @@
           <w:szCs w:val="40"/>
           <w:u w:val="single"/>
         </w:rPr>
+      </w:pPr>
+    </w:p>
+    <w:p>
+      <w:pPr>
+        <w:bidi w:val="0"/>
+        <w:jc w:val="center"/>
+        <w:rPr>
+          <w:rFonts w:asciiTheme="majorBidi" w:hAnsiTheme="majorBidi" w:cstheme="majorBidi"/>
+          <w:b/>
+          <w:bCs/>
+          <w:sz w:val="40"/>
+          <w:szCs w:val="40"/>
+          <w:u w:val="single"/>
+        </w:rPr>
+      </w:pPr>
+    </w:p>
+    <w:p>
+      <w:pPr>
+        <w:bidi w:val="0"/>
+        <w:jc w:val="center"/>
+        <w:rPr>
+          <w:rFonts w:asciiTheme="majorBidi" w:hAnsiTheme="majorBidi" w:cstheme="majorBidi"/>
+          <w:b/>
+          <w:bCs/>
+          <w:sz w:val="40"/>
+          <w:szCs w:val="40"/>
+          <w:u w:val="single"/>
+        </w:rPr>
+      </w:pPr>
+    </w:p>
+    <w:p>
+      <w:pPr>
+        <w:bidi w:val="0"/>
+        <w:jc w:val="center"/>
+        <w:rPr>
+          <w:rFonts w:asciiTheme="majorBidi" w:hAnsiTheme="majorBidi" w:cstheme="majorBidi"/>
+          <w:b/>
+          <w:bCs/>
+          <w:sz w:val="40"/>
+          <w:szCs w:val="40"/>
+          <w:u w:val="single"/>
+        </w:rPr>
+      </w:pPr>
+    </w:p>
+    <w:p>
+      <w:pPr>
+        <w:bidi w:val="0"/>
+        <w:jc w:val="center"/>
+        <w:rPr>
+          <w:rFonts w:asciiTheme="majorBidi" w:hAnsiTheme="majorBidi" w:cstheme="majorBidi"/>
+          <w:b/>
+          <w:bCs/>
+          <w:sz w:val="40"/>
+          <w:szCs w:val="40"/>
+          <w:u w:val="single"/>
+        </w:rPr>
+      </w:pPr>
+    </w:p>
+    <w:p>
+      <w:pPr>
+        <w:bidi w:val="0"/>
+        <w:jc w:val="center"/>
+        <w:rPr>
+          <w:rFonts w:asciiTheme="majorBidi" w:hAnsiTheme="majorBidi" w:cstheme="majorBidi"/>
+          <w:b/>
+          <w:bCs/>
+          <w:sz w:val="40"/>
+          <w:szCs w:val="40"/>
+          <w:u w:val="single"/>
+        </w:rPr>
+      </w:pPr>
+    </w:p>
+    <w:p>
+      <w:pPr>
+        <w:bidi w:val="0"/>
+        <w:jc w:val="center"/>
+        <w:rPr>
+          <w:rFonts w:asciiTheme="majorBidi" w:hAnsiTheme="majorBidi" w:cstheme="majorBidi"/>
+          <w:b/>
+          <w:bCs/>
+          <w:sz w:val="40"/>
+          <w:szCs w:val="40"/>
+          <w:u w:val="single"/>
+        </w:rPr>
+      </w:pPr>
+    </w:p>
+    <w:p>
+      <w:pPr>
+        <w:bidi w:val="0"/>
+        <w:jc w:val="center"/>
+        <w:rPr>
+          <w:rFonts w:asciiTheme="majorBidi" w:hAnsiTheme="majorBidi" w:cstheme="majorBidi"/>
+          <w:b/>
+          <w:bCs/>
+          <w:sz w:val="40"/>
+          <w:szCs w:val="40"/>
+          <w:u w:val="single"/>
+        </w:rPr>
+      </w:pPr>
+      <w:r>
+        <w:rPr>
+          <w:rFonts w:asciiTheme="majorBidi" w:hAnsiTheme="majorBidi" w:cstheme="majorBidi"/>
+          <w:b/>
+          <w:bCs/>
+          <w:sz w:val="40"/>
+          <w:szCs w:val="40"/>
+          <w:u w:val="single"/>
+        </w:rPr>
+        <w:lastRenderedPageBreak/>
         <w:t>Deployment</w:t>
       </w:r>
     </w:p>
@@ -647,7 +933,7 @@
         </w:rPr>
         <w:t xml:space="preserve">ניתן להכנס לאתר בכתובת : </w:t>
       </w:r>
-      <w:hyperlink r:id="rId8" w:history="1">
+      <w:hyperlink r:id="rId9" w:history="1">
         <w:r>
           <w:rPr>
             <w:rStyle w:val="Hyperlink"/>
@@ -681,7 +967,7 @@
         </w:rPr>
         <w:t xml:space="preserve">מידע נוסף ניתן למצוא ב </w:t>
       </w:r>
-      <w:hyperlink r:id="rId9" w:history="1">
+      <w:hyperlink r:id="rId10" w:history="1">
         <w:r>
           <w:rPr>
             <w:rStyle w:val="Hyperlink"/>
@@ -1052,7 +1338,7 @@
         </w:rPr>
         <w:t xml:space="preserve">Instance id: </w:t>
       </w:r>
-      <w:hyperlink r:id="rId10" w:history="1">
+      <w:hyperlink r:id="rId11" w:history="1">
         <w:r>
           <w:rPr>
             <w:rFonts w:asciiTheme="majorHAnsi" w:hAnsiTheme="majorHAnsi" w:cstheme="majorHAnsi"/>
@@ -1194,7 +1480,7 @@
                     <pic:cNvPicPr/>
                   </pic:nvPicPr>
                   <pic:blipFill>
-                    <a:blip r:embed="rId11" cstate="print">
+                    <a:blip r:embed="rId12" cstate="print">
                       <a:extLst>
                         <a:ext uri="{28A0092B-C50C-407E-A947-70E740481C1C}">
                           <a14:useLocalDpi xmlns:a14="http://schemas.microsoft.com/office/drawing/2010/main" val="0"/>
@@ -2002,7 +2288,7 @@
         </w:rPr>
         <w:br/>
       </w:r>
-      <w:hyperlink r:id="rId12" w:history="1">
+      <w:hyperlink r:id="rId13" w:history="1">
         <w:r>
           <w:rPr>
             <w:rStyle w:val="Hyperlink"/>
@@ -2303,7 +2589,7 @@
         </w:rPr>
         <w:t xml:space="preserve">מידע נוסף על אופן העלאת הקבצים ניתן למצוא כאן: </w:t>
       </w:r>
-      <w:hyperlink r:id="rId13" w:history="1">
+      <w:hyperlink r:id="rId14" w:history="1">
         <w:r>
           <w:rPr>
             <w:rStyle w:val="Hyperlink"/>
@@ -2558,14 +2844,12 @@
     <w:p>
       <w:pPr>
         <w:rPr>
-          <w:rFonts w:asciiTheme="majorBidi" w:hAnsiTheme="majorBidi" w:cstheme="majorBidi" w:hint="cs"/>
-          <w:sz w:val="24"/>
-          <w:szCs w:val="24"/>
-          <w:rtl/>
-        </w:rPr>
-      </w:pPr>
-      <w:bookmarkStart w:id="0" w:name="_GoBack"/>
-      <w:bookmarkEnd w:id="0"/>
+          <w:rFonts w:asciiTheme="majorBidi" w:hAnsiTheme="majorBidi" w:cstheme="majorBidi"/>
+          <w:sz w:val="24"/>
+          <w:szCs w:val="24"/>
+          <w:rtl/>
+        </w:rPr>
+      </w:pPr>
     </w:p>
     <w:p>
       <w:pPr>
@@ -5720,8 +6004,6 @@
     </w:p>
     <w:p>
       <w:pPr>
-        <w:bidi w:val="0"/>
-        <w:jc w:val="center"/>
         <w:rPr>
           <w:rFonts w:asciiTheme="majorBidi" w:hAnsiTheme="majorBidi" w:cstheme="majorBidi"/>
           <w:b/>
@@ -5735,7 +6017,6 @@
     </w:p>
     <w:p>
       <w:pPr>
-        <w:bidi w:val="0"/>
         <w:rPr>
           <w:rFonts w:asciiTheme="majorBidi" w:hAnsiTheme="majorBidi" w:cstheme="majorBidi"/>
           <w:b/>
@@ -5743,13 +6024,14 @@
           <w:sz w:val="40"/>
           <w:szCs w:val="40"/>
           <w:u w:val="single"/>
-        </w:rPr>
-      </w:pPr>
-    </w:p>
-    <w:p>
-      <w:pPr>
-        <w:rPr>
-          <w:rFonts w:asciiTheme="majorBidi" w:hAnsiTheme="majorBidi" w:cstheme="majorBidi"/>
+          <w:rtl/>
+        </w:rPr>
+      </w:pPr>
+    </w:p>
+    <w:p>
+      <w:pPr>
+        <w:rPr>
+          <w:rFonts w:asciiTheme="majorBidi" w:hAnsiTheme="majorBidi" w:cstheme="majorBidi" w:hint="cs"/>
           <w:b/>
           <w:bCs/>
           <w:sz w:val="28"/>
@@ -5758,9 +6040,11 @@
           <w:rtl/>
         </w:rPr>
       </w:pPr>
-      <w:r>
-        <w:rPr>
-          <w:rFonts w:asciiTheme="majorBidi" w:hAnsiTheme="majorBidi" w:cstheme="majorBidi" w:hint="cs"/>
+    </w:p>
+    <w:p>
+      <w:pPr>
+        <w:rPr>
+          <w:rFonts w:asciiTheme="majorBidi" w:hAnsiTheme="majorBidi" w:cstheme="majorBidi"/>
           <w:b/>
           <w:bCs/>
           <w:sz w:val="28"/>
@@ -5768,7 +6052,17 @@
           <w:u w:val="single"/>
           <w:rtl/>
         </w:rPr>
-        <w:lastRenderedPageBreak/>
+      </w:pPr>
+      <w:r>
+        <w:rPr>
+          <w:rFonts w:asciiTheme="majorBidi" w:hAnsiTheme="majorBidi" w:cstheme="majorBidi" w:hint="cs"/>
+          <w:b/>
+          <w:bCs/>
+          <w:sz w:val="28"/>
+          <w:szCs w:val="28"/>
+          <w:u w:val="single"/>
+          <w:rtl/>
+        </w:rPr>
         <w:t xml:space="preserve">הפרדה בין </w:t>
       </w:r>
       <w:r>
@@ -6551,276 +6845,36 @@
     <w:p>
       <w:pPr>
         <w:rPr>
-          <w:rFonts w:asciiTheme="majorBidi" w:hAnsiTheme="majorBidi" w:cstheme="majorBidi" w:hint="cs"/>
-          <w:sz w:val="24"/>
-          <w:szCs w:val="24"/>
-          <w:rtl/>
-        </w:rPr>
-      </w:pPr>
-      <w:r>
-        <w:rPr>
-          <w:rFonts w:asciiTheme="majorBidi" w:hAnsiTheme="majorBidi" w:cstheme="majorBidi" w:hint="cs"/>
-          <w:sz w:val="24"/>
-          <w:szCs w:val="24"/>
-          <w:rtl/>
-        </w:rPr>
-        <w:t>לבסיס המידע מתבצע גיבוי אוטומטי באופן יומי</w:t>
-      </w:r>
-      <w:r>
-        <w:rPr>
-          <w:rFonts w:asciiTheme="majorBidi" w:hAnsiTheme="majorBidi" w:cstheme="majorBidi" w:hint="cs"/>
-          <w:sz w:val="24"/>
-          <w:szCs w:val="24"/>
-          <w:rtl/>
-        </w:rPr>
-        <w:t xml:space="preserve"> בין השעות 1:00 </w:t>
-      </w:r>
-      <w:r>
-        <w:rPr>
-          <w:rFonts w:asciiTheme="majorBidi" w:hAnsiTheme="majorBidi" w:cstheme="majorBidi"/>
-          <w:sz w:val="24"/>
-          <w:szCs w:val="24"/>
-          <w:rtl/>
-        </w:rPr>
-        <w:t>–</w:t>
-      </w:r>
-      <w:r>
-        <w:rPr>
-          <w:rFonts w:asciiTheme="majorBidi" w:hAnsiTheme="majorBidi" w:cstheme="majorBidi" w:hint="cs"/>
-          <w:sz w:val="24"/>
-          <w:szCs w:val="24"/>
-          <w:rtl/>
-        </w:rPr>
-        <w:t xml:space="preserve"> 5:00.</w:t>
-      </w:r>
-    </w:p>
-    <w:p>
-      <w:pPr>
-        <w:rPr>
-          <w:rFonts w:asciiTheme="majorBidi" w:hAnsiTheme="majorBidi" w:cstheme="majorBidi" w:hint="cs"/>
-          <w:b/>
-          <w:bCs/>
+          <w:rFonts w:asciiTheme="majorBidi" w:hAnsiTheme="majorBidi" w:cstheme="majorBidi"/>
+          <w:sz w:val="24"/>
+          <w:szCs w:val="24"/>
+          <w:rtl/>
+        </w:rPr>
+      </w:pPr>
+      <w:r>
+        <w:rPr>
+          <w:rFonts w:asciiTheme="majorBidi" w:hAnsiTheme="majorBidi" w:cs="Times New Roman"/>
+          <w:b/>
+          <w:bCs/>
+          <w:noProof/>
           <w:sz w:val="28"/>
           <w:szCs w:val="28"/>
           <w:u w:val="single"/>
           <w:rtl/>
         </w:rPr>
-      </w:pPr>
-      <w:r>
-        <w:rPr>
-          <w:rFonts w:asciiTheme="majorBidi" w:hAnsiTheme="majorBidi" w:cs="Times New Roman"/>
-          <w:b/>
-          <w:bCs/>
-          <w:sz w:val="28"/>
-          <w:szCs w:val="28"/>
-          <w:u w:val="single"/>
-          <w:rtl/>
-        </w:rPr>
-        <w:lastRenderedPageBreak/>
         <w:drawing>
           <wp:anchor distT="0" distB="0" distL="114300" distR="114300" simplePos="0" relativeHeight="251659264" behindDoc="0" locked="0" layoutInCell="1" allowOverlap="1">
             <wp:simplePos x="0" y="0"/>
             <wp:positionH relativeFrom="column">
-              <wp:posOffset>504721</wp:posOffset>
+              <wp:posOffset>1294765</wp:posOffset>
             </wp:positionH>
             <wp:positionV relativeFrom="paragraph">
-              <wp:posOffset>6862</wp:posOffset>
+              <wp:posOffset>279400</wp:posOffset>
             </wp:positionV>
-            <wp:extent cx="4967605" cy="3515360"/>
-            <wp:effectExtent l="0" t="0" r="4445" b="8890"/>
+            <wp:extent cx="3804920" cy="2692400"/>
+            <wp:effectExtent l="0" t="0" r="5080" b="0"/>
             <wp:wrapSquare wrapText="bothSides"/>
             <wp:docPr id="2" name="Picture 2"/>
-            <wp:cNvGraphicFramePr>
-              <a:graphicFrameLocks xmlns:a="http://schemas.openxmlformats.org/drawingml/2006/main" noChangeAspect="1"/>
-            </wp:cNvGraphicFramePr>
-            <a:graphic xmlns:a="http://schemas.openxmlformats.org/drawingml/2006/main">
-              <a:graphicData uri="http://schemas.openxmlformats.org/drawingml/2006/picture">
-                <pic:pic xmlns:pic="http://schemas.openxmlformats.org/drawingml/2006/picture">
-                  <pic:nvPicPr>
-                    <pic:cNvPr id="1" name=""/>
-                    <pic:cNvPicPr/>
-                  </pic:nvPicPr>
-                  <pic:blipFill>
-                    <a:blip r:embed="rId14" cstate="print">
-                      <a:extLst>
-                        <a:ext uri="{28A0092B-C50C-407E-A947-70E740481C1C}">
-                          <a14:useLocalDpi xmlns:a14="http://schemas.microsoft.com/office/drawing/2010/main" val="0"/>
-                        </a:ext>
-                      </a:extLst>
-                    </a:blip>
-                    <a:stretch>
-                      <a:fillRect/>
-                    </a:stretch>
-                  </pic:blipFill>
-                  <pic:spPr>
-                    <a:xfrm>
-                      <a:off x="0" y="0"/>
-                      <a:ext cx="4967605" cy="3515360"/>
-                    </a:xfrm>
-                    <a:prstGeom prst="rect">
-                      <a:avLst/>
-                    </a:prstGeom>
-                  </pic:spPr>
-                </pic:pic>
-              </a:graphicData>
-            </a:graphic>
-            <wp14:sizeRelH relativeFrom="margin">
-              <wp14:pctWidth>0</wp14:pctWidth>
-            </wp14:sizeRelH>
-            <wp14:sizeRelV relativeFrom="margin">
-              <wp14:pctHeight>0</wp14:pctHeight>
-            </wp14:sizeRelV>
-          </wp:anchor>
-        </w:drawing>
-      </w:r>
-    </w:p>
-    <w:p>
-      <w:pPr>
-        <w:rPr>
-          <w:rFonts w:asciiTheme="majorBidi" w:hAnsiTheme="majorBidi" w:cstheme="majorBidi"/>
-          <w:b/>
-          <w:bCs/>
-          <w:sz w:val="28"/>
-          <w:szCs w:val="28"/>
-          <w:u w:val="single"/>
-          <w:rtl/>
-        </w:rPr>
-      </w:pPr>
-    </w:p>
-    <w:p>
-      <w:pPr>
-        <w:rPr>
-          <w:rFonts w:asciiTheme="majorBidi" w:hAnsiTheme="majorBidi" w:cstheme="majorBidi"/>
-          <w:sz w:val="24"/>
-          <w:szCs w:val="24"/>
-          <w:rtl/>
-        </w:rPr>
-      </w:pPr>
-    </w:p>
-    <w:p>
-      <w:pPr>
-        <w:rPr>
-          <w:rFonts w:asciiTheme="majorBidi" w:hAnsiTheme="majorBidi" w:cstheme="majorBidi"/>
-          <w:sz w:val="24"/>
-          <w:szCs w:val="24"/>
-          <w:rtl/>
-        </w:rPr>
-      </w:pPr>
-    </w:p>
-    <w:p>
-      <w:pPr>
-        <w:rPr>
-          <w:rFonts w:asciiTheme="majorBidi" w:hAnsiTheme="majorBidi" w:cstheme="majorBidi"/>
-          <w:sz w:val="40"/>
-          <w:szCs w:val="40"/>
-          <w:u w:val="single"/>
-          <w:rtl/>
-        </w:rPr>
-      </w:pPr>
-    </w:p>
-    <w:p>
-      <w:pPr>
-        <w:shd w:val="clear" w:color="auto" w:fill="FFFFFF" w:themeFill="background1"/>
-        <w:tabs>
-          <w:tab w:val="left" w:pos="6990"/>
-        </w:tabs>
-        <w:bidi w:val="0"/>
-        <w:spacing w:after="0" w:line="285" w:lineRule="atLeast"/>
-        <w:rPr>
-          <w:rFonts w:ascii="Consolas" w:eastAsia="Times New Roman" w:hAnsi="Consolas" w:cs="Times New Roman"/>
-          <w:color w:val="D4D4D4"/>
-          <w:sz w:val="21"/>
-          <w:szCs w:val="21"/>
-        </w:rPr>
-      </w:pPr>
-      <w:r>
-        <w:rPr>
-          <w:rFonts w:ascii="Consolas" w:eastAsia="Times New Roman" w:hAnsi="Consolas" w:cs="Times New Roman"/>
-          <w:color w:val="D4D4D4"/>
-          <w:sz w:val="21"/>
-          <w:szCs w:val="21"/>
-        </w:rPr>
-        <w:tab/>
-      </w:r>
-    </w:p>
-    <w:p>
-      <w:pPr>
-        <w:bidi w:val="0"/>
-        <w:rPr>
-          <w:rFonts w:asciiTheme="majorBidi" w:hAnsiTheme="majorBidi" w:cstheme="majorBidi"/>
-          <w:sz w:val="24"/>
-          <w:szCs w:val="24"/>
-        </w:rPr>
-      </w:pPr>
-    </w:p>
-    <w:p>
-      <w:pPr>
-        <w:rPr>
-          <w:rFonts w:asciiTheme="majorBidi" w:hAnsiTheme="majorBidi" w:cstheme="majorBidi"/>
-          <w:sz w:val="24"/>
-          <w:szCs w:val="24"/>
-        </w:rPr>
-      </w:pPr>
-      <w:r>
-        <w:rPr>
-          <w:rFonts w:asciiTheme="majorBidi" w:hAnsiTheme="majorBidi" w:cstheme="majorBidi" w:hint="cs"/>
-          <w:sz w:val="24"/>
-          <w:szCs w:val="24"/>
-          <w:rtl/>
-        </w:rPr>
-        <w:t xml:space="preserve">ניתן לייצא קובץ גיבוי של בסיס הנתונים ע"י </w:t>
-      </w:r>
-      <w:r>
-        <w:rPr>
-          <w:rFonts w:asciiTheme="majorBidi" w:hAnsiTheme="majorBidi" w:cstheme="majorBidi"/>
-          <w:sz w:val="24"/>
-          <w:szCs w:val="24"/>
-        </w:rPr>
-        <w:t>Export</w:t>
-      </w:r>
-      <w:r>
-        <w:rPr>
-          <w:rFonts w:asciiTheme="majorBidi" w:hAnsiTheme="majorBidi" w:cstheme="majorBidi" w:hint="cs"/>
-          <w:sz w:val="24"/>
-          <w:szCs w:val="24"/>
-          <w:rtl/>
-        </w:rPr>
-        <w:t xml:space="preserve"> באופן הבא : </w:t>
-      </w:r>
-    </w:p>
-    <w:p>
-      <w:pPr>
-        <w:pStyle w:val="ListParagraph"/>
-        <w:numPr>
-          <w:ilvl w:val="0"/>
-          <w:numId w:val="3"/>
-        </w:numPr>
-        <w:rPr>
-          <w:rFonts w:asciiTheme="majorBidi" w:hAnsiTheme="majorBidi" w:cstheme="majorBidi" w:hint="cs"/>
-          <w:sz w:val="24"/>
-          <w:szCs w:val="24"/>
-        </w:rPr>
-      </w:pPr>
-      <w:r>
-        <w:rPr>
-          <w:rFonts w:asciiTheme="majorBidi" w:hAnsiTheme="majorBidi" w:cs="Times New Roman"/>
-          <w:sz w:val="24"/>
-          <w:szCs w:val="24"/>
-          <w:rtl/>
-        </w:rPr>
-        <w:drawing>
-          <wp:anchor distT="0" distB="0" distL="114300" distR="114300" simplePos="0" relativeHeight="251660288" behindDoc="0" locked="0" layoutInCell="1" allowOverlap="1">
-            <wp:simplePos x="0" y="0"/>
-            <wp:positionH relativeFrom="column">
-              <wp:posOffset>-218127</wp:posOffset>
-            </wp:positionH>
-            <wp:positionV relativeFrom="paragraph">
-              <wp:posOffset>274765</wp:posOffset>
-            </wp:positionV>
-            <wp:extent cx="5731510" cy="2536825"/>
-            <wp:effectExtent l="0" t="0" r="2540" b="0"/>
-            <wp:wrapSquare wrapText="bothSides"/>
-            <wp:docPr id="3" name="Picture 3"/>
             <wp:cNvGraphicFramePr>
               <a:graphicFrameLocks xmlns:a="http://schemas.openxmlformats.org/drawingml/2006/main" noChangeAspect="1"/>
             </wp:cNvGraphicFramePr>
@@ -6846,6 +6900,250 @@
                   <pic:spPr>
                     <a:xfrm>
                       <a:off x="0" y="0"/>
+                      <a:ext cx="3804920" cy="2692400"/>
+                    </a:xfrm>
+                    <a:prstGeom prst="rect">
+                      <a:avLst/>
+                    </a:prstGeom>
+                  </pic:spPr>
+                </pic:pic>
+              </a:graphicData>
+            </a:graphic>
+            <wp14:sizeRelH relativeFrom="margin">
+              <wp14:pctWidth>0</wp14:pctWidth>
+            </wp14:sizeRelH>
+            <wp14:sizeRelV relativeFrom="margin">
+              <wp14:pctHeight>0</wp14:pctHeight>
+            </wp14:sizeRelV>
+          </wp:anchor>
+        </w:drawing>
+      </w:r>
+      <w:r>
+        <w:rPr>
+          <w:rFonts w:asciiTheme="majorBidi" w:hAnsiTheme="majorBidi" w:cstheme="majorBidi" w:hint="cs"/>
+          <w:sz w:val="24"/>
+          <w:szCs w:val="24"/>
+          <w:rtl/>
+        </w:rPr>
+        <w:t>לבסיס המידע מתבצע גיבוי אוטומטי באופן יומי</w:t>
+      </w:r>
+      <w:r>
+        <w:rPr>
+          <w:rFonts w:asciiTheme="majorBidi" w:hAnsiTheme="majorBidi" w:cstheme="majorBidi" w:hint="cs"/>
+          <w:sz w:val="24"/>
+          <w:szCs w:val="24"/>
+          <w:rtl/>
+        </w:rPr>
+        <w:t xml:space="preserve"> בין השעות 1:00 </w:t>
+      </w:r>
+      <w:r>
+        <w:rPr>
+          <w:rFonts w:asciiTheme="majorBidi" w:hAnsiTheme="majorBidi" w:cstheme="majorBidi"/>
+          <w:sz w:val="24"/>
+          <w:szCs w:val="24"/>
+          <w:rtl/>
+        </w:rPr>
+        <w:t>–</w:t>
+      </w:r>
+      <w:r>
+        <w:rPr>
+          <w:rFonts w:asciiTheme="majorBidi" w:hAnsiTheme="majorBidi" w:cstheme="majorBidi" w:hint="cs"/>
+          <w:sz w:val="24"/>
+          <w:szCs w:val="24"/>
+          <w:rtl/>
+        </w:rPr>
+        <w:t xml:space="preserve"> 5:00.</w:t>
+      </w:r>
+    </w:p>
+    <w:p>
+      <w:pPr>
+        <w:rPr>
+          <w:rFonts w:asciiTheme="majorBidi" w:hAnsiTheme="majorBidi" w:cstheme="majorBidi"/>
+          <w:b/>
+          <w:bCs/>
+          <w:sz w:val="28"/>
+          <w:szCs w:val="28"/>
+          <w:u w:val="single"/>
+          <w:rtl/>
+        </w:rPr>
+      </w:pPr>
+    </w:p>
+    <w:p>
+      <w:pPr>
+        <w:rPr>
+          <w:rFonts w:asciiTheme="majorBidi" w:hAnsiTheme="majorBidi" w:cstheme="majorBidi"/>
+          <w:b/>
+          <w:bCs/>
+          <w:sz w:val="28"/>
+          <w:szCs w:val="28"/>
+          <w:u w:val="single"/>
+          <w:rtl/>
+        </w:rPr>
+      </w:pPr>
+    </w:p>
+    <w:p>
+      <w:pPr>
+        <w:rPr>
+          <w:rFonts w:asciiTheme="majorBidi" w:hAnsiTheme="majorBidi" w:cstheme="majorBidi"/>
+          <w:sz w:val="24"/>
+          <w:szCs w:val="24"/>
+          <w:rtl/>
+        </w:rPr>
+      </w:pPr>
+    </w:p>
+    <w:p>
+      <w:pPr>
+        <w:rPr>
+          <w:rFonts w:asciiTheme="majorBidi" w:hAnsiTheme="majorBidi" w:cstheme="majorBidi"/>
+          <w:sz w:val="24"/>
+          <w:szCs w:val="24"/>
+          <w:rtl/>
+        </w:rPr>
+      </w:pPr>
+    </w:p>
+    <w:p>
+      <w:pPr>
+        <w:rPr>
+          <w:rFonts w:asciiTheme="majorBidi" w:hAnsiTheme="majorBidi" w:cstheme="majorBidi"/>
+          <w:sz w:val="40"/>
+          <w:szCs w:val="40"/>
+          <w:u w:val="single"/>
+          <w:rtl/>
+        </w:rPr>
+      </w:pPr>
+    </w:p>
+    <w:p>
+      <w:pPr>
+        <w:rPr>
+          <w:rFonts w:asciiTheme="majorBidi" w:hAnsiTheme="majorBidi" w:cstheme="majorBidi"/>
+          <w:sz w:val="40"/>
+          <w:szCs w:val="40"/>
+          <w:u w:val="single"/>
+          <w:rtl/>
+        </w:rPr>
+      </w:pPr>
+    </w:p>
+    <w:p>
+      <w:pPr>
+        <w:shd w:val="clear" w:color="auto" w:fill="FFFFFF" w:themeFill="background1"/>
+        <w:tabs>
+          <w:tab w:val="left" w:pos="6990"/>
+        </w:tabs>
+        <w:bidi w:val="0"/>
+        <w:spacing w:after="0" w:line="285" w:lineRule="atLeast"/>
+        <w:rPr>
+          <w:rFonts w:ascii="Consolas" w:eastAsia="Times New Roman" w:hAnsi="Consolas" w:cs="Times New Roman"/>
+          <w:color w:val="D4D4D4"/>
+          <w:sz w:val="21"/>
+          <w:szCs w:val="21"/>
+        </w:rPr>
+      </w:pPr>
+    </w:p>
+    <w:p>
+      <w:pPr>
+        <w:bidi w:val="0"/>
+        <w:rPr>
+          <w:rFonts w:asciiTheme="majorBidi" w:hAnsiTheme="majorBidi" w:cstheme="majorBidi"/>
+          <w:sz w:val="24"/>
+          <w:szCs w:val="24"/>
+        </w:rPr>
+      </w:pPr>
+    </w:p>
+    <w:p>
+      <w:pPr>
+        <w:rPr>
+          <w:rFonts w:asciiTheme="majorBidi" w:hAnsiTheme="majorBidi" w:cstheme="majorBidi"/>
+          <w:sz w:val="24"/>
+          <w:szCs w:val="24"/>
+        </w:rPr>
+      </w:pPr>
+      <w:r>
+        <w:rPr>
+          <w:rFonts w:asciiTheme="majorBidi" w:hAnsiTheme="majorBidi" w:cstheme="majorBidi" w:hint="cs"/>
+          <w:sz w:val="24"/>
+          <w:szCs w:val="24"/>
+          <w:rtl/>
+        </w:rPr>
+        <w:lastRenderedPageBreak/>
+        <w:t xml:space="preserve">ניתן לייצא קובץ גיבוי של בסיס הנתונים ע"י </w:t>
+      </w:r>
+      <w:r>
+        <w:rPr>
+          <w:rFonts w:asciiTheme="majorBidi" w:hAnsiTheme="majorBidi" w:cstheme="majorBidi"/>
+          <w:sz w:val="24"/>
+          <w:szCs w:val="24"/>
+        </w:rPr>
+        <w:t>Export</w:t>
+      </w:r>
+      <w:r>
+        <w:rPr>
+          <w:rFonts w:asciiTheme="majorBidi" w:hAnsiTheme="majorBidi" w:cstheme="majorBidi" w:hint="cs"/>
+          <w:sz w:val="24"/>
+          <w:szCs w:val="24"/>
+          <w:rtl/>
+        </w:rPr>
+        <w:t xml:space="preserve"> באופן הבא : </w:t>
+      </w:r>
+    </w:p>
+    <w:p>
+      <w:pPr>
+        <w:pStyle w:val="ListParagraph"/>
+        <w:numPr>
+          <w:ilvl w:val="0"/>
+          <w:numId w:val="3"/>
+        </w:numPr>
+        <w:rPr>
+          <w:rFonts w:asciiTheme="majorBidi" w:hAnsiTheme="majorBidi" w:cstheme="majorBidi"/>
+          <w:sz w:val="24"/>
+          <w:szCs w:val="24"/>
+        </w:rPr>
+      </w:pPr>
+      <w:r>
+        <w:rPr>
+          <w:rFonts w:asciiTheme="majorBidi" w:hAnsiTheme="majorBidi" w:cs="Times New Roman"/>
+          <w:noProof/>
+          <w:sz w:val="24"/>
+          <w:szCs w:val="24"/>
+          <w:rtl/>
+        </w:rPr>
+        <w:drawing>
+          <wp:anchor distT="0" distB="0" distL="114300" distR="114300" simplePos="0" relativeHeight="251660288" behindDoc="0" locked="0" layoutInCell="1" allowOverlap="1">
+            <wp:simplePos x="0" y="0"/>
+            <wp:positionH relativeFrom="column">
+              <wp:posOffset>-218127</wp:posOffset>
+            </wp:positionH>
+            <wp:positionV relativeFrom="paragraph">
+              <wp:posOffset>274765</wp:posOffset>
+            </wp:positionV>
+            <wp:extent cx="5731510" cy="2536825"/>
+            <wp:effectExtent l="0" t="0" r="2540" b="0"/>
+            <wp:wrapSquare wrapText="bothSides"/>
+            <wp:docPr id="3" name="Picture 3"/>
+            <wp:cNvGraphicFramePr>
+              <a:graphicFrameLocks xmlns:a="http://schemas.openxmlformats.org/drawingml/2006/main" noChangeAspect="1"/>
+            </wp:cNvGraphicFramePr>
+            <a:graphic xmlns:a="http://schemas.openxmlformats.org/drawingml/2006/main">
+              <a:graphicData uri="http://schemas.openxmlformats.org/drawingml/2006/picture">
+                <pic:pic xmlns:pic="http://schemas.openxmlformats.org/drawingml/2006/picture">
+                  <pic:nvPicPr>
+                    <pic:cNvPr id="1" name=""/>
+                    <pic:cNvPicPr/>
+                  </pic:nvPicPr>
+                  <pic:blipFill>
+                    <a:blip r:embed="rId16" cstate="print">
+                      <a:extLst>
+                        <a:ext uri="{28A0092B-C50C-407E-A947-70E740481C1C}">
+                          <a14:useLocalDpi xmlns:a14="http://schemas.microsoft.com/office/drawing/2010/main" val="0"/>
+                        </a:ext>
+                      </a:extLst>
+                    </a:blip>
+                    <a:stretch>
+                      <a:fillRect/>
+                    </a:stretch>
+                  </pic:blipFill>
+                  <pic:spPr>
+                    <a:xfrm>
+                      <a:off x="0" y="0"/>
                       <a:ext cx="5731510" cy="2536825"/>
                     </a:xfrm>
                     <a:prstGeom prst="rect">
@@ -6907,7 +7205,7 @@
           <w:numId w:val="3"/>
         </w:numPr>
         <w:rPr>
-          <w:rFonts w:asciiTheme="majorBidi" w:hAnsiTheme="majorBidi" w:cstheme="majorBidi" w:hint="cs"/>
+          <w:rFonts w:asciiTheme="majorBidi" w:hAnsiTheme="majorBidi" w:cstheme="majorBidi"/>
           <w:sz w:val="24"/>
           <w:szCs w:val="24"/>
           <w:rtl/>
@@ -6954,7 +7252,7 @@
         <w:pStyle w:val="ListParagraph"/>
         <w:ind w:left="1080"/>
         <w:rPr>
-          <w:rFonts w:asciiTheme="majorBidi" w:hAnsiTheme="majorBidi" w:cstheme="majorBidi" w:hint="cs"/>
+          <w:rFonts w:asciiTheme="majorBidi" w:hAnsiTheme="majorBidi" w:cstheme="majorBidi"/>
           <w:sz w:val="24"/>
           <w:szCs w:val="24"/>
           <w:rtl/>
@@ -7001,7 +7299,7 @@
         <w:pStyle w:val="ListParagraph"/>
         <w:ind w:left="1080"/>
         <w:rPr>
-          <w:rFonts w:asciiTheme="majorBidi" w:hAnsiTheme="majorBidi" w:cstheme="majorBidi" w:hint="cs"/>
+          <w:rFonts w:asciiTheme="majorBidi" w:hAnsiTheme="majorBidi" w:cstheme="majorBidi"/>
           <w:sz w:val="24"/>
           <w:szCs w:val="24"/>
           <w:rtl/>
@@ -7022,7 +7320,7 @@
         <w:pStyle w:val="ListParagraph"/>
         <w:ind w:left="1080"/>
         <w:rPr>
-          <w:rFonts w:asciiTheme="majorBidi" w:hAnsiTheme="majorBidi" w:cstheme="majorBidi" w:hint="cs"/>
+          <w:rFonts w:asciiTheme="majorBidi" w:hAnsiTheme="majorBidi" w:cstheme="majorBidi"/>
           <w:sz w:val="24"/>
           <w:szCs w:val="24"/>
           <w:rtl/>
@@ -7073,7 +7371,6 @@
           <w:szCs w:val="18"/>
           <w:bdr w:val="none" w:sz="0" w:space="0" w:color="auto" w:frame="1"/>
         </w:rPr>
-        <w:lastRenderedPageBreak/>
         <w:drawing>
           <wp:anchor distT="0" distB="0" distL="114300" distR="114300" simplePos="0" relativeHeight="251661312" behindDoc="0" locked="0" layoutInCell="1" allowOverlap="1">
             <wp:simplePos x="0" y="0"/>
@@ -7100,7 +7397,7 @@
                     </pic:cNvPicPr>
                   </pic:nvPicPr>
                   <pic:blipFill>
-                    <a:blip r:embed="rId16">
+                    <a:blip r:embed="rId17">
                       <a:extLst>
                         <a:ext uri="{28A0092B-C50C-407E-A947-70E740481C1C}">
                           <a14:useLocalDpi xmlns:a14="http://schemas.microsoft.com/office/drawing/2010/main" val="0"/>
@@ -7143,7 +7440,7 @@
         <w:pStyle w:val="ListParagraph"/>
         <w:ind w:left="1080"/>
         <w:rPr>
-          <w:rFonts w:ascii="inherit" w:eastAsia="Times New Roman" w:hAnsi="inherit" w:cs="Times New Roman" w:hint="cs"/>
+          <w:rFonts w:ascii="inherit" w:eastAsia="Times New Roman" w:hAnsi="inherit" w:cs="Times New Roman"/>
           <w:color w:val="000000"/>
           <w:sz w:val="18"/>
           <w:szCs w:val="18"/>
@@ -7319,7 +7616,7 @@
           <w:szCs w:val="24"/>
         </w:rPr>
       </w:pPr>
-      <w:hyperlink r:id="rId17" w:history="1">
+      <w:hyperlink r:id="rId18" w:history="1">
         <w:r>
           <w:rPr>
             <w:rStyle w:val="Hyperlink"/>
@@ -7366,6 +7663,183 @@
     </w:p>
     <w:p>
       <w:pPr>
+        <w:rPr>
+          <w:rFonts w:asciiTheme="majorBidi" w:hAnsiTheme="majorBidi" w:cstheme="majorBidi" w:hint="cs"/>
+          <w:b/>
+          <w:bCs/>
+          <w:sz w:val="28"/>
+          <w:szCs w:val="28"/>
+          <w:u w:val="single"/>
+          <w:rtl/>
+        </w:rPr>
+      </w:pPr>
+      <w:r>
+        <w:rPr>
+          <w:rFonts w:asciiTheme="majorBidi" w:hAnsiTheme="majorBidi" w:cstheme="majorBidi" w:hint="cs"/>
+          <w:b/>
+          <w:bCs/>
+          <w:sz w:val="28"/>
+          <w:szCs w:val="28"/>
+          <w:u w:val="single"/>
+          <w:rtl/>
+        </w:rPr>
+        <w:lastRenderedPageBreak/>
+        <w:t>יצירת קשר</w:t>
+      </w:r>
+    </w:p>
+    <w:p>
+      <w:pPr>
+        <w:rPr>
+          <w:rFonts w:asciiTheme="majorBidi" w:hAnsiTheme="majorBidi" w:cstheme="majorBidi"/>
+          <w:sz w:val="24"/>
+          <w:szCs w:val="24"/>
+          <w:rtl/>
+        </w:rPr>
+      </w:pPr>
+      <w:r>
+        <w:rPr>
+          <w:rFonts w:asciiTheme="majorBidi" w:hAnsiTheme="majorBidi" w:cstheme="majorBidi" w:hint="cs"/>
+          <w:sz w:val="24"/>
+          <w:szCs w:val="24"/>
+          <w:rtl/>
+        </w:rPr>
+        <w:t>בכל בעיה ניתן ליצור קשר עם המפתחים</w:t>
+      </w:r>
+      <w:r>
+        <w:rPr>
+          <w:rFonts w:asciiTheme="majorBidi" w:hAnsiTheme="majorBidi" w:cstheme="majorBidi" w:hint="cs"/>
+          <w:sz w:val="24"/>
+          <w:szCs w:val="24"/>
+          <w:rtl/>
+        </w:rPr>
+        <w:t xml:space="preserve"> באימייל</w:t>
+      </w:r>
+      <w:bookmarkStart w:id="0" w:name="_GoBack"/>
+      <w:bookmarkEnd w:id="0"/>
+      <w:r>
+        <w:rPr>
+          <w:rFonts w:asciiTheme="majorBidi" w:hAnsiTheme="majorBidi" w:cstheme="majorBidi" w:hint="cs"/>
+          <w:sz w:val="24"/>
+          <w:szCs w:val="24"/>
+          <w:rtl/>
+        </w:rPr>
+        <w:t xml:space="preserve"> :</w:t>
+      </w:r>
+    </w:p>
+    <w:p>
+      <w:pPr>
+        <w:pStyle w:val="Header"/>
+        <w:rPr>
+          <w:sz w:val="18"/>
+          <w:szCs w:val="18"/>
+          <w:rtl/>
+        </w:rPr>
+      </w:pPr>
+      <w:r>
+        <w:rPr>
+          <w:rFonts w:hint="cs"/>
+          <w:sz w:val="18"/>
+          <w:szCs w:val="18"/>
+          <w:rtl/>
+        </w:rPr>
+        <w:t xml:space="preserve">יבגני קצ'ין - </w:t>
+      </w:r>
+      <w:hyperlink r:id="rId19" w:history="1">
+        <w:r>
+          <w:rPr>
+            <w:rStyle w:val="Hyperlink"/>
+            <w:rFonts w:asciiTheme="minorBidi" w:hAnsiTheme="minorBidi"/>
+            <w:sz w:val="20"/>
+            <w:szCs w:val="20"/>
+          </w:rPr>
+          <w:t>ykechin@campus.haifa.ac.il</w:t>
+        </w:r>
+      </w:hyperlink>
+      <w:r>
+        <w:rPr>
+          <w:noProof/>
+        </w:rPr>
+        <w:t xml:space="preserve"> </w:t>
+      </w:r>
+      <w:r>
+        <w:rPr>
+          <w:noProof/>
+        </w:rPr>
+        <w:t xml:space="preserve"> </w:t>
+      </w:r>
+    </w:p>
+    <w:p>
+      <w:pPr>
+        <w:rPr>
+          <w:rFonts w:asciiTheme="majorBidi" w:hAnsiTheme="majorBidi" w:cstheme="majorBidi" w:hint="cs"/>
+          <w:sz w:val="24"/>
+          <w:szCs w:val="24"/>
+          <w:rtl/>
+        </w:rPr>
+      </w:pPr>
+      <w:r>
+        <w:rPr>
+          <w:rFonts w:hint="cs"/>
+          <w:sz w:val="18"/>
+          <w:szCs w:val="18"/>
+          <w:rtl/>
+        </w:rPr>
+        <w:t>מראם חטיב</w:t>
+      </w:r>
+      <w:r>
+        <w:rPr>
+          <w:sz w:val="18"/>
+          <w:szCs w:val="18"/>
+        </w:rPr>
+        <w:t xml:space="preserve">  </w:t>
+      </w:r>
+      <w:hyperlink r:id="rId20" w:history="1">
+        <w:r>
+          <w:rPr>
+            <w:rStyle w:val="Hyperlink"/>
+            <w:rFonts w:asciiTheme="minorBidi" w:hAnsiTheme="minorBidi"/>
+            <w:sz w:val="20"/>
+            <w:szCs w:val="20"/>
+          </w:rPr>
+          <w:t>Khatibmaram11@gmail.com</w:t>
+        </w:r>
+        <w:r>
+          <w:rPr>
+            <w:rStyle w:val="Hyperlink"/>
+            <w:sz w:val="18"/>
+            <w:szCs w:val="18"/>
+          </w:rPr>
+          <w:t>-</w:t>
+        </w:r>
+      </w:hyperlink>
+      <w:r>
+        <w:rPr>
+          <w:sz w:val="18"/>
+          <w:szCs w:val="18"/>
+        </w:rPr>
+        <w:t xml:space="preserve"> </w:t>
+      </w:r>
+      <w:r>
+        <w:rPr>
+          <w:sz w:val="18"/>
+          <w:szCs w:val="18"/>
+        </w:rPr>
+        <w:t xml:space="preserve"> </w:t>
+      </w:r>
+    </w:p>
+    <w:p>
+      <w:pPr>
+        <w:rPr>
+          <w:rFonts w:asciiTheme="majorBidi" w:hAnsiTheme="majorBidi" w:cstheme="majorBidi" w:hint="cs"/>
+          <w:b/>
+          <w:bCs/>
+          <w:u w:val="single"/>
+          <w:rtl/>
+        </w:rPr>
+      </w:pPr>
+    </w:p>
+    <w:p>
+      <w:pPr>
         <w:bidi w:val="0"/>
         <w:rPr>
           <w:rFonts w:asciiTheme="majorBidi" w:hAnsiTheme="majorBidi" w:cstheme="majorBidi"/>
@@ -7586,8 +8060,8 @@
       </w:pPr>
     </w:p>
     <w:sectPr>
-      <w:headerReference w:type="default" r:id="rId18"/>
-      <w:footerReference w:type="default" r:id="rId19"/>
+      <w:headerReference w:type="default" r:id="rId21"/>
+      <w:footerReference w:type="default" r:id="rId22"/>
       <w:pgSz w:w="11906" w:h="16838"/>
       <w:pgMar w:top="1440" w:right="1440" w:bottom="1440" w:left="1440" w:header="720" w:footer="720" w:gutter="0"/>
       <w:cols w:space="720"/>
@@ -7600,7 +8074,7 @@
 </file>
 
 <file path=word/endnotes.xml><?xml version="1.0" encoding="utf-8"?>
-<w:endnotes xmlns:wpc="http://schemas.microsoft.com/office/word/2010/wordprocessingCanvas" xmlns:mc="http://schemas.openxmlformats.org/markup-compatibility/2006" xmlns:o="urn:schemas-microsoft-com:office:office" xmlns:r="http://schemas.openxmlformats.org/officeDocument/2006/relationships" xmlns:m="http://schemas.openxmlformats.org/officeDocument/2006/math" xmlns:v="urn:schemas-microsoft-com:vml" xmlns:wp14="http://schemas.microsoft.com/office/word/2010/wordprocessingDrawing" xmlns:wp="http://schemas.openxmlformats.org/drawingml/2006/wordprocessingDrawing" xmlns:w10="urn:schemas-microsoft-com:office:word" xmlns:w="http://schemas.openxmlformats.org/wordprocessingml/2006/main" xmlns:w14="http://schemas.microsoft.com/office/word/2010/wordml" xmlns:w15="http://schemas.microsoft.com/office/word/2012/wordml" xmlns:wpg="http://schemas.microsoft.com/office/word/2010/wordprocessingGroup" xmlns:wpi="http://schemas.microsoft.com/office/word/2010/wordprocessingInk" xmlns:wne="http://schemas.microsoft.com/office/word/2006/wordml" xmlns:wps="http://schemas.microsoft.com/office/word/2010/wordprocessingShape" mc:Ignorable="w14 w15 wp14">
+<w:endnotes xmlns:wpc="http://schemas.microsoft.com/office/word/2010/wordprocessingCanvas" xmlns:cx="http://schemas.microsoft.com/office/drawing/2014/chartex" xmlns:cx1="http://schemas.microsoft.com/office/drawing/2015/9/8/chartex" xmlns:mc="http://schemas.openxmlformats.org/markup-compatibility/2006" xmlns:o="urn:schemas-microsoft-com:office:office" xmlns:r="http://schemas.openxmlformats.org/officeDocument/2006/relationships" xmlns:m="http://schemas.openxmlformats.org/officeDocument/2006/math" xmlns:v="urn:schemas-microsoft-com:vml" xmlns:wp14="http://schemas.microsoft.com/office/word/2010/wordprocessingDrawing" xmlns:wp="http://schemas.openxmlformats.org/drawingml/2006/wordprocessingDrawing" xmlns:w10="urn:schemas-microsoft-com:office:word" xmlns:w="http://schemas.openxmlformats.org/wordprocessingml/2006/main" xmlns:w14="http://schemas.microsoft.com/office/word/2010/wordml" xmlns:w15="http://schemas.microsoft.com/office/word/2012/wordml" xmlns:w16se="http://schemas.microsoft.com/office/word/2015/wordml/symex" xmlns:wpg="http://schemas.microsoft.com/office/word/2010/wordprocessingGroup" xmlns:wpi="http://schemas.microsoft.com/office/word/2010/wordprocessingInk" xmlns:wne="http://schemas.microsoft.com/office/word/2006/wordml" xmlns:wps="http://schemas.microsoft.com/office/word/2010/wordprocessingShape" mc:Ignorable="w14 w15 w16se wp14">
   <w:endnote w:type="separator" w:id="-1">
     <w:p>
       <w:pPr>
@@ -7625,7 +8099,7 @@
 </file>
 
 <file path=word/footer1.xml><?xml version="1.0" encoding="utf-8"?>
-<w:ftr xmlns:wpc="http://schemas.microsoft.com/office/word/2010/wordprocessingCanvas" xmlns:mc="http://schemas.openxmlformats.org/markup-compatibility/2006" xmlns:o="urn:schemas-microsoft-com:office:office" xmlns:r="http://schemas.openxmlformats.org/officeDocument/2006/relationships" xmlns:m="http://schemas.openxmlformats.org/officeDocument/2006/math" xmlns:v="urn:schemas-microsoft-com:vml" xmlns:wp14="http://schemas.microsoft.com/office/word/2010/wordprocessingDrawing" xmlns:wp="http://schemas.openxmlformats.org/drawingml/2006/wordprocessingDrawing" xmlns:w10="urn:schemas-microsoft-com:office:word" xmlns:w="http://schemas.openxmlformats.org/wordprocessingml/2006/main" xmlns:w14="http://schemas.microsoft.com/office/word/2010/wordml" xmlns:w15="http://schemas.microsoft.com/office/word/2012/wordml" xmlns:wpg="http://schemas.microsoft.com/office/word/2010/wordprocessingGroup" xmlns:wpi="http://schemas.microsoft.com/office/word/2010/wordprocessingInk" xmlns:wne="http://schemas.microsoft.com/office/word/2006/wordml" xmlns:wps="http://schemas.microsoft.com/office/word/2010/wordprocessingShape" mc:Ignorable="w14 w15 wp14">
+<w:ftr xmlns:wpc="http://schemas.microsoft.com/office/word/2010/wordprocessingCanvas" xmlns:cx="http://schemas.microsoft.com/office/drawing/2014/chartex" xmlns:cx1="http://schemas.microsoft.com/office/drawing/2015/9/8/chartex" xmlns:mc="http://schemas.openxmlformats.org/markup-compatibility/2006" xmlns:o="urn:schemas-microsoft-com:office:office" xmlns:r="http://schemas.openxmlformats.org/officeDocument/2006/relationships" xmlns:m="http://schemas.openxmlformats.org/officeDocument/2006/math" xmlns:v="urn:schemas-microsoft-com:vml" xmlns:wp14="http://schemas.microsoft.com/office/word/2010/wordprocessingDrawing" xmlns:wp="http://schemas.openxmlformats.org/drawingml/2006/wordprocessingDrawing" xmlns:w10="urn:schemas-microsoft-com:office:word" xmlns:w="http://schemas.openxmlformats.org/wordprocessingml/2006/main" xmlns:w14="http://schemas.microsoft.com/office/word/2010/wordml" xmlns:w15="http://schemas.microsoft.com/office/word/2012/wordml" xmlns:w16se="http://schemas.microsoft.com/office/word/2015/wordml/symex" xmlns:wpg="http://schemas.microsoft.com/office/word/2010/wordprocessingGroup" xmlns:wpi="http://schemas.microsoft.com/office/word/2010/wordprocessingInk" xmlns:wne="http://schemas.microsoft.com/office/word/2006/wordml" xmlns:wps="http://schemas.microsoft.com/office/word/2010/wordprocessingShape" mc:Ignorable="w14 w15 w16se wp14">
   <w:sdt>
     <w:sdtPr>
       <w:rPr>
@@ -7678,7 +8152,7 @@
 </file>
 
 <file path=word/footnotes.xml><?xml version="1.0" encoding="utf-8"?>
-<w:footnotes xmlns:wpc="http://schemas.microsoft.com/office/word/2010/wordprocessingCanvas" xmlns:mc="http://schemas.openxmlformats.org/markup-compatibility/2006" xmlns:o="urn:schemas-microsoft-com:office:office" xmlns:r="http://schemas.openxmlformats.org/officeDocument/2006/relationships" xmlns:m="http://schemas.openxmlformats.org/officeDocument/2006/math" xmlns:v="urn:schemas-microsoft-com:vml" xmlns:wp14="http://schemas.microsoft.com/office/word/2010/wordprocessingDrawing" xmlns:wp="http://schemas.openxmlformats.org/drawingml/2006/wordprocessingDrawing" xmlns:w10="urn:schemas-microsoft-com:office:word" xmlns:w="http://schemas.openxmlformats.org/wordprocessingml/2006/main" xmlns:w14="http://schemas.microsoft.com/office/word/2010/wordml" xmlns:w15="http://schemas.microsoft.com/office/word/2012/wordml" xmlns:wpg="http://schemas.microsoft.com/office/word/2010/wordprocessingGroup" xmlns:wpi="http://schemas.microsoft.com/office/word/2010/wordprocessingInk" xmlns:wne="http://schemas.microsoft.com/office/word/2006/wordml" xmlns:wps="http://schemas.microsoft.com/office/word/2010/wordprocessingShape" mc:Ignorable="w14 w15 wp14">
+<w:footnotes xmlns:wpc="http://schemas.microsoft.com/office/word/2010/wordprocessingCanvas" xmlns:cx="http://schemas.microsoft.com/office/drawing/2014/chartex" xmlns:cx1="http://schemas.microsoft.com/office/drawing/2015/9/8/chartex" xmlns:mc="http://schemas.openxmlformats.org/markup-compatibility/2006" xmlns:o="urn:schemas-microsoft-com:office:office" xmlns:r="http://schemas.openxmlformats.org/officeDocument/2006/relationships" xmlns:m="http://schemas.openxmlformats.org/officeDocument/2006/math" xmlns:v="urn:schemas-microsoft-com:vml" xmlns:wp14="http://schemas.microsoft.com/office/word/2010/wordprocessingDrawing" xmlns:wp="http://schemas.openxmlformats.org/drawingml/2006/wordprocessingDrawing" xmlns:w10="urn:schemas-microsoft-com:office:word" xmlns:w="http://schemas.openxmlformats.org/wordprocessingml/2006/main" xmlns:w14="http://schemas.microsoft.com/office/word/2010/wordml" xmlns:w15="http://schemas.microsoft.com/office/word/2012/wordml" xmlns:w16se="http://schemas.microsoft.com/office/word/2015/wordml/symex" xmlns:wpg="http://schemas.microsoft.com/office/word/2010/wordprocessingGroup" xmlns:wpi="http://schemas.microsoft.com/office/word/2010/wordprocessingInk" xmlns:wne="http://schemas.microsoft.com/office/word/2006/wordml" xmlns:wps="http://schemas.microsoft.com/office/word/2010/wordprocessingShape" mc:Ignorable="w14 w15 w16se wp14">
   <w:footnote w:type="separator" w:id="-1">
     <w:p>
       <w:pPr>
@@ -7703,11 +8177,12 @@
 </file>
 
 <file path=word/header1.xml><?xml version="1.0" encoding="utf-8"?>
-<w:hdr xmlns:wpc="http://schemas.microsoft.com/office/word/2010/wordprocessingCanvas" xmlns:mc="http://schemas.openxmlformats.org/markup-compatibility/2006" xmlns:o="urn:schemas-microsoft-com:office:office" xmlns:r="http://schemas.openxmlformats.org/officeDocument/2006/relationships" xmlns:m="http://schemas.openxmlformats.org/officeDocument/2006/math" xmlns:v="urn:schemas-microsoft-com:vml" xmlns:wp14="http://schemas.microsoft.com/office/word/2010/wordprocessingDrawing" xmlns:wp="http://schemas.openxmlformats.org/drawingml/2006/wordprocessingDrawing" xmlns:w10="urn:schemas-microsoft-com:office:word" xmlns:w="http://schemas.openxmlformats.org/wordprocessingml/2006/main" xmlns:w14="http://schemas.microsoft.com/office/word/2010/wordml" xmlns:w15="http://schemas.microsoft.com/office/word/2012/wordml" xmlns:wpg="http://schemas.microsoft.com/office/word/2010/wordprocessingGroup" xmlns:wpi="http://schemas.microsoft.com/office/word/2010/wordprocessingInk" xmlns:wne="http://schemas.microsoft.com/office/word/2006/wordml" xmlns:wps="http://schemas.microsoft.com/office/word/2010/wordprocessingShape" mc:Ignorable="w14 w15 wp14">
+<w:hdr xmlns:wpc="http://schemas.microsoft.com/office/word/2010/wordprocessingCanvas" xmlns:cx="http://schemas.microsoft.com/office/drawing/2014/chartex" xmlns:cx1="http://schemas.microsoft.com/office/drawing/2015/9/8/chartex" xmlns:mc="http://schemas.openxmlformats.org/markup-compatibility/2006" xmlns:o="urn:schemas-microsoft-com:office:office" xmlns:r="http://schemas.openxmlformats.org/officeDocument/2006/relationships" xmlns:m="http://schemas.openxmlformats.org/officeDocument/2006/math" xmlns:v="urn:schemas-microsoft-com:vml" xmlns:wp14="http://schemas.microsoft.com/office/word/2010/wordprocessingDrawing" xmlns:wp="http://schemas.openxmlformats.org/drawingml/2006/wordprocessingDrawing" xmlns:w10="urn:schemas-microsoft-com:office:word" xmlns:w="http://schemas.openxmlformats.org/wordprocessingml/2006/main" xmlns:w14="http://schemas.microsoft.com/office/word/2010/wordml" xmlns:w15="http://schemas.microsoft.com/office/word/2012/wordml" xmlns:w16se="http://schemas.microsoft.com/office/word/2015/wordml/symex" xmlns:wpg="http://schemas.microsoft.com/office/word/2010/wordprocessingGroup" xmlns:wpi="http://schemas.microsoft.com/office/word/2010/wordprocessingInk" xmlns:wne="http://schemas.microsoft.com/office/word/2006/wordml" xmlns:wps="http://schemas.microsoft.com/office/word/2010/wordprocessingShape" mc:Ignorable="w14 w15 w16se wp14">
   <w:p>
     <w:pPr>
       <w:pStyle w:val="Header"/>
       <w:rPr>
+        <w:rFonts w:hint="cs"/>
         <w:sz w:val="18"/>
         <w:szCs w:val="18"/>
         <w:rtl/>
@@ -7716,190 +8191,69 @@
     <w:r>
       <w:rPr>
         <w:noProof/>
-        <w:sz w:val="18"/>
-        <w:szCs w:val="18"/>
       </w:rPr>
-      <mc:AlternateContent>
-        <mc:Choice Requires="wps">
-          <w:drawing>
-            <wp:anchor distT="0" distB="0" distL="114300" distR="114300" simplePos="0" relativeHeight="251659264" behindDoc="0" locked="0" layoutInCell="1" allowOverlap="1" wp14:anchorId="5EE9721E" wp14:editId="3CCBD65F">
-              <wp:simplePos x="0" y="0"/>
-              <wp:positionH relativeFrom="column">
-                <wp:posOffset>-933796</wp:posOffset>
-              </wp:positionH>
-              <wp:positionV relativeFrom="paragraph">
-                <wp:posOffset>-150783</wp:posOffset>
-              </wp:positionV>
-              <wp:extent cx="1682273" cy="464127"/>
-              <wp:effectExtent l="0" t="0" r="0" b="0"/>
-              <wp:wrapNone/>
-              <wp:docPr id="46" name="Rectangle 45">
-                <a:extLst xmlns:a="http://schemas.openxmlformats.org/drawingml/2006/main">
-                  <a:ext uri="{FF2B5EF4-FFF2-40B4-BE49-F238E27FC236}">
-                    <a16:creationId xmlns:a16="http://schemas.microsoft.com/office/drawing/2014/main" xmlns:w16se="http://schemas.microsoft.com/office/word/2015/wordml/symex" xmlns:w="http://schemas.openxmlformats.org/wordprocessingml/2006/main" xmlns:w10="urn:schemas-microsoft-com:office:word" xmlns:v="urn:schemas-microsoft-com:vml" xmlns:o="urn:schemas-microsoft-com:office:office" xmlns:cx1="http://schemas.microsoft.com/office/drawing/2015/9/8/chartex" xmlns:cx="http://schemas.microsoft.com/office/drawing/2014/chartex" xmlns="" id="{78008DC1-1D55-4B46-B11E-19F8294328BB}"/>
-                  </a:ext>
-                </a:extLst>
-              </wp:docPr>
-              <wp:cNvGraphicFramePr/>
-              <a:graphic xmlns:a="http://schemas.openxmlformats.org/drawingml/2006/main">
-                <a:graphicData uri="http://schemas.microsoft.com/office/word/2010/wordprocessingShape">
-                  <wps:wsp>
-                    <wps:cNvSpPr/>
-                    <wps:spPr>
-                      <a:xfrm>
-                        <a:off x="0" y="0"/>
-                        <a:ext cx="1682273" cy="464127"/>
-                      </a:xfrm>
-                      <a:prstGeom prst="rect">
-                        <a:avLst/>
-                      </a:prstGeom>
-                      <a:noFill/>
-                      <a:ln>
-                        <a:noFill/>
-                      </a:ln>
-                    </wps:spPr>
-                    <wps:style>
-                      <a:lnRef idx="2">
-                        <a:schemeClr val="accent1">
-                          <a:shade val="50000"/>
-                        </a:schemeClr>
-                      </a:lnRef>
-                      <a:fillRef idx="1">
-                        <a:schemeClr val="accent1"/>
-                      </a:fillRef>
-                      <a:effectRef idx="0">
-                        <a:schemeClr val="accent1"/>
-                      </a:effectRef>
-                      <a:fontRef idx="minor">
-                        <a:schemeClr val="lt1"/>
-                      </a:fontRef>
-                    </wps:style>
-                    <wps:txbx>
-                      <w:txbxContent>
-                        <w:p>
-                          <w:pPr>
-                            <w:pStyle w:val="NormalWeb"/>
-                            <w:spacing w:before="0" w:beforeAutospacing="0" w:after="0" w:afterAutospacing="0"/>
-                            <w:jc w:val="center"/>
-                            <w:rPr>
-                              <w:sz w:val="12"/>
-                              <w:szCs w:val="12"/>
-                            </w:rPr>
-                          </w:pPr>
-                          <w:r>
-                            <w:rPr>
-                              <w:rFonts w:ascii="Bauhaus 93" w:hAnsi="Bauhaus 93" w:cstheme="minorBidi"/>
-                              <w:b/>
-                              <w:bCs/>
-                              <w:color w:val="652CBA"/>
-                              <w:kern w:val="24"/>
-                              <w:sz w:val="40"/>
-                              <w:szCs w:val="40"/>
-                            </w:rPr>
-                            <w:t>Kids</w:t>
-                          </w:r>
-                          <w:r>
-                            <w:rPr>
-                              <w:rFonts w:ascii="Bauhaus 93" w:hAnsi="Bauhaus 93" w:cstheme="minorBidi"/>
-                              <w:b/>
-                              <w:bCs/>
-                              <w:color w:val="FFC000"/>
-                              <w:kern w:val="24"/>
-                              <w:sz w:val="40"/>
-                              <w:szCs w:val="40"/>
-                            </w:rPr>
-                            <w:t>Read</w:t>
-                          </w:r>
-                        </w:p>
-                      </w:txbxContent>
-                    </wps:txbx>
-                    <wps:bodyPr wrap="square" rtlCol="0" anchor="ctr">
-                      <a:noAutofit/>
-                    </wps:bodyPr>
-                  </wps:wsp>
-                </a:graphicData>
-              </a:graphic>
-              <wp14:sizeRelH relativeFrom="margin">
-                <wp14:pctWidth>0</wp14:pctWidth>
-              </wp14:sizeRelH>
-              <wp14:sizeRelV relativeFrom="margin">
-                <wp14:pctHeight>0</wp14:pctHeight>
-              </wp14:sizeRelV>
-            </wp:anchor>
-          </w:drawing>
-        </mc:Choice>
-        <mc:Fallback>
-          <w:pict>
-            <v:rect w14:anchorId="5EE9721E" id="Rectangle 45" o:spid="_x0000_s1026" style="position:absolute;left:0;text-align:left;margin-left:-73.55pt;margin-top:-11.85pt;width:132.45pt;height:36.55pt;z-index:251659264;visibility:visible;mso-wrap-style:square;mso-width-percent:0;mso-height-percent:0;mso-wrap-distance-left:9pt;mso-wrap-distance-top:0;mso-wrap-distance-right:9pt;mso-wrap-distance-bottom:0;mso-position-horizontal:absolute;mso-position-horizontal-relative:text;mso-position-vertical:absolute;mso-position-vertical-relative:text;mso-width-percent:0;mso-height-percent:0;mso-width-relative:margin;mso-height-relative:margin;v-text-anchor:middle" o:gfxdata="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" filled="f" stroked="f" strokeweight="1pt">
-              <v:textbox>
-                <w:txbxContent>
-                  <w:p>
-                    <w:pPr>
-                      <w:pStyle w:val="NormalWeb"/>
-                      <w:spacing w:before="0" w:beforeAutospacing="0" w:after="0" w:afterAutospacing="0"/>
-                      <w:jc w:val="center"/>
-                      <w:rPr>
-                        <w:sz w:val="12"/>
-                        <w:szCs w:val="12"/>
-                      </w:rPr>
-                    </w:pPr>
-                    <w:r>
-                      <w:rPr>
-                        <w:rFonts w:ascii="Bauhaus 93" w:hAnsi="Bauhaus 93" w:cstheme="minorBidi"/>
-                        <w:b/>
-                        <w:bCs/>
-                        <w:color w:val="652CBA"/>
-                        <w:kern w:val="24"/>
-                        <w:sz w:val="40"/>
-                        <w:szCs w:val="40"/>
-                      </w:rPr>
-                      <w:t>Kids</w:t>
-                    </w:r>
-                    <w:r>
-                      <w:rPr>
-                        <w:rFonts w:ascii="Bauhaus 93" w:hAnsi="Bauhaus 93" w:cstheme="minorBidi"/>
-                        <w:b/>
-                        <w:bCs/>
-                        <w:color w:val="FFC000"/>
-                        <w:kern w:val="24"/>
-                        <w:sz w:val="40"/>
-                        <w:szCs w:val="40"/>
-                      </w:rPr>
-                      <w:t>Read</w:t>
-                    </w:r>
-                  </w:p>
-                </w:txbxContent>
-              </v:textbox>
-            </v:rect>
-          </w:pict>
-        </mc:Fallback>
-      </mc:AlternateContent>
-    </w:r>
-    <w:r>
-      <w:rPr>
-        <w:rFonts w:hint="cs"/>
-        <w:sz w:val="18"/>
-        <w:szCs w:val="18"/>
-        <w:rtl/>
-      </w:rPr>
-      <w:t xml:space="preserve">יבגני קצ'ין - </w:t>
-    </w:r>
-    <w:hyperlink r:id="rId1" w:history="1">
-      <w:r>
-        <w:rPr>
-          <w:rStyle w:val="Hyperlink"/>
-          <w:rFonts w:asciiTheme="minorBidi" w:hAnsiTheme="minorBidi"/>
-          <w:sz w:val="20"/>
-          <w:szCs w:val="20"/>
-        </w:rPr>
-        <w:t>ykechin@campus.haifa.ac.il</w:t>
-      </w:r>
-    </w:hyperlink>
-    <w:r>
-      <w:rPr>
-        <w:noProof/>
-      </w:rPr>
-      <w:t xml:space="preserve"> </w:t>
+      <w:drawing>
+        <wp:anchor distT="0" distB="0" distL="114300" distR="114300" simplePos="0" relativeHeight="251659264" behindDoc="0" locked="0" layoutInCell="1" allowOverlap="1" wp14:anchorId="77945B4F" wp14:editId="117FE9CD">
+          <wp:simplePos x="0" y="0"/>
+          <wp:positionH relativeFrom="column">
+            <wp:posOffset>-707572</wp:posOffset>
+          </wp:positionH>
+          <wp:positionV relativeFrom="paragraph">
+            <wp:posOffset>-305072</wp:posOffset>
+          </wp:positionV>
+          <wp:extent cx="1437005" cy="440690"/>
+          <wp:effectExtent l="0" t="0" r="0" b="0"/>
+          <wp:wrapTopAndBottom/>
+          <wp:docPr id="6" name="Picture 6"/>
+          <wp:cNvGraphicFramePr>
+            <a:graphicFrameLocks xmlns:a="http://schemas.openxmlformats.org/drawingml/2006/main" noChangeAspect="1"/>
+          </wp:cNvGraphicFramePr>
+          <a:graphic xmlns:a="http://schemas.openxmlformats.org/drawingml/2006/main">
+            <a:graphicData uri="http://schemas.openxmlformats.org/drawingml/2006/picture">
+              <pic:pic xmlns:pic="http://schemas.openxmlformats.org/drawingml/2006/picture">
+                <pic:nvPicPr>
+                  <pic:cNvPr id="0" name="Picture 1"/>
+                  <pic:cNvPicPr>
+                    <a:picLocks noChangeAspect="1" noChangeArrowheads="1"/>
+                  </pic:cNvPicPr>
+                </pic:nvPicPr>
+                <pic:blipFill>
+                  <a:blip r:embed="rId1">
+                    <a:extLst>
+                      <a:ext uri="{28A0092B-C50C-407E-A947-70E740481C1C}">
+                        <a14:useLocalDpi xmlns:a14="http://schemas.microsoft.com/office/drawing/2010/main" val="0"/>
+                      </a:ext>
+                    </a:extLst>
+                  </a:blip>
+                  <a:srcRect/>
+                  <a:stretch>
+                    <a:fillRect/>
+                  </a:stretch>
+                </pic:blipFill>
+                <pic:spPr bwMode="auto">
+                  <a:xfrm>
+                    <a:off x="0" y="0"/>
+                    <a:ext cx="1437005" cy="440690"/>
+                  </a:xfrm>
+                  <a:prstGeom prst="rect">
+                    <a:avLst/>
+                  </a:prstGeom>
+                  <a:noFill/>
+                  <a:ln>
+                    <a:noFill/>
+                  </a:ln>
+                </pic:spPr>
+              </pic:pic>
+            </a:graphicData>
+          </a:graphic>
+          <wp14:sizeRelH relativeFrom="margin">
+            <wp14:pctWidth>0</wp14:pctWidth>
+          </wp14:sizeRelH>
+          <wp14:sizeRelV relativeFrom="margin">
+            <wp14:pctHeight>0</wp14:pctHeight>
+          </wp14:sizeRelV>
+        </wp:anchor>
+      </w:drawing>
     </w:r>
     <w:r>
       <w:rPr>
@@ -7911,56 +8265,11 @@
   <w:p>
     <w:pPr>
       <w:pStyle w:val="Header"/>
-    </w:pPr>
-    <w:r>
       <w:rPr>
         <w:rFonts w:hint="cs"/>
-        <w:sz w:val="18"/>
-        <w:szCs w:val="18"/>
         <w:rtl/>
       </w:rPr>
-      <w:t>מראם חטיב</w:t>
-    </w:r>
-    <w:r>
-      <w:rPr>
-        <w:sz w:val="18"/>
-        <w:szCs w:val="18"/>
-      </w:rPr>
-      <w:t xml:space="preserve">  </w:t>
-    </w:r>
-    <w:hyperlink r:id="rId2" w:history="1">
-      <w:r>
-        <w:rPr>
-          <w:rStyle w:val="Hyperlink"/>
-          <w:rFonts w:asciiTheme="minorBidi" w:hAnsiTheme="minorBidi"/>
-          <w:sz w:val="20"/>
-          <w:szCs w:val="20"/>
-        </w:rPr>
-        <w:t>Khatibmaram11@gmail.com</w:t>
-      </w:r>
-      <w:r>
-        <w:rPr>
-          <w:rStyle w:val="Hyperlink"/>
-          <w:sz w:val="18"/>
-          <w:szCs w:val="18"/>
-        </w:rPr>
-        <w:t>-</w:t>
-      </w:r>
-    </w:hyperlink>
-    <w:r>
-      <w:rPr>
-        <w:sz w:val="18"/>
-        <w:szCs w:val="18"/>
-      </w:rPr>
-      <w:t xml:space="preserve"> </w:t>
-    </w:r>
-    <w:r>
-      <w:rPr>
-        <w:sz w:val="18"/>
-        <w:szCs w:val="18"/>
-      </w:rPr>
-      <w:t xml:space="preserve"> </w:t>
-    </w:r>
+    </w:pPr>
     <w:r>
       <w:rPr>
         <w:sz w:val="18"/>
@@ -7986,7 +8295,7 @@
 </file>
 
 <file path=word/numbering.xml><?xml version="1.0" encoding="utf-8"?>
-<w:numbering xmlns:wpc="http://schemas.microsoft.com/office/word/2010/wordprocessingCanvas" xmlns:mc="http://schemas.openxmlformats.org/markup-compatibility/2006" xmlns:o="urn:schemas-microsoft-com:office:office" xmlns:r="http://schemas.openxmlformats.org/officeDocument/2006/relationships" xmlns:m="http://schemas.openxmlformats.org/officeDocument/2006/math" xmlns:v="urn:schemas-microsoft-com:vml" xmlns:wp14="http://schemas.microsoft.com/office/word/2010/wordprocessingDrawing" xmlns:wp="http://schemas.openxmlformats.org/drawingml/2006/wordprocessingDrawing" xmlns:w10="urn:schemas-microsoft-com:office:word" xmlns:w="http://schemas.openxmlformats.org/wordprocessingml/2006/main" xmlns:w14="http://schemas.microsoft.com/office/word/2010/wordml" xmlns:w15="http://schemas.microsoft.com/office/word/2012/wordml" xmlns:wpg="http://schemas.microsoft.com/office/word/2010/wordprocessingGroup" xmlns:wpi="http://schemas.microsoft.com/office/word/2010/wordprocessingInk" xmlns:wne="http://schemas.microsoft.com/office/word/2006/wordml" xmlns:wps="http://schemas.microsoft.com/office/word/2010/wordprocessingShape" mc:Ignorable="w14 w15 wp14">
+<w:numbering xmlns:wpc="http://schemas.microsoft.com/office/word/2010/wordprocessingCanvas" xmlns:cx="http://schemas.microsoft.com/office/drawing/2014/chartex" xmlns:cx1="http://schemas.microsoft.com/office/drawing/2015/9/8/chartex" xmlns:mc="http://schemas.openxmlformats.org/markup-compatibility/2006" xmlns:o="urn:schemas-microsoft-com:office:office" xmlns:r="http://schemas.openxmlformats.org/officeDocument/2006/relationships" xmlns:m="http://schemas.openxmlformats.org/officeDocument/2006/math" xmlns:v="urn:schemas-microsoft-com:vml" xmlns:wp14="http://schemas.microsoft.com/office/word/2010/wordprocessingDrawing" xmlns:wp="http://schemas.openxmlformats.org/drawingml/2006/wordprocessingDrawing" xmlns:w10="urn:schemas-microsoft-com:office:word" xmlns:w="http://schemas.openxmlformats.org/wordprocessingml/2006/main" xmlns:w14="http://schemas.microsoft.com/office/word/2010/wordml" xmlns:w15="http://schemas.microsoft.com/office/word/2012/wordml" xmlns:w16se="http://schemas.microsoft.com/office/word/2015/wordml/symex" xmlns:wpg="http://schemas.microsoft.com/office/word/2010/wordprocessingGroup" xmlns:wpi="http://schemas.microsoft.com/office/word/2010/wordprocessingInk" xmlns:wne="http://schemas.microsoft.com/office/word/2006/wordml" xmlns:wps="http://schemas.microsoft.com/office/word/2010/wordprocessingShape" mc:Ignorable="w14 w15 w16se wp14">
   <w:abstractNum w:abstractNumId="0" w15:restartNumberingAfterBreak="0">
     <w:nsid w:val="07AF079A"/>
     <w:multiLevelType w:val="hybridMultilevel"/>
@@ -9125,7 +9434,7 @@
 </file>
 
 <file path=word/styles.xml><?xml version="1.0" encoding="utf-8"?>
-<w:styles xmlns:mc="http://schemas.openxmlformats.org/markup-compatibility/2006" xmlns:r="http://schemas.openxmlformats.org/officeDocument/2006/relationships" xmlns:w="http://schemas.openxmlformats.org/wordprocessingml/2006/main" xmlns:w14="http://schemas.microsoft.com/office/word/2010/wordml" xmlns:w15="http://schemas.microsoft.com/office/word/2012/wordml" mc:Ignorable="w14 w15">
+<w:styles xmlns:mc="http://schemas.openxmlformats.org/markup-compatibility/2006" xmlns:r="http://schemas.openxmlformats.org/officeDocument/2006/relationships" xmlns:w="http://schemas.openxmlformats.org/wordprocessingml/2006/main" xmlns:w14="http://schemas.microsoft.com/office/word/2010/wordml" xmlns:w15="http://schemas.microsoft.com/office/word/2012/wordml" xmlns:w16se="http://schemas.microsoft.com/office/word/2015/wordml/symex" mc:Ignorable="w14 w15 w16se">
   <w:docDefaults>
     <w:rPrDefault>
       <w:rPr>
@@ -10018,7 +10327,7 @@
 </file>
 
 <file path=customXml/itemProps1.xml><?xml version="1.0" encoding="utf-8"?>
-<ds:datastoreItem xmlns:ds="http://schemas.openxmlformats.org/officeDocument/2006/customXml" ds:itemID="{75168188-CF11-494B-819F-1D67D6C05899}">
+<ds:datastoreItem xmlns:ds="http://schemas.openxmlformats.org/officeDocument/2006/customXml" ds:itemID="{C0B9DBC4-EF9D-4132-8DBC-8FD27919C070}">
   <ds:schemaRefs>
     <ds:schemaRef ds:uri="http://schemas.openxmlformats.org/officeDocument/2006/bibliography"/>
   </ds:schemaRefs>

</xml_diff>